<commit_message>
chore(doc): update default.docx before merging to main
</commit_message>
<xml_diff>
--- a/data/app/documents/default.docx
+++ b/data/app/documents/default.docx
@@ -35,8 +35,17 @@
           <w:i/>
           <w:sz w:val="26"/>
         </w:rPr>
-        <w:t>The MVP Brief</w:t>
-      </w:r>
+        <w:t xml:space="preserve">A Brief </w:t>
+      </w:r>
+      <w:proofErr w:type="spellStart"/>
+      <w:r>
+        <w:rPr>
+          <w:i/>
+          <w:sz w:val="26"/>
+        </w:rPr>
+        <w:t>Brief</w:t>
+      </w:r>
+      <w:proofErr w:type="spellEnd"/>
       <w:del w:id="0" w:author="Moti Sorkin" w:date="2025-08-17T19:52:00Z">
         <w:r>
           <w:rPr>
@@ -74,7 +83,19 @@
         <w:t>OG</w:t>
       </w:r>
       <w:r>
-        <w:t>”) and our Most Valuable Procurement Professionals (“MVPP”)</w:t>
+        <w:t xml:space="preserve">”) and our </w:t>
+      </w:r>
+      <w:r>
+        <w:t>Most</w:t>
+      </w:r>
+      <w:r>
+        <w:t xml:space="preserve"> Valuable Procurement Professionals (“MVPP</w:t>
+      </w:r>
+      <w:r>
+        <w:t>’s</w:t>
+      </w:r>
+      <w:r>
+        <w:t>”)</w:t>
       </w:r>
       <w:r>
         <w:rPr>
@@ -110,7 +131,16 @@
         <w:spacing w:after="0" w:line="240" w:lineRule="auto"/>
       </w:pPr>
       <w:r>
-        <w:t xml:space="preserve">OG and the MVPP’s want to build some amazing stuff; </w:t>
+        <w:t>OG want</w:t>
+      </w:r>
+      <w:r>
+        <w:t>s</w:t>
+      </w:r>
+      <w:r>
+        <w:t xml:space="preserve"> to build some amazing stuff</w:t>
+      </w:r>
+      <w:r>
+        <w:t>, and MVPP’s want OG to build some amazing stuff;</w:t>
       </w:r>
     </w:p>
     <w:p>
@@ -122,7 +152,7 @@
         <w:spacing w:after="0" w:line="240" w:lineRule="auto"/>
       </w:pPr>
       <w:r>
-        <w:t>Increased velocity towards a shared goal is our SOLE objective;</w:t>
+        <w:t>Increased velocity towards a shared goal is our objective;</w:t>
       </w:r>
     </w:p>
     <w:p>
@@ -158,7 +188,25 @@
         <w:spacing w:after="0" w:line="240" w:lineRule="auto"/>
       </w:pPr>
       <w:r>
-        <w:t>Current contract documents are a copy of solicitations (aka projects). That was a fantastic starting point but isn’t uniquely suited to the contract process. Eg high-fidelity formatting configurations (</w:t>
+        <w:t xml:space="preserve">Current contract documents </w:t>
+      </w:r>
+      <w:r>
+        <w:t xml:space="preserve">are </w:t>
+      </w:r>
+      <w:r>
+        <w:t xml:space="preserve">not handled like documents. </w:t>
+      </w:r>
+      <w:r>
+        <w:t xml:space="preserve">As </w:t>
+      </w:r>
+      <w:r>
+        <w:t>a copy of solicitations (aka projects)</w:t>
+      </w:r>
+      <w:r>
+        <w:t xml:space="preserve">, they lose things like </w:t>
+      </w:r>
+      <w:r>
+        <w:t>high-fidelity formatting configurations (</w:t>
       </w:r>
       <w:r>
         <w:rPr>
@@ -168,7 +216,7 @@
         <w:t>Hiro We See You</w:t>
       </w:r>
       <w:r>
-        <w:t>), detailed redlining and commenting, and, oh yeah, all those Word features. If we want to meet our customers where they are, we follow the Word. And that word is Word.</w:t>
+        <w:t>), detailed redlining and commenting, and, oh yeah, all those Word features.</w:t>
       </w:r>
     </w:p>
     <w:p>
@@ -189,7 +237,15 @@
           <w:b/>
           <w:sz w:val="28"/>
         </w:rPr>
-        <w:t>MEETING GOALs</w:t>
+        <w:t>PROJECT GOAL</w:t>
+      </w:r>
+    </w:p>
+    <w:p>
+      <w:pPr>
+        <w:spacing w:after="0" w:line="240" w:lineRule="auto"/>
+      </w:pPr>
+      <w:r>
+        <w:t>There are a few goals for this project:</w:t>
       </w:r>
     </w:p>
     <w:p>
@@ -197,95 +253,76 @@
         <w:pStyle w:val="ListParagraph"/>
         <w:numPr>
           <w:ilvl w:val="0"/>
-          <w:numId w:val="2"/>
+          <w:numId w:val="3"/>
         </w:numPr>
         <w:spacing w:after="0" w:line="240" w:lineRule="auto"/>
-        <w:rPr>
-          <w:sz w:val="22"/>
-        </w:rPr>
-      </w:pPr>
-      <w:r>
-        <w:rPr>
-          <w:sz w:val="22"/>
-        </w:rPr>
-        <w:t>Emerge with a shared vision of the future</w:t>
-      </w:r>
-    </w:p>
-    <w:p>
-      <w:pPr>
-        <w:pStyle w:val="ListParagraph"/>
-        <w:numPr>
-          <w:ilvl w:val="1"/>
-          <w:numId w:val="2"/>
-        </w:numPr>
-        <w:spacing w:after="0" w:line="240" w:lineRule="auto"/>
-        <w:rPr>
-          <w:sz w:val="22"/>
-        </w:rPr>
-      </w:pPr>
-      <w:r>
-        <w:rPr>
-          <w:sz w:val="22"/>
-        </w:rPr>
-        <w:t>Identify areas to research or rethink</w:t>
-      </w:r>
-    </w:p>
-    <w:p>
-      <w:pPr>
-        <w:pStyle w:val="ListParagraph"/>
-        <w:numPr>
-          <w:ilvl w:val="2"/>
-          <w:numId w:val="2"/>
-        </w:numPr>
-        <w:spacing w:after="0" w:line="240" w:lineRule="auto"/>
-        <w:rPr>
-          <w:sz w:val="22"/>
-        </w:rPr>
-      </w:pPr>
-      <w:r>
-        <w:rPr>
-          <w:sz w:val="22"/>
-        </w:rPr>
-        <w:t>Surface and address points of misalignment</w:t>
-      </w:r>
-      <w:r>
-        <w:br/>
-      </w:r>
-    </w:p>
-    <w:p>
-      <w:pPr>
-        <w:spacing w:after="0" w:line="240" w:lineRule="auto"/>
-        <w:ind w:left="270"/>
-      </w:pPr>
-      <w:r>
         <w:rPr>
           <w:b/>
           <w:sz w:val="28"/>
         </w:rPr>
-        <w:t>RULES OF ENGAGEMENT</w:t>
+      </w:pPr>
+      <w:r>
+        <w:t>Delight customers</w:t>
       </w:r>
     </w:p>
     <w:p>
       <w:pPr>
+        <w:pStyle w:val="ListParagraph"/>
+        <w:numPr>
+          <w:ilvl w:val="0"/>
+          <w:numId w:val="3"/>
+        </w:numPr>
         <w:spacing w:after="0" w:line="240" w:lineRule="auto"/>
-      </w:pPr>
-      <w:r>
         <w:rPr>
           <w:b/>
-          <w:i/>
+          <w:sz w:val="28"/>
         </w:rPr>
-        <w:t>#1</w:t>
-      </w:r>
-      <w:r>
-        <w:t xml:space="preserve">: </w:t>
-      </w:r>
-      <w:del w:id="2" w:author="Moti Sorkin" w:date="2025-08-26T12:41:00Z">
-        <w:r>
-          <w:delText xml:space="preserve">Every detail of the plan </w:delText>
-        </w:r>
-      </w:del>
-      <w:r>
-        <w:t xml:space="preserve"> No plan is sacred. Make it better</w:t>
+      </w:pPr>
+      <w:r>
+        <w:t xml:space="preserve">Enhance the government contracting process </w:t>
+      </w:r>
+      <w:r>
+        <w:t xml:space="preserve">Use technology to </w:t>
+      </w:r>
+      <w:r>
+        <w:t xml:space="preserve">facilitate, </w:t>
+      </w:r>
+      <w:r>
+        <w:t>supplement</w:t>
+      </w:r>
+      <w:r>
+        <w:t>,</w:t>
+      </w:r>
+      <w:r>
+        <w:t xml:space="preserve"> and enhance </w:t>
+      </w:r>
+      <w:r>
+        <w:t xml:space="preserve">the </w:t>
+      </w:r>
+      <w:r>
+        <w:t xml:space="preserve">government </w:t>
+      </w:r>
+      <w:r>
+        <w:t>contracting</w:t>
+      </w:r>
+      <w:r>
+        <w:t xml:space="preserve"> process. Create a new experience that is both </w:t>
+      </w:r>
+      <w:r>
+        <w:t xml:space="preserve">delightful experience </w:t>
+      </w:r>
+      <w:r>
+        <w:t>Current contract documents are not handled like documents. As a copy of solicitations (aka projects), they lose things like high-fidelity formatting configurations (</w:t>
+      </w:r>
+      <w:r>
+        <w:rPr>
+          <w:rFonts w:ascii="Dreaming Outloud Script Pro" w:eastAsia="Dreaming Outloud Script Pro" w:hAnsi="Dreaming Outloud Script Pro" w:cs="Dreaming Outloud Script Pro"/>
+          <w:sz w:val="28"/>
+        </w:rPr>
+        <w:t>Hiro We See You</w:t>
+      </w:r>
+      <w:r>
+        <w:t>), detailed redlining</w:t>
       </w:r>
     </w:p>
     <w:p>
@@ -1238,8 +1275,8 @@
             <w:pPr>
               <w:spacing w:after="165"/>
             </w:pPr>
-            <w:bookmarkStart w:id="3" w:name="_Hlk206417645"/>
-            <w:bookmarkEnd w:id="3"/>
+            <w:bookmarkStart w:id="2" w:name="_Hlk206417645"/>
+            <w:bookmarkEnd w:id="2"/>
             <w:r>
               <w:rPr>
                 <w:sz w:val="22"/>
@@ -3799,6 +3836,121 @@
     </w:lvl>
   </w:abstractNum>
   <w:abstractNum w:abstractNumId="1" w15:restartNumberingAfterBreak="0">
+    <w:nsid w:val="380F5247"/>
+    <w:multiLevelType w:val="hybridMultilevel"/>
+    <w:tmpl w:val="0F6CE82C"/>
+    <w:lvl w:ilvl="0" w:tplc="04090001">
+      <w:start w:val="1"/>
+      <w:numFmt w:val="bullet"/>
+      <w:lvlText w:val=""/>
+      <w:lvlJc w:val="left"/>
+      <w:pPr>
+        <w:ind w:left="720" w:hanging="360"/>
+      </w:pPr>
+      <w:rPr>
+        <w:rFonts w:ascii="Symbol" w:hAnsi="Symbol" w:hint="default"/>
+        <w:b w:val="0"/>
+        <w:sz w:val="22"/>
+      </w:rPr>
+    </w:lvl>
+    <w:lvl w:ilvl="1" w:tplc="04090003" w:tentative="1">
+      <w:start w:val="1"/>
+      <w:numFmt w:val="bullet"/>
+      <w:lvlText w:val="o"/>
+      <w:lvlJc w:val="left"/>
+      <w:pPr>
+        <w:ind w:left="1440" w:hanging="360"/>
+      </w:pPr>
+      <w:rPr>
+        <w:rFonts w:ascii="Courier New" w:hAnsi="Courier New" w:cs="Courier New" w:hint="default"/>
+      </w:rPr>
+    </w:lvl>
+    <w:lvl w:ilvl="2" w:tplc="04090005" w:tentative="1">
+      <w:start w:val="1"/>
+      <w:numFmt w:val="bullet"/>
+      <w:lvlText w:val=""/>
+      <w:lvlJc w:val="left"/>
+      <w:pPr>
+        <w:ind w:left="2160" w:hanging="360"/>
+      </w:pPr>
+      <w:rPr>
+        <w:rFonts w:ascii="Wingdings" w:hAnsi="Wingdings" w:hint="default"/>
+      </w:rPr>
+    </w:lvl>
+    <w:lvl w:ilvl="3" w:tplc="04090001" w:tentative="1">
+      <w:start w:val="1"/>
+      <w:numFmt w:val="bullet"/>
+      <w:lvlText w:val=""/>
+      <w:lvlJc w:val="left"/>
+      <w:pPr>
+        <w:ind w:left="2880" w:hanging="360"/>
+      </w:pPr>
+      <w:rPr>
+        <w:rFonts w:ascii="Symbol" w:hAnsi="Symbol" w:hint="default"/>
+      </w:rPr>
+    </w:lvl>
+    <w:lvl w:ilvl="4" w:tplc="04090003" w:tentative="1">
+      <w:start w:val="1"/>
+      <w:numFmt w:val="bullet"/>
+      <w:lvlText w:val="o"/>
+      <w:lvlJc w:val="left"/>
+      <w:pPr>
+        <w:ind w:left="3600" w:hanging="360"/>
+      </w:pPr>
+      <w:rPr>
+        <w:rFonts w:ascii="Courier New" w:hAnsi="Courier New" w:cs="Courier New" w:hint="default"/>
+      </w:rPr>
+    </w:lvl>
+    <w:lvl w:ilvl="5" w:tplc="04090005" w:tentative="1">
+      <w:start w:val="1"/>
+      <w:numFmt w:val="bullet"/>
+      <w:lvlText w:val=""/>
+      <w:lvlJc w:val="left"/>
+      <w:pPr>
+        <w:ind w:left="4320" w:hanging="360"/>
+      </w:pPr>
+      <w:rPr>
+        <w:rFonts w:ascii="Wingdings" w:hAnsi="Wingdings" w:hint="default"/>
+      </w:rPr>
+    </w:lvl>
+    <w:lvl w:ilvl="6" w:tplc="04090001" w:tentative="1">
+      <w:start w:val="1"/>
+      <w:numFmt w:val="bullet"/>
+      <w:lvlText w:val=""/>
+      <w:lvlJc w:val="left"/>
+      <w:pPr>
+        <w:ind w:left="5040" w:hanging="360"/>
+      </w:pPr>
+      <w:rPr>
+        <w:rFonts w:ascii="Symbol" w:hAnsi="Symbol" w:hint="default"/>
+      </w:rPr>
+    </w:lvl>
+    <w:lvl w:ilvl="7" w:tplc="04090003" w:tentative="1">
+      <w:start w:val="1"/>
+      <w:numFmt w:val="bullet"/>
+      <w:lvlText w:val="o"/>
+      <w:lvlJc w:val="left"/>
+      <w:pPr>
+        <w:ind w:left="5760" w:hanging="360"/>
+      </w:pPr>
+      <w:rPr>
+        <w:rFonts w:ascii="Courier New" w:hAnsi="Courier New" w:cs="Courier New" w:hint="default"/>
+      </w:rPr>
+    </w:lvl>
+    <w:lvl w:ilvl="8" w:tplc="04090005" w:tentative="1">
+      <w:start w:val="1"/>
+      <w:numFmt w:val="bullet"/>
+      <w:lvlText w:val=""/>
+      <w:lvlJc w:val="left"/>
+      <w:pPr>
+        <w:ind w:left="6480" w:hanging="360"/>
+      </w:pPr>
+      <w:rPr>
+        <w:rFonts w:ascii="Wingdings" w:hAnsi="Wingdings" w:hint="default"/>
+      </w:rPr>
+    </w:lvl>
+  </w:abstractNum>
+  <w:abstractNum w:abstractNumId="2" w15:restartNumberingAfterBreak="0">
     <w:nsid w:val="40D271F9"/>
     <w:multiLevelType w:val="hybridMultilevel"/>
     <w:tmpl w:val="7F60E732"/>
@@ -3915,6 +4067,9 @@
     <w:abstractNumId w:val="0"/>
   </w:num>
   <w:num w:numId="2" w16cid:durableId="519514258">
+    <w:abstractNumId w:val="2"/>
+  </w:num>
+  <w:num w:numId="3" w16cid:durableId="751244984">
     <w:abstractNumId w:val="1"/>
   </w:num>
 </w:numbering>
@@ -4759,7 +4914,7 @@
 
 <file path=word/webextensions/taskpanes.xml><?xml version="1.0" encoding="utf-8"?>
 <wetp:taskpanes xmlns:wetp="http://schemas.microsoft.com/office/webextensions/taskpanes/2010/11">
-  <wetp:taskpane dockstate="" visibility="1" width="586" row="4">
+  <wetp:taskpane dockstate="" visibility="1" width="461" row="4">
     <wetp:webextensionref xmlns:r="http://schemas.openxmlformats.org/officeDocument/2006/relationships" r:id="rId1"/>
   </wetp:taskpane>
 </wetp:taskpanes>

</xml_diff>

<commit_message>
chore(data): keep local default.docx on main; skip replacing data folder during merge
</commit_message>
<xml_diff>
--- a/data/app/documents/default.docx
+++ b/data/app/documents/default.docx
@@ -35,8 +35,17 @@
           <w:i/>
           <w:sz w:val="26"/>
         </w:rPr>
-        <w:t>The MVP Brief</w:t>
+        <w:t xml:space="preserve">A Brief </w:t>
       </w:r>
+      <w:proofErr w:type="spellStart"/>
+      <w:r>
+        <w:rPr>
+          <w:i/>
+          <w:sz w:val="26"/>
+        </w:rPr>
+        <w:t>Brief</w:t>
+      </w:r>
+      <w:proofErr w:type="spellEnd"/>
       <w:del w:id="0" w:author="Moti Sorkin" w:date="2025-08-17T19:52:00Z">
         <w:r>
           <w:rPr>
@@ -74,7 +83,19 @@
         <w:t>OG</w:t>
       </w:r>
       <w:r>
-        <w:t>”) and our Most Valuable Procurement Professionals (“MVPP”)</w:t>
+        <w:t xml:space="preserve">”) and our </w:t>
+      </w:r>
+      <w:r>
+        <w:t>Most</w:t>
+      </w:r>
+      <w:r>
+        <w:t xml:space="preserve"> Valuable Procurement Professionals (“MVPP</w:t>
+      </w:r>
+      <w:r>
+        <w:t>’s</w:t>
+      </w:r>
+      <w:r>
+        <w:t>”)</w:t>
       </w:r>
       <w:r>
         <w:rPr>
@@ -110,8 +131,22 @@
         <w:spacing w:after="0" w:line="240" w:lineRule="auto"/>
       </w:pPr>
       <w:r>
-        <w:t xml:space="preserve">OG and the MVPP’s want to build some amazing stuff; </w:t>
+        <w:t>OG want</w:t>
       </w:r>
+      <w:r>
+        <w:t>s</w:t>
+      </w:r>
+      <w:r>
+        <w:t xml:space="preserve"> to build some amazing stuff</w:t>
+      </w:r>
+      <w:r>
+        <w:t xml:space="preserve">, and MVPP’s want OG to build some amazing </w:t>
+      </w:r>
+      <w:proofErr w:type="gramStart"/>
+      <w:r>
+        <w:t>stuff;</w:t>
+      </w:r>
+      <w:proofErr w:type="gramEnd"/>
     </w:p>
     <w:p>
       <w:pPr>
@@ -122,8 +157,21 @@
         <w:spacing w:after="0" w:line="240" w:lineRule="auto"/>
       </w:pPr>
       <w:r>
-        <w:t>Increased velocity towards a shared goal is our SOLE objective;</w:t>
+        <w:t xml:space="preserve">Increased </w:t>
       </w:r>
+      <w:proofErr w:type="gramStart"/>
+      <w:r>
+        <w:t>velocity</w:t>
+      </w:r>
+      <w:proofErr w:type="gramEnd"/>
+      <w:r>
+        <w:t xml:space="preserve"> towards a shared goal is our </w:t>
+      </w:r>
+      <w:proofErr w:type="gramStart"/>
+      <w:r>
+        <w:t>objective;</w:t>
+      </w:r>
+      <w:proofErr w:type="gramEnd"/>
     </w:p>
     <w:p>
       <w:pPr>
@@ -158,17 +206,48 @@
         <w:spacing w:after="0" w:line="240" w:lineRule="auto"/>
       </w:pPr>
       <w:r>
-        <w:t>Current contract documents are a copy of solicitations (aka projects). That was a fantastic starting point but isn’t uniquely suited to the contract process. Eg high-fidelity formatting configurations (</w:t>
+        <w:t>C</w:t>
+      </w:r>
+      <w:r>
+        <w:t xml:space="preserve">ontract documents </w:t>
+      </w:r>
+      <w:r>
+        <w:t xml:space="preserve">are </w:t>
+      </w:r>
+      <w:r>
+        <w:t xml:space="preserve">not handled like documents. </w:t>
+      </w:r>
+      <w:r>
+        <w:t xml:space="preserve">As </w:t>
+      </w:r>
+      <w:r>
+        <w:t>a copy of solicitations (aka projects)</w:t>
+      </w:r>
+      <w:r>
+        <w:t xml:space="preserve">, they lose things like </w:t>
       </w:r>
       <w:r>
         <w:rPr>
-          <w:rFonts w:ascii="Dreaming Outloud Script Pro" w:eastAsia="Dreaming Outloud Script Pro" w:hAnsi="Dreaming Outloud Script Pro" w:cs="Dreaming Outloud Script Pro"/>
-          <w:sz w:val="28"/>
+          <w14:shadow w14:blurRad="50800" w14:dist="38100" w14:dir="0" w14:sx="100000" w14:sy="100000" w14:kx="0" w14:ky="0" w14:algn="l">
+            <w14:srgbClr w14:val="000000">
+              <w14:alpha w14:val="60000"/>
+            </w14:srgbClr>
+          </w14:shadow>
         </w:rPr>
-        <w:t>Hiro We See You</w:t>
+        <w:t>high-fidelity formatting configurations</w:t>
       </w:r>
       <w:r>
-        <w:t>), detailed redlining and commenting, and, oh yeah, all those Word features. If we want to meet our customers where they are, we follow the Word. And that word is Word.</w:t>
+        <w:rPr>
+          <w14:shadow w14:blurRad="50800" w14:dist="38100" w14:dir="0" w14:sx="100000" w14:sy="100000" w14:kx="0" w14:ky="0" w14:algn="l">
+            <w14:srgbClr w14:val="000000">
+              <w14:alpha w14:val="60000"/>
+            </w14:srgbClr>
+          </w14:shadow>
+        </w:rPr>
+        <w:t>,</w:t>
+      </w:r>
+      <w:r>
+        <w:t xml:space="preserve"> detailed redlining and commenting, and, oh yeah, all those Word features.</w:t>
       </w:r>
     </w:p>
     <w:p>
@@ -189,131 +268,79 @@
           <w:b/>
           <w:sz w:val="28"/>
         </w:rPr>
-        <w:t>MEETING GOALs</w:t>
+        <w:t>GOAL</w:t>
       </w:r>
     </w:p>
     <w:p>
       <w:pPr>
+        <w:spacing w:after="0" w:line="240" w:lineRule="auto"/>
+      </w:pPr>
+      <w:r>
+        <w:t>There are a few goals for this project:</w:t>
+      </w:r>
+    </w:p>
+    <w:p>
+      <w:pPr>
         <w:pStyle w:val="ListParagraph"/>
         <w:numPr>
           <w:ilvl w:val="0"/>
-          <w:numId w:val="2"/>
+          <w:numId w:val="3"/>
         </w:numPr>
         <w:spacing w:after="0" w:line="240" w:lineRule="auto"/>
-        <w:rPr>
-          <w:sz w:val="22"/>
-        </w:rPr>
-      </w:pPr>
-      <w:r>
-        <w:rPr>
-          <w:sz w:val="22"/>
-        </w:rPr>
-        <w:t>Emerge with a shared vision of the future</w:t>
-      </w:r>
-    </w:p>
-    <w:p>
-      <w:pPr>
-        <w:pStyle w:val="ListParagraph"/>
-        <w:numPr>
-          <w:ilvl w:val="1"/>
-          <w:numId w:val="2"/>
-        </w:numPr>
-        <w:spacing w:after="0" w:line="240" w:lineRule="auto"/>
-        <w:rPr>
-          <w:sz w:val="22"/>
-        </w:rPr>
-      </w:pPr>
-      <w:r>
-        <w:rPr>
-          <w:sz w:val="22"/>
-        </w:rPr>
-        <w:t>Identify areas to research or rethink</w:t>
-      </w:r>
-    </w:p>
-    <w:p>
-      <w:pPr>
-        <w:pStyle w:val="ListParagraph"/>
-        <w:numPr>
-          <w:ilvl w:val="2"/>
-          <w:numId w:val="2"/>
-        </w:numPr>
-        <w:spacing w:after="0" w:line="240" w:lineRule="auto"/>
-        <w:rPr>
-          <w:sz w:val="22"/>
-        </w:rPr>
-      </w:pPr>
-      <w:r>
-        <w:rPr>
-          <w:sz w:val="22"/>
-        </w:rPr>
-        <w:t>Surface and address points of misalignment</w:t>
-      </w:r>
-      <w:r>
-        <w:br/>
-      </w:r>
-    </w:p>
-    <w:p>
-      <w:pPr>
-        <w:spacing w:after="0" w:line="240" w:lineRule="auto"/>
-        <w:ind w:left="270"/>
-      </w:pPr>
-      <w:r>
         <w:rPr>
           <w:b/>
           <w:sz w:val="28"/>
         </w:rPr>
-        <w:t>RULES OF ENGAGEMENT</w:t>
+      </w:pPr>
+      <w:r>
+        <w:t>Delight customers</w:t>
       </w:r>
     </w:p>
     <w:p>
       <w:pPr>
+        <w:pStyle w:val="ListParagraph"/>
+        <w:numPr>
+          <w:ilvl w:val="0"/>
+          <w:numId w:val="3"/>
+        </w:numPr>
         <w:spacing w:after="0" w:line="240" w:lineRule="auto"/>
-      </w:pPr>
-      <w:r>
         <w:rPr>
           <w:b/>
-          <w:i/>
+          <w:sz w:val="28"/>
         </w:rPr>
-        <w:t>#1</w:t>
+      </w:pPr>
+      <w:r>
+        <w:t>Unlock</w:t>
       </w:r>
       <w:r>
-        <w:t xml:space="preserve">: </w:t>
-      </w:r>
-      <w:del w:id="2" w:author="Moti Sorkin" w:date="2025-08-26T12:41:00Z">
-        <w:r>
-          <w:delText xml:space="preserve">Every detail of the plan </w:delText>
-        </w:r>
-      </w:del>
-      <w:r>
-        <w:t xml:space="preserve"> No plan is sacred. Make it better</w:t>
+        <w:t xml:space="preserve"> a standalone contract management product</w:t>
       </w:r>
     </w:p>
     <w:p>
       <w:pPr>
+        <w:pStyle w:val="ListParagraph"/>
+        <w:numPr>
+          <w:ilvl w:val="0"/>
+          <w:numId w:val="3"/>
+        </w:numPr>
         <w:spacing w:after="0" w:line="240" w:lineRule="auto"/>
-      </w:pPr>
-      <w:r>
         <w:rPr>
           <w:b/>
-          <w:i/>
+          <w:sz w:val="28"/>
         </w:rPr>
-        <w:t xml:space="preserve">#2: This should be fun. </w:t>
-      </w:r>
+      </w:pPr>
       <w:r>
-        <w:rPr>
-          <w:rFonts w:ascii="Dreaming Outloud Script Pro" w:eastAsia="Dreaming Outloud Script Pro" w:hAnsi="Dreaming Outloud Script Pro" w:cs="Dreaming Outloud Script Pro"/>
-          <w:sz w:val="32"/>
-          <w:shd w:val="clear" w:color="auto" w:fill="FFFF00"/>
-        </w:rPr>
-        <w:t>Seriously</w:t>
-      </w:r>
-      <w:r>
-        <w:t>.</w:t>
+        <w:t>Increase the ERP beachhead</w:t>
       </w:r>
     </w:p>
     <w:p>
       <w:pPr>
         <w:spacing w:after="0" w:line="240" w:lineRule="auto"/>
+        <w:ind w:left="360"/>
+        <w:rPr>
+          <w:b/>
+          <w:sz w:val="28"/>
+        </w:rPr>
       </w:pPr>
     </w:p>
     <w:p>
@@ -1058,7 +1085,6 @@
           <w:b/>
           <w:sz w:val="28"/>
         </w:rPr>
-        <w:lastRenderedPageBreak/>
         <w:t>RELEASE PLAN</w:t>
       </w:r>
     </w:p>
@@ -1238,12 +1264,13 @@
             <w:pPr>
               <w:spacing w:after="165"/>
             </w:pPr>
-            <w:bookmarkStart w:id="3" w:name="_Hlk206417645"/>
-            <w:bookmarkEnd w:id="3"/>
-            <w:r>
-              <w:rPr>
-                <w:sz w:val="22"/>
-              </w:rPr>
+            <w:bookmarkStart w:id="2" w:name="_Hlk206417645"/>
+            <w:bookmarkEnd w:id="2"/>
+            <w:r>
+              <w:rPr>
+                <w:sz w:val="22"/>
+              </w:rPr>
+              <w:lastRenderedPageBreak/>
               <w:t>Core infra** – add-in</w:t>
             </w:r>
           </w:p>
@@ -3799,6 +3826,121 @@
     </w:lvl>
   </w:abstractNum>
   <w:abstractNum w:abstractNumId="1" w15:restartNumberingAfterBreak="0">
+    <w:nsid w:val="380F5247"/>
+    <w:multiLevelType w:val="hybridMultilevel"/>
+    <w:tmpl w:val="0F6CE82C"/>
+    <w:lvl w:ilvl="0" w:tplc="04090001">
+      <w:start w:val="1"/>
+      <w:numFmt w:val="bullet"/>
+      <w:lvlText w:val=""/>
+      <w:lvlJc w:val="left"/>
+      <w:pPr>
+        <w:ind w:left="720" w:hanging="360"/>
+      </w:pPr>
+      <w:rPr>
+        <w:rFonts w:ascii="Symbol" w:hAnsi="Symbol" w:hint="default"/>
+        <w:b w:val="0"/>
+        <w:sz w:val="22"/>
+      </w:rPr>
+    </w:lvl>
+    <w:lvl w:ilvl="1" w:tplc="04090003" w:tentative="1">
+      <w:start w:val="1"/>
+      <w:numFmt w:val="bullet"/>
+      <w:lvlText w:val="o"/>
+      <w:lvlJc w:val="left"/>
+      <w:pPr>
+        <w:ind w:left="1440" w:hanging="360"/>
+      </w:pPr>
+      <w:rPr>
+        <w:rFonts w:ascii="Courier New" w:hAnsi="Courier New" w:cs="Courier New" w:hint="default"/>
+      </w:rPr>
+    </w:lvl>
+    <w:lvl w:ilvl="2" w:tplc="04090005" w:tentative="1">
+      <w:start w:val="1"/>
+      <w:numFmt w:val="bullet"/>
+      <w:lvlText w:val=""/>
+      <w:lvlJc w:val="left"/>
+      <w:pPr>
+        <w:ind w:left="2160" w:hanging="360"/>
+      </w:pPr>
+      <w:rPr>
+        <w:rFonts w:ascii="Wingdings" w:hAnsi="Wingdings" w:hint="default"/>
+      </w:rPr>
+    </w:lvl>
+    <w:lvl w:ilvl="3" w:tplc="04090001" w:tentative="1">
+      <w:start w:val="1"/>
+      <w:numFmt w:val="bullet"/>
+      <w:lvlText w:val=""/>
+      <w:lvlJc w:val="left"/>
+      <w:pPr>
+        <w:ind w:left="2880" w:hanging="360"/>
+      </w:pPr>
+      <w:rPr>
+        <w:rFonts w:ascii="Symbol" w:hAnsi="Symbol" w:hint="default"/>
+      </w:rPr>
+    </w:lvl>
+    <w:lvl w:ilvl="4" w:tplc="04090003" w:tentative="1">
+      <w:start w:val="1"/>
+      <w:numFmt w:val="bullet"/>
+      <w:lvlText w:val="o"/>
+      <w:lvlJc w:val="left"/>
+      <w:pPr>
+        <w:ind w:left="3600" w:hanging="360"/>
+      </w:pPr>
+      <w:rPr>
+        <w:rFonts w:ascii="Courier New" w:hAnsi="Courier New" w:cs="Courier New" w:hint="default"/>
+      </w:rPr>
+    </w:lvl>
+    <w:lvl w:ilvl="5" w:tplc="04090005" w:tentative="1">
+      <w:start w:val="1"/>
+      <w:numFmt w:val="bullet"/>
+      <w:lvlText w:val=""/>
+      <w:lvlJc w:val="left"/>
+      <w:pPr>
+        <w:ind w:left="4320" w:hanging="360"/>
+      </w:pPr>
+      <w:rPr>
+        <w:rFonts w:ascii="Wingdings" w:hAnsi="Wingdings" w:hint="default"/>
+      </w:rPr>
+    </w:lvl>
+    <w:lvl w:ilvl="6" w:tplc="04090001" w:tentative="1">
+      <w:start w:val="1"/>
+      <w:numFmt w:val="bullet"/>
+      <w:lvlText w:val=""/>
+      <w:lvlJc w:val="left"/>
+      <w:pPr>
+        <w:ind w:left="5040" w:hanging="360"/>
+      </w:pPr>
+      <w:rPr>
+        <w:rFonts w:ascii="Symbol" w:hAnsi="Symbol" w:hint="default"/>
+      </w:rPr>
+    </w:lvl>
+    <w:lvl w:ilvl="7" w:tplc="04090003" w:tentative="1">
+      <w:start w:val="1"/>
+      <w:numFmt w:val="bullet"/>
+      <w:lvlText w:val="o"/>
+      <w:lvlJc w:val="left"/>
+      <w:pPr>
+        <w:ind w:left="5760" w:hanging="360"/>
+      </w:pPr>
+      <w:rPr>
+        <w:rFonts w:ascii="Courier New" w:hAnsi="Courier New" w:cs="Courier New" w:hint="default"/>
+      </w:rPr>
+    </w:lvl>
+    <w:lvl w:ilvl="8" w:tplc="04090005" w:tentative="1">
+      <w:start w:val="1"/>
+      <w:numFmt w:val="bullet"/>
+      <w:lvlText w:val=""/>
+      <w:lvlJc w:val="left"/>
+      <w:pPr>
+        <w:ind w:left="6480" w:hanging="360"/>
+      </w:pPr>
+      <w:rPr>
+        <w:rFonts w:ascii="Wingdings" w:hAnsi="Wingdings" w:hint="default"/>
+      </w:rPr>
+    </w:lvl>
+  </w:abstractNum>
+  <w:abstractNum w:abstractNumId="2" w15:restartNumberingAfterBreak="0">
     <w:nsid w:val="40D271F9"/>
     <w:multiLevelType w:val="hybridMultilevel"/>
     <w:tmpl w:val="7F60E732"/>
@@ -3915,6 +4057,9 @@
     <w:abstractNumId w:val="0"/>
   </w:num>
   <w:num w:numId="2" w16cid:durableId="519514258">
+    <w:abstractNumId w:val="2"/>
+  </w:num>
+  <w:num w:numId="3" w16cid:durableId="751244984">
     <w:abstractNumId w:val="1"/>
   </w:num>
 </w:numbering>
@@ -4759,7 +4904,7 @@
 
 <file path=word/webextensions/taskpanes.xml><?xml version="1.0" encoding="utf-8"?>
 <wetp:taskpanes xmlns:wetp="http://schemas.microsoft.com/office/webextensions/taskpanes/2010/11">
-  <wetp:taskpane dockstate="" visibility="1" width="434" row="3">
+  <wetp:taskpane dockstate="" visibility="1" width="461" row="4">
     <wetp:webextensionref xmlns:r="http://schemas.openxmlformats.org/officeDocument/2006/relationships" r:id="rId1"/>
   </wetp:taskpane>
 </wetp:taskpanes>

</xml_diff>

<commit_message>
ui(layout): enforce two-column grids for checkout cluster and other actions; build(cache): bump to react-m9
</commit_message>
<xml_diff>
--- a/data/app/documents/default.docx
+++ b/data/app/documents/default.docx
@@ -1078,6 +1078,42 @@
     <w:p>
       <w:pPr>
         <w:spacing w:after="0" w:line="240" w:lineRule="auto"/>
+        <w:rPr>
+          <w:b/>
+          <w:sz w:val="28"/>
+        </w:rPr>
+      </w:pPr>
+    </w:p>
+    <w:p>
+      <w:pPr>
+        <w:spacing w:after="0" w:line="240" w:lineRule="auto"/>
+        <w:rPr>
+          <w:b/>
+          <w:sz w:val="28"/>
+        </w:rPr>
+      </w:pPr>
+    </w:p>
+    <w:p>
+      <w:pPr>
+        <w:spacing w:after="0" w:line="240" w:lineRule="auto"/>
+        <w:rPr>
+          <w:b/>
+          <w:sz w:val="28"/>
+        </w:rPr>
+      </w:pPr>
+    </w:p>
+    <w:p>
+      <w:pPr>
+        <w:spacing w:after="0" w:line="240" w:lineRule="auto"/>
+        <w:rPr>
+          <w:b/>
+          <w:sz w:val="28"/>
+        </w:rPr>
+      </w:pPr>
+    </w:p>
+    <w:p>
+      <w:pPr>
+        <w:spacing w:after="0" w:line="240" w:lineRule="auto"/>
         <w:ind w:left="360"/>
       </w:pPr>
       <w:r>
@@ -1085,6 +1121,7 @@
           <w:b/>
           <w:sz w:val="28"/>
         </w:rPr>
+        <w:lastRenderedPageBreak/>
         <w:t>RELEASE PLAN</w:t>
       </w:r>
     </w:p>
@@ -1270,7 +1307,6 @@
               <w:rPr>
                 <w:sz w:val="22"/>
               </w:rPr>
-              <w:lastRenderedPageBreak/>
               <w:t>Core infra** – add-in</w:t>
             </w:r>
           </w:p>
@@ -3652,7 +3688,38 @@
         <w:spacing w:after="0" w:line="240" w:lineRule="auto"/>
       </w:pPr>
       <w:r>
-        <w:t>Got any feedback? I’d love to hear it.</w:t>
+        <w:t xml:space="preserve">Got any feedback? I’d love to </w:t>
+      </w:r>
+      <w:hyperlink r:id="rId5" w:history="1">
+        <w:proofErr w:type="spellStart"/>
+        <w:r>
+          <w:rPr>
+            <w:rStyle w:val="Hyperlink"/>
+          </w:rPr>
+          <w:t>here</w:t>
+        </w:r>
+        <w:proofErr w:type="spellEnd"/>
+        <w:r>
+          <w:rPr>
+            <w:rStyle w:val="Hyperlink"/>
+          </w:rPr>
+          <w:t xml:space="preserve"> it</w:t>
+        </w:r>
+        <w:r>
+          <w:rPr>
+            <w:rStyle w:val="Hyperlink"/>
+          </w:rPr>
+          <w:t>, right</w:t>
+        </w:r>
+        <w:r>
+          <w:rPr>
+            <w:rStyle w:val="Hyperlink"/>
+          </w:rPr>
+          <w:t xml:space="preserve"> hear please</w:t>
+        </w:r>
+      </w:hyperlink>
+      <w:r>
+        <w:t>.</w:t>
       </w:r>
     </w:p>
     <w:p>
@@ -4638,6 +4705,18 @@
       <w:spacing w:after="0" w:line="240" w:lineRule="auto"/>
     </w:pPr>
   </w:style>
+  <w:style w:type="character" w:styleId="UnresolvedMention">
+    <w:name w:val="Unresolved Mention"/>
+    <w:basedOn w:val="DefaultParagraphFont"/>
+    <w:uiPriority w:val="99"/>
+    <w:semiHidden/>
+    <w:unhideWhenUsed/>
+    <w:rsid w:val="00BF0D17"/>
+    <w:rPr>
+      <w:color w:val="605E5C"/>
+      <w:shd w:val="clear" w:color="auto" w:fill="E1DFDD"/>
+    </w:rPr>
+  </w:style>
 </w:styles>
 </file>
 

</xml_diff>

<commit_message>
chatbot: add data/app/config/chatbot-responses.json and server-side scripted replies on chat events
</commit_message>
<xml_diff>
--- a/data/app/documents/default.docx
+++ b/data/app/documents/default.docx
@@ -11,15 +11,15 @@
       <w:r>
         <w:rPr>
           <w:sz w:val="48"/>
-          <w:highlight w:val="yellow"/>
-          <w:shd w:val="clear" w:color="auto" w:fill="FF004D"/>
+          <w:highlight w:val="cyan"/>
+          <w:shd w:val="clear" w:color="auto" w:fill="FFFF00"/>
         </w:rPr>
         <w:t>Redlines &amp; Deadlines</w:t>
       </w:r>
       <w:r>
         <w:rPr>
           <w:sz w:val="48"/>
-          <w:shd w:val="clear" w:color="auto" w:fill="FF004D"/>
+          <w:shd w:val="clear" w:color="auto" w:fill="FFFF00"/>
         </w:rPr>
         <w:t xml:space="preserve"> </w:t>
       </w:r>
@@ -35,17 +35,8 @@
           <w:i/>
           <w:sz w:val="26"/>
         </w:rPr>
-        <w:t xml:space="preserve">A Brief </w:t>
+        <w:t>A Brief Brief</w:t>
       </w:r>
-      <w:proofErr w:type="spellStart"/>
-      <w:r>
-        <w:rPr>
-          <w:i/>
-          <w:sz w:val="26"/>
-        </w:rPr>
-        <w:t>Brief</w:t>
-      </w:r>
-      <w:proofErr w:type="spellEnd"/>
       <w:del w:id="0" w:author="Moti Sorkin" w:date="2025-08-17T19:52:00Z">
         <w:r>
           <w:rPr>
@@ -83,19 +74,7 @@
         <w:t>OG</w:t>
       </w:r>
       <w:r>
-        <w:t xml:space="preserve">”) and our </w:t>
-      </w:r>
-      <w:r>
-        <w:t>Most</w:t>
-      </w:r>
-      <w:r>
-        <w:t xml:space="preserve"> Valuable Procurement Professionals (“MVPP</w:t>
-      </w:r>
-      <w:r>
-        <w:t>’s</w:t>
-      </w:r>
-      <w:r>
-        <w:t>”)</w:t>
+        <w:t>”) and our Most Valuable Procurement Professionals (“MVPP’s”)</w:t>
       </w:r>
       <w:r>
         <w:rPr>
@@ -131,22 +110,8 @@
         <w:spacing w:after="0" w:line="240" w:lineRule="auto"/>
       </w:pPr>
       <w:r>
-        <w:t>OG want</w:t>
+        <w:t>OG wants to build some amazing stuff, and MVPP’s want OG to build some amazing stuff;</w:t>
       </w:r>
-      <w:r>
-        <w:t>s</w:t>
-      </w:r>
-      <w:r>
-        <w:t xml:space="preserve"> to build some amazing stuff</w:t>
-      </w:r>
-      <w:r>
-        <w:t xml:space="preserve">, and MVPP’s want OG to build some amazing </w:t>
-      </w:r>
-      <w:proofErr w:type="gramStart"/>
-      <w:r>
-        <w:t>stuff;</w:t>
-      </w:r>
-      <w:proofErr w:type="gramEnd"/>
     </w:p>
     <w:p>
       <w:pPr>
@@ -157,21 +122,8 @@
         <w:spacing w:after="0" w:line="240" w:lineRule="auto"/>
       </w:pPr>
       <w:r>
-        <w:t xml:space="preserve">Increased </w:t>
+        <w:t>Increased velocity towards a shared goal is our objective;</w:t>
       </w:r>
-      <w:proofErr w:type="gramStart"/>
-      <w:r>
-        <w:t>velocity</w:t>
-      </w:r>
-      <w:proofErr w:type="gramEnd"/>
-      <w:r>
-        <w:t xml:space="preserve"> towards a shared goal is our </w:t>
-      </w:r>
-      <w:proofErr w:type="gramStart"/>
-      <w:r>
-        <w:t>objective;</w:t>
-      </w:r>
-      <w:proofErr w:type="gramEnd"/>
     </w:p>
     <w:p>
       <w:pPr>
@@ -206,48 +158,7 @@
         <w:spacing w:after="0" w:line="240" w:lineRule="auto"/>
       </w:pPr>
       <w:r>
-        <w:t>C</w:t>
-      </w:r>
-      <w:r>
-        <w:t xml:space="preserve">ontract documents </w:t>
-      </w:r>
-      <w:r>
-        <w:t xml:space="preserve">are </w:t>
-      </w:r>
-      <w:r>
-        <w:t xml:space="preserve">not handled like documents. </w:t>
-      </w:r>
-      <w:r>
-        <w:t xml:space="preserve">As </w:t>
-      </w:r>
-      <w:r>
-        <w:t>a copy of solicitations (aka projects)</w:t>
-      </w:r>
-      <w:r>
-        <w:t xml:space="preserve">, they lose things like </w:t>
-      </w:r>
-      <w:r>
-        <w:rPr>
-          <w14:shadow w14:blurRad="50800" w14:dist="38100" w14:dir="0" w14:sx="100000" w14:sy="100000" w14:kx="0" w14:ky="0" w14:algn="l">
-            <w14:srgbClr w14:val="000000">
-              <w14:alpha w14:val="60000"/>
-            </w14:srgbClr>
-          </w14:shadow>
-        </w:rPr>
-        <w:t>high-fidelity formatting configurations</w:t>
-      </w:r>
-      <w:r>
-        <w:rPr>
-          <w14:shadow w14:blurRad="50800" w14:dist="38100" w14:dir="0" w14:sx="100000" w14:sy="100000" w14:kx="0" w14:ky="0" w14:algn="l">
-            <w14:srgbClr w14:val="000000">
-              <w14:alpha w14:val="60000"/>
-            </w14:srgbClr>
-          </w14:shadow>
-        </w:rPr>
-        <w:t>,</w:t>
-      </w:r>
-      <w:r>
-        <w:t xml:space="preserve"> detailed redlining and commenting, and, oh yeah, all those Word features.</w:t>
+        <w:t>Contract documents are not handled like documents. As a copy of solicitations (aka projects), they lose things like high-fidelity formatting configurations, detailed redlining and commenting, and, oh yeah, all those Word features.</w:t>
       </w:r>
     </w:p>
     <w:p>
@@ -287,10 +198,6 @@
           <w:numId w:val="3"/>
         </w:numPr>
         <w:spacing w:after="0" w:line="240" w:lineRule="auto"/>
-        <w:rPr>
-          <w:b/>
-          <w:sz w:val="28"/>
-        </w:rPr>
       </w:pPr>
       <w:r>
         <w:t>Delight customers</w:t>
@@ -304,16 +211,9 @@
           <w:numId w:val="3"/>
         </w:numPr>
         <w:spacing w:after="0" w:line="240" w:lineRule="auto"/>
-        <w:rPr>
-          <w:b/>
-          <w:sz w:val="28"/>
-        </w:rPr>
       </w:pPr>
       <w:r>
-        <w:t>Unlock</w:t>
-      </w:r>
-      <w:r>
-        <w:t xml:space="preserve"> a standalone contract management product</w:t>
+        <w:t>Unlock a standalone contract management product</w:t>
       </w:r>
     </w:p>
     <w:p>
@@ -324,10 +224,6 @@
           <w:numId w:val="3"/>
         </w:numPr>
         <w:spacing w:after="0" w:line="240" w:lineRule="auto"/>
-        <w:rPr>
-          <w:b/>
-          <w:sz w:val="28"/>
-        </w:rPr>
       </w:pPr>
       <w:r>
         <w:t>Increase the ERP beachhead</w:t>
@@ -3690,32 +3586,13 @@
       <w:r>
         <w:t xml:space="preserve">Got any feedback? I’d love to </w:t>
       </w:r>
-      <w:hyperlink r:id="rId5" w:history="1">
-        <w:proofErr w:type="spellStart"/>
+      <w:hyperlink r:id="rId5">
         <w:r>
           <w:rPr>
             <w:rStyle w:val="Hyperlink"/>
+            <w:color w:val="0563C1"/>
           </w:rPr>
-          <w:t>here</w:t>
-        </w:r>
-        <w:proofErr w:type="spellEnd"/>
-        <w:r>
-          <w:rPr>
-            <w:rStyle w:val="Hyperlink"/>
-          </w:rPr>
-          <w:t xml:space="preserve"> it</w:t>
-        </w:r>
-        <w:r>
-          <w:rPr>
-            <w:rStyle w:val="Hyperlink"/>
-          </w:rPr>
-          <w:t>, right</w:t>
-        </w:r>
-        <w:r>
-          <w:rPr>
-            <w:rStyle w:val="Hyperlink"/>
-          </w:rPr>
-          <w:t xml:space="preserve"> hear please</w:t>
+          <w:t>here it, right hear please</w:t>
         </w:r>
       </w:hyperlink>
       <w:r>
@@ -4983,7 +4860,7 @@
 
 <file path=word/webextensions/taskpanes.xml><?xml version="1.0" encoding="utf-8"?>
 <wetp:taskpanes xmlns:wetp="http://schemas.microsoft.com/office/webextensions/taskpanes/2010/11">
-  <wetp:taskpane dockstate="" visibility="1" width="461" row="4">
+  <wetp:taskpane dockstate="" visibility="1" width="453" row="4">
     <wetp:webextensionref xmlns:r="http://schemas.openxmlformats.org/officeDocument/2006/relationships" r:id="rId1"/>
   </wetp:taskpane>
 </wetp:taskpanes>

</xml_diff>

<commit_message>
docs(readme): tech stack + macOS setup; add-in coming-pill fix; docker notes
</commit_message>
<xml_diff>
--- a/data/app/documents/default.docx
+++ b/data/app/documents/default.docx
@@ -11,17 +11,16 @@
       <w:r>
         <w:rPr>
           <w:sz w:val="48"/>
-          <w:highlight w:val="cyan"/>
           <w:shd w:val="clear" w:color="auto" w:fill="FFFF00"/>
         </w:rPr>
-        <w:t>Redlines &amp; Deadlines</w:t>
+        <w:t>Redlines &amp; Deadline</w:t>
       </w:r>
       <w:r>
         <w:rPr>
           <w:sz w:val="48"/>
-          <w:shd w:val="clear" w:color="auto" w:fill="FFFF00"/>
+          <w:shd w:val="clear" w:color="auto" w:fill="FAFF09"/>
         </w:rPr>
-        <w:t xml:space="preserve"> </w:t>
+        <w:t xml:space="preserve">s </w:t>
       </w:r>
     </w:p>
     <w:p>
@@ -110,8 +109,13 @@
         <w:spacing w:after="0" w:line="240" w:lineRule="auto"/>
       </w:pPr>
       <w:r>
-        <w:t>OG wants to build some amazing stuff, and MVPP’s want OG to build some amazing stuff;</w:t>
+        <w:t xml:space="preserve">OG wants to build some amazing stuff, and MVPP’s want OG to build some amazing </w:t>
       </w:r>
+      <w:proofErr w:type="gramStart"/>
+      <w:r>
+        <w:t>stuff;</w:t>
+      </w:r>
+      <w:proofErr w:type="gramEnd"/>
     </w:p>
     <w:p>
       <w:pPr>
@@ -122,8 +126,21 @@
         <w:spacing w:after="0" w:line="240" w:lineRule="auto"/>
       </w:pPr>
       <w:r>
-        <w:t>Increased velocity towards a shared goal is our objective;</w:t>
+        <w:t xml:space="preserve">Increased </w:t>
       </w:r>
+      <w:proofErr w:type="gramStart"/>
+      <w:r>
+        <w:t>velocity</w:t>
+      </w:r>
+      <w:proofErr w:type="gramEnd"/>
+      <w:r>
+        <w:t xml:space="preserve"> towards a shared goal is our </w:t>
+      </w:r>
+      <w:proofErr w:type="gramStart"/>
+      <w:r>
+        <w:t>objective;</w:t>
+      </w:r>
+      <w:proofErr w:type="gramEnd"/>
     </w:p>
     <w:p>
       <w:pPr>
@@ -132,7 +149,15 @@
       </w:pPr>
       <w:r>
         <w:br/>
-        <w:t>NOW, THERETWO, THERETHREE, AND THEREFORE, the parties agree to the following:</w:t>
+        <w:t xml:space="preserve">NOW, THERETWO, THERETHREE, AND THEREFORE, the parties agree </w:t>
+      </w:r>
+      <w:proofErr w:type="gramStart"/>
+      <w:r>
+        <w:t>to</w:t>
+      </w:r>
+      <w:proofErr w:type="gramEnd"/>
+      <w:r>
+        <w:t xml:space="preserve"> the following:</w:t>
       </w:r>
       <w:r>
         <w:br/>
@@ -1342,8 +1367,16 @@
               <w:rPr>
                 <w:sz w:val="22"/>
               </w:rPr>
-              <w:t>Core infra** – web-page</w:t>
-            </w:r>
+              <w:t xml:space="preserve">Core infra** – </w:t>
+            </w:r>
+            <w:proofErr w:type="gramStart"/>
+            <w:r>
+              <w:rPr>
+                <w:sz w:val="22"/>
+              </w:rPr>
+              <w:t>web-page</w:t>
+            </w:r>
+            <w:proofErr w:type="gramEnd"/>
           </w:p>
         </w:tc>
         <w:tc>

</xml_diff>

<commit_message>
docs: README tech stack + macOS guide; add-in coming-pill; docker notes
</commit_message>
<xml_diff>
--- a/data/app/documents/default.docx
+++ b/data/app/documents/default.docx
@@ -11,17 +11,16 @@
       <w:r>
         <w:rPr>
           <w:sz w:val="48"/>
-          <w:highlight w:val="yellow"/>
-          <w:shd w:val="clear" w:color="auto" w:fill="FF004D"/>
+          <w:shd w:val="clear" w:color="auto" w:fill="FFFF00"/>
         </w:rPr>
-        <w:t>Redlines &amp; Deadlines</w:t>
+        <w:t>Redlines &amp; Deadline</w:t>
       </w:r>
       <w:r>
         <w:rPr>
           <w:sz w:val="48"/>
-          <w:shd w:val="clear" w:color="auto" w:fill="FF004D"/>
+          <w:shd w:val="clear" w:color="auto" w:fill="FAFF09"/>
         </w:rPr>
-        <w:t xml:space="preserve"> </w:t>
+        <w:t xml:space="preserve">s </w:t>
       </w:r>
     </w:p>
     <w:p>
@@ -35,17 +34,8 @@
           <w:i/>
           <w:sz w:val="26"/>
         </w:rPr>
-        <w:t xml:space="preserve">A Brief </w:t>
+        <w:t>A Brief Brief</w:t>
       </w:r>
-      <w:proofErr w:type="spellStart"/>
-      <w:r>
-        <w:rPr>
-          <w:i/>
-          <w:sz w:val="26"/>
-        </w:rPr>
-        <w:t>Brief</w:t>
-      </w:r>
-      <w:proofErr w:type="spellEnd"/>
       <w:del w:id="0" w:author="Moti Sorkin" w:date="2025-08-17T19:52:00Z">
         <w:r>
           <w:rPr>
@@ -83,19 +73,7 @@
         <w:t>OG</w:t>
       </w:r>
       <w:r>
-        <w:t xml:space="preserve">”) and our </w:t>
-      </w:r>
-      <w:r>
-        <w:t>Most</w:t>
-      </w:r>
-      <w:r>
-        <w:t xml:space="preserve"> Valuable Procurement Professionals (“MVPP</w:t>
-      </w:r>
-      <w:r>
-        <w:t>’s</w:t>
-      </w:r>
-      <w:r>
-        <w:t>”)</w:t>
+        <w:t>”) and our Most Valuable Procurement Professionals (“MVPP’s”)</w:t>
       </w:r>
       <w:r>
         <w:rPr>
@@ -131,16 +109,7 @@
         <w:spacing w:after="0" w:line="240" w:lineRule="auto"/>
       </w:pPr>
       <w:r>
-        <w:t>OG want</w:t>
-      </w:r>
-      <w:r>
-        <w:t>s</w:t>
-      </w:r>
-      <w:r>
-        <w:t xml:space="preserve"> to build some amazing stuff</w:t>
-      </w:r>
-      <w:r>
-        <w:t xml:space="preserve">, and MVPP’s want OG to build some amazing </w:t>
+        <w:t xml:space="preserve">OG wants to build some amazing stuff, and MVPP’s want OG to build some amazing </w:t>
       </w:r>
       <w:proofErr w:type="gramStart"/>
       <w:r>
@@ -180,7 +149,15 @@
       </w:pPr>
       <w:r>
         <w:br/>
-        <w:t>NOW, THERETWO, THERETHREE, AND THEREFORE, the parties agree to the following:</w:t>
+        <w:t xml:space="preserve">NOW, THERETWO, THERETHREE, AND THEREFORE, the parties agree </w:t>
+      </w:r>
+      <w:proofErr w:type="gramStart"/>
+      <w:r>
+        <w:t>to</w:t>
+      </w:r>
+      <w:proofErr w:type="gramEnd"/>
+      <w:r>
+        <w:t xml:space="preserve"> the following:</w:t>
       </w:r>
       <w:r>
         <w:br/>
@@ -206,48 +183,7 @@
         <w:spacing w:after="0" w:line="240" w:lineRule="auto"/>
       </w:pPr>
       <w:r>
-        <w:t>C</w:t>
-      </w:r>
-      <w:r>
-        <w:t xml:space="preserve">ontract documents </w:t>
-      </w:r>
-      <w:r>
-        <w:t xml:space="preserve">are </w:t>
-      </w:r>
-      <w:r>
-        <w:t xml:space="preserve">not handled like documents. </w:t>
-      </w:r>
-      <w:r>
-        <w:t xml:space="preserve">As </w:t>
-      </w:r>
-      <w:r>
-        <w:t>a copy of solicitations (aka projects)</w:t>
-      </w:r>
-      <w:r>
-        <w:t xml:space="preserve">, they lose things like </w:t>
-      </w:r>
-      <w:r>
-        <w:rPr>
-          <w14:shadow w14:blurRad="50800" w14:dist="38100" w14:dir="0" w14:sx="100000" w14:sy="100000" w14:kx="0" w14:ky="0" w14:algn="l">
-            <w14:srgbClr w14:val="000000">
-              <w14:alpha w14:val="60000"/>
-            </w14:srgbClr>
-          </w14:shadow>
-        </w:rPr>
-        <w:t>high-fidelity formatting configurations</w:t>
-      </w:r>
-      <w:r>
-        <w:rPr>
-          <w14:shadow w14:blurRad="50800" w14:dist="38100" w14:dir="0" w14:sx="100000" w14:sy="100000" w14:kx="0" w14:ky="0" w14:algn="l">
-            <w14:srgbClr w14:val="000000">
-              <w14:alpha w14:val="60000"/>
-            </w14:srgbClr>
-          </w14:shadow>
-        </w:rPr>
-        <w:t>,</w:t>
-      </w:r>
-      <w:r>
-        <w:t xml:space="preserve"> detailed redlining and commenting, and, oh yeah, all those Word features.</w:t>
+        <w:t>Contract documents are not handled like documents. As a copy of solicitations (aka projects), they lose things like high-fidelity formatting configurations, detailed redlining and commenting, and, oh yeah, all those Word features.</w:t>
       </w:r>
     </w:p>
     <w:p>
@@ -287,10 +223,6 @@
           <w:numId w:val="3"/>
         </w:numPr>
         <w:spacing w:after="0" w:line="240" w:lineRule="auto"/>
-        <w:rPr>
-          <w:b/>
-          <w:sz w:val="28"/>
-        </w:rPr>
       </w:pPr>
       <w:r>
         <w:t>Delight customers</w:t>
@@ -304,16 +236,9 @@
           <w:numId w:val="3"/>
         </w:numPr>
         <w:spacing w:after="0" w:line="240" w:lineRule="auto"/>
-        <w:rPr>
-          <w:b/>
-          <w:sz w:val="28"/>
-        </w:rPr>
       </w:pPr>
       <w:r>
-        <w:t>Unlock</w:t>
-      </w:r>
-      <w:r>
-        <w:t xml:space="preserve"> a standalone contract management product</w:t>
+        <w:t>Unlock a standalone contract management product</w:t>
       </w:r>
     </w:p>
     <w:p>
@@ -324,10 +249,6 @@
           <w:numId w:val="3"/>
         </w:numPr>
         <w:spacing w:after="0" w:line="240" w:lineRule="auto"/>
-        <w:rPr>
-          <w:b/>
-          <w:sz w:val="28"/>
-        </w:rPr>
       </w:pPr>
       <w:r>
         <w:t>Increase the ERP beachhead</w:t>
@@ -1078,6 +999,42 @@
     <w:p>
       <w:pPr>
         <w:spacing w:after="0" w:line="240" w:lineRule="auto"/>
+        <w:rPr>
+          <w:b/>
+          <w:sz w:val="28"/>
+        </w:rPr>
+      </w:pPr>
+    </w:p>
+    <w:p>
+      <w:pPr>
+        <w:spacing w:after="0" w:line="240" w:lineRule="auto"/>
+        <w:rPr>
+          <w:b/>
+          <w:sz w:val="28"/>
+        </w:rPr>
+      </w:pPr>
+    </w:p>
+    <w:p>
+      <w:pPr>
+        <w:spacing w:after="0" w:line="240" w:lineRule="auto"/>
+        <w:rPr>
+          <w:b/>
+          <w:sz w:val="28"/>
+        </w:rPr>
+      </w:pPr>
+    </w:p>
+    <w:p>
+      <w:pPr>
+        <w:spacing w:after="0" w:line="240" w:lineRule="auto"/>
+        <w:rPr>
+          <w:b/>
+          <w:sz w:val="28"/>
+        </w:rPr>
+      </w:pPr>
+    </w:p>
+    <w:p>
+      <w:pPr>
+        <w:spacing w:after="0" w:line="240" w:lineRule="auto"/>
         <w:ind w:left="360"/>
       </w:pPr>
       <w:r>
@@ -1085,6 +1042,7 @@
           <w:b/>
           <w:sz w:val="28"/>
         </w:rPr>
+        <w:lastRenderedPageBreak/>
         <w:t>RELEASE PLAN</w:t>
       </w:r>
     </w:p>
@@ -1270,7 +1228,6 @@
               <w:rPr>
                 <w:sz w:val="22"/>
               </w:rPr>
-              <w:lastRenderedPageBreak/>
               <w:t>Core infra** – add-in</w:t>
             </w:r>
           </w:p>
@@ -1410,8 +1367,16 @@
               <w:rPr>
                 <w:sz w:val="22"/>
               </w:rPr>
-              <w:t>Core infra** – web-page</w:t>
-            </w:r>
+              <w:t xml:space="preserve">Core infra** – </w:t>
+            </w:r>
+            <w:proofErr w:type="gramStart"/>
+            <w:r>
+              <w:rPr>
+                <w:sz w:val="22"/>
+              </w:rPr>
+              <w:t>web-page</w:t>
+            </w:r>
+            <w:proofErr w:type="gramEnd"/>
           </w:p>
         </w:tc>
         <w:tc>
@@ -3652,7 +3617,19 @@
         <w:spacing w:after="0" w:line="240" w:lineRule="auto"/>
       </w:pPr>
       <w:r>
-        <w:t>Got any feedback? I’d love to hear it.</w:t>
+        <w:t xml:space="preserve">Got any feedback? I’d love to </w:t>
+      </w:r>
+      <w:hyperlink r:id="rId5">
+        <w:r>
+          <w:rPr>
+            <w:rStyle w:val="Hyperlink"/>
+            <w:color w:val="0563C1"/>
+          </w:rPr>
+          <w:t>here it, right hear please</w:t>
+        </w:r>
+      </w:hyperlink>
+      <w:r>
+        <w:t>.</w:t>
       </w:r>
     </w:p>
     <w:p>
@@ -4638,6 +4615,18 @@
       <w:spacing w:after="0" w:line="240" w:lineRule="auto"/>
     </w:pPr>
   </w:style>
+  <w:style w:type="character" w:styleId="UnresolvedMention">
+    <w:name w:val="Unresolved Mention"/>
+    <w:basedOn w:val="DefaultParagraphFont"/>
+    <w:uiPriority w:val="99"/>
+    <w:semiHidden/>
+    <w:unhideWhenUsed/>
+    <w:rsid w:val="00BF0D17"/>
+    <w:rPr>
+      <w:color w:val="605E5C"/>
+      <w:shd w:val="clear" w:color="auto" w:fill="E1DFDD"/>
+    </w:rPr>
+  </w:style>
 </w:styles>
 </file>
 
@@ -4904,7 +4893,7 @@
 
 <file path=word/webextensions/taskpanes.xml><?xml version="1.0" encoding="utf-8"?>
 <wetp:taskpanes xmlns:wetp="http://schemas.microsoft.com/office/webextensions/taskpanes/2010/11">
-  <wetp:taskpane dockstate="" visibility="1" width="461" row="4">
+  <wetp:taskpane dockstate="" visibility="1" width="453" row="4">
     <wetp:webextensionref xmlns:r="http://schemas.openxmlformats.org/officeDocument/2006/relationships" r:id="rId1"/>
   </wetp:taskpane>
 </wetp:taskpanes>

</xml_diff>

<commit_message>
Sync: commit default.docx, state.json tweak, and UI spacing tweaks; ensure default.docx tracked
</commit_message>
<xml_diff>
--- a/data/app/documents/default.docx
+++ b/data/app/documents/default.docx
@@ -525,11 +525,16 @@
           <w:p>
             <w:pPr>
               <w:spacing w:after="165"/>
-            </w:pPr>
-            <w:r>
-              <w:rPr>
-                <w:rFonts w:ascii="Times New Roman" w:eastAsia="Times New Roman" w:hAnsi="Times New Roman" w:cs="Times New Roman"/>
-                <w:sz w:val="22"/>
+              <w:rPr>
+                <w:sz w:val="22"/>
+                <w:szCs w:val="22"/>
+              </w:rPr>
+            </w:pPr>
+            <w:r>
+              <w:rPr>
+                <w:rFonts w:ascii="Times New Roman" w:eastAsia="Times New Roman" w:hAnsi="Times New Roman" w:cs="Times New Roman"/>
+                <w:sz w:val="22"/>
+                <w:szCs w:val="22"/>
               </w:rPr>
               <w:t>Basic E2E testable implementation for GTM and to get customer feedback</w:t>
             </w:r>
@@ -552,11 +557,16 @@
           <w:p>
             <w:pPr>
               <w:spacing w:after="165"/>
-            </w:pPr>
-            <w:r>
-              <w:rPr>
-                <w:rFonts w:ascii="Times New Roman" w:eastAsia="Times New Roman" w:hAnsi="Times New Roman" w:cs="Times New Roman"/>
-                <w:sz w:val="22"/>
+              <w:rPr>
+                <w:sz w:val="22"/>
+                <w:szCs w:val="22"/>
+              </w:rPr>
+            </w:pPr>
+            <w:r>
+              <w:rPr>
+                <w:rFonts w:ascii="Times New Roman" w:eastAsia="Times New Roman" w:hAnsi="Times New Roman" w:cs="Times New Roman"/>
+                <w:sz w:val="22"/>
+                <w:szCs w:val="22"/>
               </w:rPr>
               <w:t>Phased; internal, then external</w:t>
             </w:r>
@@ -580,11 +590,16 @@
           <w:p>
             <w:pPr>
               <w:spacing w:after="165"/>
-            </w:pPr>
-            <w:r>
-              <w:rPr>
-                <w:rFonts w:ascii="Times New Roman" w:eastAsia="Times New Roman" w:hAnsi="Times New Roman" w:cs="Times New Roman"/>
-                <w:sz w:val="22"/>
+              <w:rPr>
+                <w:sz w:val="22"/>
+                <w:szCs w:val="22"/>
+              </w:rPr>
+            </w:pPr>
+            <w:r>
+              <w:rPr>
+                <w:rFonts w:ascii="Times New Roman" w:eastAsia="Times New Roman" w:hAnsi="Times New Roman" w:cs="Times New Roman"/>
+                <w:sz w:val="22"/>
+                <w:szCs w:val="22"/>
               </w:rPr>
               <w:t>Yes</w:t>
             </w:r>
@@ -607,10 +622,16 @@
           <w:p>
             <w:pPr>
               <w:spacing w:after="165"/>
-            </w:pPr>
-            <w:r>
-              <w:rPr>
-                <w:rFonts w:ascii="Times New Roman" w:eastAsia="Times New Roman" w:hAnsi="Times New Roman" w:cs="Times New Roman"/>
+              <w:rPr>
+                <w:sz w:val="22"/>
+                <w:szCs w:val="22"/>
+              </w:rPr>
+            </w:pPr>
+            <w:r>
+              <w:rPr>
+                <w:rFonts w:ascii="Times New Roman" w:eastAsia="Times New Roman" w:hAnsi="Times New Roman" w:cs="Times New Roman"/>
+                <w:sz w:val="22"/>
+                <w:szCs w:val="22"/>
               </w:rPr>
               <w:t>October</w:t>
             </w:r>
@@ -638,6 +659,10 @@
           <w:p>
             <w:pPr>
               <w:spacing w:after="165"/>
+              <w:rPr>
+                <w:rFonts w:ascii="Times New Roman" w:eastAsia="Times New Roman" w:hAnsi="Times New Roman" w:cs="Times New Roman"/>
+                <w:sz w:val="22"/>
+              </w:rPr>
             </w:pPr>
             <w:r>
               <w:rPr>
@@ -665,13 +690,19 @@
           <w:p>
             <w:pPr>
               <w:spacing w:after="165"/>
-            </w:pPr>
-            <w:r>
-              <w:rPr>
-                <w:rFonts w:ascii="Times New Roman" w:eastAsia="Times New Roman" w:hAnsi="Times New Roman" w:cs="Times New Roman"/>
-                <w:sz w:val="22"/>
-              </w:rPr>
-              <w:t>Unlocks redlining and customer value (+GTM)</w:t>
+              <w:rPr>
+                <w:rFonts w:ascii="Times New Roman" w:eastAsia="Times New Roman" w:hAnsi="Times New Roman" w:cs="Times New Roman"/>
+                <w:sz w:val="22"/>
+                <w:szCs w:val="22"/>
+              </w:rPr>
+            </w:pPr>
+            <w:r>
+              <w:rPr>
+                <w:rFonts w:ascii="Times New Roman" w:eastAsia="Times New Roman" w:hAnsi="Times New Roman" w:cs="Times New Roman"/>
+                <w:sz w:val="22"/>
+                <w:szCs w:val="22"/>
+              </w:rPr>
+              <w:t>Unlocks redlining and customer value</w:t>
             </w:r>
           </w:p>
         </w:tc>
@@ -692,11 +723,17 @@
           <w:p>
             <w:pPr>
               <w:spacing w:after="165"/>
-            </w:pPr>
-            <w:r>
-              <w:rPr>
-                <w:rFonts w:ascii="Times New Roman" w:eastAsia="Times New Roman" w:hAnsi="Times New Roman" w:cs="Times New Roman"/>
-                <w:sz w:val="22"/>
+              <w:rPr>
+                <w:rFonts w:ascii="Times New Roman" w:eastAsia="Times New Roman" w:hAnsi="Times New Roman" w:cs="Times New Roman"/>
+                <w:sz w:val="22"/>
+                <w:szCs w:val="22"/>
+              </w:rPr>
+            </w:pPr>
+            <w:r>
+              <w:rPr>
+                <w:rFonts w:ascii="Times New Roman" w:eastAsia="Times New Roman" w:hAnsi="Times New Roman" w:cs="Times New Roman"/>
+                <w:sz w:val="22"/>
+                <w:szCs w:val="22"/>
               </w:rPr>
               <w:t>Phased; internal, then external</w:t>
             </w:r>
@@ -720,11 +757,17 @@
           <w:p>
             <w:pPr>
               <w:spacing w:after="165"/>
-            </w:pPr>
-            <w:r>
-              <w:rPr>
-                <w:rFonts w:ascii="Times New Roman" w:eastAsia="Times New Roman" w:hAnsi="Times New Roman" w:cs="Times New Roman"/>
-                <w:sz w:val="22"/>
+              <w:rPr>
+                <w:rFonts w:ascii="Times New Roman" w:eastAsia="Times New Roman" w:hAnsi="Times New Roman" w:cs="Times New Roman"/>
+                <w:sz w:val="22"/>
+                <w:szCs w:val="22"/>
+              </w:rPr>
+            </w:pPr>
+            <w:r>
+              <w:rPr>
+                <w:rFonts w:ascii="Times New Roman" w:eastAsia="Times New Roman" w:hAnsi="Times New Roman" w:cs="Times New Roman"/>
+                <w:sz w:val="22"/>
+                <w:szCs w:val="22"/>
               </w:rPr>
               <w:t>Yes</w:t>
             </w:r>
@@ -747,11 +790,17 @@
           <w:p>
             <w:pPr>
               <w:spacing w:after="165"/>
-            </w:pPr>
-            <w:r>
-              <w:rPr>
-                <w:rFonts w:ascii="Times New Roman" w:eastAsia="Times New Roman" w:hAnsi="Times New Roman" w:cs="Times New Roman"/>
-                <w:sz w:val="22"/>
+              <w:rPr>
+                <w:rFonts w:ascii="Times New Roman" w:eastAsia="Times New Roman" w:hAnsi="Times New Roman" w:cs="Times New Roman"/>
+                <w:sz w:val="22"/>
+                <w:szCs w:val="22"/>
+              </w:rPr>
+            </w:pPr>
+            <w:r>
+              <w:rPr>
+                <w:rFonts w:ascii="Times New Roman" w:eastAsia="Times New Roman" w:hAnsi="Times New Roman" w:cs="Times New Roman"/>
+                <w:sz w:val="22"/>
+                <w:szCs w:val="22"/>
               </w:rPr>
               <w:t>February 2026</w:t>
             </w:r>
@@ -785,7 +834,7 @@
                 <w:rFonts w:ascii="Times New Roman" w:eastAsia="Times New Roman" w:hAnsi="Times New Roman" w:cs="Times New Roman"/>
                 <w:sz w:val="22"/>
               </w:rPr>
-              <w:t>MVP</w:t>
+              <w:t>Public Preview</w:t>
             </w:r>
           </w:p>
         </w:tc>
@@ -806,13 +855,18 @@
           <w:p>
             <w:pPr>
               <w:spacing w:after="165"/>
-            </w:pPr>
-            <w:r>
-              <w:rPr>
-                <w:rFonts w:ascii="Times New Roman" w:eastAsia="Times New Roman" w:hAnsi="Times New Roman" w:cs="Times New Roman"/>
-                <w:sz w:val="22"/>
-              </w:rPr>
-              <w:t>Complete redlining experience with some traditional OG</w:t>
+              <w:rPr>
+                <w:sz w:val="22"/>
+                <w:szCs w:val="22"/>
+              </w:rPr>
+            </w:pPr>
+            <w:r>
+              <w:rPr>
+                <w:rFonts w:ascii="Times New Roman" w:eastAsia="Times New Roman" w:hAnsi="Times New Roman" w:cs="Times New Roman"/>
+                <w:sz w:val="22"/>
+                <w:szCs w:val="22"/>
+              </w:rPr>
+              <w:t>Expand to more customers as we complete new features</w:t>
             </w:r>
           </w:p>
         </w:tc>
@@ -833,13 +887,18 @@
           <w:p>
             <w:pPr>
               <w:spacing w:after="165"/>
-            </w:pPr>
-            <w:r>
-              <w:rPr>
-                <w:rFonts w:ascii="Times New Roman" w:eastAsia="Times New Roman" w:hAnsi="Times New Roman" w:cs="Times New Roman"/>
-                <w:sz w:val="22"/>
-              </w:rPr>
-              <w:t>All opt-in</w:t>
+              <w:rPr>
+                <w:sz w:val="22"/>
+                <w:szCs w:val="22"/>
+              </w:rPr>
+            </w:pPr>
+            <w:r>
+              <w:rPr>
+                <w:rFonts w:ascii="Times New Roman" w:eastAsia="Times New Roman" w:hAnsi="Times New Roman" w:cs="Times New Roman"/>
+                <w:sz w:val="22"/>
+                <w:szCs w:val="22"/>
+              </w:rPr>
+              <w:t>External opt-in</w:t>
             </w:r>
           </w:p>
         </w:tc>
@@ -861,11 +920,16 @@
           <w:p>
             <w:pPr>
               <w:spacing w:after="165"/>
-            </w:pPr>
-            <w:r>
-              <w:rPr>
-                <w:rFonts w:ascii="Times New Roman" w:eastAsia="Times New Roman" w:hAnsi="Times New Roman" w:cs="Times New Roman"/>
-                <w:sz w:val="22"/>
+              <w:rPr>
+                <w:sz w:val="22"/>
+                <w:szCs w:val="22"/>
+              </w:rPr>
+            </w:pPr>
+            <w:r>
+              <w:rPr>
+                <w:rFonts w:ascii="Times New Roman" w:eastAsia="Times New Roman" w:hAnsi="Times New Roman" w:cs="Times New Roman"/>
+                <w:sz w:val="22"/>
+                <w:szCs w:val="22"/>
               </w:rPr>
               <w:t>Yes</w:t>
             </w:r>
@@ -888,13 +952,18 @@
           <w:p>
             <w:pPr>
               <w:spacing w:after="165"/>
-            </w:pPr>
-            <w:r>
-              <w:rPr>
-                <w:rFonts w:ascii="Times New Roman" w:eastAsia="Times New Roman" w:hAnsi="Times New Roman" w:cs="Times New Roman"/>
-                <w:sz w:val="22"/>
-              </w:rPr>
-              <w:t>June 2026</w:t>
+              <w:rPr>
+                <w:sz w:val="22"/>
+                <w:szCs w:val="22"/>
+              </w:rPr>
+            </w:pPr>
+            <w:r>
+              <w:rPr>
+                <w:rFonts w:ascii="Times New Roman" w:eastAsia="Times New Roman" w:hAnsi="Times New Roman" w:cs="Times New Roman"/>
+                <w:sz w:val="22"/>
+                <w:szCs w:val="22"/>
+              </w:rPr>
+              <w:t>2026</w:t>
             </w:r>
           </w:p>
         </w:tc>
@@ -926,6 +995,167 @@
                 <w:rFonts w:ascii="Times New Roman" w:eastAsia="Times New Roman" w:hAnsi="Times New Roman" w:cs="Times New Roman"/>
                 <w:sz w:val="22"/>
               </w:rPr>
+              <w:t>MVP</w:t>
+            </w:r>
+          </w:p>
+        </w:tc>
+        <w:tc>
+          <w:tcPr>
+            <w:tcW w:w="3420" w:type="dxa"/>
+            <w:tcBorders>
+              <w:bottom w:val="single" w:sz="4" w:space="0" w:color="000000"/>
+              <w:right w:val="single" w:sz="4" w:space="0" w:color="000000"/>
+            </w:tcBorders>
+            <w:tcMar>
+              <w:top w:w="0" w:type="dxa"/>
+              <w:left w:w="120" w:type="dxa"/>
+              <w:bottom w:w="0" w:type="dxa"/>
+              <w:right w:w="120" w:type="dxa"/>
+            </w:tcMar>
+          </w:tcPr>
+          <w:p>
+            <w:pPr>
+              <w:spacing w:after="165"/>
+              <w:rPr>
+                <w:sz w:val="22"/>
+                <w:szCs w:val="22"/>
+              </w:rPr>
+            </w:pPr>
+            <w:r>
+              <w:rPr>
+                <w:rFonts w:ascii="Times New Roman" w:eastAsia="Times New Roman" w:hAnsi="Times New Roman" w:cs="Times New Roman"/>
+                <w:sz w:val="22"/>
+                <w:szCs w:val="22"/>
+              </w:rPr>
+              <w:t>Complete redlining experience with some traditional OG</w:t>
+            </w:r>
+          </w:p>
+        </w:tc>
+        <w:tc>
+          <w:tcPr>
+            <w:tcW w:w="1980" w:type="dxa"/>
+            <w:tcBorders>
+              <w:bottom w:val="single" w:sz="4" w:space="0" w:color="000000"/>
+              <w:right w:val="single" w:sz="4" w:space="0" w:color="000000"/>
+            </w:tcBorders>
+            <w:tcMar>
+              <w:top w:w="0" w:type="dxa"/>
+              <w:left w:w="120" w:type="dxa"/>
+              <w:bottom w:w="0" w:type="dxa"/>
+              <w:right w:w="120" w:type="dxa"/>
+            </w:tcMar>
+          </w:tcPr>
+          <w:p>
+            <w:pPr>
+              <w:spacing w:after="165"/>
+              <w:rPr>
+                <w:sz w:val="22"/>
+                <w:szCs w:val="22"/>
+              </w:rPr>
+            </w:pPr>
+            <w:r>
+              <w:rPr>
+                <w:rFonts w:ascii="Times New Roman" w:eastAsia="Times New Roman" w:hAnsi="Times New Roman" w:cs="Times New Roman"/>
+                <w:sz w:val="22"/>
+                <w:szCs w:val="22"/>
+              </w:rPr>
+              <w:t>All opt-in</w:t>
+            </w:r>
+          </w:p>
+        </w:tc>
+        <w:tc>
+          <w:tcPr>
+            <w:tcW w:w="1260" w:type="dxa"/>
+            <w:tcBorders>
+              <w:bottom w:val="single" w:sz="4" w:space="0" w:color="000000"/>
+              <w:right w:val="single" w:sz="4" w:space="0" w:color="000000"/>
+            </w:tcBorders>
+            <w:shd w:val="clear" w:color="auto" w:fill="C5E0B3"/>
+            <w:tcMar>
+              <w:top w:w="0" w:type="dxa"/>
+              <w:left w:w="120" w:type="dxa"/>
+              <w:bottom w:w="0" w:type="dxa"/>
+              <w:right w:w="120" w:type="dxa"/>
+            </w:tcMar>
+          </w:tcPr>
+          <w:p>
+            <w:pPr>
+              <w:spacing w:after="165"/>
+              <w:rPr>
+                <w:sz w:val="22"/>
+                <w:szCs w:val="22"/>
+              </w:rPr>
+            </w:pPr>
+            <w:r>
+              <w:rPr>
+                <w:rFonts w:ascii="Times New Roman" w:eastAsia="Times New Roman" w:hAnsi="Times New Roman" w:cs="Times New Roman"/>
+                <w:sz w:val="22"/>
+                <w:szCs w:val="22"/>
+              </w:rPr>
+              <w:t>Yes</w:t>
+            </w:r>
+          </w:p>
+        </w:tc>
+        <w:tc>
+          <w:tcPr>
+            <w:tcW w:w="1260" w:type="dxa"/>
+            <w:tcBorders>
+              <w:bottom w:val="single" w:sz="4" w:space="0" w:color="000000"/>
+              <w:right w:val="single" w:sz="4" w:space="0" w:color="000000"/>
+            </w:tcBorders>
+            <w:tcMar>
+              <w:top w:w="0" w:type="dxa"/>
+              <w:left w:w="120" w:type="dxa"/>
+              <w:bottom w:w="0" w:type="dxa"/>
+              <w:right w:w="120" w:type="dxa"/>
+            </w:tcMar>
+          </w:tcPr>
+          <w:p>
+            <w:pPr>
+              <w:spacing w:after="165"/>
+              <w:rPr>
+                <w:sz w:val="22"/>
+                <w:szCs w:val="22"/>
+              </w:rPr>
+            </w:pPr>
+            <w:r>
+              <w:rPr>
+                <w:rFonts w:ascii="Times New Roman" w:eastAsia="Times New Roman" w:hAnsi="Times New Roman" w:cs="Times New Roman"/>
+                <w:sz w:val="22"/>
+                <w:szCs w:val="22"/>
+              </w:rPr>
+              <w:t>TBD</w:t>
+            </w:r>
+          </w:p>
+        </w:tc>
+      </w:tr>
+      <w:tr>
+        <w:trPr>
+          <w:trHeight w:val="345"/>
+        </w:trPr>
+        <w:tc>
+          <w:tcPr>
+            <w:tcW w:w="1260" w:type="dxa"/>
+            <w:tcBorders>
+              <w:bottom w:val="single" w:sz="4" w:space="0" w:color="000000"/>
+              <w:right w:val="single" w:sz="4" w:space="0" w:color="000000"/>
+            </w:tcBorders>
+            <w:tcMar>
+              <w:top w:w="0" w:type="dxa"/>
+              <w:left w:w="120" w:type="dxa"/>
+              <w:bottom w:w="0" w:type="dxa"/>
+              <w:right w:w="120" w:type="dxa"/>
+            </w:tcMar>
+          </w:tcPr>
+          <w:p>
+            <w:pPr>
+              <w:spacing w:after="165"/>
+            </w:pPr>
+            <w:r>
+              <w:rPr>
+                <w:rFonts w:ascii="Times New Roman" w:eastAsia="Times New Roman" w:hAnsi="Times New Roman" w:cs="Times New Roman"/>
+                <w:sz w:val="22"/>
+              </w:rPr>
               <w:t>Transition</w:t>
             </w:r>
           </w:p>
@@ -947,11 +1177,16 @@
           <w:p>
             <w:pPr>
               <w:spacing w:after="165"/>
-            </w:pPr>
-            <w:r>
-              <w:rPr>
-                <w:rFonts w:ascii="Times New Roman" w:eastAsia="Times New Roman" w:hAnsi="Times New Roman" w:cs="Times New Roman"/>
-                <w:sz w:val="22"/>
+              <w:rPr>
+                <w:sz w:val="22"/>
+                <w:szCs w:val="22"/>
+              </w:rPr>
+            </w:pPr>
+            <w:r>
+              <w:rPr>
+                <w:rFonts w:ascii="Times New Roman" w:eastAsia="Times New Roman" w:hAnsi="Times New Roman" w:cs="Times New Roman"/>
+                <w:sz w:val="22"/>
+                <w:szCs w:val="22"/>
               </w:rPr>
               <w:t>Fully independent contract document experience</w:t>
             </w:r>
@@ -974,11 +1209,16 @@
           <w:p>
             <w:pPr>
               <w:spacing w:after="165"/>
-            </w:pPr>
-            <w:r>
-              <w:rPr>
-                <w:rFonts w:ascii="Times New Roman" w:eastAsia="Times New Roman" w:hAnsi="Times New Roman" w:cs="Times New Roman"/>
-                <w:sz w:val="22"/>
+              <w:rPr>
+                <w:sz w:val="22"/>
+                <w:szCs w:val="22"/>
+              </w:rPr>
+            </w:pPr>
+            <w:r>
+              <w:rPr>
+                <w:rFonts w:ascii="Times New Roman" w:eastAsia="Times New Roman" w:hAnsi="Times New Roman" w:cs="Times New Roman"/>
+                <w:sz w:val="22"/>
+                <w:szCs w:val="22"/>
               </w:rPr>
               <w:t>All</w:t>
             </w:r>
@@ -1002,11 +1242,16 @@
           <w:p>
             <w:pPr>
               <w:spacing w:after="165"/>
-            </w:pPr>
-            <w:r>
-              <w:rPr>
-                <w:rFonts w:ascii="Times New Roman" w:eastAsia="Times New Roman" w:hAnsi="Times New Roman" w:cs="Times New Roman"/>
-                <w:sz w:val="22"/>
+              <w:rPr>
+                <w:sz w:val="22"/>
+                <w:szCs w:val="22"/>
+              </w:rPr>
+            </w:pPr>
+            <w:r>
+              <w:rPr>
+                <w:rFonts w:ascii="Times New Roman" w:eastAsia="Times New Roman" w:hAnsi="Times New Roman" w:cs="Times New Roman"/>
+                <w:sz w:val="22"/>
+                <w:szCs w:val="22"/>
               </w:rPr>
               <w:t>No</w:t>
             </w:r>
@@ -1029,13 +1274,18 @@
           <w:p>
             <w:pPr>
               <w:spacing w:after="165"/>
-            </w:pPr>
-            <w:r>
-              <w:rPr>
-                <w:rFonts w:ascii="Times New Roman" w:eastAsia="Times New Roman" w:hAnsi="Times New Roman" w:cs="Times New Roman"/>
-                <w:sz w:val="22"/>
-              </w:rPr>
-              <w:t>September 2026</w:t>
+              <w:rPr>
+                <w:sz w:val="22"/>
+                <w:szCs w:val="22"/>
+              </w:rPr>
+            </w:pPr>
+            <w:r>
+              <w:rPr>
+                <w:rFonts w:ascii="Times New Roman" w:eastAsia="Times New Roman" w:hAnsi="Times New Roman" w:cs="Times New Roman"/>
+                <w:sz w:val="22"/>
+                <w:szCs w:val="22"/>
+              </w:rPr>
+              <w:t>TBD</w:t>
             </w:r>
           </w:p>
         </w:tc>

</xml_diff>

<commit_message>
UI improvements: remove View Latest button, set default title to 'Redlined & Signed', add CSS architecture docs
</commit_message>
<xml_diff>
--- a/data/app/documents/default.docx
+++ b/data/app/documents/default.docx
@@ -184,18 +184,8 @@
           <w:sz w:val="22"/>
           <w:szCs w:val="22"/>
         </w:rPr>
-        <w:t xml:space="preserve">tools to do their </w:t>
+        <w:t>tools to do their jobs;</w:t>
       </w:r>
-      <w:proofErr w:type="gramStart"/>
-      <w:r>
-        <w:rPr>
-          <w:rFonts w:ascii="Times New Roman" w:eastAsia="Times New Roman" w:hAnsi="Times New Roman" w:cs="Times New Roman"/>
-          <w:sz w:val="22"/>
-          <w:szCs w:val="22"/>
-        </w:rPr>
-        <w:t>jobs;</w:t>
-      </w:r>
-      <w:proofErr w:type="gramEnd"/>
     </w:p>
     <w:p>
       <w:pPr>
@@ -266,18 +256,8 @@
           <w:sz w:val="22"/>
           <w:szCs w:val="22"/>
         </w:rPr>
-        <w:t>confusion and “Final_Final_UseThisOne.docx</w:t>
+        <w:t>confusion and “Final_Final_UseThisOne.docx”;</w:t>
       </w:r>
-      <w:proofErr w:type="gramStart"/>
-      <w:r>
-        <w:rPr>
-          <w:rFonts w:ascii="Times New Roman" w:eastAsia="Times New Roman" w:hAnsi="Times New Roman" w:cs="Times New Roman"/>
-          <w:sz w:val="22"/>
-          <w:szCs w:val="22"/>
-        </w:rPr>
-        <w:t>”;</w:t>
-      </w:r>
-      <w:proofErr w:type="gramEnd"/>
     </w:p>
     <w:p>
       <w:pPr>
@@ -298,18 +278,8 @@
           <w:sz w:val="22"/>
           <w:szCs w:val="22"/>
         </w:rPr>
-        <w:t xml:space="preserve">Deliver modern redlining, AI-powered assistance, and seamless </w:t>
+        <w:t>Deliver modern redlining, AI-powered assistance, and seamless collaboration;</w:t>
       </w:r>
-      <w:proofErr w:type="gramStart"/>
-      <w:r>
-        <w:rPr>
-          <w:rFonts w:ascii="Times New Roman" w:eastAsia="Times New Roman" w:hAnsi="Times New Roman" w:cs="Times New Roman"/>
-          <w:sz w:val="22"/>
-          <w:szCs w:val="22"/>
-        </w:rPr>
-        <w:t>collaboration;</w:t>
-      </w:r>
-      <w:proofErr w:type="gramEnd"/>
     </w:p>
     <w:p>
       <w:pPr>
@@ -330,18 +300,8 @@
           <w:sz w:val="22"/>
           <w:szCs w:val="22"/>
         </w:rPr>
-        <w:t xml:space="preserve">Allow procurement professionals to reclaim precious hours previously lost to </w:t>
+        <w:t>Allow procurement professionals to reclaim precious hours previously lost to formatting;</w:t>
       </w:r>
-      <w:proofErr w:type="gramStart"/>
-      <w:r>
-        <w:rPr>
-          <w:rFonts w:ascii="Times New Roman" w:eastAsia="Times New Roman" w:hAnsi="Times New Roman" w:cs="Times New Roman"/>
-          <w:sz w:val="22"/>
-          <w:szCs w:val="22"/>
-        </w:rPr>
-        <w:t>formatting;</w:t>
-      </w:r>
-      <w:proofErr w:type="gramEnd"/>
     </w:p>
     <w:p>
       <w:pPr>
@@ -367,25 +327,7 @@
           <w:sz w:val="22"/>
           <w:szCs w:val="22"/>
         </w:rPr>
-        <w:t xml:space="preserve">NOW, THERETWO, THERETHREE, AND THEREFOUR, the parties agree </w:t>
-      </w:r>
-      <w:proofErr w:type="gramStart"/>
-      <w:r>
-        <w:rPr>
-          <w:rFonts w:ascii="Times New Roman" w:eastAsia="Times New Roman" w:hAnsi="Times New Roman" w:cs="Times New Roman"/>
-          <w:sz w:val="22"/>
-          <w:szCs w:val="22"/>
-        </w:rPr>
-        <w:t>to</w:t>
-      </w:r>
-      <w:proofErr w:type="gramEnd"/>
-      <w:r>
-        <w:rPr>
-          <w:rFonts w:ascii="Times New Roman" w:eastAsia="Times New Roman" w:hAnsi="Times New Roman" w:cs="Times New Roman"/>
-          <w:sz w:val="22"/>
-          <w:szCs w:val="22"/>
-        </w:rPr>
-        <w:t xml:space="preserve"> the following:</w:t>
+        <w:t>NOW, THERETWO, THERETHREE, AND THEREFOUR, the parties agree to the following:</w:t>
       </w:r>
       <w:r>
         <w:rPr>
@@ -859,23 +801,13 @@
                 <w:szCs w:val="22"/>
               </w:rPr>
             </w:pPr>
-            <w:proofErr w:type="gramStart"/>
-            <w:r>
-              <w:rPr>
-                <w:rFonts w:ascii="Times New Roman" w:eastAsia="Times New Roman" w:hAnsi="Times New Roman" w:cs="Times New Roman"/>
-                <w:sz w:val="22"/>
-                <w:szCs w:val="22"/>
-              </w:rPr>
-              <w:t>Bare-bones</w:t>
-            </w:r>
-            <w:proofErr w:type="gramEnd"/>
-            <w:r>
-              <w:rPr>
-                <w:rFonts w:ascii="Times New Roman" w:eastAsia="Times New Roman" w:hAnsi="Times New Roman" w:cs="Times New Roman"/>
-                <w:sz w:val="22"/>
-                <w:szCs w:val="22"/>
-              </w:rPr>
-              <w:t xml:space="preserve"> redline experience that works within OpenGov</w:t>
+            <w:r>
+              <w:rPr>
+                <w:rFonts w:ascii="Times New Roman" w:eastAsia="Times New Roman" w:hAnsi="Times New Roman" w:cs="Times New Roman"/>
+                <w:sz w:val="22"/>
+                <w:szCs w:val="22"/>
+              </w:rPr>
+              <w:t>Bare-bones redline experience that works within OpenGov</w:t>
             </w:r>
           </w:p>
         </w:tc>
@@ -1660,25 +1592,7 @@
           <w:sz w:val="22"/>
           <w:szCs w:val="22"/>
         </w:rPr>
-        <w:t xml:space="preserve">Note this is a tentative plan, and we will modify it as we make progress </w:t>
-      </w:r>
-      <w:proofErr w:type="gramStart"/>
-      <w:r>
-        <w:rPr>
-          <w:rFonts w:ascii="Times New Roman" w:eastAsia="Times New Roman" w:hAnsi="Times New Roman" w:cs="Times New Roman"/>
-          <w:sz w:val="22"/>
-          <w:szCs w:val="22"/>
-        </w:rPr>
-        <w:t>in order to</w:t>
-      </w:r>
-      <w:proofErr w:type="gramEnd"/>
-      <w:r>
-        <w:rPr>
-          <w:rFonts w:ascii="Times New Roman" w:eastAsia="Times New Roman" w:hAnsi="Times New Roman" w:cs="Times New Roman"/>
-          <w:sz w:val="22"/>
-          <w:szCs w:val="22"/>
-        </w:rPr>
-        <w:t xml:space="preserve"> speed up and better align with </w:t>
+        <w:t xml:space="preserve">Note this is a tentative plan, and we will modify it as we make progress in order to speed up and better align with </w:t>
       </w:r>
       <w:r>
         <w:rPr>
@@ -3373,87 +3287,7 @@
                 <w:szCs w:val="22"/>
                 <w:lang w:val="fr-FR"/>
               </w:rPr>
-              <w:t xml:space="preserve">AI </w:t>
-            </w:r>
-            <w:proofErr w:type="spellStart"/>
-            <w:r>
-              <w:rPr>
-                <w:rFonts w:ascii="Times New Roman" w:eastAsia="Times New Roman" w:hAnsi="Times New Roman" w:cs="Times New Roman"/>
-                <w:sz w:val="22"/>
-                <w:szCs w:val="22"/>
-                <w:lang w:val="fr-FR"/>
-              </w:rPr>
-              <w:t>dashboard</w:t>
-            </w:r>
-            <w:proofErr w:type="spellEnd"/>
-            <w:r>
-              <w:rPr>
-                <w:rFonts w:ascii="Times New Roman" w:eastAsia="Times New Roman" w:hAnsi="Times New Roman" w:cs="Times New Roman"/>
-                <w:sz w:val="22"/>
-                <w:szCs w:val="22"/>
-                <w:lang w:val="fr-FR"/>
-              </w:rPr>
-              <w:t xml:space="preserve"> (</w:t>
-            </w:r>
-            <w:proofErr w:type="spellStart"/>
-            <w:r>
-              <w:rPr>
-                <w:rFonts w:ascii="Times New Roman" w:eastAsia="Times New Roman" w:hAnsi="Times New Roman" w:cs="Times New Roman"/>
-                <w:sz w:val="22"/>
-                <w:szCs w:val="22"/>
-                <w:lang w:val="fr-FR"/>
-              </w:rPr>
-              <w:t>track</w:t>
-            </w:r>
-            <w:proofErr w:type="spellEnd"/>
-            <w:r>
-              <w:rPr>
-                <w:rFonts w:ascii="Times New Roman" w:eastAsia="Times New Roman" w:hAnsi="Times New Roman" w:cs="Times New Roman"/>
-                <w:sz w:val="22"/>
-                <w:szCs w:val="22"/>
-                <w:lang w:val="fr-FR"/>
-              </w:rPr>
-              <w:t xml:space="preserve"> changes, </w:t>
-            </w:r>
-            <w:proofErr w:type="spellStart"/>
-            <w:r>
-              <w:rPr>
-                <w:rFonts w:ascii="Times New Roman" w:eastAsia="Times New Roman" w:hAnsi="Times New Roman" w:cs="Times New Roman"/>
-                <w:sz w:val="22"/>
-                <w:szCs w:val="22"/>
-                <w:lang w:val="fr-FR"/>
-              </w:rPr>
-              <w:t>comments</w:t>
-            </w:r>
-            <w:proofErr w:type="spellEnd"/>
-            <w:r>
-              <w:rPr>
-                <w:rFonts w:ascii="Times New Roman" w:eastAsia="Times New Roman" w:hAnsi="Times New Roman" w:cs="Times New Roman"/>
-                <w:sz w:val="22"/>
-                <w:szCs w:val="22"/>
-                <w:lang w:val="fr-FR"/>
-              </w:rPr>
-              <w:t xml:space="preserve">, </w:t>
-            </w:r>
-            <w:proofErr w:type="spellStart"/>
-            <w:r>
-              <w:rPr>
-                <w:rFonts w:ascii="Times New Roman" w:eastAsia="Times New Roman" w:hAnsi="Times New Roman" w:cs="Times New Roman"/>
-                <w:sz w:val="22"/>
-                <w:szCs w:val="22"/>
-                <w:lang w:val="fr-FR"/>
-              </w:rPr>
-              <w:t>etc</w:t>
-            </w:r>
-            <w:proofErr w:type="spellEnd"/>
-            <w:r>
-              <w:rPr>
-                <w:rFonts w:ascii="Times New Roman" w:eastAsia="Times New Roman" w:hAnsi="Times New Roman" w:cs="Times New Roman"/>
-                <w:sz w:val="22"/>
-                <w:szCs w:val="22"/>
-                <w:lang w:val="fr-FR"/>
-              </w:rPr>
-              <w:t>)</w:t>
+              <w:t>AI dashboard (track changes, comments, etc)</w:t>
             </w:r>
           </w:p>
         </w:tc>
@@ -3626,9 +3460,8 @@
                 <w:szCs w:val="22"/>
                 <w:lang w:val="fr-FR"/>
               </w:rPr>
-              <w:t xml:space="preserve">AI version </w:t>
-            </w:r>
-            <w:proofErr w:type="spellStart"/>
+              <w:t>AI version com</w:t>
+            </w:r>
             <w:r>
               <w:rPr>
                 <w:rFonts w:ascii="Times New Roman" w:eastAsia="Times New Roman" w:hAnsi="Times New Roman" w:cs="Times New Roman"/>
@@ -3636,7 +3469,7 @@
                 <w:szCs w:val="22"/>
                 <w:lang w:val="fr-FR"/>
               </w:rPr>
-              <w:t>com</w:t>
+              <w:t>p</w:t>
             </w:r>
             <w:r>
               <w:rPr>
@@ -3645,7 +3478,7 @@
                 <w:szCs w:val="22"/>
                 <w:lang w:val="fr-FR"/>
               </w:rPr>
-              <w:t>p</w:t>
+              <w:t>a</w:t>
             </w:r>
             <w:r>
               <w:rPr>
@@ -3654,18 +3487,8 @@
                 <w:szCs w:val="22"/>
                 <w:lang w:val="fr-FR"/>
               </w:rPr>
-              <w:t>a</w:t>
-            </w:r>
-            <w:r>
-              <w:rPr>
-                <w:rFonts w:ascii="Times New Roman" w:eastAsia="Times New Roman" w:hAnsi="Times New Roman" w:cs="Times New Roman"/>
-                <w:sz w:val="22"/>
-                <w:szCs w:val="22"/>
-                <w:lang w:val="fr-FR"/>
-              </w:rPr>
               <w:t>rison</w:t>
             </w:r>
-            <w:proofErr w:type="spellEnd"/>
           </w:p>
         </w:tc>
         <w:tc>
@@ -5156,7 +4979,6 @@
         <w:t xml:space="preserve">any feedback? I’d love to </w:t>
       </w:r>
       <w:hyperlink r:id="rId8">
-        <w:proofErr w:type="spellStart"/>
         <w:r>
           <w:rPr>
             <w:rStyle w:val="Hyperlink"/>
@@ -5165,18 +4987,7 @@
             <w:sz w:val="22"/>
             <w:szCs w:val="22"/>
           </w:rPr>
-          <w:t>here</w:t>
-        </w:r>
-        <w:proofErr w:type="spellEnd"/>
-        <w:r>
-          <w:rPr>
-            <w:rStyle w:val="Hyperlink"/>
-            <w:rFonts w:ascii="Times New Roman" w:eastAsia="Times New Roman" w:hAnsi="Times New Roman" w:cs="Times New Roman"/>
-            <w:color w:val="0563C1"/>
-            <w:sz w:val="22"/>
-            <w:szCs w:val="22"/>
-          </w:rPr>
-          <w:t xml:space="preserve"> it, right hear please</w:t>
+          <w:t>here it, right hear please</w:t>
         </w:r>
       </w:hyperlink>
       <w:r>
@@ -5478,19 +5289,8 @@
                 <w:szCs w:val="22"/>
                 <w:u w:val="single"/>
               </w:rPr>
-              <w:t xml:space="preserve">Yuri Lee </w:t>
-            </w:r>
-            <w:proofErr w:type="spellStart"/>
-            <w:r>
-              <w:rPr>
-                <w:rFonts w:ascii="Times New Roman" w:hAnsi="Times New Roman" w:cs="Times New Roman"/>
-                <w:sz w:val="22"/>
-                <w:szCs w:val="22"/>
-                <w:u w:val="single"/>
-              </w:rPr>
-              <w:t>Laffed</w:t>
-            </w:r>
-            <w:proofErr w:type="spellEnd"/>
+              <w:t>Yuri Lee Laffed</w:t>
+            </w:r>
             <w:r>
               <w:rPr>
                 <w:rFonts w:ascii="Times New Roman" w:hAnsi="Times New Roman" w:cs="Times New Roman"/>
@@ -5637,19 +5437,8 @@
                 <w:szCs w:val="22"/>
                 <w:u w:val="single"/>
               </w:rPr>
-              <w:t xml:space="preserve">Kahn T. </w:t>
-            </w:r>
-            <w:proofErr w:type="spellStart"/>
-            <w:r>
-              <w:rPr>
-                <w:rFonts w:ascii="Times New Roman" w:hAnsi="Times New Roman" w:cs="Times New Roman"/>
-                <w:sz w:val="22"/>
-                <w:szCs w:val="22"/>
-                <w:u w:val="single"/>
-              </w:rPr>
-              <w:t>Rhhacked</w:t>
-            </w:r>
-            <w:proofErr w:type="spellEnd"/>
+              <w:t>Kahn T. Rhhacked</w:t>
+            </w:r>
             <w:r>
               <w:rPr>
                 <w:rFonts w:ascii="Times New Roman" w:hAnsi="Times New Roman" w:cs="Times New Roman"/>
@@ -6131,7 +5920,6 @@
               </w:rPr>
               <w:t xml:space="preserve"> _</w:t>
             </w:r>
-            <w:proofErr w:type="spellStart"/>
             <w:r>
               <w:rPr>
                 <w:rFonts w:ascii="Times New Roman" w:hAnsi="Times New Roman" w:cs="Times New Roman"/>
@@ -6139,17 +5927,7 @@
                 <w:szCs w:val="22"/>
                 <w:u w:val="single"/>
               </w:rPr>
-              <w:t>Gettysburger</w:t>
-            </w:r>
-            <w:proofErr w:type="spellEnd"/>
-            <w:r>
-              <w:rPr>
-                <w:rFonts w:ascii="Times New Roman" w:hAnsi="Times New Roman" w:cs="Times New Roman"/>
-                <w:sz w:val="22"/>
-                <w:szCs w:val="22"/>
-                <w:u w:val="single"/>
-              </w:rPr>
-              <w:t xml:space="preserve"> King__________</w:t>
+              <w:t>Gettysburger King__________</w:t>
             </w:r>
             <w:r>
               <w:rPr>

</xml_diff>

<commit_message>
Remove redundant run-tests.bat script, keep only run-all-tests.bat as recommended version
</commit_message>
<xml_diff>
--- a/data/app/documents/default.docx
+++ b/data/app/documents/default.docx
@@ -184,8 +184,18 @@
           <w:sz w:val="22"/>
           <w:szCs w:val="22"/>
         </w:rPr>
-        <w:t>tools to do their jobs;</w:t>
+        <w:t xml:space="preserve">tools to do their </w:t>
       </w:r>
+      <w:proofErr w:type="gramStart"/>
+      <w:r>
+        <w:rPr>
+          <w:rFonts w:ascii="Times New Roman" w:eastAsia="Times New Roman" w:hAnsi="Times New Roman" w:cs="Times New Roman"/>
+          <w:sz w:val="22"/>
+          <w:szCs w:val="22"/>
+        </w:rPr>
+        <w:t>jobs;</w:t>
+      </w:r>
+      <w:proofErr w:type="gramEnd"/>
     </w:p>
     <w:p>
       <w:pPr>
@@ -256,8 +266,18 @@
           <w:sz w:val="22"/>
           <w:szCs w:val="22"/>
         </w:rPr>
-        <w:t>confusion and “Final_Final_UseThisOne.docx”;</w:t>
+        <w:t>confusion and “Final_Final_UseThisOne.docx</w:t>
       </w:r>
+      <w:proofErr w:type="gramStart"/>
+      <w:r>
+        <w:rPr>
+          <w:rFonts w:ascii="Times New Roman" w:eastAsia="Times New Roman" w:hAnsi="Times New Roman" w:cs="Times New Roman"/>
+          <w:sz w:val="22"/>
+          <w:szCs w:val="22"/>
+        </w:rPr>
+        <w:t>”;</w:t>
+      </w:r>
+      <w:proofErr w:type="gramEnd"/>
     </w:p>
     <w:p>
       <w:pPr>
@@ -278,8 +298,18 @@
           <w:sz w:val="22"/>
           <w:szCs w:val="22"/>
         </w:rPr>
-        <w:t>Deliver modern redlining, AI-powered assistance, and seamless collaboration;</w:t>
+        <w:t xml:space="preserve">Deliver modern redlining, AI-powered assistance, and seamless </w:t>
       </w:r>
+      <w:proofErr w:type="gramStart"/>
+      <w:r>
+        <w:rPr>
+          <w:rFonts w:ascii="Times New Roman" w:eastAsia="Times New Roman" w:hAnsi="Times New Roman" w:cs="Times New Roman"/>
+          <w:sz w:val="22"/>
+          <w:szCs w:val="22"/>
+        </w:rPr>
+        <w:t>collaboration;</w:t>
+      </w:r>
+      <w:proofErr w:type="gramEnd"/>
     </w:p>
     <w:p>
       <w:pPr>
@@ -300,8 +330,18 @@
           <w:sz w:val="22"/>
           <w:szCs w:val="22"/>
         </w:rPr>
-        <w:t>Allow procurement professionals to reclaim precious hours previously lost to formatting;</w:t>
+        <w:t xml:space="preserve">Allow procurement professionals to reclaim precious hours previously lost to </w:t>
       </w:r>
+      <w:proofErr w:type="gramStart"/>
+      <w:r>
+        <w:rPr>
+          <w:rFonts w:ascii="Times New Roman" w:eastAsia="Times New Roman" w:hAnsi="Times New Roman" w:cs="Times New Roman"/>
+          <w:sz w:val="22"/>
+          <w:szCs w:val="22"/>
+        </w:rPr>
+        <w:t>formatting;</w:t>
+      </w:r>
+      <w:proofErr w:type="gramEnd"/>
     </w:p>
     <w:p>
       <w:pPr>
@@ -327,7 +367,25 @@
           <w:sz w:val="22"/>
           <w:szCs w:val="22"/>
         </w:rPr>
-        <w:t>NOW, THERETWO, THERETHREE, AND THEREFOUR, the parties agree to the following:</w:t>
+        <w:t xml:space="preserve">NOW, THERETWO, THERETHREE, AND THEREFOUR, the parties agree </w:t>
+      </w:r>
+      <w:proofErr w:type="gramStart"/>
+      <w:r>
+        <w:rPr>
+          <w:rFonts w:ascii="Times New Roman" w:eastAsia="Times New Roman" w:hAnsi="Times New Roman" w:cs="Times New Roman"/>
+          <w:sz w:val="22"/>
+          <w:szCs w:val="22"/>
+        </w:rPr>
+        <w:t>to</w:t>
+      </w:r>
+      <w:proofErr w:type="gramEnd"/>
+      <w:r>
+        <w:rPr>
+          <w:rFonts w:ascii="Times New Roman" w:eastAsia="Times New Roman" w:hAnsi="Times New Roman" w:cs="Times New Roman"/>
+          <w:sz w:val="22"/>
+          <w:szCs w:val="22"/>
+        </w:rPr>
+        <w:t xml:space="preserve"> the following:</w:t>
       </w:r>
       <w:r>
         <w:rPr>
@@ -801,13 +859,23 @@
                 <w:szCs w:val="22"/>
               </w:rPr>
             </w:pPr>
-            <w:r>
-              <w:rPr>
-                <w:rFonts w:ascii="Times New Roman" w:eastAsia="Times New Roman" w:hAnsi="Times New Roman" w:cs="Times New Roman"/>
-                <w:sz w:val="22"/>
-                <w:szCs w:val="22"/>
-              </w:rPr>
-              <w:t>Bare-bones redline experience that works within OpenGov</w:t>
+            <w:proofErr w:type="gramStart"/>
+            <w:r>
+              <w:rPr>
+                <w:rFonts w:ascii="Times New Roman" w:eastAsia="Times New Roman" w:hAnsi="Times New Roman" w:cs="Times New Roman"/>
+                <w:sz w:val="22"/>
+                <w:szCs w:val="22"/>
+              </w:rPr>
+              <w:t>Bare-bones</w:t>
+            </w:r>
+            <w:proofErr w:type="gramEnd"/>
+            <w:r>
+              <w:rPr>
+                <w:rFonts w:ascii="Times New Roman" w:eastAsia="Times New Roman" w:hAnsi="Times New Roman" w:cs="Times New Roman"/>
+                <w:sz w:val="22"/>
+                <w:szCs w:val="22"/>
+              </w:rPr>
+              <w:t xml:space="preserve"> redline experience that works within OpenGov</w:t>
             </w:r>
           </w:p>
         </w:tc>
@@ -1592,7 +1660,25 @@
           <w:sz w:val="22"/>
           <w:szCs w:val="22"/>
         </w:rPr>
-        <w:t xml:space="preserve">Note this is a tentative plan, and we will modify it as we make progress in order to speed up and better align with </w:t>
+        <w:t xml:space="preserve">Note this is a tentative plan, and we will modify it as we make progress </w:t>
+      </w:r>
+      <w:proofErr w:type="gramStart"/>
+      <w:r>
+        <w:rPr>
+          <w:rFonts w:ascii="Times New Roman" w:eastAsia="Times New Roman" w:hAnsi="Times New Roman" w:cs="Times New Roman"/>
+          <w:sz w:val="22"/>
+          <w:szCs w:val="22"/>
+        </w:rPr>
+        <w:t>in order to</w:t>
+      </w:r>
+      <w:proofErr w:type="gramEnd"/>
+      <w:r>
+        <w:rPr>
+          <w:rFonts w:ascii="Times New Roman" w:eastAsia="Times New Roman" w:hAnsi="Times New Roman" w:cs="Times New Roman"/>
+          <w:sz w:val="22"/>
+          <w:szCs w:val="22"/>
+        </w:rPr>
+        <w:t xml:space="preserve"> speed up and better align with </w:t>
       </w:r>
       <w:r>
         <w:rPr>
@@ -3287,7 +3373,87 @@
                 <w:szCs w:val="22"/>
                 <w:lang w:val="fr-FR"/>
               </w:rPr>
-              <w:t>AI dashboard (track changes, comments, etc)</w:t>
+              <w:t xml:space="preserve">AI </w:t>
+            </w:r>
+            <w:proofErr w:type="spellStart"/>
+            <w:r>
+              <w:rPr>
+                <w:rFonts w:ascii="Times New Roman" w:eastAsia="Times New Roman" w:hAnsi="Times New Roman" w:cs="Times New Roman"/>
+                <w:sz w:val="22"/>
+                <w:szCs w:val="22"/>
+                <w:lang w:val="fr-FR"/>
+              </w:rPr>
+              <w:t>dashboard</w:t>
+            </w:r>
+            <w:proofErr w:type="spellEnd"/>
+            <w:r>
+              <w:rPr>
+                <w:rFonts w:ascii="Times New Roman" w:eastAsia="Times New Roman" w:hAnsi="Times New Roman" w:cs="Times New Roman"/>
+                <w:sz w:val="22"/>
+                <w:szCs w:val="22"/>
+                <w:lang w:val="fr-FR"/>
+              </w:rPr>
+              <w:t xml:space="preserve"> (</w:t>
+            </w:r>
+            <w:proofErr w:type="spellStart"/>
+            <w:r>
+              <w:rPr>
+                <w:rFonts w:ascii="Times New Roman" w:eastAsia="Times New Roman" w:hAnsi="Times New Roman" w:cs="Times New Roman"/>
+                <w:sz w:val="22"/>
+                <w:szCs w:val="22"/>
+                <w:lang w:val="fr-FR"/>
+              </w:rPr>
+              <w:t>track</w:t>
+            </w:r>
+            <w:proofErr w:type="spellEnd"/>
+            <w:r>
+              <w:rPr>
+                <w:rFonts w:ascii="Times New Roman" w:eastAsia="Times New Roman" w:hAnsi="Times New Roman" w:cs="Times New Roman"/>
+                <w:sz w:val="22"/>
+                <w:szCs w:val="22"/>
+                <w:lang w:val="fr-FR"/>
+              </w:rPr>
+              <w:t xml:space="preserve"> changes, </w:t>
+            </w:r>
+            <w:proofErr w:type="spellStart"/>
+            <w:r>
+              <w:rPr>
+                <w:rFonts w:ascii="Times New Roman" w:eastAsia="Times New Roman" w:hAnsi="Times New Roman" w:cs="Times New Roman"/>
+                <w:sz w:val="22"/>
+                <w:szCs w:val="22"/>
+                <w:lang w:val="fr-FR"/>
+              </w:rPr>
+              <w:t>comments</w:t>
+            </w:r>
+            <w:proofErr w:type="spellEnd"/>
+            <w:r>
+              <w:rPr>
+                <w:rFonts w:ascii="Times New Roman" w:eastAsia="Times New Roman" w:hAnsi="Times New Roman" w:cs="Times New Roman"/>
+                <w:sz w:val="22"/>
+                <w:szCs w:val="22"/>
+                <w:lang w:val="fr-FR"/>
+              </w:rPr>
+              <w:t xml:space="preserve">, </w:t>
+            </w:r>
+            <w:proofErr w:type="spellStart"/>
+            <w:r>
+              <w:rPr>
+                <w:rFonts w:ascii="Times New Roman" w:eastAsia="Times New Roman" w:hAnsi="Times New Roman" w:cs="Times New Roman"/>
+                <w:sz w:val="22"/>
+                <w:szCs w:val="22"/>
+                <w:lang w:val="fr-FR"/>
+              </w:rPr>
+              <w:t>etc</w:t>
+            </w:r>
+            <w:proofErr w:type="spellEnd"/>
+            <w:r>
+              <w:rPr>
+                <w:rFonts w:ascii="Times New Roman" w:eastAsia="Times New Roman" w:hAnsi="Times New Roman" w:cs="Times New Roman"/>
+                <w:sz w:val="22"/>
+                <w:szCs w:val="22"/>
+                <w:lang w:val="fr-FR"/>
+              </w:rPr>
+              <w:t>)</w:t>
             </w:r>
           </w:p>
         </w:tc>
@@ -3460,8 +3626,9 @@
                 <w:szCs w:val="22"/>
                 <w:lang w:val="fr-FR"/>
               </w:rPr>
-              <w:t>AI version com</w:t>
-            </w:r>
+              <w:t xml:space="preserve">AI version </w:t>
+            </w:r>
+            <w:proofErr w:type="spellStart"/>
             <w:r>
               <w:rPr>
                 <w:rFonts w:ascii="Times New Roman" w:eastAsia="Times New Roman" w:hAnsi="Times New Roman" w:cs="Times New Roman"/>
@@ -3469,6 +3636,15 @@
                 <w:szCs w:val="22"/>
                 <w:lang w:val="fr-FR"/>
               </w:rPr>
+              <w:t>com</w:t>
+            </w:r>
+            <w:r>
+              <w:rPr>
+                <w:rFonts w:ascii="Times New Roman" w:eastAsia="Times New Roman" w:hAnsi="Times New Roman" w:cs="Times New Roman"/>
+                <w:sz w:val="22"/>
+                <w:szCs w:val="22"/>
+                <w:lang w:val="fr-FR"/>
+              </w:rPr>
               <w:t>p</w:t>
             </w:r>
             <w:r>
@@ -3489,6 +3665,7 @@
               </w:rPr>
               <w:t>rison</w:t>
             </w:r>
+            <w:proofErr w:type="spellEnd"/>
           </w:p>
         </w:tc>
         <w:tc>
@@ -4979,6 +5156,7 @@
         <w:t xml:space="preserve">any feedback? I’d love to </w:t>
       </w:r>
       <w:hyperlink r:id="rId8">
+        <w:proofErr w:type="spellStart"/>
         <w:r>
           <w:rPr>
             <w:rStyle w:val="Hyperlink"/>
@@ -4987,7 +5165,18 @@
             <w:sz w:val="22"/>
             <w:szCs w:val="22"/>
           </w:rPr>
-          <w:t>here it, right hear please</w:t>
+          <w:t>here</w:t>
+        </w:r>
+        <w:proofErr w:type="spellEnd"/>
+        <w:r>
+          <w:rPr>
+            <w:rStyle w:val="Hyperlink"/>
+            <w:rFonts w:ascii="Times New Roman" w:eastAsia="Times New Roman" w:hAnsi="Times New Roman" w:cs="Times New Roman"/>
+            <w:color w:val="0563C1"/>
+            <w:sz w:val="22"/>
+            <w:szCs w:val="22"/>
+          </w:rPr>
+          <w:t xml:space="preserve"> it, right hear please</w:t>
         </w:r>
       </w:hyperlink>
       <w:r>
@@ -5289,8 +5478,19 @@
                 <w:szCs w:val="22"/>
                 <w:u w:val="single"/>
               </w:rPr>
-              <w:t>Yuri Lee Laffed</w:t>
-            </w:r>
+              <w:t xml:space="preserve">Yuri Lee </w:t>
+            </w:r>
+            <w:proofErr w:type="spellStart"/>
+            <w:r>
+              <w:rPr>
+                <w:rFonts w:ascii="Times New Roman" w:hAnsi="Times New Roman" w:cs="Times New Roman"/>
+                <w:sz w:val="22"/>
+                <w:szCs w:val="22"/>
+                <w:u w:val="single"/>
+              </w:rPr>
+              <w:t>Laffed</w:t>
+            </w:r>
+            <w:proofErr w:type="spellEnd"/>
             <w:r>
               <w:rPr>
                 <w:rFonts w:ascii="Times New Roman" w:hAnsi="Times New Roman" w:cs="Times New Roman"/>
@@ -5437,8 +5637,19 @@
                 <w:szCs w:val="22"/>
                 <w:u w:val="single"/>
               </w:rPr>
-              <w:t>Kahn T. Rhhacked</w:t>
-            </w:r>
+              <w:t xml:space="preserve">Kahn T. </w:t>
+            </w:r>
+            <w:proofErr w:type="spellStart"/>
+            <w:r>
+              <w:rPr>
+                <w:rFonts w:ascii="Times New Roman" w:hAnsi="Times New Roman" w:cs="Times New Roman"/>
+                <w:sz w:val="22"/>
+                <w:szCs w:val="22"/>
+                <w:u w:val="single"/>
+              </w:rPr>
+              <w:t>Rhhacked</w:t>
+            </w:r>
+            <w:proofErr w:type="spellEnd"/>
             <w:r>
               <w:rPr>
                 <w:rFonts w:ascii="Times New Roman" w:hAnsi="Times New Roman" w:cs="Times New Roman"/>
@@ -5920,6 +6131,7 @@
               </w:rPr>
               <w:t xml:space="preserve"> _</w:t>
             </w:r>
+            <w:proofErr w:type="spellStart"/>
             <w:r>
               <w:rPr>
                 <w:rFonts w:ascii="Times New Roman" w:hAnsi="Times New Roman" w:cs="Times New Roman"/>
@@ -5927,7 +6139,17 @@
                 <w:szCs w:val="22"/>
                 <w:u w:val="single"/>
               </w:rPr>
-              <w:t>Gettysburger King__________</w:t>
+              <w:t>Gettysburger</w:t>
+            </w:r>
+            <w:proofErr w:type="spellEnd"/>
+            <w:r>
+              <w:rPr>
+                <w:rFonts w:ascii="Times New Roman" w:hAnsi="Times New Roman" w:cs="Times New Roman"/>
+                <w:sz w:val="22"/>
+                <w:szCs w:val="22"/>
+                <w:u w:val="single"/>
+              </w:rPr>
+              <w:t xml:space="preserve"> King__________</w:t>
             </w:r>
             <w:r>
               <w:rPr>

</xml_diff>

<commit_message>
docs: update default canonical document (default.docx)
</commit_message>
<xml_diff>
--- a/data/app/documents/default.docx
+++ b/data/app/documents/default.docx
@@ -266,7 +266,31 @@
           <w:sz w:val="22"/>
           <w:szCs w:val="22"/>
         </w:rPr>
-        <w:t>confusion and “Final_Final_UseThisOne.docx</w:t>
+        <w:t>confusion and “Final_Final_</w:t>
+      </w:r>
+      <w:commentRangeStart w:id="3"/>
+      <w:r>
+        <w:rPr>
+          <w:rFonts w:ascii="Times New Roman" w:eastAsia="Times New Roman" w:hAnsi="Times New Roman" w:cs="Times New Roman"/>
+          <w:sz w:val="22"/>
+          <w:szCs w:val="22"/>
+        </w:rPr>
+        <w:t>UseThisOne</w:t>
+      </w:r>
+      <w:commentRangeEnd w:id="3"/>
+      <w:r>
+        <w:rPr>
+          <w:rStyle w:val="CommentReference"/>
+        </w:rPr>
+        <w:commentReference w:id="3"/>
+      </w:r>
+      <w:r>
+        <w:rPr>
+          <w:rFonts w:ascii="Times New Roman" w:eastAsia="Times New Roman" w:hAnsi="Times New Roman" w:cs="Times New Roman"/>
+          <w:sz w:val="22"/>
+          <w:szCs w:val="22"/>
+        </w:rPr>
+        <w:t>.docx</w:t>
       </w:r>
       <w:proofErr w:type="gramStart"/>
       <w:r>
@@ -298,18 +322,8 @@
           <w:sz w:val="22"/>
           <w:szCs w:val="22"/>
         </w:rPr>
-        <w:t xml:space="preserve">Deliver modern redlining, AI-powered assistance, and seamless </w:t>
+        <w:t>Deliver modern redlining, AI-powered assistance, and seamless collaboration;</w:t>
       </w:r>
-      <w:proofErr w:type="gramStart"/>
-      <w:r>
-        <w:rPr>
-          <w:rFonts w:ascii="Times New Roman" w:eastAsia="Times New Roman" w:hAnsi="Times New Roman" w:cs="Times New Roman"/>
-          <w:sz w:val="22"/>
-          <w:szCs w:val="22"/>
-        </w:rPr>
-        <w:t>collaboration;</w:t>
-      </w:r>
-      <w:proofErr w:type="gramEnd"/>
     </w:p>
     <w:p>
       <w:pPr>
@@ -393,8 +407,8 @@
         </w:rPr>
         <w:br/>
       </w:r>
-      <w:bookmarkStart w:id="3" w:name="_Hlk205802719"/>
-      <w:bookmarkEnd w:id="3"/>
+      <w:bookmarkStart w:id="4" w:name="_Hlk205802719"/>
+      <w:bookmarkEnd w:id="4"/>
     </w:p>
     <w:p>
       <w:pPr>
@@ -1544,7 +1558,7 @@
         </w:rPr>
         <w:t xml:space="preserve"> </w:t>
       </w:r>
-      <w:hyperlink r:id="rId5">
+      <w:hyperlink r:id="rId9">
         <w:r>
           <w:rPr>
             <w:rStyle w:val="Hyperlink"/>
@@ -1564,7 +1578,7 @@
         </w:rPr>
         <w:t xml:space="preserve">! Or email us: </w:t>
       </w:r>
-      <w:hyperlink r:id="rId6" w:history="1">
+      <w:hyperlink r:id="rId10" w:history="1">
         <w:r>
           <w:rPr>
             <w:rStyle w:val="Hyperlink"/>
@@ -1583,7 +1597,7 @@
         </w:rPr>
         <w:t xml:space="preserve"> and </w:t>
       </w:r>
-      <w:hyperlink r:id="rId7" w:history="1">
+      <w:hyperlink r:id="rId11" w:history="1">
         <w:r>
           <w:rPr>
             <w:rStyle w:val="Hyperlink"/>
@@ -1953,8 +1967,8 @@
                 <w:szCs w:val="22"/>
               </w:rPr>
             </w:pPr>
-            <w:bookmarkStart w:id="4" w:name="_Hlk206417645"/>
-            <w:bookmarkEnd w:id="4"/>
+            <w:bookmarkStart w:id="5" w:name="_Hlk206417645"/>
+            <w:bookmarkEnd w:id="5"/>
             <w:r>
               <w:rPr>
                 <w:rFonts w:ascii="Times New Roman" w:eastAsia="Times New Roman" w:hAnsi="Times New Roman" w:cs="Times New Roman"/>
@@ -5155,7 +5169,7 @@
         </w:rPr>
         <w:t xml:space="preserve">any feedback? I’d love to </w:t>
       </w:r>
-      <w:hyperlink r:id="rId8">
+      <w:hyperlink r:id="rId12">
         <w:proofErr w:type="spellStart"/>
         <w:r>
           <w:rPr>
@@ -6230,6 +6244,45 @@
     </w:sectPr>
   </w:body>
 </w:document>
+</file>
+
+<file path=word/comments.xml><?xml version="1.0" encoding="utf-8"?>
+<w:comments xmlns:wpc="http://schemas.microsoft.com/office/word/2010/wordprocessingCanvas" xmlns:cx="http://schemas.microsoft.com/office/drawing/2014/chartex" xmlns:cx1="http://schemas.microsoft.com/office/drawing/2015/9/8/chartex" xmlns:cx2="http://schemas.microsoft.com/office/drawing/2015/10/21/chartex" xmlns:cx3="http://schemas.microsoft.com/office/drawing/2016/5/9/chartex" xmlns:cx4="http://schemas.microsoft.com/office/drawing/2016/5/10/chartex" xmlns:cx5="http://schemas.microsoft.com/office/drawing/2016/5/11/chartex" xmlns:cx6="http://schemas.microsoft.com/office/drawing/2016/5/12/chartex" xmlns:cx7="http://schemas.microsoft.com/office/drawing/2016/5/13/chartex" xmlns:cx8="http://schemas.microsoft.com/office/drawing/2016/5/14/chartex" xmlns:mc="http://schemas.openxmlformats.org/markup-compatibility/2006" xmlns:aink="http://schemas.microsoft.com/office/drawing/2016/ink" xmlns:am3d="http://schemas.microsoft.com/office/drawing/2017/model3d" xmlns:o="urn:schemas-microsoft-com:office:office" xmlns:oel="http://schemas.microsoft.com/office/2019/extlst" xmlns:r="http://schemas.openxmlformats.org/officeDocument/2006/relationships" xmlns:m="http://schemas.openxmlformats.org/officeDocument/2006/math" xmlns:v="urn:schemas-microsoft-com:vml" xmlns:wp14="http://schemas.microsoft.com/office/word/2010/wordprocessingDrawing" xmlns:wp="http://schemas.openxmlformats.org/drawingml/2006/wordprocessingDrawing" xmlns:w10="urn:schemas-microsoft-com:office:word" xmlns:w="http://schemas.openxmlformats.org/wordprocessingml/2006/main" xmlns:w14="http://schemas.microsoft.com/office/word/2010/wordml" xmlns:w15="http://schemas.microsoft.com/office/word/2012/wordml" xmlns:w16cex="http://schemas.microsoft.com/office/word/2018/wordml/cex" xmlns:w16cid="http://schemas.microsoft.com/office/word/2016/wordml/cid" xmlns:w16="http://schemas.microsoft.com/office/word/2018/wordml" xmlns:w16du="http://schemas.microsoft.com/office/word/2023/wordml/word16du" xmlns:w16sdtdh="http://schemas.microsoft.com/office/word/2020/wordml/sdtdatahash" xmlns:w16sdtfl="http://schemas.microsoft.com/office/word/2024/wordml/sdtformatlock" xmlns:w16se="http://schemas.microsoft.com/office/word/2015/wordml/symex" xmlns:wpg="http://schemas.microsoft.com/office/word/2010/wordprocessingGroup" xmlns:wpi="http://schemas.microsoft.com/office/word/2010/wordprocessingInk" xmlns:wne="http://schemas.microsoft.com/office/word/2006/wordml" xmlns:wps="http://schemas.microsoft.com/office/word/2010/wordprocessingShape" mc:Ignorable="w14 w15 w16se w16cid w16 w16cex w16sdtdh w16sdtfl w16du wp14">
+  <w:comment w:id="3" w:author="Moti Sorkin" w:date="2025-10-17T17:48:00Z" w:initials="MS">
+    <w:p>
+      <w:pPr>
+        <w:pStyle w:val="CommentText"/>
+      </w:pPr>
+      <w:r>
+        <w:rPr>
+          <w:rStyle w:val="CommentReference"/>
+        </w:rPr>
+        <w:annotationRef/>
+      </w:r>
+      <w:r>
+        <w:t>I hate those!</w:t>
+      </w:r>
+    </w:p>
+  </w:comment>
+</w:comments>
+</file>
+
+<file path=word/commentsExtended.xml><?xml version="1.0" encoding="utf-8"?>
+<w15:commentsEx xmlns:wpc="http://schemas.microsoft.com/office/word/2010/wordprocessingCanvas" xmlns:cx="http://schemas.microsoft.com/office/drawing/2014/chartex" xmlns:cx1="http://schemas.microsoft.com/office/drawing/2015/9/8/chartex" xmlns:cx2="http://schemas.microsoft.com/office/drawing/2015/10/21/chartex" xmlns:cx3="http://schemas.microsoft.com/office/drawing/2016/5/9/chartex" xmlns:cx4="http://schemas.microsoft.com/office/drawing/2016/5/10/chartex" xmlns:cx5="http://schemas.microsoft.com/office/drawing/2016/5/11/chartex" xmlns:cx6="http://schemas.microsoft.com/office/drawing/2016/5/12/chartex" xmlns:cx7="http://schemas.microsoft.com/office/drawing/2016/5/13/chartex" xmlns:cx8="http://schemas.microsoft.com/office/drawing/2016/5/14/chartex" xmlns:mc="http://schemas.openxmlformats.org/markup-compatibility/2006" xmlns:aink="http://schemas.microsoft.com/office/drawing/2016/ink" xmlns:am3d="http://schemas.microsoft.com/office/drawing/2017/model3d" xmlns:o="urn:schemas-microsoft-com:office:office" xmlns:oel="http://schemas.microsoft.com/office/2019/extlst" xmlns:r="http://schemas.openxmlformats.org/officeDocument/2006/relationships" xmlns:m="http://schemas.openxmlformats.org/officeDocument/2006/math" xmlns:v="urn:schemas-microsoft-com:vml" xmlns:wp14="http://schemas.microsoft.com/office/word/2010/wordprocessingDrawing" xmlns:wp="http://schemas.openxmlformats.org/drawingml/2006/wordprocessingDrawing" xmlns:w10="urn:schemas-microsoft-com:office:word" xmlns:w="http://schemas.openxmlformats.org/wordprocessingml/2006/main" xmlns:w14="http://schemas.microsoft.com/office/word/2010/wordml" xmlns:w15="http://schemas.microsoft.com/office/word/2012/wordml" xmlns:w16cex="http://schemas.microsoft.com/office/word/2018/wordml/cex" xmlns:w16cid="http://schemas.microsoft.com/office/word/2016/wordml/cid" xmlns:w16="http://schemas.microsoft.com/office/word/2018/wordml" xmlns:w16du="http://schemas.microsoft.com/office/word/2023/wordml/word16du" xmlns:w16sdtdh="http://schemas.microsoft.com/office/word/2020/wordml/sdtdatahash" xmlns:w16sdtfl="http://schemas.microsoft.com/office/word/2024/wordml/sdtformatlock" xmlns:w16se="http://schemas.microsoft.com/office/word/2015/wordml/symex" xmlns:wpg="http://schemas.microsoft.com/office/word/2010/wordprocessingGroup" xmlns:wpi="http://schemas.microsoft.com/office/word/2010/wordprocessingInk" xmlns:wne="http://schemas.microsoft.com/office/word/2006/wordml" xmlns:wps="http://schemas.microsoft.com/office/word/2010/wordprocessingShape" mc:Ignorable="w14 w15 w16se w16cid w16 w16cex w16sdtdh w16sdtfl w16du wp14">
+  <w15:commentEx w15:paraId="6EF22AC7" w15:done="0"/>
+</w15:commentsEx>
+</file>
+
+<file path=word/commentsExtensible.xml><?xml version="1.0" encoding="utf-8"?>
+<w16cex:commentsExtensible xmlns:wpc="http://schemas.microsoft.com/office/word/2010/wordprocessingCanvas" xmlns:cx="http://schemas.microsoft.com/office/drawing/2014/chartex" xmlns:cx1="http://schemas.microsoft.com/office/drawing/2015/9/8/chartex" xmlns:cx2="http://schemas.microsoft.com/office/drawing/2015/10/21/chartex" xmlns:cx3="http://schemas.microsoft.com/office/drawing/2016/5/9/chartex" xmlns:cx4="http://schemas.microsoft.com/office/drawing/2016/5/10/chartex" xmlns:cx5="http://schemas.microsoft.com/office/drawing/2016/5/11/chartex" xmlns:cx6="http://schemas.microsoft.com/office/drawing/2016/5/12/chartex" xmlns:cx7="http://schemas.microsoft.com/office/drawing/2016/5/13/chartex" xmlns:cx8="http://schemas.microsoft.com/office/drawing/2016/5/14/chartex" xmlns:cr="http://schemas.microsoft.com/office/comments/2020/reactions" xmlns:mc="http://schemas.openxmlformats.org/markup-compatibility/2006" xmlns:aink="http://schemas.microsoft.com/office/drawing/2016/ink" xmlns:am3d="http://schemas.microsoft.com/office/drawing/2017/model3d" xmlns:o="urn:schemas-microsoft-com:office:office" xmlns:oel="http://schemas.microsoft.com/office/2019/extlst" xmlns:r="http://schemas.openxmlformats.org/officeDocument/2006/relationships" xmlns:m="http://schemas.openxmlformats.org/officeDocument/2006/math" xmlns:v="urn:schemas-microsoft-com:vml" xmlns:wp14="http://schemas.microsoft.com/office/word/2010/wordprocessingDrawing" xmlns:wp="http://schemas.openxmlformats.org/drawingml/2006/wordprocessingDrawing" xmlns:w10="urn:schemas-microsoft-com:office:word" xmlns:w="http://schemas.openxmlformats.org/wordprocessingml/2006/main" xmlns:w14="http://schemas.microsoft.com/office/word/2010/wordml" xmlns:w15="http://schemas.microsoft.com/office/word/2012/wordml" xmlns:w16cex="http://schemas.microsoft.com/office/word/2018/wordml/cex" xmlns:w16cid="http://schemas.microsoft.com/office/word/2016/wordml/cid" xmlns:w16="http://schemas.microsoft.com/office/word/2018/wordml" xmlns:w16du="http://schemas.microsoft.com/office/word/2023/wordml/word16du" xmlns:w16sdtdh="http://schemas.microsoft.com/office/word/2020/wordml/sdtdatahash" xmlns:w16sdtfl="http://schemas.microsoft.com/office/word/2024/wordml/sdtformatlock" xmlns:w16se="http://schemas.microsoft.com/office/word/2015/wordml/symex" xmlns:wpg="http://schemas.microsoft.com/office/word/2010/wordprocessingGroup" xmlns:wpi="http://schemas.microsoft.com/office/word/2010/wordprocessingInk" xmlns:wne="http://schemas.microsoft.com/office/word/2006/wordml" xmlns:wps="http://schemas.microsoft.com/office/word/2010/wordprocessingShape" mc:Ignorable="w14 w15 w16se w16cid w16 w16cex w16sdtdh w16sdtfl cr w16du wp14">
+  <w16cex:commentExtensible w16cex:durableId="16436A25" w16cex:dateUtc="2025-10-18T00:48:00Z"/>
+</w16cex:commentsExtensible>
+</file>
+
+<file path=word/commentsIds.xml><?xml version="1.0" encoding="utf-8"?>
+<w16cid:commentsIds xmlns:wpc="http://schemas.microsoft.com/office/word/2010/wordprocessingCanvas" xmlns:cx="http://schemas.microsoft.com/office/drawing/2014/chartex" xmlns:cx1="http://schemas.microsoft.com/office/drawing/2015/9/8/chartex" xmlns:cx2="http://schemas.microsoft.com/office/drawing/2015/10/21/chartex" xmlns:cx3="http://schemas.microsoft.com/office/drawing/2016/5/9/chartex" xmlns:cx4="http://schemas.microsoft.com/office/drawing/2016/5/10/chartex" xmlns:cx5="http://schemas.microsoft.com/office/drawing/2016/5/11/chartex" xmlns:cx6="http://schemas.microsoft.com/office/drawing/2016/5/12/chartex" xmlns:cx7="http://schemas.microsoft.com/office/drawing/2016/5/13/chartex" xmlns:cx8="http://schemas.microsoft.com/office/drawing/2016/5/14/chartex" xmlns:mc="http://schemas.openxmlformats.org/markup-compatibility/2006" xmlns:aink="http://schemas.microsoft.com/office/drawing/2016/ink" xmlns:am3d="http://schemas.microsoft.com/office/drawing/2017/model3d" xmlns:o="urn:schemas-microsoft-com:office:office" xmlns:oel="http://schemas.microsoft.com/office/2019/extlst" xmlns:r="http://schemas.openxmlformats.org/officeDocument/2006/relationships" xmlns:m="http://schemas.openxmlformats.org/officeDocument/2006/math" xmlns:v="urn:schemas-microsoft-com:vml" xmlns:wp14="http://schemas.microsoft.com/office/word/2010/wordprocessingDrawing" xmlns:wp="http://schemas.openxmlformats.org/drawingml/2006/wordprocessingDrawing" xmlns:w10="urn:schemas-microsoft-com:office:word" xmlns:w="http://schemas.openxmlformats.org/wordprocessingml/2006/main" xmlns:w14="http://schemas.microsoft.com/office/word/2010/wordml" xmlns:w15="http://schemas.microsoft.com/office/word/2012/wordml" xmlns:w16cex="http://schemas.microsoft.com/office/word/2018/wordml/cex" xmlns:w16cid="http://schemas.microsoft.com/office/word/2016/wordml/cid" xmlns:w16="http://schemas.microsoft.com/office/word/2018/wordml" xmlns:w16du="http://schemas.microsoft.com/office/word/2023/wordml/word16du" xmlns:w16sdtdh="http://schemas.microsoft.com/office/word/2020/wordml/sdtdatahash" xmlns:w16sdtfl="http://schemas.microsoft.com/office/word/2024/wordml/sdtformatlock" xmlns:w16se="http://schemas.microsoft.com/office/word/2015/wordml/symex" xmlns:wpg="http://schemas.microsoft.com/office/word/2010/wordprocessingGroup" xmlns:wpi="http://schemas.microsoft.com/office/word/2010/wordprocessingInk" xmlns:wne="http://schemas.microsoft.com/office/word/2006/wordml" xmlns:wps="http://schemas.microsoft.com/office/word/2010/wordprocessingShape" mc:Ignorable="w14 w15 w16se w16cid w16 w16cex w16sdtdh w16sdtfl w16du wp14">
+  <w16cid:commentId w16cid:paraId="6EF22AC7" w16cid:durableId="16436A25"/>
+</w16cid:commentsIds>
 </file>
 
 <file path=word/numbering.xml><?xml version="1.0" encoding="utf-8"?>
@@ -6801,7 +6854,7 @@
     <w:link w:val="Heading1Char"/>
     <w:uiPriority w:val="9"/>
     <w:qFormat/>
-    <w:rsid w:val="00752095"/>
+    <w:rsid w:val="008261BB"/>
     <w:pPr>
       <w:keepNext/>
       <w:keepLines/>
@@ -6824,7 +6877,7 @@
     <w:semiHidden/>
     <w:unhideWhenUsed/>
     <w:qFormat/>
-    <w:rsid w:val="00752095"/>
+    <w:rsid w:val="008261BB"/>
     <w:pPr>
       <w:keepNext/>
       <w:keepLines/>
@@ -6847,7 +6900,7 @@
     <w:semiHidden/>
     <w:unhideWhenUsed/>
     <w:qFormat/>
-    <w:rsid w:val="00752095"/>
+    <w:rsid w:val="008261BB"/>
     <w:pPr>
       <w:keepNext/>
       <w:keepLines/>
@@ -6870,7 +6923,7 @@
     <w:semiHidden/>
     <w:unhideWhenUsed/>
     <w:qFormat/>
-    <w:rsid w:val="00752095"/>
+    <w:rsid w:val="008261BB"/>
     <w:pPr>
       <w:keepNext/>
       <w:keepLines/>
@@ -6893,7 +6946,7 @@
     <w:semiHidden/>
     <w:unhideWhenUsed/>
     <w:qFormat/>
-    <w:rsid w:val="00752095"/>
+    <w:rsid w:val="008261BB"/>
     <w:pPr>
       <w:keepNext/>
       <w:keepLines/>
@@ -6914,7 +6967,7 @@
     <w:semiHidden/>
     <w:unhideWhenUsed/>
     <w:qFormat/>
-    <w:rsid w:val="00752095"/>
+    <w:rsid w:val="008261BB"/>
     <w:pPr>
       <w:keepNext/>
       <w:keepLines/>
@@ -6937,7 +6990,7 @@
     <w:semiHidden/>
     <w:unhideWhenUsed/>
     <w:qFormat/>
-    <w:rsid w:val="00752095"/>
+    <w:rsid w:val="008261BB"/>
     <w:pPr>
       <w:keepNext/>
       <w:keepLines/>
@@ -6958,7 +7011,7 @@
     <w:semiHidden/>
     <w:unhideWhenUsed/>
     <w:qFormat/>
-    <w:rsid w:val="00752095"/>
+    <w:rsid w:val="008261BB"/>
     <w:pPr>
       <w:keepNext/>
       <w:keepLines/>
@@ -6981,7 +7034,7 @@
     <w:semiHidden/>
     <w:unhideWhenUsed/>
     <w:qFormat/>
-    <w:rsid w:val="00752095"/>
+    <w:rsid w:val="008261BB"/>
     <w:pPr>
       <w:keepNext/>
       <w:keepLines/>
@@ -7025,7 +7078,7 @@
     <w:basedOn w:val="DefaultParagraphFont"/>
     <w:link w:val="Heading1"/>
     <w:uiPriority w:val="9"/>
-    <w:rsid w:val="00752095"/>
+    <w:rsid w:val="008261BB"/>
     <w:rPr>
       <w:rFonts w:asciiTheme="majorHAnsi" w:eastAsiaTheme="majorEastAsia" w:hAnsiTheme="majorHAnsi" w:cstheme="majorBidi"/>
       <w:color w:val="0F4761" w:themeColor="accent1" w:themeShade="BF"/>
@@ -7039,7 +7092,7 @@
     <w:link w:val="Heading2"/>
     <w:uiPriority w:val="9"/>
     <w:semiHidden/>
-    <w:rsid w:val="00752095"/>
+    <w:rsid w:val="008261BB"/>
     <w:rPr>
       <w:rFonts w:asciiTheme="majorHAnsi" w:eastAsiaTheme="majorEastAsia" w:hAnsiTheme="majorHAnsi" w:cstheme="majorBidi"/>
       <w:color w:val="0F4761" w:themeColor="accent1" w:themeShade="BF"/>
@@ -7053,7 +7106,7 @@
     <w:link w:val="Heading3"/>
     <w:uiPriority w:val="9"/>
     <w:semiHidden/>
-    <w:rsid w:val="00752095"/>
+    <w:rsid w:val="008261BB"/>
     <w:rPr>
       <w:rFonts w:eastAsiaTheme="majorEastAsia" w:cstheme="majorBidi"/>
       <w:color w:val="0F4761" w:themeColor="accent1" w:themeShade="BF"/>
@@ -7067,7 +7120,7 @@
     <w:link w:val="Heading4"/>
     <w:uiPriority w:val="9"/>
     <w:semiHidden/>
-    <w:rsid w:val="00752095"/>
+    <w:rsid w:val="008261BB"/>
     <w:rPr>
       <w:rFonts w:eastAsiaTheme="majorEastAsia" w:cstheme="majorBidi"/>
       <w:i/>
@@ -7081,7 +7134,7 @@
     <w:link w:val="Heading5"/>
     <w:uiPriority w:val="9"/>
     <w:semiHidden/>
-    <w:rsid w:val="00752095"/>
+    <w:rsid w:val="008261BB"/>
     <w:rPr>
       <w:rFonts w:eastAsiaTheme="majorEastAsia" w:cstheme="majorBidi"/>
       <w:color w:val="0F4761" w:themeColor="accent1" w:themeShade="BF"/>
@@ -7093,7 +7146,7 @@
     <w:link w:val="Heading6"/>
     <w:uiPriority w:val="9"/>
     <w:semiHidden/>
-    <w:rsid w:val="00752095"/>
+    <w:rsid w:val="008261BB"/>
     <w:rPr>
       <w:rFonts w:eastAsiaTheme="majorEastAsia" w:cstheme="majorBidi"/>
       <w:i/>
@@ -7107,7 +7160,7 @@
     <w:link w:val="Heading7"/>
     <w:uiPriority w:val="9"/>
     <w:semiHidden/>
-    <w:rsid w:val="00752095"/>
+    <w:rsid w:val="008261BB"/>
     <w:rPr>
       <w:rFonts w:eastAsiaTheme="majorEastAsia" w:cstheme="majorBidi"/>
       <w:color w:val="595959" w:themeColor="text1" w:themeTint="A6"/>
@@ -7119,7 +7172,7 @@
     <w:link w:val="Heading8"/>
     <w:uiPriority w:val="9"/>
     <w:semiHidden/>
-    <w:rsid w:val="00752095"/>
+    <w:rsid w:val="008261BB"/>
     <w:rPr>
       <w:rFonts w:eastAsiaTheme="majorEastAsia" w:cstheme="majorBidi"/>
       <w:i/>
@@ -7133,7 +7186,7 @@
     <w:link w:val="Heading9"/>
     <w:uiPriority w:val="9"/>
     <w:semiHidden/>
-    <w:rsid w:val="00752095"/>
+    <w:rsid w:val="008261BB"/>
     <w:rPr>
       <w:rFonts w:eastAsiaTheme="majorEastAsia" w:cstheme="majorBidi"/>
       <w:color w:val="272727" w:themeColor="text1" w:themeTint="D8"/>
@@ -7146,7 +7199,7 @@
     <w:link w:val="TitleChar"/>
     <w:uiPriority w:val="10"/>
     <w:qFormat/>
-    <w:rsid w:val="00752095"/>
+    <w:rsid w:val="008261BB"/>
     <w:pPr>
       <w:spacing w:after="80" w:line="240" w:lineRule="auto"/>
       <w:contextualSpacing/>
@@ -7164,7 +7217,7 @@
     <w:basedOn w:val="DefaultParagraphFont"/>
     <w:link w:val="Title"/>
     <w:uiPriority w:val="10"/>
-    <w:rsid w:val="00752095"/>
+    <w:rsid w:val="008261BB"/>
     <w:rPr>
       <w:rFonts w:asciiTheme="majorHAnsi" w:eastAsiaTheme="majorEastAsia" w:hAnsiTheme="majorHAnsi" w:cstheme="majorBidi"/>
       <w:spacing w:val="-10"/>
@@ -7180,7 +7233,7 @@
     <w:link w:val="SubtitleChar"/>
     <w:uiPriority w:val="11"/>
     <w:qFormat/>
-    <w:rsid w:val="00752095"/>
+    <w:rsid w:val="008261BB"/>
     <w:pPr>
       <w:numPr>
         <w:ilvl w:val="1"/>
@@ -7199,7 +7252,7 @@
     <w:basedOn w:val="DefaultParagraphFont"/>
     <w:link w:val="Subtitle"/>
     <w:uiPriority w:val="11"/>
-    <w:rsid w:val="00752095"/>
+    <w:rsid w:val="008261BB"/>
     <w:rPr>
       <w:rFonts w:eastAsiaTheme="majorEastAsia" w:cstheme="majorBidi"/>
       <w:color w:val="595959" w:themeColor="text1" w:themeTint="A6"/>
@@ -7215,7 +7268,7 @@
     <w:link w:val="QuoteChar"/>
     <w:uiPriority w:val="29"/>
     <w:qFormat/>
-    <w:rsid w:val="00752095"/>
+    <w:rsid w:val="008261BB"/>
     <w:pPr>
       <w:spacing w:before="160"/>
       <w:jc w:val="center"/>
@@ -7231,7 +7284,7 @@
     <w:basedOn w:val="DefaultParagraphFont"/>
     <w:link w:val="Quote"/>
     <w:uiPriority w:val="29"/>
-    <w:rsid w:val="00752095"/>
+    <w:rsid w:val="008261BB"/>
     <w:rPr>
       <w:i/>
       <w:iCs/>
@@ -7243,7 +7296,7 @@
     <w:basedOn w:val="Normal"/>
     <w:uiPriority w:val="34"/>
     <w:qFormat/>
-    <w:rsid w:val="00752095"/>
+    <w:rsid w:val="008261BB"/>
     <w:pPr>
       <w:ind w:left="720"/>
       <w:contextualSpacing/>
@@ -7254,7 +7307,7 @@
     <w:basedOn w:val="DefaultParagraphFont"/>
     <w:uiPriority w:val="21"/>
     <w:qFormat/>
-    <w:rsid w:val="00752095"/>
+    <w:rsid w:val="008261BB"/>
     <w:rPr>
       <w:i/>
       <w:iCs/>
@@ -7268,7 +7321,7 @@
     <w:link w:val="IntenseQuoteChar"/>
     <w:uiPriority w:val="30"/>
     <w:qFormat/>
-    <w:rsid w:val="00752095"/>
+    <w:rsid w:val="008261BB"/>
     <w:pPr>
       <w:pBdr>
         <w:top w:val="single" w:sz="4" w:space="10" w:color="0F4761" w:themeColor="accent1" w:themeShade="BF"/>
@@ -7289,7 +7342,7 @@
     <w:basedOn w:val="DefaultParagraphFont"/>
     <w:link w:val="IntenseQuote"/>
     <w:uiPriority w:val="30"/>
-    <w:rsid w:val="00752095"/>
+    <w:rsid w:val="008261BB"/>
     <w:rPr>
       <w:i/>
       <w:iCs/>
@@ -7301,7 +7354,7 @@
     <w:basedOn w:val="DefaultParagraphFont"/>
     <w:uiPriority w:val="32"/>
     <w:qFormat/>
-    <w:rsid w:val="00752095"/>
+    <w:rsid w:val="008261BB"/>
     <w:rPr>
       <w:b/>
       <w:bCs/>
@@ -7314,7 +7367,7 @@
     <w:name w:val="Table Grid"/>
     <w:basedOn w:val="TableNormal"/>
     <w:uiPriority w:val="39"/>
-    <w:rsid w:val="00752095"/>
+    <w:rsid w:val="008261BB"/>
     <w:pPr>
       <w:spacing w:after="0" w:line="240" w:lineRule="auto"/>
     </w:pPr>
@@ -7334,7 +7387,7 @@
     <w:basedOn w:val="DefaultParagraphFont"/>
     <w:uiPriority w:val="99"/>
     <w:unhideWhenUsed/>
-    <w:rsid w:val="00752095"/>
+    <w:rsid w:val="008261BB"/>
     <w:rPr>
       <w:color w:val="467886" w:themeColor="hyperlink"/>
       <w:u w:val="single"/>
@@ -7344,10 +7397,76 @@
     <w:name w:val="No Spacing"/>
     <w:uiPriority w:val="1"/>
     <w:qFormat/>
-    <w:rsid w:val="00752095"/>
+    <w:rsid w:val="008261BB"/>
     <w:pPr>
       <w:spacing w:after="0" w:line="240" w:lineRule="auto"/>
     </w:pPr>
+  </w:style>
+  <w:style w:type="character" w:styleId="CommentReference">
+    <w:name w:val="annotation reference"/>
+    <w:basedOn w:val="DefaultParagraphFont"/>
+    <w:uiPriority w:val="99"/>
+    <w:semiHidden/>
+    <w:unhideWhenUsed/>
+    <w:rsid w:val="00462CE6"/>
+    <w:rPr>
+      <w:sz w:val="16"/>
+      <w:szCs w:val="16"/>
+    </w:rPr>
+  </w:style>
+  <w:style w:type="paragraph" w:styleId="CommentText">
+    <w:name w:val="annotation text"/>
+    <w:basedOn w:val="Normal"/>
+    <w:link w:val="CommentTextChar"/>
+    <w:uiPriority w:val="99"/>
+    <w:unhideWhenUsed/>
+    <w:rsid w:val="00462CE6"/>
+    <w:pPr>
+      <w:spacing w:line="240" w:lineRule="auto"/>
+    </w:pPr>
+    <w:rPr>
+      <w:sz w:val="20"/>
+      <w:szCs w:val="20"/>
+    </w:rPr>
+  </w:style>
+  <w:style w:type="character" w:customStyle="1" w:styleId="CommentTextChar">
+    <w:name w:val="Comment Text Char"/>
+    <w:basedOn w:val="DefaultParagraphFont"/>
+    <w:link w:val="CommentText"/>
+    <w:uiPriority w:val="99"/>
+    <w:rsid w:val="00462CE6"/>
+    <w:rPr>
+      <w:sz w:val="20"/>
+      <w:szCs w:val="20"/>
+    </w:rPr>
+  </w:style>
+  <w:style w:type="paragraph" w:styleId="CommentSubject">
+    <w:name w:val="annotation subject"/>
+    <w:basedOn w:val="CommentText"/>
+    <w:next w:val="CommentText"/>
+    <w:link w:val="CommentSubjectChar"/>
+    <w:uiPriority w:val="99"/>
+    <w:semiHidden/>
+    <w:unhideWhenUsed/>
+    <w:rsid w:val="00462CE6"/>
+    <w:rPr>
+      <w:b/>
+      <w:bCs/>
+    </w:rPr>
+  </w:style>
+  <w:style w:type="character" w:customStyle="1" w:styleId="CommentSubjectChar">
+    <w:name w:val="Comment Subject Char"/>
+    <w:basedOn w:val="CommentTextChar"/>
+    <w:link w:val="CommentSubject"/>
+    <w:uiPriority w:val="99"/>
+    <w:semiHidden/>
+    <w:rsid w:val="00462CE6"/>
+    <w:rPr>
+      <w:b/>
+      <w:bCs/>
+      <w:sz w:val="20"/>
+      <w:szCs w:val="20"/>
+    </w:rPr>
   </w:style>
 </w:styles>
 </file>
@@ -7669,33 +7788,18 @@
 
 <file path=word/webextensions/taskpanes.xml><?xml version="1.0" encoding="utf-8"?>
 <wetp:taskpanes xmlns:wetp="http://schemas.microsoft.com/office/webextensions/taskpanes/2010/11">
-  <wetp:taskpane dockstate="right" visibility="0" width="560" row="2">
+  <wetp:taskpane dockstate="right" visibility="0" width="570" row="3">
     <wetp:webextensionref xmlns:r="http://schemas.openxmlformats.org/officeDocument/2006/relationships" r:id="rId1"/>
-  </wetp:taskpane>
-  <wetp:taskpane dockstate="right" visibility="0" width="446" row="3">
-    <wetp:webextensionref xmlns:r="http://schemas.openxmlformats.org/officeDocument/2006/relationships" r:id="rId2"/>
   </wetp:taskpane>
 </wetp:taskpanes>
 </file>
 
 <file path=word/webextensions/webextension1.xml><?xml version="1.0" encoding="utf-8"?>
-<we:webextension xmlns:we="http://schemas.microsoft.com/office/webextensions/webextension/2010/11" id="{8A776A89-DFA1-4BA8-908A-0481F6521282}">
+<we:webextension xmlns:we="http://schemas.microsoft.com/office/webextensions/webextension/2010/11" id="{68A5E5BD-AD53-4CFD-80C6-6993ADB15415}">
   <we:reference id="7a514d73-03c9-4a9f-a5f3-c246ac785751" version="1.0.1.0" store="developer" storeType="Registry"/>
   <we:alternateReferences/>
   <we:properties/>
   <we:bindings/>
   <we:snapshot xmlns:r="http://schemas.openxmlformats.org/officeDocument/2006/relationships"/>
 </we:webextension>
-</file>
-
-<file path=word/webextensions/webextension2.xml><?xml version="1.0" encoding="utf-8"?>
-<we:webextension xmlns:we="http://schemas.microsoft.com/office/webextensions/webextension/2010/11" id="{D0B5A5A9-070F-4F07-8581-841FD6961888}">
-  <we:reference id="wa200004423" version="1.0.0.0" store="en-US" storeType="OMEX"/>
-  <we:alternateReferences>
-    <we:reference id="WA200004423" version="1.0.0.0" store="WA200004423" storeType="OMEX"/>
-  </we:alternateReferences>
-  <we:properties/>
-  <we:bindings/>
-  <we:snapshot xmlns:r="http://schemas.openxmlformats.org/officeDocument/2006/relationships"/>
-</we:webextension>
 </file>
</xml_diff>

<commit_message>
UI updates: reorganize top row layout, add external link icon, update default document and chat scenario
</commit_message>
<xml_diff>
--- a/data/app/documents/default.docx
+++ b/data/app/documents/default.docx
@@ -125,8 +125,6 @@
         <w:spacing w:after="0" w:line="240" w:lineRule="auto"/>
         <w:rPr>
           <w:rFonts w:ascii="Times New Roman" w:eastAsia="Times New Roman" w:hAnsi="Times New Roman" w:cs="Times New Roman"/>
-          <w:sz w:val="22"/>
-          <w:szCs w:val="22"/>
         </w:rPr>
       </w:pPr>
     </w:p>
@@ -156,15 +154,11 @@
         <w:spacing w:after="0" w:line="240" w:lineRule="auto"/>
         <w:rPr>
           <w:rFonts w:ascii="Times New Roman" w:eastAsia="Times New Roman" w:hAnsi="Times New Roman" w:cs="Times New Roman"/>
-          <w:sz w:val="22"/>
-          <w:szCs w:val="22"/>
         </w:rPr>
       </w:pPr>
       <w:r>
         <w:rPr>
           <w:rFonts w:ascii="Times New Roman" w:eastAsia="Times New Roman" w:hAnsi="Times New Roman" w:cs="Times New Roman"/>
-          <w:sz w:val="22"/>
-          <w:szCs w:val="22"/>
         </w:rPr>
         <w:t xml:space="preserve">Government employees deserve </w:t>
       </w:r>
@@ -172,8 +166,6 @@
         <w:r>
           <w:rPr>
             <w:rFonts w:ascii="Times New Roman" w:eastAsia="Times New Roman" w:hAnsi="Times New Roman" w:cs="Times New Roman"/>
-            <w:sz w:val="22"/>
-            <w:szCs w:val="22"/>
           </w:rPr>
           <w:t xml:space="preserve">the best possible </w:t>
         </w:r>
@@ -181,21 +173,9 @@
       <w:r>
         <w:rPr>
           <w:rFonts w:ascii="Times New Roman" w:eastAsia="Times New Roman" w:hAnsi="Times New Roman" w:cs="Times New Roman"/>
-          <w:sz w:val="22"/>
-          <w:szCs w:val="22"/>
-        </w:rPr>
-        <w:t xml:space="preserve">tools to do their </w:t>
+        </w:rPr>
+        <w:t>tools to do their jobs;</w:t>
       </w:r>
-      <w:proofErr w:type="gramStart"/>
-      <w:r>
-        <w:rPr>
-          <w:rFonts w:ascii="Times New Roman" w:eastAsia="Times New Roman" w:hAnsi="Times New Roman" w:cs="Times New Roman"/>
-          <w:sz w:val="22"/>
-          <w:szCs w:val="22"/>
-        </w:rPr>
-        <w:t>jobs;</w:t>
-      </w:r>
-      <w:proofErr w:type="gramEnd"/>
     </w:p>
     <w:p>
       <w:pPr>
@@ -206,15 +186,11 @@
         <w:spacing w:after="0" w:line="240" w:lineRule="auto"/>
         <w:rPr>
           <w:rFonts w:ascii="Times New Roman" w:eastAsia="Times New Roman" w:hAnsi="Times New Roman" w:cs="Times New Roman"/>
-          <w:sz w:val="22"/>
-          <w:szCs w:val="22"/>
         </w:rPr>
       </w:pPr>
       <w:r>
         <w:rPr>
           <w:rFonts w:ascii="Times New Roman" w:eastAsia="Times New Roman" w:hAnsi="Times New Roman" w:cs="Times New Roman"/>
-          <w:sz w:val="22"/>
-          <w:szCs w:val="22"/>
         </w:rPr>
         <w:t>This MOU establishes a mutual commitment to design, build, and deploy the best contract system ever conceived, a system that will:</w:t>
       </w:r>
@@ -228,15 +204,11 @@
         <w:spacing w:after="0" w:line="240" w:lineRule="auto"/>
         <w:rPr>
           <w:rFonts w:ascii="Times New Roman" w:eastAsia="Times New Roman" w:hAnsi="Times New Roman" w:cs="Times New Roman"/>
-          <w:sz w:val="22"/>
-          <w:szCs w:val="22"/>
         </w:rPr>
       </w:pPr>
       <w:r>
         <w:rPr>
           <w:rFonts w:ascii="Times New Roman" w:eastAsia="Times New Roman" w:hAnsi="Times New Roman" w:cs="Times New Roman"/>
-          <w:sz w:val="22"/>
-          <w:szCs w:val="22"/>
         </w:rPr>
         <w:t xml:space="preserve">Eliminate </w:t>
       </w:r>
@@ -244,8 +216,6 @@
         <w:r>
           <w:rPr>
             <w:rFonts w:ascii="Times New Roman" w:eastAsia="Times New Roman" w:hAnsi="Times New Roman" w:cs="Times New Roman"/>
-            <w:sz w:val="22"/>
-            <w:szCs w:val="22"/>
           </w:rPr>
           <w:delText xml:space="preserve">attachment </w:delText>
         </w:r>
@@ -254,8 +224,6 @@
         <w:r>
           <w:rPr>
             <w:rFonts w:ascii="Times New Roman" w:eastAsia="Times New Roman" w:hAnsi="Times New Roman" w:cs="Times New Roman"/>
-            <w:sz w:val="22"/>
-            <w:szCs w:val="22"/>
           </w:rPr>
           <w:t xml:space="preserve">any </w:t>
         </w:r>
@@ -263,8 +231,6 @@
       <w:r>
         <w:rPr>
           <w:rFonts w:ascii="Times New Roman" w:eastAsia="Times New Roman" w:hAnsi="Times New Roman" w:cs="Times New Roman"/>
-          <w:sz w:val="22"/>
-          <w:szCs w:val="22"/>
         </w:rPr>
         <w:t>confusion and “Final_Final_</w:t>
       </w:r>
@@ -272,8 +238,6 @@
       <w:r>
         <w:rPr>
           <w:rFonts w:ascii="Times New Roman" w:eastAsia="Times New Roman" w:hAnsi="Times New Roman" w:cs="Times New Roman"/>
-          <w:sz w:val="22"/>
-          <w:szCs w:val="22"/>
         </w:rPr>
         <w:t>UseThisOne</w:t>
       </w:r>
@@ -281,27 +245,18 @@
       <w:r>
         <w:rPr>
           <w:rStyle w:val="CommentReference"/>
+          <w:rFonts w:ascii="Times New Roman" w:eastAsia="Times New Roman" w:hAnsi="Times New Roman" w:cs="Times New Roman"/>
+          <w:sz w:val="22"/>
+          <w:szCs w:val="22"/>
         </w:rPr>
         <w:commentReference w:id="3"/>
       </w:r>
       <w:r>
         <w:rPr>
           <w:rFonts w:ascii="Times New Roman" w:eastAsia="Times New Roman" w:hAnsi="Times New Roman" w:cs="Times New Roman"/>
-          <w:sz w:val="22"/>
-          <w:szCs w:val="22"/>
-        </w:rPr>
-        <w:t>.docx</w:t>
+        </w:rPr>
+        <w:t>.docx”;</w:t>
       </w:r>
-      <w:proofErr w:type="gramStart"/>
-      <w:r>
-        <w:rPr>
-          <w:rFonts w:ascii="Times New Roman" w:eastAsia="Times New Roman" w:hAnsi="Times New Roman" w:cs="Times New Roman"/>
-          <w:sz w:val="22"/>
-          <w:szCs w:val="22"/>
-        </w:rPr>
-        <w:t>”;</w:t>
-      </w:r>
-      <w:proofErr w:type="gramEnd"/>
     </w:p>
     <w:p>
       <w:pPr>
@@ -312,15 +267,11 @@
         <w:spacing w:after="0" w:line="240" w:lineRule="auto"/>
         <w:rPr>
           <w:rFonts w:ascii="Times New Roman" w:eastAsia="Times New Roman" w:hAnsi="Times New Roman" w:cs="Times New Roman"/>
-          <w:sz w:val="22"/>
-          <w:szCs w:val="22"/>
         </w:rPr>
       </w:pPr>
       <w:r>
         <w:rPr>
           <w:rFonts w:ascii="Times New Roman" w:eastAsia="Times New Roman" w:hAnsi="Times New Roman" w:cs="Times New Roman"/>
-          <w:sz w:val="22"/>
-          <w:szCs w:val="22"/>
         </w:rPr>
         <w:t>Deliver modern redlining, AI-powered assistance, and seamless collaboration;</w:t>
       </w:r>
@@ -334,28 +285,14 @@
         <w:spacing w:after="0" w:line="240" w:lineRule="auto"/>
         <w:rPr>
           <w:rFonts w:ascii="Times New Roman" w:eastAsia="Times New Roman" w:hAnsi="Times New Roman" w:cs="Times New Roman"/>
-          <w:sz w:val="22"/>
-          <w:szCs w:val="22"/>
         </w:rPr>
       </w:pPr>
       <w:r>
         <w:rPr>
           <w:rFonts w:ascii="Times New Roman" w:eastAsia="Times New Roman" w:hAnsi="Times New Roman" w:cs="Times New Roman"/>
-          <w:sz w:val="22"/>
-          <w:szCs w:val="22"/>
-        </w:rPr>
-        <w:t xml:space="preserve">Allow procurement professionals to reclaim precious hours previously lost to </w:t>
+        </w:rPr>
+        <w:t>Allow procurement professionals to reclaim precious hours previously lost to formatting;</w:t>
       </w:r>
-      <w:proofErr w:type="gramStart"/>
-      <w:r>
-        <w:rPr>
-          <w:rFonts w:ascii="Times New Roman" w:eastAsia="Times New Roman" w:hAnsi="Times New Roman" w:cs="Times New Roman"/>
-          <w:sz w:val="22"/>
-          <w:szCs w:val="22"/>
-        </w:rPr>
-        <w:t>formatting;</w:t>
-      </w:r>
-      <w:proofErr w:type="gramEnd"/>
     </w:p>
     <w:p>
       <w:pPr>
@@ -370,36 +307,14 @@
       <w:r>
         <w:rPr>
           <w:rFonts w:ascii="Times New Roman" w:hAnsi="Times New Roman" w:cs="Times New Roman"/>
-          <w:sz w:val="22"/>
-          <w:szCs w:val="22"/>
         </w:rPr>
         <w:br/>
       </w:r>
       <w:r>
         <w:rPr>
           <w:rFonts w:ascii="Times New Roman" w:eastAsia="Times New Roman" w:hAnsi="Times New Roman" w:cs="Times New Roman"/>
-          <w:sz w:val="22"/>
-          <w:szCs w:val="22"/>
-        </w:rPr>
-        <w:t xml:space="preserve">NOW, THERETWO, THERETHREE, AND THEREFOUR, the parties agree </w:t>
-      </w:r>
-      <w:proofErr w:type="gramStart"/>
-      <w:r>
-        <w:rPr>
-          <w:rFonts w:ascii="Times New Roman" w:eastAsia="Times New Roman" w:hAnsi="Times New Roman" w:cs="Times New Roman"/>
-          <w:sz w:val="22"/>
-          <w:szCs w:val="22"/>
-        </w:rPr>
-        <w:t>to</w:t>
-      </w:r>
-      <w:proofErr w:type="gramEnd"/>
-      <w:r>
-        <w:rPr>
-          <w:rFonts w:ascii="Times New Roman" w:eastAsia="Times New Roman" w:hAnsi="Times New Roman" w:cs="Times New Roman"/>
-          <w:sz w:val="22"/>
-          <w:szCs w:val="22"/>
-        </w:rPr>
-        <w:t xml:space="preserve"> the following:</w:t>
+        </w:rPr>
+        <w:t>NOW, THERETWO, THERETHREE, AND THEREFOUR, the parties agree to the following:</w:t>
       </w:r>
       <w:r>
         <w:rPr>
@@ -432,15 +347,11 @@
         <w:spacing w:after="0" w:line="240" w:lineRule="auto"/>
         <w:rPr>
           <w:rFonts w:ascii="Times New Roman" w:hAnsi="Times New Roman" w:cs="Times New Roman"/>
-          <w:sz w:val="22"/>
-          <w:szCs w:val="22"/>
         </w:rPr>
       </w:pPr>
       <w:r>
         <w:rPr>
           <w:rFonts w:ascii="Times New Roman" w:eastAsia="Times New Roman" w:hAnsi="Times New Roman" w:cs="Times New Roman"/>
-          <w:sz w:val="22"/>
-          <w:szCs w:val="22"/>
         </w:rPr>
         <w:t>This is our best estimate, and we will update it as we make progress.</w:t>
       </w:r>
@@ -448,7 +359,7 @@
     <w:tbl>
       <w:tblPr>
         <w:tblStyle w:val="TableGrid"/>
-        <w:tblW w:w="0" w:type="auto"/>
+        <w:tblW w:w="8815" w:type="dxa"/>
         <w:tblBorders>
           <w:top w:val="single" w:sz="4" w:space="0" w:color="000000"/>
           <w:left w:val="single" w:sz="4" w:space="0" w:color="000000"/>
@@ -461,11 +372,12 @@
         <w:tblLook w:val="04A0" w:firstRow="1" w:lastRow="0" w:firstColumn="1" w:lastColumn="0" w:noHBand="0" w:noVBand="1"/>
       </w:tblPr>
       <w:tblGrid>
-        <w:gridCol w:w="1260"/>
-        <w:gridCol w:w="3420"/>
-        <w:gridCol w:w="1980"/>
-        <w:gridCol w:w="1260"/>
-        <w:gridCol w:w="1260"/>
+        <w:gridCol w:w="1165"/>
+        <w:gridCol w:w="2610"/>
+        <w:gridCol w:w="1620"/>
+        <w:gridCol w:w="1170"/>
+        <w:gridCol w:w="1080"/>
+        <w:gridCol w:w="1170"/>
       </w:tblGrid>
       <w:tr>
         <w:trPr>
@@ -473,33 +385,29 @@
         </w:trPr>
         <w:tc>
           <w:tcPr>
-            <w:tcW w:w="1260" w:type="dxa"/>
-            <w:tcBorders>
-              <w:bottom w:val="single" w:sz="4" w:space="0" w:color="000000"/>
-              <w:right w:val="single" w:sz="4" w:space="0" w:color="000000"/>
-            </w:tcBorders>
-            <w:tcMar>
-              <w:top w:w="0" w:type="dxa"/>
-              <w:left w:w="120" w:type="dxa"/>
-              <w:bottom w:w="0" w:type="dxa"/>
-              <w:right w:w="120" w:type="dxa"/>
-            </w:tcMar>
-          </w:tcPr>
-          <w:p>
-            <w:pPr>
-              <w:spacing w:after="165"/>
-              <w:rPr>
-                <w:rFonts w:ascii="Times New Roman" w:hAnsi="Times New Roman" w:cs="Times New Roman"/>
-                <w:sz w:val="22"/>
-                <w:szCs w:val="22"/>
+            <w:tcW w:w="1165" w:type="dxa"/>
+            <w:tcBorders>
+              <w:bottom w:val="single" w:sz="4" w:space="0" w:color="000000"/>
+              <w:right w:val="single" w:sz="4" w:space="0" w:color="000000"/>
+            </w:tcBorders>
+            <w:tcMar>
+              <w:top w:w="0" w:type="dxa"/>
+              <w:left w:w="120" w:type="dxa"/>
+              <w:bottom w:w="0" w:type="dxa"/>
+              <w:right w:w="120" w:type="dxa"/>
+            </w:tcMar>
+          </w:tcPr>
+          <w:p>
+            <w:pPr>
+              <w:spacing w:after="165"/>
+              <w:rPr>
+                <w:rFonts w:ascii="Times New Roman" w:hAnsi="Times New Roman" w:cs="Times New Roman"/>
               </w:rPr>
             </w:pPr>
             <w:r>
               <w:rPr>
                 <w:rFonts w:ascii="Times New Roman" w:eastAsia="Times New Roman" w:hAnsi="Times New Roman" w:cs="Times New Roman"/>
                 <w:b/>
-                <w:sz w:val="22"/>
-                <w:szCs w:val="22"/>
               </w:rPr>
               <w:t>Phase</w:t>
             </w:r>
@@ -507,33 +415,29 @@
         </w:tc>
         <w:tc>
           <w:tcPr>
-            <w:tcW w:w="3420" w:type="dxa"/>
-            <w:tcBorders>
-              <w:bottom w:val="single" w:sz="4" w:space="0" w:color="000000"/>
-              <w:right w:val="single" w:sz="4" w:space="0" w:color="000000"/>
-            </w:tcBorders>
-            <w:tcMar>
-              <w:top w:w="0" w:type="dxa"/>
-              <w:left w:w="120" w:type="dxa"/>
-              <w:bottom w:w="0" w:type="dxa"/>
-              <w:right w:w="120" w:type="dxa"/>
-            </w:tcMar>
-          </w:tcPr>
-          <w:p>
-            <w:pPr>
-              <w:spacing w:after="165"/>
-              <w:rPr>
-                <w:rFonts w:ascii="Times New Roman" w:hAnsi="Times New Roman" w:cs="Times New Roman"/>
-                <w:sz w:val="22"/>
-                <w:szCs w:val="22"/>
+            <w:tcW w:w="2610" w:type="dxa"/>
+            <w:tcBorders>
+              <w:bottom w:val="single" w:sz="4" w:space="0" w:color="000000"/>
+              <w:right w:val="single" w:sz="4" w:space="0" w:color="000000"/>
+            </w:tcBorders>
+            <w:tcMar>
+              <w:top w:w="0" w:type="dxa"/>
+              <w:left w:w="120" w:type="dxa"/>
+              <w:bottom w:w="0" w:type="dxa"/>
+              <w:right w:w="120" w:type="dxa"/>
+            </w:tcMar>
+          </w:tcPr>
+          <w:p>
+            <w:pPr>
+              <w:spacing w:after="165"/>
+              <w:rPr>
+                <w:rFonts w:ascii="Times New Roman" w:hAnsi="Times New Roman" w:cs="Times New Roman"/>
               </w:rPr>
             </w:pPr>
             <w:r>
               <w:rPr>
                 <w:rFonts w:ascii="Times New Roman" w:eastAsia="Times New Roman" w:hAnsi="Times New Roman" w:cs="Times New Roman"/>
                 <w:b/>
-                <w:sz w:val="22"/>
-                <w:szCs w:val="22"/>
               </w:rPr>
               <w:t>Description</w:t>
             </w:r>
@@ -541,33 +445,29 @@
         </w:tc>
         <w:tc>
           <w:tcPr>
-            <w:tcW w:w="1980" w:type="dxa"/>
-            <w:tcBorders>
-              <w:bottom w:val="single" w:sz="4" w:space="0" w:color="000000"/>
-              <w:right w:val="single" w:sz="4" w:space="0" w:color="000000"/>
-            </w:tcBorders>
-            <w:tcMar>
-              <w:top w:w="0" w:type="dxa"/>
-              <w:left w:w="120" w:type="dxa"/>
-              <w:bottom w:w="0" w:type="dxa"/>
-              <w:right w:w="120" w:type="dxa"/>
-            </w:tcMar>
-          </w:tcPr>
-          <w:p>
-            <w:pPr>
-              <w:spacing w:after="165"/>
-              <w:rPr>
-                <w:rFonts w:ascii="Times New Roman" w:hAnsi="Times New Roman" w:cs="Times New Roman"/>
-                <w:sz w:val="22"/>
-                <w:szCs w:val="22"/>
+            <w:tcW w:w="1620" w:type="dxa"/>
+            <w:tcBorders>
+              <w:bottom w:val="single" w:sz="4" w:space="0" w:color="000000"/>
+              <w:right w:val="single" w:sz="4" w:space="0" w:color="000000"/>
+            </w:tcBorders>
+            <w:tcMar>
+              <w:top w:w="0" w:type="dxa"/>
+              <w:left w:w="120" w:type="dxa"/>
+              <w:bottom w:w="0" w:type="dxa"/>
+              <w:right w:w="120" w:type="dxa"/>
+            </w:tcMar>
+          </w:tcPr>
+          <w:p>
+            <w:pPr>
+              <w:spacing w:after="165"/>
+              <w:rPr>
+                <w:rFonts w:ascii="Times New Roman" w:hAnsi="Times New Roman" w:cs="Times New Roman"/>
               </w:rPr>
             </w:pPr>
             <w:r>
               <w:rPr>
                 <w:rFonts w:ascii="Times New Roman" w:eastAsia="Times New Roman" w:hAnsi="Times New Roman" w:cs="Times New Roman"/>
                 <w:b/>
-                <w:sz w:val="22"/>
-                <w:szCs w:val="22"/>
               </w:rPr>
               <w:t>Access</w:t>
             </w:r>
@@ -575,33 +475,29 @@
         </w:tc>
         <w:tc>
           <w:tcPr>
-            <w:tcW w:w="1260" w:type="dxa"/>
-            <w:tcBorders>
-              <w:bottom w:val="single" w:sz="4" w:space="0" w:color="000000"/>
-              <w:right w:val="single" w:sz="4" w:space="0" w:color="000000"/>
-            </w:tcBorders>
-            <w:tcMar>
-              <w:top w:w="0" w:type="dxa"/>
-              <w:left w:w="120" w:type="dxa"/>
-              <w:bottom w:w="0" w:type="dxa"/>
-              <w:right w:w="120" w:type="dxa"/>
-            </w:tcMar>
-          </w:tcPr>
-          <w:p>
-            <w:pPr>
-              <w:spacing w:after="165"/>
-              <w:rPr>
-                <w:rFonts w:ascii="Times New Roman" w:hAnsi="Times New Roman" w:cs="Times New Roman"/>
-                <w:sz w:val="22"/>
-                <w:szCs w:val="22"/>
+            <w:tcW w:w="1170" w:type="dxa"/>
+            <w:tcBorders>
+              <w:bottom w:val="single" w:sz="4" w:space="0" w:color="000000"/>
+              <w:right w:val="single" w:sz="4" w:space="0" w:color="000000"/>
+            </w:tcBorders>
+            <w:tcMar>
+              <w:top w:w="0" w:type="dxa"/>
+              <w:left w:w="120" w:type="dxa"/>
+              <w:bottom w:w="0" w:type="dxa"/>
+              <w:right w:w="120" w:type="dxa"/>
+            </w:tcMar>
+          </w:tcPr>
+          <w:p>
+            <w:pPr>
+              <w:spacing w:after="165"/>
+              <w:rPr>
+                <w:rFonts w:ascii="Times New Roman" w:hAnsi="Times New Roman" w:cs="Times New Roman"/>
               </w:rPr>
             </w:pPr>
             <w:r>
               <w:rPr>
                 <w:rFonts w:ascii="Times New Roman" w:eastAsia="Times New Roman" w:hAnsi="Times New Roman" w:cs="Times New Roman"/>
                 <w:b/>
-                <w:sz w:val="22"/>
-                <w:szCs w:val="22"/>
               </w:rPr>
               <w:t>Optional</w:t>
             </w:r>
@@ -609,35 +505,52 @@
         </w:tc>
         <w:tc>
           <w:tcPr>
-            <w:tcW w:w="1260" w:type="dxa"/>
-            <w:tcBorders>
-              <w:bottom w:val="single" w:sz="4" w:space="0" w:color="000000"/>
-              <w:right w:val="single" w:sz="4" w:space="0" w:color="000000"/>
-            </w:tcBorders>
-            <w:tcMar>
-              <w:top w:w="0" w:type="dxa"/>
-              <w:left w:w="120" w:type="dxa"/>
-              <w:bottom w:w="0" w:type="dxa"/>
-              <w:right w:w="120" w:type="dxa"/>
-            </w:tcMar>
-          </w:tcPr>
-          <w:p>
-            <w:pPr>
-              <w:spacing w:after="165"/>
-              <w:rPr>
-                <w:rFonts w:ascii="Times New Roman" w:hAnsi="Times New Roman" w:cs="Times New Roman"/>
-                <w:sz w:val="22"/>
-                <w:szCs w:val="22"/>
+            <w:tcW w:w="1080" w:type="dxa"/>
+            <w:tcBorders>
+              <w:bottom w:val="single" w:sz="4" w:space="0" w:color="000000"/>
+              <w:right w:val="single" w:sz="4" w:space="0" w:color="000000"/>
+            </w:tcBorders>
+            <w:tcMar>
+              <w:top w:w="0" w:type="dxa"/>
+              <w:left w:w="120" w:type="dxa"/>
+              <w:bottom w:w="0" w:type="dxa"/>
+              <w:right w:w="120" w:type="dxa"/>
+            </w:tcMar>
+          </w:tcPr>
+          <w:p>
+            <w:pPr>
+              <w:spacing w:after="165"/>
+              <w:rPr>
+                <w:rFonts w:ascii="Times New Roman" w:hAnsi="Times New Roman" w:cs="Times New Roman"/>
               </w:rPr>
             </w:pPr>
             <w:r>
               <w:rPr>
                 <w:rFonts w:ascii="Times New Roman" w:eastAsia="Times New Roman" w:hAnsi="Times New Roman" w:cs="Times New Roman"/>
                 <w:b/>
-                <w:sz w:val="22"/>
-                <w:szCs w:val="22"/>
               </w:rPr>
               <w:t>Timing</w:t>
+            </w:r>
+          </w:p>
+        </w:tc>
+        <w:tc>
+          <w:tcPr>
+            <w:tcW w:w="1170" w:type="dxa"/>
+          </w:tcPr>
+          <w:p>
+            <w:pPr>
+              <w:spacing w:after="165"/>
+              <w:rPr>
+                <w:rFonts w:ascii="Times New Roman" w:eastAsia="Times New Roman" w:hAnsi="Times New Roman" w:cs="Times New Roman"/>
+                <w:b/>
+              </w:rPr>
+            </w:pPr>
+            <w:r>
+              <w:rPr>
+                <w:rFonts w:ascii="Times New Roman" w:eastAsia="Times New Roman" w:hAnsi="Times New Roman" w:cs="Times New Roman"/>
+                <w:b/>
+              </w:rPr>
+              <w:t>Status</w:t>
             </w:r>
           </w:p>
         </w:tc>
@@ -648,11 +561,12 @@
         </w:trPr>
         <w:tc>
           <w:tcPr>
-            <w:tcW w:w="1260" w:type="dxa"/>
-            <w:tcBorders>
-              <w:bottom w:val="single" w:sz="4" w:space="0" w:color="000000"/>
-              <w:right w:val="single" w:sz="4" w:space="0" w:color="000000"/>
-            </w:tcBorders>
+            <w:tcW w:w="1165" w:type="dxa"/>
+            <w:tcBorders>
+              <w:bottom w:val="single" w:sz="4" w:space="0" w:color="000000"/>
+              <w:right w:val="single" w:sz="4" w:space="0" w:color="000000"/>
+            </w:tcBorders>
+            <w:shd w:val="clear" w:color="auto" w:fill="E2EFD9" w:themeFill="accent6" w:themeFillTint="33"/>
             <w:tcMar>
               <w:top w:w="0" w:type="dxa"/>
               <w:left w:w="120" w:type="dxa"/>
@@ -681,11 +595,12 @@
         </w:tc>
         <w:tc>
           <w:tcPr>
-            <w:tcW w:w="3420" w:type="dxa"/>
-            <w:tcBorders>
-              <w:bottom w:val="single" w:sz="4" w:space="0" w:color="000000"/>
-              <w:right w:val="single" w:sz="4" w:space="0" w:color="000000"/>
-            </w:tcBorders>
+            <w:tcW w:w="2610" w:type="dxa"/>
+            <w:tcBorders>
+              <w:bottom w:val="single" w:sz="4" w:space="0" w:color="000000"/>
+              <w:right w:val="single" w:sz="4" w:space="0" w:color="000000"/>
+            </w:tcBorders>
+            <w:shd w:val="clear" w:color="auto" w:fill="E2EFD9" w:themeFill="accent6" w:themeFillTint="33"/>
             <w:tcMar>
               <w:top w:w="0" w:type="dxa"/>
               <w:left w:w="120" w:type="dxa"/>
@@ -714,45 +629,46 @@
         </w:tc>
         <w:tc>
           <w:tcPr>
-            <w:tcW w:w="1980" w:type="dxa"/>
-            <w:tcBorders>
-              <w:bottom w:val="single" w:sz="4" w:space="0" w:color="000000"/>
-              <w:right w:val="single" w:sz="4" w:space="0" w:color="000000"/>
-            </w:tcBorders>
-            <w:tcMar>
-              <w:top w:w="0" w:type="dxa"/>
-              <w:left w:w="120" w:type="dxa"/>
-              <w:bottom w:w="0" w:type="dxa"/>
-              <w:right w:w="120" w:type="dxa"/>
-            </w:tcMar>
-          </w:tcPr>
-          <w:p>
-            <w:pPr>
-              <w:spacing w:after="165"/>
-              <w:rPr>
-                <w:rFonts w:ascii="Times New Roman" w:hAnsi="Times New Roman" w:cs="Times New Roman"/>
-                <w:sz w:val="22"/>
-                <w:szCs w:val="22"/>
-              </w:rPr>
-            </w:pPr>
-            <w:r>
-              <w:rPr>
-                <w:rFonts w:ascii="Times New Roman" w:eastAsia="Times New Roman" w:hAnsi="Times New Roman" w:cs="Times New Roman"/>
-                <w:sz w:val="22"/>
-                <w:szCs w:val="22"/>
-              </w:rPr>
-              <w:t>Internal</w:t>
-            </w:r>
-          </w:p>
-        </w:tc>
-        <w:tc>
-          <w:tcPr>
-            <w:tcW w:w="1260" w:type="dxa"/>
-            <w:tcBorders>
-              <w:bottom w:val="single" w:sz="4" w:space="0" w:color="000000"/>
-              <w:right w:val="single" w:sz="4" w:space="0" w:color="000000"/>
-            </w:tcBorders>
-            <w:shd w:val="clear" w:color="auto" w:fill="C5E0B3"/>
+            <w:tcW w:w="1620" w:type="dxa"/>
+            <w:tcBorders>
+              <w:bottom w:val="single" w:sz="4" w:space="0" w:color="000000"/>
+              <w:right w:val="single" w:sz="4" w:space="0" w:color="000000"/>
+            </w:tcBorders>
+            <w:shd w:val="clear" w:color="auto" w:fill="E2EFD9" w:themeFill="accent6" w:themeFillTint="33"/>
+            <w:tcMar>
+              <w:top w:w="0" w:type="dxa"/>
+              <w:left w:w="120" w:type="dxa"/>
+              <w:bottom w:w="0" w:type="dxa"/>
+              <w:right w:w="120" w:type="dxa"/>
+            </w:tcMar>
+          </w:tcPr>
+          <w:p>
+            <w:pPr>
+              <w:spacing w:after="165"/>
+              <w:rPr>
+                <w:rFonts w:ascii="Times New Roman" w:hAnsi="Times New Roman" w:cs="Times New Roman"/>
+                <w:sz w:val="22"/>
+                <w:szCs w:val="22"/>
+              </w:rPr>
+            </w:pPr>
+            <w:r>
+              <w:rPr>
+                <w:rFonts w:ascii="Times New Roman" w:hAnsi="Times New Roman" w:cs="Times New Roman"/>
+                <w:sz w:val="22"/>
+                <w:szCs w:val="22"/>
+              </w:rPr>
+              <w:t>Internal and ~3-5 customers</w:t>
+            </w:r>
+          </w:p>
+        </w:tc>
+        <w:tc>
+          <w:tcPr>
+            <w:tcW w:w="1170" w:type="dxa"/>
+            <w:tcBorders>
+              <w:bottom w:val="single" w:sz="4" w:space="0" w:color="000000"/>
+              <w:right w:val="single" w:sz="4" w:space="0" w:color="000000"/>
+            </w:tcBorders>
+            <w:shd w:val="clear" w:color="auto" w:fill="E2EFD9" w:themeFill="accent6" w:themeFillTint="33"/>
             <w:tcMar>
               <w:top w:w="0" w:type="dxa"/>
               <w:left w:w="120" w:type="dxa"/>
@@ -781,11 +697,12 @@
         </w:tc>
         <w:tc>
           <w:tcPr>
-            <w:tcW w:w="1260" w:type="dxa"/>
-            <w:tcBorders>
-              <w:bottom w:val="single" w:sz="4" w:space="0" w:color="000000"/>
-              <w:right w:val="single" w:sz="4" w:space="0" w:color="000000"/>
-            </w:tcBorders>
+            <w:tcW w:w="1080" w:type="dxa"/>
+            <w:tcBorders>
+              <w:bottom w:val="single" w:sz="4" w:space="0" w:color="000000"/>
+              <w:right w:val="single" w:sz="4" w:space="0" w:color="000000"/>
+            </w:tcBorders>
+            <w:shd w:val="clear" w:color="auto" w:fill="E2EFD9" w:themeFill="accent6" w:themeFillTint="33"/>
             <w:tcMar>
               <w:top w:w="0" w:type="dxa"/>
               <w:left w:w="120" w:type="dxa"/>
@@ -809,6 +726,38 @@
                 <w:szCs w:val="22"/>
               </w:rPr>
               <w:t>October</w:t>
+            </w:r>
+            <w:r>
+              <w:rPr>
+                <w:rFonts w:ascii="Times New Roman" w:eastAsia="Times New Roman" w:hAnsi="Times New Roman" w:cs="Times New Roman"/>
+                <w:sz w:val="22"/>
+                <w:szCs w:val="22"/>
+              </w:rPr>
+              <w:t xml:space="preserve"> 2025</w:t>
+            </w:r>
+          </w:p>
+        </w:tc>
+        <w:tc>
+          <w:tcPr>
+            <w:tcW w:w="1170" w:type="dxa"/>
+            <w:shd w:val="clear" w:color="auto" w:fill="E2EFD9" w:themeFill="accent6" w:themeFillTint="33"/>
+          </w:tcPr>
+          <w:p>
+            <w:pPr>
+              <w:spacing w:after="165"/>
+              <w:rPr>
+                <w:rFonts w:ascii="Times New Roman" w:eastAsia="Times New Roman" w:hAnsi="Times New Roman" w:cs="Times New Roman"/>
+                <w:sz w:val="22"/>
+                <w:szCs w:val="22"/>
+              </w:rPr>
+            </w:pPr>
+            <w:r>
+              <w:rPr>
+                <w:rFonts w:ascii="Times New Roman" w:eastAsia="Times New Roman" w:hAnsi="Times New Roman" w:cs="Times New Roman"/>
+                <w:sz w:val="22"/>
+                <w:szCs w:val="22"/>
+              </w:rPr>
+              <w:t>Done</w:t>
             </w:r>
           </w:p>
         </w:tc>
@@ -819,7 +768,7 @@
         </w:trPr>
         <w:tc>
           <w:tcPr>
-            <w:tcW w:w="1260" w:type="dxa"/>
+            <w:tcW w:w="1165" w:type="dxa"/>
             <w:tcBorders>
               <w:bottom w:val="single" w:sz="4" w:space="0" w:color="000000"/>
               <w:right w:val="single" w:sz="4" w:space="0" w:color="000000"/>
@@ -852,50 +801,40 @@
         </w:tc>
         <w:tc>
           <w:tcPr>
-            <w:tcW w:w="3420" w:type="dxa"/>
-            <w:tcBorders>
-              <w:bottom w:val="single" w:sz="4" w:space="0" w:color="000000"/>
-              <w:right w:val="single" w:sz="4" w:space="0" w:color="000000"/>
-            </w:tcBorders>
-            <w:tcMar>
-              <w:top w:w="0" w:type="dxa"/>
-              <w:left w:w="120" w:type="dxa"/>
-              <w:bottom w:w="0" w:type="dxa"/>
-              <w:right w:w="120" w:type="dxa"/>
-            </w:tcMar>
-          </w:tcPr>
-          <w:p>
-            <w:pPr>
-              <w:spacing w:after="165"/>
-              <w:rPr>
-                <w:rFonts w:ascii="Times New Roman" w:eastAsia="Times New Roman" w:hAnsi="Times New Roman" w:cs="Times New Roman"/>
-                <w:sz w:val="22"/>
-                <w:szCs w:val="22"/>
-              </w:rPr>
-            </w:pPr>
-            <w:proofErr w:type="gramStart"/>
-            <w:r>
-              <w:rPr>
-                <w:rFonts w:ascii="Times New Roman" w:eastAsia="Times New Roman" w:hAnsi="Times New Roman" w:cs="Times New Roman"/>
-                <w:sz w:val="22"/>
-                <w:szCs w:val="22"/>
-              </w:rPr>
-              <w:t>Bare-bones</w:t>
-            </w:r>
-            <w:proofErr w:type="gramEnd"/>
-            <w:r>
-              <w:rPr>
-                <w:rFonts w:ascii="Times New Roman" w:eastAsia="Times New Roman" w:hAnsi="Times New Roman" w:cs="Times New Roman"/>
-                <w:sz w:val="22"/>
-                <w:szCs w:val="22"/>
-              </w:rPr>
-              <w:t xml:space="preserve"> redline experience that works within OpenGov</w:t>
-            </w:r>
-          </w:p>
-        </w:tc>
-        <w:tc>
-          <w:tcPr>
-            <w:tcW w:w="1980" w:type="dxa"/>
+            <w:tcW w:w="2610" w:type="dxa"/>
+            <w:tcBorders>
+              <w:bottom w:val="single" w:sz="4" w:space="0" w:color="000000"/>
+              <w:right w:val="single" w:sz="4" w:space="0" w:color="000000"/>
+            </w:tcBorders>
+            <w:tcMar>
+              <w:top w:w="0" w:type="dxa"/>
+              <w:left w:w="120" w:type="dxa"/>
+              <w:bottom w:w="0" w:type="dxa"/>
+              <w:right w:w="120" w:type="dxa"/>
+            </w:tcMar>
+          </w:tcPr>
+          <w:p>
+            <w:pPr>
+              <w:spacing w:after="165"/>
+              <w:rPr>
+                <w:rFonts w:ascii="Times New Roman" w:eastAsia="Times New Roman" w:hAnsi="Times New Roman" w:cs="Times New Roman"/>
+                <w:sz w:val="22"/>
+                <w:szCs w:val="22"/>
+              </w:rPr>
+            </w:pPr>
+            <w:r>
+              <w:rPr>
+                <w:rFonts w:ascii="Times New Roman" w:eastAsia="Times New Roman" w:hAnsi="Times New Roman" w:cs="Times New Roman"/>
+                <w:sz w:val="22"/>
+                <w:szCs w:val="22"/>
+              </w:rPr>
+              <w:t>Bare-bones redline experience that works within OpenGov</w:t>
+            </w:r>
+          </w:p>
+        </w:tc>
+        <w:tc>
+          <w:tcPr>
+            <w:tcW w:w="1620" w:type="dxa"/>
             <w:tcBorders>
               <w:bottom w:val="single" w:sz="4" w:space="0" w:color="000000"/>
               <w:right w:val="single" w:sz="4" w:space="0" w:color="000000"/>
@@ -928,12 +867,12 @@
         </w:tc>
         <w:tc>
           <w:tcPr>
-            <w:tcW w:w="1260" w:type="dxa"/>
-            <w:tcBorders>
-              <w:bottom w:val="single" w:sz="4" w:space="0" w:color="000000"/>
-              <w:right w:val="single" w:sz="4" w:space="0" w:color="000000"/>
-            </w:tcBorders>
-            <w:shd w:val="clear" w:color="auto" w:fill="C5E0B3"/>
+            <w:tcW w:w="1170" w:type="dxa"/>
+            <w:tcBorders>
+              <w:bottom w:val="single" w:sz="4" w:space="0" w:color="000000"/>
+              <w:right w:val="single" w:sz="4" w:space="0" w:color="000000"/>
+            </w:tcBorders>
+            <w:shd w:val="clear" w:color="auto" w:fill="FFFFFF" w:themeFill="background1"/>
             <w:tcMar>
               <w:top w:w="0" w:type="dxa"/>
               <w:left w:w="120" w:type="dxa"/>
@@ -962,7 +901,7 @@
         </w:tc>
         <w:tc>
           <w:tcPr>
-            <w:tcW w:w="1260" w:type="dxa"/>
+            <w:tcW w:w="1080" w:type="dxa"/>
             <w:tcBorders>
               <w:bottom w:val="single" w:sz="4" w:space="0" w:color="000000"/>
               <w:right w:val="single" w:sz="4" w:space="0" w:color="000000"/>
@@ -990,6 +929,29 @@
                 <w:szCs w:val="22"/>
               </w:rPr>
               <w:t>February 2026</w:t>
+            </w:r>
+          </w:p>
+        </w:tc>
+        <w:tc>
+          <w:tcPr>
+            <w:tcW w:w="1170" w:type="dxa"/>
+          </w:tcPr>
+          <w:p>
+            <w:pPr>
+              <w:spacing w:after="165"/>
+              <w:rPr>
+                <w:rFonts w:ascii="Times New Roman" w:eastAsia="Times New Roman" w:hAnsi="Times New Roman" w:cs="Times New Roman"/>
+                <w:sz w:val="22"/>
+                <w:szCs w:val="22"/>
+              </w:rPr>
+            </w:pPr>
+            <w:r>
+              <w:rPr>
+                <w:rFonts w:ascii="Times New Roman" w:eastAsia="Times New Roman" w:hAnsi="Times New Roman" w:cs="Times New Roman"/>
+                <w:sz w:val="22"/>
+                <w:szCs w:val="22"/>
+              </w:rPr>
+              <w:t>Building</w:t>
             </w:r>
           </w:p>
         </w:tc>
@@ -1000,7 +962,7 @@
         </w:trPr>
         <w:tc>
           <w:tcPr>
-            <w:tcW w:w="1260" w:type="dxa"/>
+            <w:tcW w:w="1165" w:type="dxa"/>
             <w:tcBorders>
               <w:bottom w:val="single" w:sz="4" w:space="0" w:color="000000"/>
               <w:right w:val="single" w:sz="4" w:space="0" w:color="000000"/>
@@ -1033,7 +995,7 @@
         </w:tc>
         <w:tc>
           <w:tcPr>
-            <w:tcW w:w="3420" w:type="dxa"/>
+            <w:tcW w:w="2610" w:type="dxa"/>
             <w:tcBorders>
               <w:bottom w:val="single" w:sz="4" w:space="0" w:color="000000"/>
               <w:right w:val="single" w:sz="4" w:space="0" w:color="000000"/>
@@ -1066,7 +1028,7 @@
         </w:tc>
         <w:tc>
           <w:tcPr>
-            <w:tcW w:w="1980" w:type="dxa"/>
+            <w:tcW w:w="1620" w:type="dxa"/>
             <w:tcBorders>
               <w:bottom w:val="single" w:sz="4" w:space="0" w:color="000000"/>
               <w:right w:val="single" w:sz="4" w:space="0" w:color="000000"/>
@@ -1099,12 +1061,12 @@
         </w:tc>
         <w:tc>
           <w:tcPr>
-            <w:tcW w:w="1260" w:type="dxa"/>
-            <w:tcBorders>
-              <w:bottom w:val="single" w:sz="4" w:space="0" w:color="000000"/>
-              <w:right w:val="single" w:sz="4" w:space="0" w:color="000000"/>
-            </w:tcBorders>
-            <w:shd w:val="clear" w:color="auto" w:fill="C5E0B3"/>
+            <w:tcW w:w="1170" w:type="dxa"/>
+            <w:tcBorders>
+              <w:bottom w:val="single" w:sz="4" w:space="0" w:color="000000"/>
+              <w:right w:val="single" w:sz="4" w:space="0" w:color="000000"/>
+            </w:tcBorders>
+            <w:shd w:val="clear" w:color="auto" w:fill="FFFFFF" w:themeFill="background1"/>
             <w:tcMar>
               <w:top w:w="0" w:type="dxa"/>
               <w:left w:w="120" w:type="dxa"/>
@@ -1133,7 +1095,7 @@
         </w:tc>
         <w:tc>
           <w:tcPr>
-            <w:tcW w:w="1260" w:type="dxa"/>
+            <w:tcW w:w="1080" w:type="dxa"/>
             <w:tcBorders>
               <w:bottom w:val="single" w:sz="4" w:space="0" w:color="000000"/>
               <w:right w:val="single" w:sz="4" w:space="0" w:color="000000"/>
@@ -1161,6 +1123,29 @@
                 <w:szCs w:val="22"/>
               </w:rPr>
               <w:t>Mid-2026</w:t>
+            </w:r>
+          </w:p>
+        </w:tc>
+        <w:tc>
+          <w:tcPr>
+            <w:tcW w:w="1170" w:type="dxa"/>
+          </w:tcPr>
+          <w:p>
+            <w:pPr>
+              <w:spacing w:after="165"/>
+              <w:rPr>
+                <w:rFonts w:ascii="Times New Roman" w:eastAsia="Times New Roman" w:hAnsi="Times New Roman" w:cs="Times New Roman"/>
+                <w:sz w:val="22"/>
+                <w:szCs w:val="22"/>
+              </w:rPr>
+            </w:pPr>
+            <w:r>
+              <w:rPr>
+                <w:rFonts w:ascii="Times New Roman" w:eastAsia="Times New Roman" w:hAnsi="Times New Roman" w:cs="Times New Roman"/>
+                <w:sz w:val="22"/>
+                <w:szCs w:val="22"/>
+              </w:rPr>
+              <w:t>Planning</w:t>
             </w:r>
           </w:p>
         </w:tc>
@@ -1171,7 +1156,7 @@
         </w:trPr>
         <w:tc>
           <w:tcPr>
-            <w:tcW w:w="1260" w:type="dxa"/>
+            <w:tcW w:w="1165" w:type="dxa"/>
             <w:tcBorders>
               <w:bottom w:val="single" w:sz="4" w:space="0" w:color="000000"/>
               <w:right w:val="single" w:sz="4" w:space="0" w:color="000000"/>
@@ -1204,7 +1189,7 @@
         </w:tc>
         <w:tc>
           <w:tcPr>
-            <w:tcW w:w="3420" w:type="dxa"/>
+            <w:tcW w:w="2610" w:type="dxa"/>
             <w:tcBorders>
               <w:bottom w:val="single" w:sz="4" w:space="0" w:color="000000"/>
               <w:right w:val="single" w:sz="4" w:space="0" w:color="000000"/>
@@ -1237,7 +1222,7 @@
         </w:tc>
         <w:tc>
           <w:tcPr>
-            <w:tcW w:w="1980" w:type="dxa"/>
+            <w:tcW w:w="1620" w:type="dxa"/>
             <w:tcBorders>
               <w:bottom w:val="single" w:sz="4" w:space="0" w:color="000000"/>
               <w:right w:val="single" w:sz="4" w:space="0" w:color="000000"/>
@@ -1270,12 +1255,12 @@
         </w:tc>
         <w:tc>
           <w:tcPr>
-            <w:tcW w:w="1260" w:type="dxa"/>
-            <w:tcBorders>
-              <w:bottom w:val="single" w:sz="4" w:space="0" w:color="000000"/>
-              <w:right w:val="single" w:sz="4" w:space="0" w:color="000000"/>
-            </w:tcBorders>
-            <w:shd w:val="clear" w:color="auto" w:fill="C5E0B3"/>
+            <w:tcW w:w="1170" w:type="dxa"/>
+            <w:tcBorders>
+              <w:bottom w:val="single" w:sz="4" w:space="0" w:color="000000"/>
+              <w:right w:val="single" w:sz="4" w:space="0" w:color="000000"/>
+            </w:tcBorders>
+            <w:shd w:val="clear" w:color="auto" w:fill="FFFFFF" w:themeFill="background1"/>
             <w:tcMar>
               <w:top w:w="0" w:type="dxa"/>
               <w:left w:w="120" w:type="dxa"/>
@@ -1304,7 +1289,7 @@
         </w:tc>
         <w:tc>
           <w:tcPr>
-            <w:tcW w:w="1260" w:type="dxa"/>
+            <w:tcW w:w="1080" w:type="dxa"/>
             <w:tcBorders>
               <w:bottom w:val="single" w:sz="4" w:space="0" w:color="000000"/>
               <w:right w:val="single" w:sz="4" w:space="0" w:color="000000"/>
@@ -1332,6 +1317,29 @@
                 <w:szCs w:val="22"/>
               </w:rPr>
               <w:t>Late 2026</w:t>
+            </w:r>
+          </w:p>
+        </w:tc>
+        <w:tc>
+          <w:tcPr>
+            <w:tcW w:w="1170" w:type="dxa"/>
+          </w:tcPr>
+          <w:p>
+            <w:pPr>
+              <w:spacing w:after="165"/>
+              <w:rPr>
+                <w:rFonts w:ascii="Times New Roman" w:eastAsia="Times New Roman" w:hAnsi="Times New Roman" w:cs="Times New Roman"/>
+                <w:sz w:val="22"/>
+                <w:szCs w:val="22"/>
+              </w:rPr>
+            </w:pPr>
+            <w:r>
+              <w:rPr>
+                <w:rFonts w:ascii="Times New Roman" w:eastAsia="Times New Roman" w:hAnsi="Times New Roman" w:cs="Times New Roman"/>
+                <w:sz w:val="22"/>
+                <w:szCs w:val="22"/>
+              </w:rPr>
+              <w:t>Roadmap</w:t>
             </w:r>
           </w:p>
         </w:tc>
@@ -1342,7 +1350,7 @@
         </w:trPr>
         <w:tc>
           <w:tcPr>
-            <w:tcW w:w="1260" w:type="dxa"/>
+            <w:tcW w:w="1165" w:type="dxa"/>
             <w:tcBorders>
               <w:bottom w:val="single" w:sz="4" w:space="0" w:color="000000"/>
               <w:right w:val="single" w:sz="4" w:space="0" w:color="000000"/>
@@ -1375,7 +1383,7 @@
         </w:tc>
         <w:tc>
           <w:tcPr>
-            <w:tcW w:w="3420" w:type="dxa"/>
+            <w:tcW w:w="2610" w:type="dxa"/>
             <w:tcBorders>
               <w:bottom w:val="single" w:sz="4" w:space="0" w:color="000000"/>
               <w:right w:val="single" w:sz="4" w:space="0" w:color="000000"/>
@@ -1408,7 +1416,7 @@
         </w:tc>
         <w:tc>
           <w:tcPr>
-            <w:tcW w:w="1980" w:type="dxa"/>
+            <w:tcW w:w="1620" w:type="dxa"/>
             <w:tcBorders>
               <w:bottom w:val="single" w:sz="4" w:space="0" w:color="000000"/>
               <w:right w:val="single" w:sz="4" w:space="0" w:color="000000"/>
@@ -1441,12 +1449,12 @@
         </w:tc>
         <w:tc>
           <w:tcPr>
-            <w:tcW w:w="1260" w:type="dxa"/>
-            <w:tcBorders>
-              <w:bottom w:val="single" w:sz="4" w:space="0" w:color="000000"/>
-              <w:right w:val="single" w:sz="4" w:space="0" w:color="000000"/>
-            </w:tcBorders>
-            <w:shd w:val="clear" w:color="auto" w:fill="FE9E9C"/>
+            <w:tcW w:w="1170" w:type="dxa"/>
+            <w:tcBorders>
+              <w:bottom w:val="single" w:sz="4" w:space="0" w:color="000000"/>
+              <w:right w:val="single" w:sz="4" w:space="0" w:color="000000"/>
+            </w:tcBorders>
+            <w:shd w:val="clear" w:color="auto" w:fill="FFFFFF" w:themeFill="background1"/>
             <w:tcMar>
               <w:top w:w="0" w:type="dxa"/>
               <w:left w:w="120" w:type="dxa"/>
@@ -1475,7 +1483,7 @@
         </w:tc>
         <w:tc>
           <w:tcPr>
-            <w:tcW w:w="1260" w:type="dxa"/>
+            <w:tcW w:w="1080" w:type="dxa"/>
             <w:tcBorders>
               <w:bottom w:val="single" w:sz="4" w:space="0" w:color="000000"/>
               <w:right w:val="single" w:sz="4" w:space="0" w:color="000000"/>
@@ -1503,6 +1511,29 @@
                 <w:szCs w:val="22"/>
               </w:rPr>
               <w:t>2027</w:t>
+            </w:r>
+          </w:p>
+        </w:tc>
+        <w:tc>
+          <w:tcPr>
+            <w:tcW w:w="1170" w:type="dxa"/>
+          </w:tcPr>
+          <w:p>
+            <w:pPr>
+              <w:spacing w:after="165"/>
+              <w:rPr>
+                <w:rFonts w:ascii="Times New Roman" w:hAnsi="Times New Roman" w:cs="Times New Roman"/>
+                <w:sz w:val="22"/>
+                <w:szCs w:val="22"/>
+              </w:rPr>
+            </w:pPr>
+            <w:r>
+              <w:rPr>
+                <w:rFonts w:ascii="Times New Roman" w:hAnsi="Times New Roman" w:cs="Times New Roman"/>
+                <w:sz w:val="22"/>
+                <w:szCs w:val="22"/>
+              </w:rPr>
+              <w:t>Roadmap</w:t>
             </w:r>
           </w:p>
         </w:tc>
@@ -1538,53 +1569,34 @@
         <w:spacing w:after="0" w:line="240" w:lineRule="auto"/>
         <w:rPr>
           <w:rFonts w:ascii="Times New Roman" w:eastAsia="Times New Roman" w:hAnsi="Times New Roman" w:cs="Times New Roman"/>
-          <w:sz w:val="22"/>
-          <w:szCs w:val="22"/>
         </w:rPr>
       </w:pPr>
       <w:r>
         <w:rPr>
           <w:rFonts w:ascii="Times New Roman" w:eastAsia="Times New Roman" w:hAnsi="Times New Roman" w:cs="Times New Roman"/>
-          <w:sz w:val="22"/>
-          <w:szCs w:val="22"/>
-        </w:rPr>
-        <w:t>Please share it</w:t>
+        </w:rPr>
+        <w:t xml:space="preserve">We’d love to hear your feedback. Please share </w:t>
       </w:r>
-      <w:r>
-        <w:rPr>
-          <w:rFonts w:ascii="Times New Roman" w:eastAsia="Times New Roman" w:hAnsi="Times New Roman" w:cs="Times New Roman"/>
-          <w:sz w:val="22"/>
-          <w:szCs w:val="22"/>
-        </w:rPr>
-        <w:t xml:space="preserve"> </w:t>
-      </w:r>
-      <w:hyperlink r:id="rId9">
+      <w:hyperlink r:id="rId9" w:history="1">
         <w:r>
           <w:rPr>
             <w:rStyle w:val="Hyperlink"/>
             <w:rFonts w:ascii="Times New Roman" w:eastAsia="Times New Roman" w:hAnsi="Times New Roman" w:cs="Times New Roman"/>
-            <w:color w:val="0563C1"/>
-            <w:sz w:val="22"/>
-            <w:szCs w:val="22"/>
           </w:rPr>
-          <w:t xml:space="preserve"> please</w:t>
+          <w:t>it in this google form</w:t>
         </w:r>
       </w:hyperlink>
       <w:r>
         <w:rPr>
           <w:rFonts w:ascii="Times New Roman" w:eastAsia="Times New Roman" w:hAnsi="Times New Roman" w:cs="Times New Roman"/>
-          <w:sz w:val="22"/>
-          <w:szCs w:val="22"/>
-        </w:rPr>
-        <w:t xml:space="preserve">! Or email us: </w:t>
+        </w:rPr>
+        <w:t xml:space="preserve">. Or email us at </w:t>
       </w:r>
       <w:hyperlink r:id="rId10" w:history="1">
         <w:r>
           <w:rPr>
             <w:rStyle w:val="Hyperlink"/>
             <w:rFonts w:ascii="Times New Roman" w:eastAsia="Times New Roman" w:hAnsi="Times New Roman" w:cs="Times New Roman"/>
-            <w:sz w:val="22"/>
-            <w:szCs w:val="22"/>
           </w:rPr>
           <w:t>msorkin@opengov.com</w:t>
         </w:r>
@@ -1592,8 +1604,6 @@
       <w:r>
         <w:rPr>
           <w:rFonts w:ascii="Times New Roman" w:eastAsia="Times New Roman" w:hAnsi="Times New Roman" w:cs="Times New Roman"/>
-          <w:sz w:val="22"/>
-          <w:szCs w:val="22"/>
         </w:rPr>
         <w:t xml:space="preserve"> and </w:t>
       </w:r>
@@ -1602,8 +1612,6 @@
           <w:rPr>
             <w:rStyle w:val="Hyperlink"/>
             <w:rFonts w:ascii="Times New Roman" w:eastAsia="Times New Roman" w:hAnsi="Times New Roman" w:cs="Times New Roman"/>
-            <w:sz w:val="22"/>
-            <w:szCs w:val="22"/>
           </w:rPr>
           <w:t>jehlers@opengov.com</w:t>
         </w:r>
@@ -1611,16 +1619,12 @@
       <w:r>
         <w:rPr>
           <w:rFonts w:ascii="Times New Roman" w:eastAsia="Times New Roman" w:hAnsi="Times New Roman" w:cs="Times New Roman"/>
-          <w:sz w:val="22"/>
-          <w:szCs w:val="22"/>
         </w:rPr>
         <w:t>.</w:t>
       </w:r>
       <w:r>
         <w:rPr>
           <w:rFonts w:ascii="Times New Roman" w:eastAsia="Times New Roman" w:hAnsi="Times New Roman" w:cs="Times New Roman"/>
-          <w:sz w:val="22"/>
-          <w:szCs w:val="22"/>
         </w:rPr>
         <w:tab/>
       </w:r>
@@ -1664,51 +1668,25 @@
         <w:spacing w:after="0" w:line="240" w:lineRule="auto"/>
         <w:rPr>
           <w:rFonts w:ascii="Times New Roman" w:eastAsia="Times New Roman" w:hAnsi="Times New Roman" w:cs="Times New Roman"/>
-          <w:sz w:val="22"/>
-          <w:szCs w:val="22"/>
         </w:rPr>
       </w:pPr>
       <w:r>
         <w:rPr>
           <w:rFonts w:ascii="Times New Roman" w:eastAsia="Times New Roman" w:hAnsi="Times New Roman" w:cs="Times New Roman"/>
-          <w:sz w:val="22"/>
-          <w:szCs w:val="22"/>
-        </w:rPr>
-        <w:t xml:space="preserve">Note this is a tentative plan, and we will modify it as we make progress </w:t>
-      </w:r>
-      <w:proofErr w:type="gramStart"/>
-      <w:r>
-        <w:rPr>
-          <w:rFonts w:ascii="Times New Roman" w:eastAsia="Times New Roman" w:hAnsi="Times New Roman" w:cs="Times New Roman"/>
-          <w:sz w:val="22"/>
-          <w:szCs w:val="22"/>
-        </w:rPr>
-        <w:t>in order to</w:t>
-      </w:r>
-      <w:proofErr w:type="gramEnd"/>
-      <w:r>
-        <w:rPr>
-          <w:rFonts w:ascii="Times New Roman" w:eastAsia="Times New Roman" w:hAnsi="Times New Roman" w:cs="Times New Roman"/>
-          <w:sz w:val="22"/>
-          <w:szCs w:val="22"/>
-        </w:rPr>
-        <w:t xml:space="preserve"> speed up and better align with </w:t>
+        </w:rPr>
+        <w:t xml:space="preserve">Note this is a tentative plan, and we will modify it as we make progress in order to speed up and better align with </w:t>
       </w:r>
       <w:r>
         <w:rPr>
           <w:rFonts w:ascii="Times New Roman" w:eastAsia="Times New Roman" w:hAnsi="Times New Roman" w:cs="Times New Roman"/>
           <w:b/>
           <w:bCs/>
-          <w:sz w:val="22"/>
-          <w:szCs w:val="22"/>
         </w:rPr>
         <w:t xml:space="preserve">C.O.N.T.R.A.C.T.’s </w:t>
       </w:r>
       <w:r>
         <w:rPr>
           <w:rFonts w:ascii="Times New Roman" w:eastAsia="Times New Roman" w:hAnsi="Times New Roman" w:cs="Times New Roman"/>
-          <w:sz w:val="22"/>
-          <w:szCs w:val="22"/>
         </w:rPr>
         <w:t>expectations.</w:t>
       </w:r>
@@ -1718,8 +1696,6 @@
         <w:spacing w:after="0" w:line="240" w:lineRule="auto"/>
         <w:rPr>
           <w:rFonts w:ascii="Times New Roman" w:eastAsia="Times New Roman" w:hAnsi="Times New Roman" w:cs="Times New Roman"/>
-          <w:sz w:val="22"/>
-          <w:szCs w:val="22"/>
         </w:rPr>
       </w:pPr>
     </w:p>
@@ -1728,15 +1704,11 @@
         <w:spacing w:after="0" w:line="240" w:lineRule="auto"/>
         <w:rPr>
           <w:rFonts w:ascii="Times New Roman" w:hAnsi="Times New Roman" w:cs="Times New Roman"/>
-          <w:sz w:val="22"/>
-          <w:szCs w:val="22"/>
         </w:rPr>
       </w:pPr>
       <w:r>
         <w:rPr>
           <w:rFonts w:ascii="Times New Roman" w:eastAsia="Times New Roman" w:hAnsi="Times New Roman" w:cs="Times New Roman"/>
-          <w:sz w:val="22"/>
-          <w:szCs w:val="22"/>
         </w:rPr>
         <w:t>In addition, please be clear that we will *not* execute a full transition away from the existing experience until we have migrated all key functionality, such as template automation, as well as porting over current templates.</w:t>
       </w:r>
@@ -2641,7 +2613,7 @@
               <w:bottom w:val="single" w:sz="4" w:space="0" w:color="000000"/>
               <w:right w:val="single" w:sz="4" w:space="0" w:color="000000"/>
             </w:tcBorders>
-            <w:shd w:val="clear" w:color="auto" w:fill="E8E8E8" w:themeFill="background2"/>
+            <w:shd w:val="clear" w:color="auto" w:fill="E7E6E6" w:themeFill="background2"/>
             <w:tcMar>
               <w:top w:w="0" w:type="dxa"/>
               <w:left w:w="120" w:type="dxa"/>
@@ -3387,87 +3359,7 @@
                 <w:szCs w:val="22"/>
                 <w:lang w:val="fr-FR"/>
               </w:rPr>
-              <w:t xml:space="preserve">AI </w:t>
-            </w:r>
-            <w:proofErr w:type="spellStart"/>
-            <w:r>
-              <w:rPr>
-                <w:rFonts w:ascii="Times New Roman" w:eastAsia="Times New Roman" w:hAnsi="Times New Roman" w:cs="Times New Roman"/>
-                <w:sz w:val="22"/>
-                <w:szCs w:val="22"/>
-                <w:lang w:val="fr-FR"/>
-              </w:rPr>
-              <w:t>dashboard</w:t>
-            </w:r>
-            <w:proofErr w:type="spellEnd"/>
-            <w:r>
-              <w:rPr>
-                <w:rFonts w:ascii="Times New Roman" w:eastAsia="Times New Roman" w:hAnsi="Times New Roman" w:cs="Times New Roman"/>
-                <w:sz w:val="22"/>
-                <w:szCs w:val="22"/>
-                <w:lang w:val="fr-FR"/>
-              </w:rPr>
-              <w:t xml:space="preserve"> (</w:t>
-            </w:r>
-            <w:proofErr w:type="spellStart"/>
-            <w:r>
-              <w:rPr>
-                <w:rFonts w:ascii="Times New Roman" w:eastAsia="Times New Roman" w:hAnsi="Times New Roman" w:cs="Times New Roman"/>
-                <w:sz w:val="22"/>
-                <w:szCs w:val="22"/>
-                <w:lang w:val="fr-FR"/>
-              </w:rPr>
-              <w:t>track</w:t>
-            </w:r>
-            <w:proofErr w:type="spellEnd"/>
-            <w:r>
-              <w:rPr>
-                <w:rFonts w:ascii="Times New Roman" w:eastAsia="Times New Roman" w:hAnsi="Times New Roman" w:cs="Times New Roman"/>
-                <w:sz w:val="22"/>
-                <w:szCs w:val="22"/>
-                <w:lang w:val="fr-FR"/>
-              </w:rPr>
-              <w:t xml:space="preserve"> changes, </w:t>
-            </w:r>
-            <w:proofErr w:type="spellStart"/>
-            <w:r>
-              <w:rPr>
-                <w:rFonts w:ascii="Times New Roman" w:eastAsia="Times New Roman" w:hAnsi="Times New Roman" w:cs="Times New Roman"/>
-                <w:sz w:val="22"/>
-                <w:szCs w:val="22"/>
-                <w:lang w:val="fr-FR"/>
-              </w:rPr>
-              <w:t>comments</w:t>
-            </w:r>
-            <w:proofErr w:type="spellEnd"/>
-            <w:r>
-              <w:rPr>
-                <w:rFonts w:ascii="Times New Roman" w:eastAsia="Times New Roman" w:hAnsi="Times New Roman" w:cs="Times New Roman"/>
-                <w:sz w:val="22"/>
-                <w:szCs w:val="22"/>
-                <w:lang w:val="fr-FR"/>
-              </w:rPr>
-              <w:t xml:space="preserve">, </w:t>
-            </w:r>
-            <w:proofErr w:type="spellStart"/>
-            <w:r>
-              <w:rPr>
-                <w:rFonts w:ascii="Times New Roman" w:eastAsia="Times New Roman" w:hAnsi="Times New Roman" w:cs="Times New Roman"/>
-                <w:sz w:val="22"/>
-                <w:szCs w:val="22"/>
-                <w:lang w:val="fr-FR"/>
-              </w:rPr>
-              <w:t>etc</w:t>
-            </w:r>
-            <w:proofErr w:type="spellEnd"/>
-            <w:r>
-              <w:rPr>
-                <w:rFonts w:ascii="Times New Roman" w:eastAsia="Times New Roman" w:hAnsi="Times New Roman" w:cs="Times New Roman"/>
-                <w:sz w:val="22"/>
-                <w:szCs w:val="22"/>
-                <w:lang w:val="fr-FR"/>
-              </w:rPr>
-              <w:t>)</w:t>
+              <w:t>AI dashboard (track changes, comments, etc)</w:t>
             </w:r>
           </w:p>
         </w:tc>
@@ -3640,9 +3532,8 @@
                 <w:szCs w:val="22"/>
                 <w:lang w:val="fr-FR"/>
               </w:rPr>
-              <w:t xml:space="preserve">AI version </w:t>
-            </w:r>
-            <w:proofErr w:type="spellStart"/>
+              <w:t>AI version com</w:t>
+            </w:r>
             <w:r>
               <w:rPr>
                 <w:rFonts w:ascii="Times New Roman" w:eastAsia="Times New Roman" w:hAnsi="Times New Roman" w:cs="Times New Roman"/>
@@ -3650,7 +3541,7 @@
                 <w:szCs w:val="22"/>
                 <w:lang w:val="fr-FR"/>
               </w:rPr>
-              <w:t>com</w:t>
+              <w:t>p</w:t>
             </w:r>
             <w:r>
               <w:rPr>
@@ -3659,7 +3550,7 @@
                 <w:szCs w:val="22"/>
                 <w:lang w:val="fr-FR"/>
               </w:rPr>
-              <w:t>p</w:t>
+              <w:t>a</w:t>
             </w:r>
             <w:r>
               <w:rPr>
@@ -3668,18 +3559,8 @@
                 <w:szCs w:val="22"/>
                 <w:lang w:val="fr-FR"/>
               </w:rPr>
-              <w:t>a</w:t>
-            </w:r>
-            <w:r>
-              <w:rPr>
-                <w:rFonts w:ascii="Times New Roman" w:eastAsia="Times New Roman" w:hAnsi="Times New Roman" w:cs="Times New Roman"/>
-                <w:sz w:val="22"/>
-                <w:szCs w:val="22"/>
-                <w:lang w:val="fr-FR"/>
-              </w:rPr>
               <w:t>rison</w:t>
             </w:r>
-            <w:proofErr w:type="spellEnd"/>
           </w:p>
         </w:tc>
         <w:tc>
@@ -4000,7 +3881,7 @@
               <w:bottom w:val="single" w:sz="4" w:space="0" w:color="000000"/>
               <w:right w:val="single" w:sz="4" w:space="0" w:color="000000"/>
             </w:tcBorders>
-            <w:shd w:val="clear" w:color="auto" w:fill="E8E8E8" w:themeFill="background2"/>
+            <w:shd w:val="clear" w:color="auto" w:fill="E7E6E6" w:themeFill="background2"/>
             <w:tcMar>
               <w:top w:w="0" w:type="dxa"/>
               <w:left w:w="120" w:type="dxa"/>
@@ -4735,7 +4616,7 @@
               <w:bottom w:val="single" w:sz="4" w:space="0" w:color="000000"/>
               <w:right w:val="single" w:sz="4" w:space="0" w:color="000000"/>
             </w:tcBorders>
-            <w:shd w:val="clear" w:color="auto" w:fill="E8E8E8" w:themeFill="background2"/>
+            <w:shd w:val="clear" w:color="auto" w:fill="E7E6E6" w:themeFill="background2"/>
             <w:tcMar>
               <w:top w:w="0" w:type="dxa"/>
               <w:left w:w="120" w:type="dxa"/>
@@ -4798,7 +4679,7 @@
                 <w:sz w:val="22"/>
                 <w:szCs w:val="22"/>
               </w:rPr>
-              <w:t xml:space="preserve"> (TBD)</w:t>
+              <w:t xml:space="preserve"> </w:t>
             </w:r>
           </w:p>
         </w:tc>
@@ -4973,14 +4854,6 @@
               </w:rPr>
               <w:t>Email automation</w:t>
             </w:r>
-            <w:r>
-              <w:rPr>
-                <w:rFonts w:ascii="Times New Roman" w:eastAsia="Times New Roman" w:hAnsi="Times New Roman" w:cs="Times New Roman"/>
-                <w:sz w:val="22"/>
-                <w:szCs w:val="22"/>
-              </w:rPr>
-              <w:t xml:space="preserve"> (TBD)</w:t>
-            </w:r>
           </w:p>
         </w:tc>
         <w:tc>
@@ -5121,100 +4994,13 @@
     </w:tbl>
     <w:p>
       <w:pPr>
-        <w:spacing w:after="0" w:line="240" w:lineRule="auto"/>
-        <w:rPr>
-          <w:rFonts w:ascii="Times New Roman" w:hAnsi="Times New Roman" w:cs="Times New Roman"/>
-        </w:rPr>
-      </w:pPr>
-    </w:p>
-    <w:p>
-      <w:pPr>
-        <w:spacing w:after="0" w:line="240" w:lineRule="auto"/>
-        <w:ind w:left="450"/>
-        <w:rPr>
-          <w:rFonts w:ascii="Times New Roman" w:hAnsi="Times New Roman" w:cs="Times New Roman"/>
+        <w:rPr>
+          <w:rFonts w:ascii="Times New Roman" w:eastAsia="Times New Roman" w:hAnsi="Times New Roman" w:cs="Times New Roman"/>
         </w:rPr>
       </w:pPr>
       <w:r>
         <w:rPr>
           <w:rFonts w:ascii="Times New Roman" w:eastAsia="Times New Roman" w:hAnsi="Times New Roman" w:cs="Times New Roman"/>
-          <w:b/>
-          <w:sz w:val="28"/>
-        </w:rPr>
-        <w:t>ADDITIONAL NOTES</w:t>
-      </w:r>
-    </w:p>
-    <w:p>
-      <w:pPr>
-        <w:spacing w:after="0" w:line="240" w:lineRule="auto"/>
-        <w:rPr>
-          <w:rFonts w:ascii="Times New Roman" w:eastAsia="Times New Roman" w:hAnsi="Times New Roman" w:cs="Times New Roman"/>
-          <w:sz w:val="22"/>
-          <w:szCs w:val="22"/>
-        </w:rPr>
-      </w:pPr>
-      <w:r>
-        <w:rPr>
-          <w:rFonts w:ascii="Times New Roman" w:eastAsia="Times New Roman" w:hAnsi="Times New Roman" w:cs="Times New Roman"/>
-          <w:sz w:val="22"/>
-          <w:szCs w:val="22"/>
-        </w:rPr>
-        <w:t xml:space="preserve">Got </w:t>
-      </w:r>
-      <w:r>
-        <w:rPr>
-          <w:rFonts w:ascii="Times New Roman" w:eastAsia="Times New Roman" w:hAnsi="Times New Roman" w:cs="Times New Roman"/>
-          <w:sz w:val="22"/>
-          <w:szCs w:val="22"/>
-        </w:rPr>
-        <w:t xml:space="preserve">any feedback? I’d love to </w:t>
-      </w:r>
-      <w:hyperlink r:id="rId12">
-        <w:proofErr w:type="spellStart"/>
-        <w:r>
-          <w:rPr>
-            <w:rStyle w:val="Hyperlink"/>
-            <w:rFonts w:ascii="Times New Roman" w:eastAsia="Times New Roman" w:hAnsi="Times New Roman" w:cs="Times New Roman"/>
-            <w:color w:val="0563C1"/>
-            <w:sz w:val="22"/>
-            <w:szCs w:val="22"/>
-          </w:rPr>
-          <w:t>here</w:t>
-        </w:r>
-        <w:proofErr w:type="spellEnd"/>
-        <w:r>
-          <w:rPr>
-            <w:rStyle w:val="Hyperlink"/>
-            <w:rFonts w:ascii="Times New Roman" w:eastAsia="Times New Roman" w:hAnsi="Times New Roman" w:cs="Times New Roman"/>
-            <w:color w:val="0563C1"/>
-            <w:sz w:val="22"/>
-            <w:szCs w:val="22"/>
-          </w:rPr>
-          <w:t xml:space="preserve"> it, right hear please</w:t>
-        </w:r>
-      </w:hyperlink>
-      <w:r>
-        <w:rPr>
-          <w:rFonts w:ascii="Times New Roman" w:eastAsia="Times New Roman" w:hAnsi="Times New Roman" w:cs="Times New Roman"/>
-          <w:sz w:val="22"/>
-          <w:szCs w:val="22"/>
-        </w:rPr>
-        <w:t>.</w:t>
-      </w:r>
-    </w:p>
-    <w:p>
-      <w:pPr>
-        <w:rPr>
-          <w:rFonts w:ascii="Times New Roman" w:eastAsia="Times New Roman" w:hAnsi="Times New Roman" w:cs="Times New Roman"/>
-          <w:sz w:val="22"/>
-          <w:szCs w:val="22"/>
-        </w:rPr>
-      </w:pPr>
-      <w:r>
-        <w:rPr>
-          <w:rFonts w:ascii="Times New Roman" w:eastAsia="Times New Roman" w:hAnsi="Times New Roman" w:cs="Times New Roman"/>
-          <w:sz w:val="22"/>
-          <w:szCs w:val="22"/>
         </w:rPr>
         <w:br w:type="page"/>
       </w:r>
@@ -5243,8 +5029,6 @@
         <w:spacing w:after="0" w:line="240" w:lineRule="auto"/>
         <w:rPr>
           <w:rFonts w:ascii="Times New Roman" w:hAnsi="Times New Roman" w:cs="Times New Roman"/>
-          <w:sz w:val="22"/>
-          <w:szCs w:val="22"/>
         </w:rPr>
       </w:pPr>
     </w:p>
@@ -5253,15 +5037,11 @@
         <w:spacing w:after="0" w:line="240" w:lineRule="auto"/>
         <w:rPr>
           <w:rFonts w:ascii="Times New Roman" w:hAnsi="Times New Roman" w:cs="Times New Roman"/>
-          <w:sz w:val="22"/>
-          <w:szCs w:val="22"/>
         </w:rPr>
       </w:pPr>
       <w:r>
         <w:rPr>
           <w:rFonts w:ascii="Times New Roman" w:hAnsi="Times New Roman" w:cs="Times New Roman"/>
-          <w:sz w:val="22"/>
-          <w:szCs w:val="22"/>
         </w:rPr>
         <w:t>IN WITNESS WHEREOF, the Parties have executed this Memorandum of Understanding with hope, humor, and high expectations.</w:t>
       </w:r>
@@ -5271,8 +5051,6 @@
         <w:spacing w:after="0" w:line="240" w:lineRule="auto"/>
         <w:rPr>
           <w:rFonts w:ascii="Times New Roman" w:hAnsi="Times New Roman" w:cs="Times New Roman"/>
-          <w:sz w:val="22"/>
-          <w:szCs w:val="22"/>
         </w:rPr>
       </w:pPr>
     </w:p>
@@ -5281,8 +5059,6 @@
         <w:spacing w:after="0" w:line="240" w:lineRule="auto"/>
         <w:rPr>
           <w:rFonts w:ascii="Times New Roman" w:hAnsi="Times New Roman" w:cs="Times New Roman"/>
-          <w:sz w:val="22"/>
-          <w:szCs w:val="22"/>
         </w:rPr>
       </w:pPr>
     </w:p>
@@ -5317,8 +5093,6 @@
               <w:spacing w:after="0" w:line="240" w:lineRule="auto"/>
               <w:rPr>
                 <w:rFonts w:ascii="Times New Roman" w:hAnsi="Times New Roman" w:cs="Times New Roman"/>
-                <w:sz w:val="22"/>
-                <w:szCs w:val="22"/>
               </w:rPr>
             </w:pPr>
             <w:r>
@@ -5326,8 +5100,6 @@
                 <w:rFonts w:ascii="Times New Roman" w:hAnsi="Times New Roman" w:cs="Times New Roman"/>
                 <w:b/>
                 <w:bCs/>
-                <w:sz w:val="22"/>
-                <w:szCs w:val="22"/>
               </w:rPr>
               <w:t>OpenGov, Inc.</w:t>
             </w:r>
@@ -5345,8 +5117,6 @@
               <w:ind w:right="-2585"/>
               <w:rPr>
                 <w:rFonts w:ascii="Times New Roman" w:hAnsi="Times New Roman" w:cs="Times New Roman"/>
-                <w:sz w:val="22"/>
-                <w:szCs w:val="22"/>
               </w:rPr>
             </w:pPr>
             <w:r>
@@ -5354,8 +5124,6 @@
                 <w:rFonts w:ascii="Times New Roman" w:hAnsi="Times New Roman" w:cs="Times New Roman"/>
                 <w:b/>
                 <w:bCs/>
-                <w:sz w:val="22"/>
-                <w:szCs w:val="22"/>
               </w:rPr>
               <w:t>C.O.N.T.R.A.C.T.</w:t>
             </w:r>
@@ -5379,8 +5147,6 @@
                 <w:rFonts w:ascii="Times New Roman" w:hAnsi="Times New Roman" w:cs="Times New Roman"/>
                 <w:i/>
                 <w:iCs/>
-                <w:sz w:val="22"/>
-                <w:szCs w:val="22"/>
               </w:rPr>
             </w:pPr>
             <w:r>
@@ -5388,24 +5154,18 @@
                 <w:rFonts w:ascii="Times New Roman" w:hAnsi="Times New Roman" w:cs="Times New Roman"/>
                 <w:i/>
                 <w:iCs/>
-                <w:sz w:val="22"/>
-                <w:szCs w:val="22"/>
               </w:rPr>
               <w:t>Signature:</w:t>
             </w:r>
             <w:r>
               <w:rPr>
                 <w:rFonts w:ascii="Times New Roman" w:hAnsi="Times New Roman" w:cs="Times New Roman"/>
-                <w:sz w:val="22"/>
-                <w:szCs w:val="22"/>
               </w:rPr>
               <w:t xml:space="preserve"> _____________</w:t>
             </w:r>
             <w:r>
               <w:rPr>
                 <w:rFonts w:ascii="Times New Roman" w:hAnsi="Times New Roman" w:cs="Times New Roman"/>
-                <w:sz w:val="22"/>
-                <w:szCs w:val="22"/>
               </w:rPr>
               <w:t>_________</w:t>
             </w:r>
@@ -5417,8 +5177,6 @@
                 <w:rFonts w:ascii="Times New Roman" w:hAnsi="Times New Roman" w:cs="Times New Roman"/>
                 <w:i/>
                 <w:iCs/>
-                <w:sz w:val="22"/>
-                <w:szCs w:val="22"/>
               </w:rPr>
             </w:pPr>
             <w:r>
@@ -5426,8 +5184,6 @@
                 <w:rFonts w:ascii="Times New Roman" w:hAnsi="Times New Roman" w:cs="Times New Roman"/>
                 <w:i/>
                 <w:iCs/>
-                <w:sz w:val="22"/>
-                <w:szCs w:val="22"/>
               </w:rPr>
               <w:t>Date</w:t>
             </w:r>
@@ -5436,24 +5192,18 @@
                 <w:rFonts w:ascii="Times New Roman" w:hAnsi="Times New Roman" w:cs="Times New Roman"/>
                 <w:i/>
                 <w:iCs/>
-                <w:sz w:val="22"/>
-                <w:szCs w:val="22"/>
               </w:rPr>
               <w:t>:</w:t>
             </w:r>
             <w:r>
               <w:rPr>
                 <w:rFonts w:ascii="Times New Roman" w:hAnsi="Times New Roman" w:cs="Times New Roman"/>
-                <w:sz w:val="22"/>
-                <w:szCs w:val="22"/>
               </w:rPr>
               <w:t xml:space="preserve"> _____________</w:t>
             </w:r>
             <w:r>
               <w:rPr>
                 <w:rFonts w:ascii="Times New Roman" w:hAnsi="Times New Roman" w:cs="Times New Roman"/>
-                <w:sz w:val="22"/>
-                <w:szCs w:val="22"/>
               </w:rPr>
               <w:t>_____________</w:t>
             </w:r>
@@ -5463,8 +5213,6 @@
               <w:spacing w:after="0" w:line="240" w:lineRule="auto"/>
               <w:rPr>
                 <w:rFonts w:ascii="Times New Roman" w:hAnsi="Times New Roman" w:cs="Times New Roman"/>
-                <w:sz w:val="22"/>
-                <w:szCs w:val="22"/>
               </w:rPr>
             </w:pPr>
             <w:r>
@@ -5472,53 +5220,32 @@
                 <w:rFonts w:ascii="Times New Roman" w:hAnsi="Times New Roman" w:cs="Times New Roman"/>
                 <w:i/>
                 <w:iCs/>
-                <w:sz w:val="22"/>
-                <w:szCs w:val="22"/>
               </w:rPr>
               <w:t>Name:</w:t>
             </w:r>
             <w:r>
               <w:rPr>
                 <w:rFonts w:ascii="Times New Roman" w:hAnsi="Times New Roman" w:cs="Times New Roman"/>
-                <w:sz w:val="22"/>
-                <w:szCs w:val="22"/>
               </w:rPr>
               <w:t xml:space="preserve"> _</w:t>
             </w:r>
             <w:r>
               <w:rPr>
                 <w:rFonts w:ascii="Times New Roman" w:hAnsi="Times New Roman" w:cs="Times New Roman"/>
-                <w:sz w:val="22"/>
-                <w:szCs w:val="22"/>
                 <w:u w:val="single"/>
               </w:rPr>
-              <w:t xml:space="preserve">Yuri Lee </w:t>
-            </w:r>
-            <w:proofErr w:type="spellStart"/>
-            <w:r>
-              <w:rPr>
-                <w:rFonts w:ascii="Times New Roman" w:hAnsi="Times New Roman" w:cs="Times New Roman"/>
-                <w:sz w:val="22"/>
-                <w:szCs w:val="22"/>
+              <w:t>Yuri Lee Laffed</w:t>
+            </w:r>
+            <w:r>
+              <w:rPr>
+                <w:rFonts w:ascii="Times New Roman" w:hAnsi="Times New Roman" w:cs="Times New Roman"/>
                 <w:u w:val="single"/>
               </w:rPr>
-              <w:t>Laffed</w:t>
-            </w:r>
-            <w:proofErr w:type="spellEnd"/>
-            <w:r>
-              <w:rPr>
-                <w:rFonts w:ascii="Times New Roman" w:hAnsi="Times New Roman" w:cs="Times New Roman"/>
-                <w:sz w:val="22"/>
-                <w:szCs w:val="22"/>
-                <w:u w:val="single"/>
-              </w:rPr>
               <w:t>____________</w:t>
             </w:r>
             <w:r>
               <w:rPr>
                 <w:rFonts w:ascii="Times New Roman" w:hAnsi="Times New Roman" w:cs="Times New Roman"/>
-                <w:sz w:val="22"/>
-                <w:szCs w:val="22"/>
               </w:rPr>
               <w:t>______________</w:t>
             </w:r>
@@ -5537,8 +5264,6 @@
                 <w:rFonts w:ascii="Times New Roman" w:hAnsi="Times New Roman" w:cs="Times New Roman"/>
                 <w:i/>
                 <w:iCs/>
-                <w:sz w:val="22"/>
-                <w:szCs w:val="22"/>
               </w:rPr>
             </w:pPr>
             <w:r>
@@ -5546,24 +5271,18 @@
                 <w:rFonts w:ascii="Times New Roman" w:hAnsi="Times New Roman" w:cs="Times New Roman"/>
                 <w:i/>
                 <w:iCs/>
-                <w:sz w:val="22"/>
-                <w:szCs w:val="22"/>
               </w:rPr>
               <w:t>Signature:</w:t>
             </w:r>
             <w:r>
               <w:rPr>
                 <w:rFonts w:ascii="Times New Roman" w:hAnsi="Times New Roman" w:cs="Times New Roman"/>
-                <w:sz w:val="22"/>
-                <w:szCs w:val="22"/>
               </w:rPr>
               <w:t xml:space="preserve"> _____________</w:t>
             </w:r>
             <w:r>
               <w:rPr>
                 <w:rFonts w:ascii="Times New Roman" w:hAnsi="Times New Roman" w:cs="Times New Roman"/>
-                <w:sz w:val="22"/>
-                <w:szCs w:val="22"/>
               </w:rPr>
               <w:t>_________</w:t>
             </w:r>
@@ -5575,8 +5294,6 @@
                 <w:rFonts w:ascii="Times New Roman" w:hAnsi="Times New Roman" w:cs="Times New Roman"/>
                 <w:i/>
                 <w:iCs/>
-                <w:sz w:val="22"/>
-                <w:szCs w:val="22"/>
               </w:rPr>
             </w:pPr>
             <w:r>
@@ -5584,8 +5301,6 @@
                 <w:rFonts w:ascii="Times New Roman" w:hAnsi="Times New Roman" w:cs="Times New Roman"/>
                 <w:i/>
                 <w:iCs/>
-                <w:sz w:val="22"/>
-                <w:szCs w:val="22"/>
               </w:rPr>
               <w:t>Date</w:t>
             </w:r>
@@ -5594,24 +5309,18 @@
                 <w:rFonts w:ascii="Times New Roman" w:hAnsi="Times New Roman" w:cs="Times New Roman"/>
                 <w:i/>
                 <w:iCs/>
-                <w:sz w:val="22"/>
-                <w:szCs w:val="22"/>
               </w:rPr>
               <w:t>:</w:t>
             </w:r>
             <w:r>
               <w:rPr>
                 <w:rFonts w:ascii="Times New Roman" w:hAnsi="Times New Roman" w:cs="Times New Roman"/>
-                <w:sz w:val="22"/>
-                <w:szCs w:val="22"/>
               </w:rPr>
               <w:t xml:space="preserve"> _____________</w:t>
             </w:r>
             <w:r>
               <w:rPr>
                 <w:rFonts w:ascii="Times New Roman" w:hAnsi="Times New Roman" w:cs="Times New Roman"/>
-                <w:sz w:val="22"/>
-                <w:szCs w:val="22"/>
               </w:rPr>
               <w:t>_____________</w:t>
             </w:r>
@@ -5622,8 +5331,6 @@
               <w:ind w:right="-2585"/>
               <w:rPr>
                 <w:rFonts w:ascii="Times New Roman" w:hAnsi="Times New Roman" w:cs="Times New Roman"/>
-                <w:sz w:val="22"/>
-                <w:szCs w:val="22"/>
               </w:rPr>
             </w:pPr>
             <w:r>
@@ -5631,53 +5338,32 @@
                 <w:rFonts w:ascii="Times New Roman" w:hAnsi="Times New Roman" w:cs="Times New Roman"/>
                 <w:i/>
                 <w:iCs/>
-                <w:sz w:val="22"/>
-                <w:szCs w:val="22"/>
               </w:rPr>
               <w:t>Name:</w:t>
             </w:r>
             <w:r>
               <w:rPr>
                 <w:rFonts w:ascii="Times New Roman" w:hAnsi="Times New Roman" w:cs="Times New Roman"/>
-                <w:sz w:val="22"/>
-                <w:szCs w:val="22"/>
               </w:rPr>
               <w:t xml:space="preserve"> </w:t>
             </w:r>
             <w:r>
               <w:rPr>
                 <w:rFonts w:ascii="Times New Roman" w:hAnsi="Times New Roman" w:cs="Times New Roman"/>
-                <w:sz w:val="22"/>
-                <w:szCs w:val="22"/>
                 <w:u w:val="single"/>
               </w:rPr>
-              <w:t xml:space="preserve">Kahn T. </w:t>
-            </w:r>
-            <w:proofErr w:type="spellStart"/>
-            <w:r>
-              <w:rPr>
-                <w:rFonts w:ascii="Times New Roman" w:hAnsi="Times New Roman" w:cs="Times New Roman"/>
-                <w:sz w:val="22"/>
-                <w:szCs w:val="22"/>
+              <w:t>Kahn T. Rhhacked</w:t>
+            </w:r>
+            <w:r>
+              <w:rPr>
+                <w:rFonts w:ascii="Times New Roman" w:hAnsi="Times New Roman" w:cs="Times New Roman"/>
                 <w:u w:val="single"/>
               </w:rPr>
-              <w:t>Rhhacked</w:t>
-            </w:r>
-            <w:proofErr w:type="spellEnd"/>
-            <w:r>
-              <w:rPr>
-                <w:rFonts w:ascii="Times New Roman" w:hAnsi="Times New Roman" w:cs="Times New Roman"/>
-                <w:sz w:val="22"/>
-                <w:szCs w:val="22"/>
-                <w:u w:val="single"/>
-              </w:rPr>
               <w:t>__________</w:t>
             </w:r>
             <w:r>
               <w:rPr>
                 <w:rFonts w:ascii="Times New Roman" w:hAnsi="Times New Roman" w:cs="Times New Roman"/>
-                <w:sz w:val="22"/>
-                <w:szCs w:val="22"/>
               </w:rPr>
               <w:t>__________________</w:t>
             </w:r>
@@ -5699,8 +5385,6 @@
               <w:spacing w:after="0" w:line="240" w:lineRule="auto"/>
               <w:rPr>
                 <w:rFonts w:ascii="Times New Roman" w:hAnsi="Times New Roman" w:cs="Times New Roman"/>
-                <w:sz w:val="22"/>
-                <w:szCs w:val="22"/>
               </w:rPr>
             </w:pPr>
             <w:r>
@@ -5708,24 +5392,18 @@
                 <w:rFonts w:ascii="Times New Roman" w:hAnsi="Times New Roman" w:cs="Times New Roman"/>
                 <w:i/>
                 <w:iCs/>
-                <w:sz w:val="22"/>
-                <w:szCs w:val="22"/>
               </w:rPr>
               <w:t>Title:</w:t>
             </w:r>
             <w:r>
               <w:rPr>
                 <w:rFonts w:ascii="Times New Roman" w:hAnsi="Times New Roman" w:cs="Times New Roman"/>
-                <w:sz w:val="22"/>
-                <w:szCs w:val="22"/>
               </w:rPr>
               <w:t xml:space="preserve"> </w:t>
             </w:r>
             <w:r>
               <w:rPr>
                 <w:rFonts w:ascii="Times New Roman" w:hAnsi="Times New Roman" w:cs="Times New Roman"/>
-                <w:sz w:val="22"/>
-                <w:szCs w:val="22"/>
                 <w:u w:val="single"/>
               </w:rPr>
               <w:t>Builder of Dreams and Databases</w:t>
@@ -5744,8 +5422,6 @@
               <w:ind w:right="-2585"/>
               <w:rPr>
                 <w:rFonts w:ascii="Times New Roman" w:hAnsi="Times New Roman" w:cs="Times New Roman"/>
-                <w:sz w:val="22"/>
-                <w:szCs w:val="22"/>
               </w:rPr>
             </w:pPr>
             <w:r>
@@ -5753,24 +5429,18 @@
                 <w:rFonts w:ascii="Times New Roman" w:hAnsi="Times New Roman" w:cs="Times New Roman"/>
                 <w:i/>
                 <w:iCs/>
-                <w:sz w:val="22"/>
-                <w:szCs w:val="22"/>
               </w:rPr>
               <w:t>Title:</w:t>
             </w:r>
             <w:r>
               <w:rPr>
                 <w:rFonts w:ascii="Times New Roman" w:hAnsi="Times New Roman" w:cs="Times New Roman"/>
-                <w:sz w:val="22"/>
-                <w:szCs w:val="22"/>
               </w:rPr>
               <w:t xml:space="preserve"> </w:t>
             </w:r>
             <w:r>
               <w:rPr>
                 <w:rFonts w:ascii="Times New Roman" w:hAnsi="Times New Roman" w:cs="Times New Roman"/>
-                <w:sz w:val="22"/>
-                <w:szCs w:val="22"/>
                 <w:u w:val="single"/>
               </w:rPr>
               <w:t>Junior Obstreperous Advisor___</w:t>
@@ -5784,8 +5454,6 @@
         <w:spacing w:after="0" w:line="240" w:lineRule="auto"/>
         <w:rPr>
           <w:rFonts w:ascii="Times New Roman" w:hAnsi="Times New Roman" w:cs="Times New Roman"/>
-          <w:sz w:val="22"/>
-          <w:szCs w:val="22"/>
         </w:rPr>
       </w:pPr>
     </w:p>
@@ -5821,8 +5489,6 @@
                 <w:rFonts w:ascii="Times New Roman" w:hAnsi="Times New Roman" w:cs="Times New Roman"/>
                 <w:i/>
                 <w:iCs/>
-                <w:sz w:val="22"/>
-                <w:szCs w:val="22"/>
               </w:rPr>
             </w:pPr>
             <w:r>
@@ -5830,24 +5496,18 @@
                 <w:rFonts w:ascii="Times New Roman" w:hAnsi="Times New Roman" w:cs="Times New Roman"/>
                 <w:i/>
                 <w:iCs/>
-                <w:sz w:val="22"/>
-                <w:szCs w:val="22"/>
               </w:rPr>
               <w:t>Signature:</w:t>
             </w:r>
             <w:r>
               <w:rPr>
                 <w:rFonts w:ascii="Times New Roman" w:hAnsi="Times New Roman" w:cs="Times New Roman"/>
-                <w:sz w:val="22"/>
-                <w:szCs w:val="22"/>
               </w:rPr>
               <w:t xml:space="preserve"> _____________</w:t>
             </w:r>
             <w:r>
               <w:rPr>
                 <w:rFonts w:ascii="Times New Roman" w:hAnsi="Times New Roman" w:cs="Times New Roman"/>
-                <w:sz w:val="22"/>
-                <w:szCs w:val="22"/>
               </w:rPr>
               <w:t>_________</w:t>
             </w:r>
@@ -5859,8 +5519,6 @@
                 <w:rFonts w:ascii="Times New Roman" w:hAnsi="Times New Roman" w:cs="Times New Roman"/>
                 <w:i/>
                 <w:iCs/>
-                <w:sz w:val="22"/>
-                <w:szCs w:val="22"/>
               </w:rPr>
             </w:pPr>
             <w:r>
@@ -5868,8 +5526,6 @@
                 <w:rFonts w:ascii="Times New Roman" w:hAnsi="Times New Roman" w:cs="Times New Roman"/>
                 <w:i/>
                 <w:iCs/>
-                <w:sz w:val="22"/>
-                <w:szCs w:val="22"/>
               </w:rPr>
               <w:t>Date</w:t>
             </w:r>
@@ -5878,24 +5534,18 @@
                 <w:rFonts w:ascii="Times New Roman" w:hAnsi="Times New Roman" w:cs="Times New Roman"/>
                 <w:i/>
                 <w:iCs/>
-                <w:sz w:val="22"/>
-                <w:szCs w:val="22"/>
               </w:rPr>
               <w:t>:</w:t>
             </w:r>
             <w:r>
               <w:rPr>
                 <w:rFonts w:ascii="Times New Roman" w:hAnsi="Times New Roman" w:cs="Times New Roman"/>
-                <w:sz w:val="22"/>
-                <w:szCs w:val="22"/>
               </w:rPr>
               <w:t xml:space="preserve"> _____________</w:t>
             </w:r>
             <w:r>
               <w:rPr>
                 <w:rFonts w:ascii="Times New Roman" w:hAnsi="Times New Roman" w:cs="Times New Roman"/>
-                <w:sz w:val="22"/>
-                <w:szCs w:val="22"/>
               </w:rPr>
               <w:t>_____________</w:t>
             </w:r>
@@ -5905,8 +5555,6 @@
               <w:spacing w:after="0" w:line="240" w:lineRule="auto"/>
               <w:rPr>
                 <w:rFonts w:ascii="Times New Roman" w:hAnsi="Times New Roman" w:cs="Times New Roman"/>
-                <w:sz w:val="22"/>
-                <w:szCs w:val="22"/>
               </w:rPr>
             </w:pPr>
             <w:r>
@@ -5914,24 +5562,18 @@
                 <w:rFonts w:ascii="Times New Roman" w:hAnsi="Times New Roman" w:cs="Times New Roman"/>
                 <w:i/>
                 <w:iCs/>
-                <w:sz w:val="22"/>
-                <w:szCs w:val="22"/>
               </w:rPr>
               <w:t>Name:</w:t>
             </w:r>
             <w:r>
               <w:rPr>
                 <w:rFonts w:ascii="Times New Roman" w:hAnsi="Times New Roman" w:cs="Times New Roman"/>
-                <w:sz w:val="22"/>
-                <w:szCs w:val="22"/>
               </w:rPr>
               <w:t xml:space="preserve"> _</w:t>
             </w:r>
             <w:r>
               <w:rPr>
                 <w:rFonts w:ascii="Times New Roman" w:hAnsi="Times New Roman" w:cs="Times New Roman"/>
-                <w:sz w:val="22"/>
-                <w:szCs w:val="22"/>
                 <w:u w:val="single"/>
               </w:rPr>
               <w:t>Hugh R. Ewe______________</w:t>
@@ -5939,8 +5581,6 @@
             <w:r>
               <w:rPr>
                 <w:rFonts w:ascii="Times New Roman" w:hAnsi="Times New Roman" w:cs="Times New Roman"/>
-                <w:sz w:val="22"/>
-                <w:szCs w:val="22"/>
               </w:rPr>
               <w:t>______________</w:t>
             </w:r>
@@ -5962,8 +5602,6 @@
               <w:spacing w:after="0" w:line="240" w:lineRule="auto"/>
               <w:rPr>
                 <w:rFonts w:ascii="Times New Roman" w:hAnsi="Times New Roman" w:cs="Times New Roman"/>
-                <w:sz w:val="22"/>
-                <w:szCs w:val="22"/>
               </w:rPr>
             </w:pPr>
             <w:r>
@@ -5971,24 +5609,18 @@
                 <w:rFonts w:ascii="Times New Roman" w:hAnsi="Times New Roman" w:cs="Times New Roman"/>
                 <w:i/>
                 <w:iCs/>
-                <w:sz w:val="22"/>
-                <w:szCs w:val="22"/>
               </w:rPr>
               <w:t>Title:</w:t>
             </w:r>
             <w:r>
               <w:rPr>
                 <w:rFonts w:ascii="Times New Roman" w:hAnsi="Times New Roman" w:cs="Times New Roman"/>
-                <w:sz w:val="22"/>
-                <w:szCs w:val="22"/>
               </w:rPr>
               <w:t xml:space="preserve"> </w:t>
             </w:r>
             <w:r>
               <w:rPr>
                 <w:rFonts w:ascii="Times New Roman" w:hAnsi="Times New Roman" w:cs="Times New Roman"/>
-                <w:sz w:val="22"/>
-                <w:szCs w:val="22"/>
                 <w:u w:val="single"/>
               </w:rPr>
               <w:t>Head of Identity Verification</w:t>
@@ -6002,8 +5634,6 @@
         <w:spacing w:after="0" w:line="240" w:lineRule="auto"/>
         <w:rPr>
           <w:rFonts w:ascii="Times New Roman" w:hAnsi="Times New Roman" w:cs="Times New Roman"/>
-          <w:sz w:val="22"/>
-          <w:szCs w:val="22"/>
         </w:rPr>
       </w:pPr>
     </w:p>
@@ -6039,8 +5669,6 @@
                 <w:rFonts w:ascii="Times New Roman" w:hAnsi="Times New Roman" w:cs="Times New Roman"/>
                 <w:i/>
                 <w:iCs/>
-                <w:sz w:val="22"/>
-                <w:szCs w:val="22"/>
               </w:rPr>
             </w:pPr>
             <w:r>
@@ -6048,24 +5676,18 @@
                 <w:rFonts w:ascii="Times New Roman" w:hAnsi="Times New Roman" w:cs="Times New Roman"/>
                 <w:i/>
                 <w:iCs/>
-                <w:sz w:val="22"/>
-                <w:szCs w:val="22"/>
               </w:rPr>
               <w:t>Signature:</w:t>
             </w:r>
             <w:r>
               <w:rPr>
                 <w:rFonts w:ascii="Times New Roman" w:hAnsi="Times New Roman" w:cs="Times New Roman"/>
-                <w:sz w:val="22"/>
-                <w:szCs w:val="22"/>
               </w:rPr>
               <w:t xml:space="preserve"> _____________</w:t>
             </w:r>
             <w:r>
               <w:rPr>
                 <w:rFonts w:ascii="Times New Roman" w:hAnsi="Times New Roman" w:cs="Times New Roman"/>
-                <w:sz w:val="22"/>
-                <w:szCs w:val="22"/>
               </w:rPr>
               <w:t>_________</w:t>
             </w:r>
@@ -6077,8 +5699,6 @@
                 <w:rFonts w:ascii="Times New Roman" w:hAnsi="Times New Roman" w:cs="Times New Roman"/>
                 <w:i/>
                 <w:iCs/>
-                <w:sz w:val="22"/>
-                <w:szCs w:val="22"/>
               </w:rPr>
             </w:pPr>
             <w:r>
@@ -6086,8 +5706,6 @@
                 <w:rFonts w:ascii="Times New Roman" w:hAnsi="Times New Roman" w:cs="Times New Roman"/>
                 <w:i/>
                 <w:iCs/>
-                <w:sz w:val="22"/>
-                <w:szCs w:val="22"/>
               </w:rPr>
               <w:t>Date</w:t>
             </w:r>
@@ -6096,24 +5714,18 @@
                 <w:rFonts w:ascii="Times New Roman" w:hAnsi="Times New Roman" w:cs="Times New Roman"/>
                 <w:i/>
                 <w:iCs/>
-                <w:sz w:val="22"/>
-                <w:szCs w:val="22"/>
               </w:rPr>
               <w:t>:</w:t>
             </w:r>
             <w:r>
               <w:rPr>
                 <w:rFonts w:ascii="Times New Roman" w:hAnsi="Times New Roman" w:cs="Times New Roman"/>
-                <w:sz w:val="22"/>
-                <w:szCs w:val="22"/>
               </w:rPr>
               <w:t xml:space="preserve"> _____________</w:t>
             </w:r>
             <w:r>
               <w:rPr>
                 <w:rFonts w:ascii="Times New Roman" w:hAnsi="Times New Roman" w:cs="Times New Roman"/>
-                <w:sz w:val="22"/>
-                <w:szCs w:val="22"/>
               </w:rPr>
               <w:t>_____________</w:t>
             </w:r>
@@ -6123,8 +5735,6 @@
               <w:spacing w:after="0" w:line="240" w:lineRule="auto"/>
               <w:rPr>
                 <w:rFonts w:ascii="Times New Roman" w:hAnsi="Times New Roman" w:cs="Times New Roman"/>
-                <w:sz w:val="22"/>
-                <w:szCs w:val="22"/>
               </w:rPr>
             </w:pPr>
             <w:r>
@@ -6132,44 +5742,25 @@
                 <w:rFonts w:ascii="Times New Roman" w:hAnsi="Times New Roman" w:cs="Times New Roman"/>
                 <w:i/>
                 <w:iCs/>
-                <w:sz w:val="22"/>
-                <w:szCs w:val="22"/>
               </w:rPr>
               <w:t>Name:</w:t>
             </w:r>
             <w:r>
               <w:rPr>
                 <w:rFonts w:ascii="Times New Roman" w:hAnsi="Times New Roman" w:cs="Times New Roman"/>
-                <w:sz w:val="22"/>
-                <w:szCs w:val="22"/>
               </w:rPr>
               <w:t xml:space="preserve"> _</w:t>
             </w:r>
-            <w:proofErr w:type="spellStart"/>
-            <w:r>
-              <w:rPr>
-                <w:rFonts w:ascii="Times New Roman" w:hAnsi="Times New Roman" w:cs="Times New Roman"/>
-                <w:sz w:val="22"/>
-                <w:szCs w:val="22"/>
+            <w:r>
+              <w:rPr>
+                <w:rFonts w:ascii="Times New Roman" w:hAnsi="Times New Roman" w:cs="Times New Roman"/>
                 <w:u w:val="single"/>
               </w:rPr>
-              <w:t>Gettysburger</w:t>
-            </w:r>
-            <w:proofErr w:type="spellEnd"/>
-            <w:r>
-              <w:rPr>
-                <w:rFonts w:ascii="Times New Roman" w:hAnsi="Times New Roman" w:cs="Times New Roman"/>
-                <w:sz w:val="22"/>
-                <w:szCs w:val="22"/>
-                <w:u w:val="single"/>
-              </w:rPr>
-              <w:t xml:space="preserve"> King__________</w:t>
-            </w:r>
-            <w:r>
-              <w:rPr>
-                <w:rFonts w:ascii="Times New Roman" w:hAnsi="Times New Roman" w:cs="Times New Roman"/>
-                <w:sz w:val="22"/>
-                <w:szCs w:val="22"/>
+              <w:t>Gettysburger King__________</w:t>
+            </w:r>
+            <w:r>
+              <w:rPr>
+                <w:rFonts w:ascii="Times New Roman" w:hAnsi="Times New Roman" w:cs="Times New Roman"/>
               </w:rPr>
               <w:t>______________</w:t>
             </w:r>
@@ -6191,8 +5782,6 @@
               <w:spacing w:after="0" w:line="240" w:lineRule="auto"/>
               <w:rPr>
                 <w:rFonts w:ascii="Times New Roman" w:hAnsi="Times New Roman" w:cs="Times New Roman"/>
-                <w:sz w:val="22"/>
-                <w:szCs w:val="22"/>
               </w:rPr>
             </w:pPr>
             <w:r>
@@ -6200,24 +5789,18 @@
                 <w:rFonts w:ascii="Times New Roman" w:hAnsi="Times New Roman" w:cs="Times New Roman"/>
                 <w:i/>
                 <w:iCs/>
-                <w:sz w:val="22"/>
-                <w:szCs w:val="22"/>
               </w:rPr>
               <w:t>Title:</w:t>
             </w:r>
             <w:r>
               <w:rPr>
                 <w:rFonts w:ascii="Times New Roman" w:hAnsi="Times New Roman" w:cs="Times New Roman"/>
-                <w:sz w:val="22"/>
-                <w:szCs w:val="22"/>
               </w:rPr>
               <w:t xml:space="preserve"> </w:t>
             </w:r>
             <w:r>
               <w:rPr>
                 <w:rFonts w:ascii="Times New Roman" w:hAnsi="Times New Roman" w:cs="Times New Roman"/>
-                <w:sz w:val="22"/>
-                <w:szCs w:val="22"/>
                 <w:u w:val="single"/>
               </w:rPr>
               <w:t>Secretary of Whoppers United</w:t>
@@ -6225,8 +5808,6 @@
             <w:r>
               <w:rPr>
                 <w:rFonts w:ascii="Times New Roman" w:hAnsi="Times New Roman" w:cs="Times New Roman"/>
-                <w:sz w:val="22"/>
-                <w:szCs w:val="22"/>
                 <w:u w:val="single"/>
               </w:rPr>
               <w:t>___</w:t>
@@ -6269,7 +5850,7 @@
 
 <file path=word/commentsExtended.xml><?xml version="1.0" encoding="utf-8"?>
 <w15:commentsEx xmlns:wpc="http://schemas.microsoft.com/office/word/2010/wordprocessingCanvas" xmlns:cx="http://schemas.microsoft.com/office/drawing/2014/chartex" xmlns:cx1="http://schemas.microsoft.com/office/drawing/2015/9/8/chartex" xmlns:cx2="http://schemas.microsoft.com/office/drawing/2015/10/21/chartex" xmlns:cx3="http://schemas.microsoft.com/office/drawing/2016/5/9/chartex" xmlns:cx4="http://schemas.microsoft.com/office/drawing/2016/5/10/chartex" xmlns:cx5="http://schemas.microsoft.com/office/drawing/2016/5/11/chartex" xmlns:cx6="http://schemas.microsoft.com/office/drawing/2016/5/12/chartex" xmlns:cx7="http://schemas.microsoft.com/office/drawing/2016/5/13/chartex" xmlns:cx8="http://schemas.microsoft.com/office/drawing/2016/5/14/chartex" xmlns:mc="http://schemas.openxmlformats.org/markup-compatibility/2006" xmlns:aink="http://schemas.microsoft.com/office/drawing/2016/ink" xmlns:am3d="http://schemas.microsoft.com/office/drawing/2017/model3d" xmlns:o="urn:schemas-microsoft-com:office:office" xmlns:oel="http://schemas.microsoft.com/office/2019/extlst" xmlns:r="http://schemas.openxmlformats.org/officeDocument/2006/relationships" xmlns:m="http://schemas.openxmlformats.org/officeDocument/2006/math" xmlns:v="urn:schemas-microsoft-com:vml" xmlns:wp14="http://schemas.microsoft.com/office/word/2010/wordprocessingDrawing" xmlns:wp="http://schemas.openxmlformats.org/drawingml/2006/wordprocessingDrawing" xmlns:w10="urn:schemas-microsoft-com:office:word" xmlns:w="http://schemas.openxmlformats.org/wordprocessingml/2006/main" xmlns:w14="http://schemas.microsoft.com/office/word/2010/wordml" xmlns:w15="http://schemas.microsoft.com/office/word/2012/wordml" xmlns:w16cex="http://schemas.microsoft.com/office/word/2018/wordml/cex" xmlns:w16cid="http://schemas.microsoft.com/office/word/2016/wordml/cid" xmlns:w16="http://schemas.microsoft.com/office/word/2018/wordml" xmlns:w16du="http://schemas.microsoft.com/office/word/2023/wordml/word16du" xmlns:w16sdtdh="http://schemas.microsoft.com/office/word/2020/wordml/sdtdatahash" xmlns:w16sdtfl="http://schemas.microsoft.com/office/word/2024/wordml/sdtformatlock" xmlns:w16se="http://schemas.microsoft.com/office/word/2015/wordml/symex" xmlns:wpg="http://schemas.microsoft.com/office/word/2010/wordprocessingGroup" xmlns:wpi="http://schemas.microsoft.com/office/word/2010/wordprocessingInk" xmlns:wne="http://schemas.microsoft.com/office/word/2006/wordml" xmlns:wps="http://schemas.microsoft.com/office/word/2010/wordprocessingShape" mc:Ignorable="w14 w15 w16se w16cid w16 w16cex w16sdtdh w16sdtfl w16du wp14">
-  <w15:commentEx w15:paraId="6EF22AC7" w15:done="0"/>
+  <w15:commentEx w15:paraId="4D789739" w15:done="0"/>
 </w15:commentsEx>
 </file>
 
@@ -6281,7 +5862,7 @@
 
 <file path=word/commentsIds.xml><?xml version="1.0" encoding="utf-8"?>
 <w16cid:commentsIds xmlns:wpc="http://schemas.microsoft.com/office/word/2010/wordprocessingCanvas" xmlns:cx="http://schemas.microsoft.com/office/drawing/2014/chartex" xmlns:cx1="http://schemas.microsoft.com/office/drawing/2015/9/8/chartex" xmlns:cx2="http://schemas.microsoft.com/office/drawing/2015/10/21/chartex" xmlns:cx3="http://schemas.microsoft.com/office/drawing/2016/5/9/chartex" xmlns:cx4="http://schemas.microsoft.com/office/drawing/2016/5/10/chartex" xmlns:cx5="http://schemas.microsoft.com/office/drawing/2016/5/11/chartex" xmlns:cx6="http://schemas.microsoft.com/office/drawing/2016/5/12/chartex" xmlns:cx7="http://schemas.microsoft.com/office/drawing/2016/5/13/chartex" xmlns:cx8="http://schemas.microsoft.com/office/drawing/2016/5/14/chartex" xmlns:mc="http://schemas.openxmlformats.org/markup-compatibility/2006" xmlns:aink="http://schemas.microsoft.com/office/drawing/2016/ink" xmlns:am3d="http://schemas.microsoft.com/office/drawing/2017/model3d" xmlns:o="urn:schemas-microsoft-com:office:office" xmlns:oel="http://schemas.microsoft.com/office/2019/extlst" xmlns:r="http://schemas.openxmlformats.org/officeDocument/2006/relationships" xmlns:m="http://schemas.openxmlformats.org/officeDocument/2006/math" xmlns:v="urn:schemas-microsoft-com:vml" xmlns:wp14="http://schemas.microsoft.com/office/word/2010/wordprocessingDrawing" xmlns:wp="http://schemas.openxmlformats.org/drawingml/2006/wordprocessingDrawing" xmlns:w10="urn:schemas-microsoft-com:office:word" xmlns:w="http://schemas.openxmlformats.org/wordprocessingml/2006/main" xmlns:w14="http://schemas.microsoft.com/office/word/2010/wordml" xmlns:w15="http://schemas.microsoft.com/office/word/2012/wordml" xmlns:w16cex="http://schemas.microsoft.com/office/word/2018/wordml/cex" xmlns:w16cid="http://schemas.microsoft.com/office/word/2016/wordml/cid" xmlns:w16="http://schemas.microsoft.com/office/word/2018/wordml" xmlns:w16du="http://schemas.microsoft.com/office/word/2023/wordml/word16du" xmlns:w16sdtdh="http://schemas.microsoft.com/office/word/2020/wordml/sdtdatahash" xmlns:w16sdtfl="http://schemas.microsoft.com/office/word/2024/wordml/sdtformatlock" xmlns:w16se="http://schemas.microsoft.com/office/word/2015/wordml/symex" xmlns:wpg="http://schemas.microsoft.com/office/word/2010/wordprocessingGroup" xmlns:wpi="http://schemas.microsoft.com/office/word/2010/wordprocessingInk" xmlns:wne="http://schemas.microsoft.com/office/word/2006/wordml" xmlns:wps="http://schemas.microsoft.com/office/word/2010/wordprocessingShape" mc:Ignorable="w14 w15 w16se w16cid w16 w16cex w16sdtdh w16sdtfl w16du wp14">
-  <w16cid:commentId w16cid:paraId="6EF22AC7" w16cid:durableId="16436A25"/>
+  <w16cid:commentId w16cid:paraId="4D789739" w16cid:durableId="16436A25"/>
 </w16cid:commentsIds>
 </file>
 
@@ -6452,16 +6033,14 @@
     <w:rPrDefault>
       <w:rPr>
         <w:rFonts w:asciiTheme="minorHAnsi" w:eastAsiaTheme="minorHAnsi" w:hAnsiTheme="minorHAnsi" w:cstheme="minorBidi"/>
-        <w:kern w:val="2"/>
-        <w:sz w:val="24"/>
-        <w:szCs w:val="24"/>
+        <w:sz w:val="22"/>
+        <w:szCs w:val="22"/>
         <w:lang w:val="en-US" w:eastAsia="en-US" w:bidi="ar-SA"/>
-        <w14:ligatures w14:val="standardContextual"/>
       </w:rPr>
     </w:rPrDefault>
     <w:pPrDefault>
       <w:pPr>
-        <w:spacing w:after="160" w:line="278" w:lineRule="auto"/>
+        <w:spacing w:after="160" w:line="259" w:lineRule="auto"/>
       </w:pPr>
     </w:pPrDefault>
   </w:docDefaults>
@@ -6847,205 +6426,6 @@
     <w:name w:val="Normal"/>
     <w:qFormat/>
   </w:style>
-  <w:style w:type="paragraph" w:styleId="Heading1">
-    <w:name w:val="heading 1"/>
-    <w:basedOn w:val="Normal"/>
-    <w:next w:val="Normal"/>
-    <w:link w:val="Heading1Char"/>
-    <w:uiPriority w:val="9"/>
-    <w:qFormat/>
-    <w:rsid w:val="008261BB"/>
-    <w:pPr>
-      <w:keepNext/>
-      <w:keepLines/>
-      <w:spacing w:before="360" w:after="80"/>
-      <w:outlineLvl w:val="0"/>
-    </w:pPr>
-    <w:rPr>
-      <w:rFonts w:asciiTheme="majorHAnsi" w:eastAsiaTheme="majorEastAsia" w:hAnsiTheme="majorHAnsi" w:cstheme="majorBidi"/>
-      <w:color w:val="0F4761" w:themeColor="accent1" w:themeShade="BF"/>
-      <w:sz w:val="40"/>
-      <w:szCs w:val="40"/>
-    </w:rPr>
-  </w:style>
-  <w:style w:type="paragraph" w:styleId="Heading2">
-    <w:name w:val="heading 2"/>
-    <w:basedOn w:val="Normal"/>
-    <w:next w:val="Normal"/>
-    <w:link w:val="Heading2Char"/>
-    <w:uiPriority w:val="9"/>
-    <w:semiHidden/>
-    <w:unhideWhenUsed/>
-    <w:qFormat/>
-    <w:rsid w:val="008261BB"/>
-    <w:pPr>
-      <w:keepNext/>
-      <w:keepLines/>
-      <w:spacing w:before="160" w:after="80"/>
-      <w:outlineLvl w:val="1"/>
-    </w:pPr>
-    <w:rPr>
-      <w:rFonts w:asciiTheme="majorHAnsi" w:eastAsiaTheme="majorEastAsia" w:hAnsiTheme="majorHAnsi" w:cstheme="majorBidi"/>
-      <w:color w:val="0F4761" w:themeColor="accent1" w:themeShade="BF"/>
-      <w:sz w:val="32"/>
-      <w:szCs w:val="32"/>
-    </w:rPr>
-  </w:style>
-  <w:style w:type="paragraph" w:styleId="Heading3">
-    <w:name w:val="heading 3"/>
-    <w:basedOn w:val="Normal"/>
-    <w:next w:val="Normal"/>
-    <w:link w:val="Heading3Char"/>
-    <w:uiPriority w:val="9"/>
-    <w:semiHidden/>
-    <w:unhideWhenUsed/>
-    <w:qFormat/>
-    <w:rsid w:val="008261BB"/>
-    <w:pPr>
-      <w:keepNext/>
-      <w:keepLines/>
-      <w:spacing w:before="160" w:after="80"/>
-      <w:outlineLvl w:val="2"/>
-    </w:pPr>
-    <w:rPr>
-      <w:rFonts w:eastAsiaTheme="majorEastAsia" w:cstheme="majorBidi"/>
-      <w:color w:val="0F4761" w:themeColor="accent1" w:themeShade="BF"/>
-      <w:sz w:val="28"/>
-      <w:szCs w:val="28"/>
-    </w:rPr>
-  </w:style>
-  <w:style w:type="paragraph" w:styleId="Heading4">
-    <w:name w:val="heading 4"/>
-    <w:basedOn w:val="Normal"/>
-    <w:next w:val="Normal"/>
-    <w:link w:val="Heading4Char"/>
-    <w:uiPriority w:val="9"/>
-    <w:semiHidden/>
-    <w:unhideWhenUsed/>
-    <w:qFormat/>
-    <w:rsid w:val="008261BB"/>
-    <w:pPr>
-      <w:keepNext/>
-      <w:keepLines/>
-      <w:spacing w:before="80" w:after="40"/>
-      <w:outlineLvl w:val="3"/>
-    </w:pPr>
-    <w:rPr>
-      <w:rFonts w:eastAsiaTheme="majorEastAsia" w:cstheme="majorBidi"/>
-      <w:i/>
-      <w:iCs/>
-      <w:color w:val="0F4761" w:themeColor="accent1" w:themeShade="BF"/>
-    </w:rPr>
-  </w:style>
-  <w:style w:type="paragraph" w:styleId="Heading5">
-    <w:name w:val="heading 5"/>
-    <w:basedOn w:val="Normal"/>
-    <w:next w:val="Normal"/>
-    <w:link w:val="Heading5Char"/>
-    <w:uiPriority w:val="9"/>
-    <w:semiHidden/>
-    <w:unhideWhenUsed/>
-    <w:qFormat/>
-    <w:rsid w:val="008261BB"/>
-    <w:pPr>
-      <w:keepNext/>
-      <w:keepLines/>
-      <w:spacing w:before="80" w:after="40"/>
-      <w:outlineLvl w:val="4"/>
-    </w:pPr>
-    <w:rPr>
-      <w:rFonts w:eastAsiaTheme="majorEastAsia" w:cstheme="majorBidi"/>
-      <w:color w:val="0F4761" w:themeColor="accent1" w:themeShade="BF"/>
-    </w:rPr>
-  </w:style>
-  <w:style w:type="paragraph" w:styleId="Heading6">
-    <w:name w:val="heading 6"/>
-    <w:basedOn w:val="Normal"/>
-    <w:next w:val="Normal"/>
-    <w:link w:val="Heading6Char"/>
-    <w:uiPriority w:val="9"/>
-    <w:semiHidden/>
-    <w:unhideWhenUsed/>
-    <w:qFormat/>
-    <w:rsid w:val="008261BB"/>
-    <w:pPr>
-      <w:keepNext/>
-      <w:keepLines/>
-      <w:spacing w:before="40" w:after="0"/>
-      <w:outlineLvl w:val="5"/>
-    </w:pPr>
-    <w:rPr>
-      <w:rFonts w:eastAsiaTheme="majorEastAsia" w:cstheme="majorBidi"/>
-      <w:i/>
-      <w:iCs/>
-      <w:color w:val="595959" w:themeColor="text1" w:themeTint="A6"/>
-    </w:rPr>
-  </w:style>
-  <w:style w:type="paragraph" w:styleId="Heading7">
-    <w:name w:val="heading 7"/>
-    <w:basedOn w:val="Normal"/>
-    <w:next w:val="Normal"/>
-    <w:link w:val="Heading7Char"/>
-    <w:uiPriority w:val="9"/>
-    <w:semiHidden/>
-    <w:unhideWhenUsed/>
-    <w:qFormat/>
-    <w:rsid w:val="008261BB"/>
-    <w:pPr>
-      <w:keepNext/>
-      <w:keepLines/>
-      <w:spacing w:before="40" w:after="0"/>
-      <w:outlineLvl w:val="6"/>
-    </w:pPr>
-    <w:rPr>
-      <w:rFonts w:eastAsiaTheme="majorEastAsia" w:cstheme="majorBidi"/>
-      <w:color w:val="595959" w:themeColor="text1" w:themeTint="A6"/>
-    </w:rPr>
-  </w:style>
-  <w:style w:type="paragraph" w:styleId="Heading8">
-    <w:name w:val="heading 8"/>
-    <w:basedOn w:val="Normal"/>
-    <w:next w:val="Normal"/>
-    <w:link w:val="Heading8Char"/>
-    <w:uiPriority w:val="9"/>
-    <w:semiHidden/>
-    <w:unhideWhenUsed/>
-    <w:qFormat/>
-    <w:rsid w:val="008261BB"/>
-    <w:pPr>
-      <w:keepNext/>
-      <w:keepLines/>
-      <w:spacing w:after="0"/>
-      <w:outlineLvl w:val="7"/>
-    </w:pPr>
-    <w:rPr>
-      <w:rFonts w:eastAsiaTheme="majorEastAsia" w:cstheme="majorBidi"/>
-      <w:i/>
-      <w:iCs/>
-      <w:color w:val="272727" w:themeColor="text1" w:themeTint="D8"/>
-    </w:rPr>
-  </w:style>
-  <w:style w:type="paragraph" w:styleId="Heading9">
-    <w:name w:val="heading 9"/>
-    <w:basedOn w:val="Normal"/>
-    <w:next w:val="Normal"/>
-    <w:link w:val="Heading9Char"/>
-    <w:uiPriority w:val="9"/>
-    <w:semiHidden/>
-    <w:unhideWhenUsed/>
-    <w:qFormat/>
-    <w:rsid w:val="008261BB"/>
-    <w:pPr>
-      <w:keepNext/>
-      <w:keepLines/>
-      <w:spacing w:after="0"/>
-      <w:outlineLvl w:val="8"/>
-    </w:pPr>
-    <w:rPr>
-      <w:rFonts w:eastAsiaTheme="majorEastAsia" w:cstheme="majorBidi"/>
-      <w:color w:val="272727" w:themeColor="text1" w:themeTint="D8"/>
-    </w:rPr>
-  </w:style>
   <w:style w:type="character" w:default="1" w:styleId="DefaultParagraphFont">
     <w:name w:val="Default Paragraph Font"/>
     <w:uiPriority w:val="1"/>
@@ -7073,304 +6453,20 @@
     <w:semiHidden/>
     <w:unhideWhenUsed/>
   </w:style>
-  <w:style w:type="character" w:customStyle="1" w:styleId="Heading1Char">
-    <w:name w:val="Heading 1 Char"/>
-    <w:basedOn w:val="DefaultParagraphFont"/>
-    <w:link w:val="Heading1"/>
-    <w:uiPriority w:val="9"/>
-    <w:rsid w:val="008261BB"/>
-    <w:rPr>
-      <w:rFonts w:asciiTheme="majorHAnsi" w:eastAsiaTheme="majorEastAsia" w:hAnsiTheme="majorHAnsi" w:cstheme="majorBidi"/>
-      <w:color w:val="0F4761" w:themeColor="accent1" w:themeShade="BF"/>
-      <w:sz w:val="40"/>
-      <w:szCs w:val="40"/>
-    </w:rPr>
-  </w:style>
-  <w:style w:type="character" w:customStyle="1" w:styleId="Heading2Char">
-    <w:name w:val="Heading 2 Char"/>
-    <w:basedOn w:val="DefaultParagraphFont"/>
-    <w:link w:val="Heading2"/>
-    <w:uiPriority w:val="9"/>
-    <w:semiHidden/>
-    <w:rsid w:val="008261BB"/>
-    <w:rPr>
-      <w:rFonts w:asciiTheme="majorHAnsi" w:eastAsiaTheme="majorEastAsia" w:hAnsiTheme="majorHAnsi" w:cstheme="majorBidi"/>
-      <w:color w:val="0F4761" w:themeColor="accent1" w:themeShade="BF"/>
-      <w:sz w:val="32"/>
-      <w:szCs w:val="32"/>
-    </w:rPr>
-  </w:style>
-  <w:style w:type="character" w:customStyle="1" w:styleId="Heading3Char">
-    <w:name w:val="Heading 3 Char"/>
-    <w:basedOn w:val="DefaultParagraphFont"/>
-    <w:link w:val="Heading3"/>
-    <w:uiPriority w:val="9"/>
-    <w:semiHidden/>
-    <w:rsid w:val="008261BB"/>
-    <w:rPr>
-      <w:rFonts w:eastAsiaTheme="majorEastAsia" w:cstheme="majorBidi"/>
-      <w:color w:val="0F4761" w:themeColor="accent1" w:themeShade="BF"/>
-      <w:sz w:val="28"/>
-      <w:szCs w:val="28"/>
-    </w:rPr>
-  </w:style>
-  <w:style w:type="character" w:customStyle="1" w:styleId="Heading4Char">
-    <w:name w:val="Heading 4 Char"/>
-    <w:basedOn w:val="DefaultParagraphFont"/>
-    <w:link w:val="Heading4"/>
-    <w:uiPriority w:val="9"/>
-    <w:semiHidden/>
-    <w:rsid w:val="008261BB"/>
-    <w:rPr>
-      <w:rFonts w:eastAsiaTheme="majorEastAsia" w:cstheme="majorBidi"/>
-      <w:i/>
-      <w:iCs/>
-      <w:color w:val="0F4761" w:themeColor="accent1" w:themeShade="BF"/>
-    </w:rPr>
-  </w:style>
-  <w:style w:type="character" w:customStyle="1" w:styleId="Heading5Char">
-    <w:name w:val="Heading 5 Char"/>
-    <w:basedOn w:val="DefaultParagraphFont"/>
-    <w:link w:val="Heading5"/>
-    <w:uiPriority w:val="9"/>
-    <w:semiHidden/>
-    <w:rsid w:val="008261BB"/>
-    <w:rPr>
-      <w:rFonts w:eastAsiaTheme="majorEastAsia" w:cstheme="majorBidi"/>
-      <w:color w:val="0F4761" w:themeColor="accent1" w:themeShade="BF"/>
-    </w:rPr>
-  </w:style>
-  <w:style w:type="character" w:customStyle="1" w:styleId="Heading6Char">
-    <w:name w:val="Heading 6 Char"/>
-    <w:basedOn w:val="DefaultParagraphFont"/>
-    <w:link w:val="Heading6"/>
-    <w:uiPriority w:val="9"/>
-    <w:semiHidden/>
-    <w:rsid w:val="008261BB"/>
-    <w:rPr>
-      <w:rFonts w:eastAsiaTheme="majorEastAsia" w:cstheme="majorBidi"/>
-      <w:i/>
-      <w:iCs/>
-      <w:color w:val="595959" w:themeColor="text1" w:themeTint="A6"/>
-    </w:rPr>
-  </w:style>
-  <w:style w:type="character" w:customStyle="1" w:styleId="Heading7Char">
-    <w:name w:val="Heading 7 Char"/>
-    <w:basedOn w:val="DefaultParagraphFont"/>
-    <w:link w:val="Heading7"/>
-    <w:uiPriority w:val="9"/>
-    <w:semiHidden/>
-    <w:rsid w:val="008261BB"/>
-    <w:rPr>
-      <w:rFonts w:eastAsiaTheme="majorEastAsia" w:cstheme="majorBidi"/>
-      <w:color w:val="595959" w:themeColor="text1" w:themeTint="A6"/>
-    </w:rPr>
-  </w:style>
-  <w:style w:type="character" w:customStyle="1" w:styleId="Heading8Char">
-    <w:name w:val="Heading 8 Char"/>
-    <w:basedOn w:val="DefaultParagraphFont"/>
-    <w:link w:val="Heading8"/>
-    <w:uiPriority w:val="9"/>
-    <w:semiHidden/>
-    <w:rsid w:val="008261BB"/>
-    <w:rPr>
-      <w:rFonts w:eastAsiaTheme="majorEastAsia" w:cstheme="majorBidi"/>
-      <w:i/>
-      <w:iCs/>
-      <w:color w:val="272727" w:themeColor="text1" w:themeTint="D8"/>
-    </w:rPr>
-  </w:style>
-  <w:style w:type="character" w:customStyle="1" w:styleId="Heading9Char">
-    <w:name w:val="Heading 9 Char"/>
-    <w:basedOn w:val="DefaultParagraphFont"/>
-    <w:link w:val="Heading9"/>
-    <w:uiPriority w:val="9"/>
-    <w:semiHidden/>
-    <w:rsid w:val="008261BB"/>
-    <w:rPr>
-      <w:rFonts w:eastAsiaTheme="majorEastAsia" w:cstheme="majorBidi"/>
-      <w:color w:val="272727" w:themeColor="text1" w:themeTint="D8"/>
-    </w:rPr>
-  </w:style>
-  <w:style w:type="paragraph" w:styleId="Title">
-    <w:name w:val="Title"/>
-    <w:basedOn w:val="Normal"/>
-    <w:next w:val="Normal"/>
-    <w:link w:val="TitleChar"/>
-    <w:uiPriority w:val="10"/>
-    <w:qFormat/>
-    <w:rsid w:val="008261BB"/>
-    <w:pPr>
-      <w:spacing w:after="80" w:line="240" w:lineRule="auto"/>
-      <w:contextualSpacing/>
-    </w:pPr>
-    <w:rPr>
-      <w:rFonts w:asciiTheme="majorHAnsi" w:eastAsiaTheme="majorEastAsia" w:hAnsiTheme="majorHAnsi" w:cstheme="majorBidi"/>
-      <w:spacing w:val="-10"/>
-      <w:kern w:val="28"/>
-      <w:sz w:val="56"/>
-      <w:szCs w:val="56"/>
-    </w:rPr>
-  </w:style>
-  <w:style w:type="character" w:customStyle="1" w:styleId="TitleChar">
-    <w:name w:val="Title Char"/>
-    <w:basedOn w:val="DefaultParagraphFont"/>
-    <w:link w:val="Title"/>
-    <w:uiPriority w:val="10"/>
-    <w:rsid w:val="008261BB"/>
-    <w:rPr>
-      <w:rFonts w:asciiTheme="majorHAnsi" w:eastAsiaTheme="majorEastAsia" w:hAnsiTheme="majorHAnsi" w:cstheme="majorBidi"/>
-      <w:spacing w:val="-10"/>
-      <w:kern w:val="28"/>
-      <w:sz w:val="56"/>
-      <w:szCs w:val="56"/>
-    </w:rPr>
-  </w:style>
-  <w:style w:type="paragraph" w:styleId="Subtitle">
-    <w:name w:val="Subtitle"/>
-    <w:basedOn w:val="Normal"/>
-    <w:next w:val="Normal"/>
-    <w:link w:val="SubtitleChar"/>
-    <w:uiPriority w:val="11"/>
-    <w:qFormat/>
-    <w:rsid w:val="008261BB"/>
-    <w:pPr>
-      <w:numPr>
-        <w:ilvl w:val="1"/>
-      </w:numPr>
-    </w:pPr>
-    <w:rPr>
-      <w:rFonts w:eastAsiaTheme="majorEastAsia" w:cstheme="majorBidi"/>
-      <w:color w:val="595959" w:themeColor="text1" w:themeTint="A6"/>
-      <w:spacing w:val="15"/>
-      <w:sz w:val="28"/>
-      <w:szCs w:val="28"/>
-    </w:rPr>
-  </w:style>
-  <w:style w:type="character" w:customStyle="1" w:styleId="SubtitleChar">
-    <w:name w:val="Subtitle Char"/>
-    <w:basedOn w:val="DefaultParagraphFont"/>
-    <w:link w:val="Subtitle"/>
-    <w:uiPriority w:val="11"/>
-    <w:rsid w:val="008261BB"/>
-    <w:rPr>
-      <w:rFonts w:eastAsiaTheme="majorEastAsia" w:cstheme="majorBidi"/>
-      <w:color w:val="595959" w:themeColor="text1" w:themeTint="A6"/>
-      <w:spacing w:val="15"/>
-      <w:sz w:val="28"/>
-      <w:szCs w:val="28"/>
-    </w:rPr>
-  </w:style>
-  <w:style w:type="paragraph" w:styleId="Quote">
-    <w:name w:val="Quote"/>
-    <w:basedOn w:val="Normal"/>
-    <w:next w:val="Normal"/>
-    <w:link w:val="QuoteChar"/>
-    <w:uiPriority w:val="29"/>
-    <w:qFormat/>
-    <w:rsid w:val="008261BB"/>
-    <w:pPr>
-      <w:spacing w:before="160"/>
-      <w:jc w:val="center"/>
-    </w:pPr>
-    <w:rPr>
-      <w:i/>
-      <w:iCs/>
-      <w:color w:val="404040" w:themeColor="text1" w:themeTint="BF"/>
-    </w:rPr>
-  </w:style>
-  <w:style w:type="character" w:customStyle="1" w:styleId="QuoteChar">
-    <w:name w:val="Quote Char"/>
-    <w:basedOn w:val="DefaultParagraphFont"/>
-    <w:link w:val="Quote"/>
-    <w:uiPriority w:val="29"/>
-    <w:rsid w:val="008261BB"/>
-    <w:rPr>
-      <w:i/>
-      <w:iCs/>
-      <w:color w:val="404040" w:themeColor="text1" w:themeTint="BF"/>
-    </w:rPr>
-  </w:style>
-  <w:style w:type="paragraph" w:styleId="ListParagraph">
-    <w:name w:val="List Paragraph"/>
-    <w:basedOn w:val="Normal"/>
-    <w:uiPriority w:val="34"/>
-    <w:qFormat/>
-    <w:rsid w:val="008261BB"/>
-    <w:pPr>
-      <w:ind w:left="720"/>
-      <w:contextualSpacing/>
-    </w:pPr>
-  </w:style>
-  <w:style w:type="character" w:styleId="IntenseEmphasis">
-    <w:name w:val="Intense Emphasis"/>
-    <w:basedOn w:val="DefaultParagraphFont"/>
-    <w:uiPriority w:val="21"/>
-    <w:qFormat/>
-    <w:rsid w:val="008261BB"/>
-    <w:rPr>
-      <w:i/>
-      <w:iCs/>
-      <w:color w:val="0F4761" w:themeColor="accent1" w:themeShade="BF"/>
-    </w:rPr>
-  </w:style>
-  <w:style w:type="paragraph" w:styleId="IntenseQuote">
-    <w:name w:val="Intense Quote"/>
-    <w:basedOn w:val="Normal"/>
-    <w:next w:val="Normal"/>
-    <w:link w:val="IntenseQuoteChar"/>
-    <w:uiPriority w:val="30"/>
-    <w:qFormat/>
-    <w:rsid w:val="008261BB"/>
-    <w:pPr>
-      <w:pBdr>
-        <w:top w:val="single" w:sz="4" w:space="10" w:color="0F4761" w:themeColor="accent1" w:themeShade="BF"/>
-        <w:bottom w:val="single" w:sz="4" w:space="10" w:color="0F4761" w:themeColor="accent1" w:themeShade="BF"/>
-      </w:pBdr>
-      <w:spacing w:before="360" w:after="360"/>
-      <w:ind w:left="864" w:right="864"/>
-      <w:jc w:val="center"/>
-    </w:pPr>
-    <w:rPr>
-      <w:i/>
-      <w:iCs/>
-      <w:color w:val="0F4761" w:themeColor="accent1" w:themeShade="BF"/>
-    </w:rPr>
-  </w:style>
-  <w:style w:type="character" w:customStyle="1" w:styleId="IntenseQuoteChar">
-    <w:name w:val="Intense Quote Char"/>
-    <w:basedOn w:val="DefaultParagraphFont"/>
-    <w:link w:val="IntenseQuote"/>
-    <w:uiPriority w:val="30"/>
-    <w:rsid w:val="008261BB"/>
-    <w:rPr>
-      <w:i/>
-      <w:iCs/>
-      <w:color w:val="0F4761" w:themeColor="accent1" w:themeShade="BF"/>
-    </w:rPr>
-  </w:style>
-  <w:style w:type="character" w:styleId="IntenseReference">
-    <w:name w:val="Intense Reference"/>
-    <w:basedOn w:val="DefaultParagraphFont"/>
-    <w:uiPriority w:val="32"/>
-    <w:qFormat/>
-    <w:rsid w:val="008261BB"/>
-    <w:rPr>
-      <w:b/>
-      <w:bCs/>
-      <w:smallCaps/>
-      <w:color w:val="0F4761" w:themeColor="accent1" w:themeShade="BF"/>
-      <w:spacing w:val="5"/>
-    </w:rPr>
-  </w:style>
   <w:style w:type="table" w:styleId="TableGrid">
     <w:name w:val="Table Grid"/>
     <w:basedOn w:val="TableNormal"/>
     <w:uiPriority w:val="39"/>
-    <w:rsid w:val="008261BB"/>
+    <w:rsid w:val="00D90788"/>
     <w:pPr>
       <w:spacing w:after="0" w:line="240" w:lineRule="auto"/>
     </w:pPr>
+    <w:rPr>
+      <w:kern w:val="2"/>
+      <w:sz w:val="24"/>
+      <w:szCs w:val="24"/>
+      <w14:ligatures w14:val="standardContextual"/>
+    </w:rPr>
     <w:tblPr>
       <w:tblBorders>
         <w:top w:val="single" w:sz="4" w:space="0" w:color="auto"/>
@@ -7387,9 +6483,9 @@
     <w:basedOn w:val="DefaultParagraphFont"/>
     <w:uiPriority w:val="99"/>
     <w:unhideWhenUsed/>
-    <w:rsid w:val="008261BB"/>
+    <w:rsid w:val="00D90788"/>
     <w:rPr>
-      <w:color w:val="467886" w:themeColor="hyperlink"/>
+      <w:color w:val="0563C1" w:themeColor="hyperlink"/>
       <w:u w:val="single"/>
     </w:rPr>
   </w:style>
@@ -7397,10 +6493,16 @@
     <w:name w:val="No Spacing"/>
     <w:uiPriority w:val="1"/>
     <w:qFormat/>
-    <w:rsid w:val="008261BB"/>
+    <w:rsid w:val="00D90788"/>
     <w:pPr>
       <w:spacing w:after="0" w:line="240" w:lineRule="auto"/>
     </w:pPr>
+    <w:rPr>
+      <w:kern w:val="2"/>
+      <w:sz w:val="24"/>
+      <w:szCs w:val="24"/>
+      <w14:ligatures w14:val="standardContextual"/>
+    </w:rPr>
   </w:style>
   <w:style w:type="character" w:styleId="CommentReference">
     <w:name w:val="annotation reference"/>
@@ -7408,7 +6510,7 @@
     <w:uiPriority w:val="99"/>
     <w:semiHidden/>
     <w:unhideWhenUsed/>
-    <w:rsid w:val="00462CE6"/>
+    <w:rsid w:val="00D90788"/>
     <w:rPr>
       <w:sz w:val="16"/>
       <w:szCs w:val="16"/>
@@ -7420,13 +6522,15 @@
     <w:link w:val="CommentTextChar"/>
     <w:uiPriority w:val="99"/>
     <w:unhideWhenUsed/>
-    <w:rsid w:val="00462CE6"/>
+    <w:rsid w:val="00D90788"/>
     <w:pPr>
       <w:spacing w:line="240" w:lineRule="auto"/>
     </w:pPr>
     <w:rPr>
+      <w:kern w:val="2"/>
       <w:sz w:val="20"/>
       <w:szCs w:val="20"/>
+      <w14:ligatures w14:val="standardContextual"/>
     </w:rPr>
   </w:style>
   <w:style w:type="character" w:customStyle="1" w:styleId="CommentTextChar">
@@ -7434,38 +6538,12 @@
     <w:basedOn w:val="DefaultParagraphFont"/>
     <w:link w:val="CommentText"/>
     <w:uiPriority w:val="99"/>
-    <w:rsid w:val="00462CE6"/>
+    <w:rsid w:val="00D90788"/>
     <w:rPr>
+      <w:kern w:val="2"/>
       <w:sz w:val="20"/>
       <w:szCs w:val="20"/>
-    </w:rPr>
-  </w:style>
-  <w:style w:type="paragraph" w:styleId="CommentSubject">
-    <w:name w:val="annotation subject"/>
-    <w:basedOn w:val="CommentText"/>
-    <w:next w:val="CommentText"/>
-    <w:link w:val="CommentSubjectChar"/>
-    <w:uiPriority w:val="99"/>
-    <w:semiHidden/>
-    <w:unhideWhenUsed/>
-    <w:rsid w:val="00462CE6"/>
-    <w:rPr>
-      <w:b/>
-      <w:bCs/>
-    </w:rPr>
-  </w:style>
-  <w:style w:type="character" w:customStyle="1" w:styleId="CommentSubjectChar">
-    <w:name w:val="Comment Subject Char"/>
-    <w:basedOn w:val="CommentTextChar"/>
-    <w:link w:val="CommentSubject"/>
-    <w:uiPriority w:val="99"/>
-    <w:semiHidden/>
-    <w:rsid w:val="00462CE6"/>
-    <w:rPr>
-      <w:b/>
-      <w:bCs/>
-      <w:sz w:val="20"/>
-      <w:szCs w:val="20"/>
+      <w14:ligatures w14:val="standardContextual"/>
     </w:rPr>
   </w:style>
 </w:styles>
@@ -7482,44 +6560,44 @@
         <a:sysClr val="window" lastClr="FFFFFF"/>
       </a:lt1>
       <a:dk2>
-        <a:srgbClr val="0E2841"/>
+        <a:srgbClr val="44546A"/>
       </a:dk2>
       <a:lt2>
-        <a:srgbClr val="E8E8E8"/>
+        <a:srgbClr val="E7E6E6"/>
       </a:lt2>
       <a:accent1>
-        <a:srgbClr val="156082"/>
+        <a:srgbClr val="5B9BD5"/>
       </a:accent1>
       <a:accent2>
-        <a:srgbClr val="E97132"/>
+        <a:srgbClr val="ED7D31"/>
       </a:accent2>
       <a:accent3>
-        <a:srgbClr val="196B24"/>
+        <a:srgbClr val="A5A5A5"/>
       </a:accent3>
       <a:accent4>
-        <a:srgbClr val="0F9ED5"/>
+        <a:srgbClr val="FFC000"/>
       </a:accent4>
       <a:accent5>
-        <a:srgbClr val="A02B93"/>
+        <a:srgbClr val="4472C4"/>
       </a:accent5>
       <a:accent6>
-        <a:srgbClr val="4EA72E"/>
+        <a:srgbClr val="70AD47"/>
       </a:accent6>
       <a:hlink>
-        <a:srgbClr val="467886"/>
+        <a:srgbClr val="0563C1"/>
       </a:hlink>
       <a:folHlink>
-        <a:srgbClr val="96607D"/>
+        <a:srgbClr val="954F72"/>
       </a:folHlink>
     </a:clrScheme>
     <a:fontScheme name="Office">
       <a:majorFont>
-        <a:latin typeface="Aptos Display" panose="02110004020202020204"/>
+        <a:latin typeface="Calibri Light" panose="020F0302020204030204"/>
         <a:ea typeface=""/>
         <a:cs typeface=""/>
-        <a:font script="Jpan" typeface="游ゴシック Light"/>
+        <a:font script="Jpan" typeface="ＭＳ ゴシック"/>
         <a:font script="Hang" typeface="맑은 고딕"/>
-        <a:font script="Hans" typeface="等线 Light"/>
+        <a:font script="Hans" typeface="宋体"/>
         <a:font script="Hant" typeface="新細明體"/>
         <a:font script="Arab" typeface="Times New Roman"/>
         <a:font script="Hebr" typeface="Times New Roman"/>
@@ -7547,31 +6625,14 @@
         <a:font script="Viet" typeface="Times New Roman"/>
         <a:font script="Uigh" typeface="Microsoft Uighur"/>
         <a:font script="Geor" typeface="Sylfaen"/>
-        <a:font script="Armn" typeface="Arial"/>
-        <a:font script="Bugi" typeface="Leelawadee UI"/>
-        <a:font script="Bopo" typeface="Microsoft JhengHei"/>
-        <a:font script="Java" typeface="Javanese Text"/>
-        <a:font script="Lisu" typeface="Segoe UI"/>
-        <a:font script="Mymr" typeface="Myanmar Text"/>
-        <a:font script="Nkoo" typeface="Ebrima"/>
-        <a:font script="Olck" typeface="Nirmala UI"/>
-        <a:font script="Osma" typeface="Ebrima"/>
-        <a:font script="Phag" typeface="Phagspa"/>
-        <a:font script="Syrn" typeface="Estrangelo Edessa"/>
-        <a:font script="Syrj" typeface="Estrangelo Edessa"/>
-        <a:font script="Syre" typeface="Estrangelo Edessa"/>
-        <a:font script="Sora" typeface="Nirmala UI"/>
-        <a:font script="Tale" typeface="Microsoft Tai Le"/>
-        <a:font script="Talu" typeface="Microsoft New Tai Lue"/>
-        <a:font script="Tfng" typeface="Ebrima"/>
       </a:majorFont>
       <a:minorFont>
-        <a:latin typeface="Aptos" panose="02110004020202020204"/>
+        <a:latin typeface="Calibri" panose="020F0502020204030204"/>
         <a:ea typeface=""/>
         <a:cs typeface=""/>
-        <a:font script="Jpan" typeface="游明朝"/>
+        <a:font script="Jpan" typeface="ＭＳ 明朝"/>
         <a:font script="Hang" typeface="맑은 고딕"/>
-        <a:font script="Hans" typeface="等线"/>
+        <a:font script="Hans" typeface="宋体"/>
         <a:font script="Hant" typeface="新細明體"/>
         <a:font script="Arab" typeface="Arial"/>
         <a:font script="Hebr" typeface="Arial"/>
@@ -7599,23 +6660,6 @@
         <a:font script="Viet" typeface="Arial"/>
         <a:font script="Uigh" typeface="Microsoft Uighur"/>
         <a:font script="Geor" typeface="Sylfaen"/>
-        <a:font script="Armn" typeface="Arial"/>
-        <a:font script="Bugi" typeface="Leelawadee UI"/>
-        <a:font script="Bopo" typeface="Microsoft JhengHei"/>
-        <a:font script="Java" typeface="Javanese Text"/>
-        <a:font script="Lisu" typeface="Segoe UI"/>
-        <a:font script="Mymr" typeface="Myanmar Text"/>
-        <a:font script="Nkoo" typeface="Ebrima"/>
-        <a:font script="Olck" typeface="Nirmala UI"/>
-        <a:font script="Osma" typeface="Ebrima"/>
-        <a:font script="Phag" typeface="Phagspa"/>
-        <a:font script="Syrn" typeface="Estrangelo Edessa"/>
-        <a:font script="Syrj" typeface="Estrangelo Edessa"/>
-        <a:font script="Syre" typeface="Estrangelo Edessa"/>
-        <a:font script="Sora" typeface="Nirmala UI"/>
-        <a:font script="Tale" typeface="Microsoft Tai Le"/>
-        <a:font script="Talu" typeface="Microsoft New Tai Lue"/>
-        <a:font script="Tfng" typeface="Ebrima"/>
       </a:minorFont>
     </a:fontScheme>
     <a:fmtScheme name="Office">
@@ -7677,6 +6721,13 @@
         </a:gradFill>
       </a:fillStyleLst>
       <a:lnStyleLst>
+        <a:ln w="6350" cap="flat" cmpd="sng" algn="ctr">
+          <a:solidFill>
+            <a:schemeClr val="phClr"/>
+          </a:solidFill>
+          <a:prstDash val="solid"/>
+          <a:miter lim="800000"/>
+        </a:ln>
         <a:ln w="12700" cap="flat" cmpd="sng" algn="ctr">
           <a:solidFill>
             <a:schemeClr val="phClr"/>
@@ -7685,13 +6736,6 @@
           <a:miter lim="800000"/>
         </a:ln>
         <a:ln w="19050" cap="flat" cmpd="sng" algn="ctr">
-          <a:solidFill>
-            <a:schemeClr val="phClr"/>
-          </a:solidFill>
-          <a:prstDash val="solid"/>
-          <a:miter lim="800000"/>
-        </a:ln>
-        <a:ln w="25400" cap="flat" cmpd="sng" algn="ctr">
           <a:solidFill>
             <a:schemeClr val="phClr"/>
           </a:solidFill>
@@ -7756,31 +6800,11 @@
       </a:bgFillStyleLst>
     </a:fmtScheme>
   </a:themeElements>
-  <a:objectDefaults>
-    <a:lnDef>
-      <a:spPr/>
-      <a:bodyPr/>
-      <a:lstStyle/>
-      <a:style>
-        <a:lnRef idx="2">
-          <a:schemeClr val="accent1"/>
-        </a:lnRef>
-        <a:fillRef idx="0">
-          <a:schemeClr val="accent1"/>
-        </a:fillRef>
-        <a:effectRef idx="1">
-          <a:schemeClr val="accent1"/>
-        </a:effectRef>
-        <a:fontRef idx="minor">
-          <a:schemeClr val="tx1"/>
-        </a:fontRef>
-      </a:style>
-    </a:lnDef>
-  </a:objectDefaults>
+  <a:objectDefaults/>
   <a:extraClrSchemeLst/>
   <a:extLst>
     <a:ext uri="{05A4C25C-085E-4340-85A3-A5531E510DB2}">
-      <thm15:themeFamily xmlns:thm15="http://schemas.microsoft.com/office/thememl/2012/main" name="Office Theme" id="{2E142A2C-CD16-42D6-873A-C26D2A0506FA}" vid="{1BDDFF52-6CD6-40A5-AB3C-68EB2F1E4D0A}"/>
+      <thm15:themeFamily xmlns:thm15="http://schemas.microsoft.com/office/thememl/2012/main" name="Office Theme" id="{62F939B6-93AF-4DB8-9C6B-D6C7DFDC589F}" vid="{4A3C46E8-61CC-4603-A589-7422A47A8E4A}"/>
     </a:ext>
   </a:extLst>
 </a:theme>
@@ -7788,14 +6812,14 @@
 
 <file path=word/webextensions/taskpanes.xml><?xml version="1.0" encoding="utf-8"?>
 <wetp:taskpanes xmlns:wetp="http://schemas.microsoft.com/office/webextensions/taskpanes/2010/11">
-  <wetp:taskpane dockstate="right" visibility="0" width="570" row="3">
+  <wetp:taskpane dockstate="" visibility="1" width="475" row="3">
     <wetp:webextensionref xmlns:r="http://schemas.openxmlformats.org/officeDocument/2006/relationships" r:id="rId1"/>
   </wetp:taskpane>
 </wetp:taskpanes>
 </file>
 
 <file path=word/webextensions/webextension1.xml><?xml version="1.0" encoding="utf-8"?>
-<we:webextension xmlns:we="http://schemas.microsoft.com/office/webextensions/webextension/2010/11" id="{68A5E5BD-AD53-4CFD-80C6-6993ADB15415}">
+<we:webextension xmlns:we="http://schemas.microsoft.com/office/webextensions/webextension/2010/11" id="{7a514d73-03c9-4a9f-a5f3-c246ac785751}">
   <we:reference id="7a514d73-03c9-4a9f-a5f3-c246ac785751" version="1.0.1.0" store="developer" storeType="Registry"/>
   <we:alternateReferences/>
   <we:properties/>

</xml_diff>

<commit_message>
Update default document and v8 in nearly-done preset
</commit_message>
<xml_diff>
--- a/data/app/documents/default.docx
+++ b/data/app/documents/default.docx
@@ -1984,8 +1984,8 @@
               <w:spacing w:after="165"/>
               <w:rPr>
                 <w:rFonts w:ascii="Times New Roman" w:hAnsi="Times New Roman" w:cs="Times New Roman"/>
-                <w:sz w:val="20"/>
-                <w:szCs w:val="20"/>
+                <w:sz w:val="22"/>
+                <w:szCs w:val="22"/>
               </w:rPr>
             </w:pPr>
             <w:bookmarkStart w:id="5" w:name="_Hlk206417645"/>
@@ -1993,8 +1993,8 @@
             <w:r>
               <w:rPr>
                 <w:rFonts w:ascii="Times New Roman" w:eastAsia="Times New Roman" w:hAnsi="Times New Roman" w:cs="Times New Roman"/>
-                <w:sz w:val="20"/>
-                <w:szCs w:val="20"/>
+                <w:sz w:val="22"/>
+                <w:szCs w:val="22"/>
               </w:rPr>
               <w:t>Core infra</w:t>
             </w:r>
@@ -2021,15 +2021,15 @@
               <w:spacing w:after="165"/>
               <w:rPr>
                 <w:rFonts w:ascii="Times New Roman" w:hAnsi="Times New Roman" w:cs="Times New Roman"/>
-                <w:sz w:val="20"/>
-                <w:szCs w:val="20"/>
-              </w:rPr>
-            </w:pPr>
-            <w:r>
-              <w:rPr>
-                <w:rFonts w:ascii="Times New Roman" w:eastAsia="Times New Roman" w:hAnsi="Times New Roman" w:cs="Times New Roman"/>
-                <w:sz w:val="20"/>
-                <w:szCs w:val="20"/>
+                <w:sz w:val="22"/>
+                <w:szCs w:val="22"/>
+              </w:rPr>
+            </w:pPr>
+            <w:r>
+              <w:rPr>
+                <w:rFonts w:ascii="Times New Roman" w:eastAsia="Times New Roman" w:hAnsi="Times New Roman" w:cs="Times New Roman"/>
+                <w:sz w:val="22"/>
+                <w:szCs w:val="22"/>
               </w:rPr>
               <w:t>Yes</w:t>
             </w:r>
@@ -2049,15 +2049,15 @@
               <w:spacing w:after="165"/>
               <w:rPr>
                 <w:rFonts w:ascii="Times New Roman" w:eastAsia="Times New Roman" w:hAnsi="Times New Roman" w:cs="Times New Roman"/>
-                <w:sz w:val="20"/>
-                <w:szCs w:val="20"/>
-              </w:rPr>
-            </w:pPr>
-            <w:r>
-              <w:rPr>
-                <w:rFonts w:ascii="Times New Roman" w:eastAsia="Times New Roman" w:hAnsi="Times New Roman" w:cs="Times New Roman"/>
-                <w:sz w:val="20"/>
-                <w:szCs w:val="20"/>
+                <w:sz w:val="22"/>
+                <w:szCs w:val="22"/>
+              </w:rPr>
+            </w:pPr>
+            <w:r>
+              <w:rPr>
+                <w:rFonts w:ascii="Times New Roman" w:eastAsia="Times New Roman" w:hAnsi="Times New Roman" w:cs="Times New Roman"/>
+                <w:sz w:val="22"/>
+                <w:szCs w:val="22"/>
               </w:rPr>
               <w:t>Yes</w:t>
             </w:r>
@@ -2084,15 +2084,15 @@
               <w:spacing w:after="165"/>
               <w:rPr>
                 <w:rFonts w:ascii="Times New Roman" w:hAnsi="Times New Roman" w:cs="Times New Roman"/>
-                <w:sz w:val="20"/>
-                <w:szCs w:val="20"/>
-              </w:rPr>
-            </w:pPr>
-            <w:r>
-              <w:rPr>
-                <w:rFonts w:ascii="Times New Roman" w:eastAsia="Times New Roman" w:hAnsi="Times New Roman" w:cs="Times New Roman"/>
-                <w:sz w:val="20"/>
-                <w:szCs w:val="20"/>
+                <w:sz w:val="22"/>
+                <w:szCs w:val="22"/>
+              </w:rPr>
+            </w:pPr>
+            <w:r>
+              <w:rPr>
+                <w:rFonts w:ascii="Times New Roman" w:eastAsia="Times New Roman" w:hAnsi="Times New Roman" w:cs="Times New Roman"/>
+                <w:sz w:val="22"/>
+                <w:szCs w:val="22"/>
               </w:rPr>
               <w:t>Yes</w:t>
             </w:r>
@@ -2119,15 +2119,15 @@
               <w:spacing w:after="165"/>
               <w:rPr>
                 <w:rFonts w:ascii="Times New Roman" w:hAnsi="Times New Roman" w:cs="Times New Roman"/>
-                <w:sz w:val="20"/>
-                <w:szCs w:val="20"/>
-              </w:rPr>
-            </w:pPr>
-            <w:r>
-              <w:rPr>
-                <w:rFonts w:ascii="Times New Roman" w:eastAsia="Times New Roman" w:hAnsi="Times New Roman" w:cs="Times New Roman"/>
-                <w:sz w:val="20"/>
-                <w:szCs w:val="20"/>
+                <w:sz w:val="22"/>
+                <w:szCs w:val="22"/>
+              </w:rPr>
+            </w:pPr>
+            <w:r>
+              <w:rPr>
+                <w:rFonts w:ascii="Times New Roman" w:eastAsia="Times New Roman" w:hAnsi="Times New Roman" w:cs="Times New Roman"/>
+                <w:sz w:val="22"/>
+                <w:szCs w:val="22"/>
               </w:rPr>
               <w:t>Yes</w:t>
             </w:r>
@@ -2158,15 +2158,15 @@
               <w:spacing w:after="165"/>
               <w:rPr>
                 <w:rFonts w:ascii="Times New Roman" w:eastAsia="Times New Roman" w:hAnsi="Times New Roman" w:cs="Times New Roman"/>
-                <w:sz w:val="20"/>
-                <w:szCs w:val="20"/>
-              </w:rPr>
-            </w:pPr>
-            <w:r>
-              <w:rPr>
-                <w:rFonts w:ascii="Times New Roman" w:eastAsia="Times New Roman" w:hAnsi="Times New Roman" w:cs="Times New Roman"/>
-                <w:sz w:val="20"/>
-                <w:szCs w:val="20"/>
+                <w:sz w:val="22"/>
+                <w:szCs w:val="22"/>
+              </w:rPr>
+            </w:pPr>
+            <w:r>
+              <w:rPr>
+                <w:rFonts w:ascii="Times New Roman" w:eastAsia="Times New Roman" w:hAnsi="Times New Roman" w:cs="Times New Roman"/>
+                <w:sz w:val="22"/>
+                <w:szCs w:val="22"/>
               </w:rPr>
               <w:t>File management</w:t>
             </w:r>
@@ -2193,15 +2193,15 @@
               <w:spacing w:after="165"/>
               <w:rPr>
                 <w:rFonts w:ascii="Times New Roman" w:eastAsia="Times New Roman" w:hAnsi="Times New Roman" w:cs="Times New Roman"/>
-                <w:sz w:val="20"/>
-                <w:szCs w:val="20"/>
-              </w:rPr>
-            </w:pPr>
-            <w:r>
-              <w:rPr>
-                <w:rFonts w:ascii="Times New Roman" w:eastAsia="Times New Roman" w:hAnsi="Times New Roman" w:cs="Times New Roman"/>
-                <w:sz w:val="20"/>
-                <w:szCs w:val="20"/>
+                <w:sz w:val="22"/>
+                <w:szCs w:val="22"/>
+              </w:rPr>
+            </w:pPr>
+            <w:r>
+              <w:rPr>
+                <w:rFonts w:ascii="Times New Roman" w:eastAsia="Times New Roman" w:hAnsi="Times New Roman" w:cs="Times New Roman"/>
+                <w:sz w:val="22"/>
+                <w:szCs w:val="22"/>
               </w:rPr>
               <w:t>Yes</w:t>
             </w:r>
@@ -2221,15 +2221,15 @@
               <w:spacing w:after="165"/>
               <w:rPr>
                 <w:rFonts w:ascii="Times New Roman" w:eastAsia="Times New Roman" w:hAnsi="Times New Roman" w:cs="Times New Roman"/>
-                <w:sz w:val="20"/>
-                <w:szCs w:val="20"/>
-              </w:rPr>
-            </w:pPr>
-            <w:r>
-              <w:rPr>
-                <w:rFonts w:ascii="Times New Roman" w:eastAsia="Times New Roman" w:hAnsi="Times New Roman" w:cs="Times New Roman"/>
-                <w:sz w:val="20"/>
-                <w:szCs w:val="20"/>
+                <w:sz w:val="22"/>
+                <w:szCs w:val="22"/>
+              </w:rPr>
+            </w:pPr>
+            <w:r>
+              <w:rPr>
+                <w:rFonts w:ascii="Times New Roman" w:eastAsia="Times New Roman" w:hAnsi="Times New Roman" w:cs="Times New Roman"/>
+                <w:sz w:val="22"/>
+                <w:szCs w:val="22"/>
               </w:rPr>
               <w:t>Yes</w:t>
             </w:r>
@@ -2256,15 +2256,15 @@
               <w:spacing w:after="165"/>
               <w:rPr>
                 <w:rFonts w:ascii="Times New Roman" w:eastAsia="Times New Roman" w:hAnsi="Times New Roman" w:cs="Times New Roman"/>
-                <w:sz w:val="20"/>
-                <w:szCs w:val="20"/>
-              </w:rPr>
-            </w:pPr>
-            <w:r>
-              <w:rPr>
-                <w:rFonts w:ascii="Times New Roman" w:eastAsia="Times New Roman" w:hAnsi="Times New Roman" w:cs="Times New Roman"/>
-                <w:sz w:val="20"/>
-                <w:szCs w:val="20"/>
+                <w:sz w:val="22"/>
+                <w:szCs w:val="22"/>
+              </w:rPr>
+            </w:pPr>
+            <w:r>
+              <w:rPr>
+                <w:rFonts w:ascii="Times New Roman" w:eastAsia="Times New Roman" w:hAnsi="Times New Roman" w:cs="Times New Roman"/>
+                <w:sz w:val="22"/>
+                <w:szCs w:val="22"/>
               </w:rPr>
               <w:t>Yes</w:t>
             </w:r>
@@ -2291,15 +2291,15 @@
               <w:spacing w:after="165"/>
               <w:rPr>
                 <w:rFonts w:ascii="Times New Roman" w:eastAsia="Times New Roman" w:hAnsi="Times New Roman" w:cs="Times New Roman"/>
-                <w:sz w:val="20"/>
-                <w:szCs w:val="20"/>
-              </w:rPr>
-            </w:pPr>
-            <w:r>
-              <w:rPr>
-                <w:rFonts w:ascii="Times New Roman" w:eastAsia="Times New Roman" w:hAnsi="Times New Roman" w:cs="Times New Roman"/>
-                <w:sz w:val="20"/>
-                <w:szCs w:val="20"/>
+                <w:sz w:val="22"/>
+                <w:szCs w:val="22"/>
+              </w:rPr>
+            </w:pPr>
+            <w:r>
+              <w:rPr>
+                <w:rFonts w:ascii="Times New Roman" w:eastAsia="Times New Roman" w:hAnsi="Times New Roman" w:cs="Times New Roman"/>
+                <w:sz w:val="22"/>
+                <w:szCs w:val="22"/>
               </w:rPr>
               <w:t>Yes</w:t>
             </w:r>
@@ -2330,15 +2330,15 @@
               <w:spacing w:after="165"/>
               <w:rPr>
                 <w:rFonts w:ascii="Times New Roman" w:hAnsi="Times New Roman" w:cs="Times New Roman"/>
-                <w:sz w:val="20"/>
-                <w:szCs w:val="20"/>
-              </w:rPr>
-            </w:pPr>
-            <w:r>
-              <w:rPr>
-                <w:rFonts w:ascii="Times New Roman" w:eastAsia="Times New Roman" w:hAnsi="Times New Roman" w:cs="Times New Roman"/>
-                <w:sz w:val="20"/>
-                <w:szCs w:val="20"/>
+                <w:sz w:val="22"/>
+                <w:szCs w:val="22"/>
+              </w:rPr>
+            </w:pPr>
+            <w:r>
+              <w:rPr>
+                <w:rFonts w:ascii="Times New Roman" w:eastAsia="Times New Roman" w:hAnsi="Times New Roman" w:cs="Times New Roman"/>
+                <w:sz w:val="22"/>
+                <w:szCs w:val="22"/>
               </w:rPr>
               <w:t>User management</w:t>
             </w:r>
@@ -2365,15 +2365,15 @@
               <w:spacing w:after="165"/>
               <w:rPr>
                 <w:rFonts w:ascii="Times New Roman" w:hAnsi="Times New Roman" w:cs="Times New Roman"/>
-                <w:sz w:val="20"/>
-                <w:szCs w:val="20"/>
-              </w:rPr>
-            </w:pPr>
-            <w:r>
-              <w:rPr>
-                <w:rFonts w:ascii="Times New Roman" w:eastAsia="Times New Roman" w:hAnsi="Times New Roman" w:cs="Times New Roman"/>
-                <w:sz w:val="20"/>
-                <w:szCs w:val="20"/>
+                <w:sz w:val="22"/>
+                <w:szCs w:val="22"/>
+              </w:rPr>
+            </w:pPr>
+            <w:r>
+              <w:rPr>
+                <w:rFonts w:ascii="Times New Roman" w:eastAsia="Times New Roman" w:hAnsi="Times New Roman" w:cs="Times New Roman"/>
+                <w:sz w:val="22"/>
+                <w:szCs w:val="22"/>
               </w:rPr>
               <w:t>Yes</w:t>
             </w:r>
@@ -2393,15 +2393,15 @@
               <w:spacing w:after="165"/>
               <w:rPr>
                 <w:rFonts w:ascii="Times New Roman" w:eastAsia="Times New Roman" w:hAnsi="Times New Roman" w:cs="Times New Roman"/>
-                <w:sz w:val="20"/>
-                <w:szCs w:val="20"/>
-              </w:rPr>
-            </w:pPr>
-            <w:r>
-              <w:rPr>
-                <w:rFonts w:ascii="Times New Roman" w:eastAsia="Times New Roman" w:hAnsi="Times New Roman" w:cs="Times New Roman"/>
-                <w:sz w:val="20"/>
-                <w:szCs w:val="20"/>
+                <w:sz w:val="22"/>
+                <w:szCs w:val="22"/>
+              </w:rPr>
+            </w:pPr>
+            <w:r>
+              <w:rPr>
+                <w:rFonts w:ascii="Times New Roman" w:eastAsia="Times New Roman" w:hAnsi="Times New Roman" w:cs="Times New Roman"/>
+                <w:sz w:val="22"/>
+                <w:szCs w:val="22"/>
               </w:rPr>
               <w:t>Yes</w:t>
             </w:r>
@@ -2428,15 +2428,15 @@
               <w:spacing w:after="165"/>
               <w:rPr>
                 <w:rFonts w:ascii="Times New Roman" w:hAnsi="Times New Roman" w:cs="Times New Roman"/>
-                <w:sz w:val="20"/>
-                <w:szCs w:val="20"/>
-              </w:rPr>
-            </w:pPr>
-            <w:r>
-              <w:rPr>
-                <w:rFonts w:ascii="Times New Roman" w:eastAsia="Times New Roman" w:hAnsi="Times New Roman" w:cs="Times New Roman"/>
-                <w:sz w:val="20"/>
-                <w:szCs w:val="20"/>
+                <w:sz w:val="22"/>
+                <w:szCs w:val="22"/>
+              </w:rPr>
+            </w:pPr>
+            <w:r>
+              <w:rPr>
+                <w:rFonts w:ascii="Times New Roman" w:eastAsia="Times New Roman" w:hAnsi="Times New Roman" w:cs="Times New Roman"/>
+                <w:sz w:val="22"/>
+                <w:szCs w:val="22"/>
               </w:rPr>
               <w:t>Yes</w:t>
             </w:r>
@@ -2463,15 +2463,15 @@
               <w:spacing w:after="165"/>
               <w:rPr>
                 <w:rFonts w:ascii="Times New Roman" w:hAnsi="Times New Roman" w:cs="Times New Roman"/>
-                <w:sz w:val="20"/>
-                <w:szCs w:val="20"/>
-              </w:rPr>
-            </w:pPr>
-            <w:r>
-              <w:rPr>
-                <w:rFonts w:ascii="Times New Roman" w:eastAsia="Times New Roman" w:hAnsi="Times New Roman" w:cs="Times New Roman"/>
-                <w:sz w:val="20"/>
-                <w:szCs w:val="20"/>
+                <w:sz w:val="22"/>
+                <w:szCs w:val="22"/>
+              </w:rPr>
+            </w:pPr>
+            <w:r>
+              <w:rPr>
+                <w:rFonts w:ascii="Times New Roman" w:eastAsia="Times New Roman" w:hAnsi="Times New Roman" w:cs="Times New Roman"/>
+                <w:sz w:val="22"/>
+                <w:szCs w:val="22"/>
               </w:rPr>
               <w:t>Yes</w:t>
             </w:r>
@@ -2502,15 +2502,15 @@
               <w:spacing w:after="165"/>
               <w:rPr>
                 <w:rFonts w:ascii="Times New Roman" w:eastAsia="Times New Roman" w:hAnsi="Times New Roman" w:cs="Times New Roman"/>
-                <w:sz w:val="20"/>
-                <w:szCs w:val="20"/>
-              </w:rPr>
-            </w:pPr>
-            <w:r>
-              <w:rPr>
-                <w:rFonts w:ascii="Times New Roman" w:eastAsia="Times New Roman" w:hAnsi="Times New Roman" w:cs="Times New Roman"/>
-                <w:sz w:val="20"/>
-                <w:szCs w:val="20"/>
+                <w:sz w:val="22"/>
+                <w:szCs w:val="22"/>
+              </w:rPr>
+            </w:pPr>
+            <w:r>
+              <w:rPr>
+                <w:rFonts w:ascii="Times New Roman" w:eastAsia="Times New Roman" w:hAnsi="Times New Roman" w:cs="Times New Roman"/>
+                <w:sz w:val="22"/>
+                <w:szCs w:val="22"/>
               </w:rPr>
               <w:t>Check-in / check-out</w:t>
             </w:r>
@@ -2537,15 +2537,15 @@
               <w:spacing w:after="165"/>
               <w:rPr>
                 <w:rFonts w:ascii="Times New Roman" w:eastAsia="Times New Roman" w:hAnsi="Times New Roman" w:cs="Times New Roman"/>
-                <w:sz w:val="20"/>
-                <w:szCs w:val="20"/>
-              </w:rPr>
-            </w:pPr>
-            <w:r>
-              <w:rPr>
-                <w:rFonts w:ascii="Times New Roman" w:eastAsia="Times New Roman" w:hAnsi="Times New Roman" w:cs="Times New Roman"/>
-                <w:sz w:val="20"/>
-                <w:szCs w:val="20"/>
+                <w:sz w:val="22"/>
+                <w:szCs w:val="22"/>
+              </w:rPr>
+            </w:pPr>
+            <w:r>
+              <w:rPr>
+                <w:rFonts w:ascii="Times New Roman" w:eastAsia="Times New Roman" w:hAnsi="Times New Roman" w:cs="Times New Roman"/>
+                <w:sz w:val="22"/>
+                <w:szCs w:val="22"/>
               </w:rPr>
               <w:t>Yes</w:t>
             </w:r>
@@ -2565,15 +2565,15 @@
               <w:spacing w:after="165"/>
               <w:rPr>
                 <w:rFonts w:ascii="Times New Roman" w:eastAsia="Times New Roman" w:hAnsi="Times New Roman" w:cs="Times New Roman"/>
-                <w:sz w:val="20"/>
-                <w:szCs w:val="20"/>
-              </w:rPr>
-            </w:pPr>
-            <w:r>
-              <w:rPr>
-                <w:rFonts w:ascii="Times New Roman" w:eastAsia="Times New Roman" w:hAnsi="Times New Roman" w:cs="Times New Roman"/>
-                <w:sz w:val="20"/>
-                <w:szCs w:val="20"/>
+                <w:sz w:val="22"/>
+                <w:szCs w:val="22"/>
+              </w:rPr>
+            </w:pPr>
+            <w:r>
+              <w:rPr>
+                <w:rFonts w:ascii="Times New Roman" w:eastAsia="Times New Roman" w:hAnsi="Times New Roman" w:cs="Times New Roman"/>
+                <w:sz w:val="22"/>
+                <w:szCs w:val="22"/>
               </w:rPr>
               <w:t>Yes</w:t>
             </w:r>
@@ -2600,15 +2600,15 @@
               <w:spacing w:after="165"/>
               <w:rPr>
                 <w:rFonts w:ascii="Times New Roman" w:eastAsia="Times New Roman" w:hAnsi="Times New Roman" w:cs="Times New Roman"/>
-                <w:sz w:val="20"/>
-                <w:szCs w:val="20"/>
-              </w:rPr>
-            </w:pPr>
-            <w:r>
-              <w:rPr>
-                <w:rFonts w:ascii="Times New Roman" w:eastAsia="Times New Roman" w:hAnsi="Times New Roman" w:cs="Times New Roman"/>
-                <w:sz w:val="20"/>
-                <w:szCs w:val="20"/>
+                <w:sz w:val="22"/>
+                <w:szCs w:val="22"/>
+              </w:rPr>
+            </w:pPr>
+            <w:r>
+              <w:rPr>
+                <w:rFonts w:ascii="Times New Roman" w:eastAsia="Times New Roman" w:hAnsi="Times New Roman" w:cs="Times New Roman"/>
+                <w:sz w:val="22"/>
+                <w:szCs w:val="22"/>
               </w:rPr>
               <w:t>Yes</w:t>
             </w:r>
@@ -2635,15 +2635,15 @@
               <w:spacing w:after="165"/>
               <w:rPr>
                 <w:rFonts w:ascii="Times New Roman" w:eastAsia="Times New Roman" w:hAnsi="Times New Roman" w:cs="Times New Roman"/>
-                <w:sz w:val="20"/>
-                <w:szCs w:val="20"/>
-              </w:rPr>
-            </w:pPr>
-            <w:r>
-              <w:rPr>
-                <w:rFonts w:ascii="Times New Roman" w:eastAsia="Times New Roman" w:hAnsi="Times New Roman" w:cs="Times New Roman"/>
-                <w:sz w:val="20"/>
-                <w:szCs w:val="20"/>
+                <w:sz w:val="22"/>
+                <w:szCs w:val="22"/>
+              </w:rPr>
+            </w:pPr>
+            <w:r>
+              <w:rPr>
+                <w:rFonts w:ascii="Times New Roman" w:eastAsia="Times New Roman" w:hAnsi="Times New Roman" w:cs="Times New Roman"/>
+                <w:sz w:val="22"/>
+                <w:szCs w:val="22"/>
               </w:rPr>
               <w:t>Yes</w:t>
             </w:r>
@@ -2676,8 +2676,8 @@
               <w:spacing w:after="165"/>
               <w:rPr>
                 <w:rFonts w:ascii="Times New Roman" w:eastAsia="Times New Roman" w:hAnsi="Times New Roman" w:cs="Times New Roman"/>
-                <w:sz w:val="20"/>
-                <w:szCs w:val="20"/>
+                <w:sz w:val="22"/>
+                <w:szCs w:val="22"/>
               </w:rPr>
             </w:pPr>
           </w:p>
@@ -2707,15 +2707,15 @@
               <w:spacing w:after="165"/>
               <w:rPr>
                 <w:rFonts w:ascii="Times New Roman" w:hAnsi="Times New Roman" w:cs="Times New Roman"/>
-                <w:sz w:val="20"/>
-                <w:szCs w:val="20"/>
-              </w:rPr>
-            </w:pPr>
-            <w:r>
-              <w:rPr>
-                <w:rFonts w:ascii="Times New Roman" w:eastAsia="Times New Roman" w:hAnsi="Times New Roman" w:cs="Times New Roman"/>
-                <w:sz w:val="20"/>
-                <w:szCs w:val="20"/>
+                <w:sz w:val="22"/>
+                <w:szCs w:val="22"/>
+              </w:rPr>
+            </w:pPr>
+            <w:r>
+              <w:rPr>
+                <w:rFonts w:ascii="Times New Roman" w:eastAsia="Times New Roman" w:hAnsi="Times New Roman" w:cs="Times New Roman"/>
+                <w:sz w:val="22"/>
+                <w:szCs w:val="22"/>
               </w:rPr>
               <w:t>Basic AI integration</w:t>
             </w:r>
@@ -2742,15 +2742,15 @@
               <w:spacing w:after="165"/>
               <w:rPr>
                 <w:rFonts w:ascii="Times New Roman" w:hAnsi="Times New Roman" w:cs="Times New Roman"/>
-                <w:sz w:val="20"/>
-                <w:szCs w:val="20"/>
-              </w:rPr>
-            </w:pPr>
-            <w:r>
-              <w:rPr>
-                <w:rFonts w:ascii="Times New Roman" w:eastAsia="Times New Roman" w:hAnsi="Times New Roman" w:cs="Times New Roman"/>
-                <w:sz w:val="20"/>
-                <w:szCs w:val="20"/>
+                <w:sz w:val="22"/>
+                <w:szCs w:val="22"/>
+              </w:rPr>
+            </w:pPr>
+            <w:r>
+              <w:rPr>
+                <w:rFonts w:ascii="Times New Roman" w:eastAsia="Times New Roman" w:hAnsi="Times New Roman" w:cs="Times New Roman"/>
+                <w:sz w:val="22"/>
+                <w:szCs w:val="22"/>
               </w:rPr>
               <w:t>Yes</w:t>
             </w:r>
@@ -2770,15 +2770,15 @@
               <w:spacing w:after="165"/>
               <w:rPr>
                 <w:rFonts w:ascii="Times New Roman" w:eastAsia="Times New Roman" w:hAnsi="Times New Roman" w:cs="Times New Roman"/>
-                <w:sz w:val="20"/>
-                <w:szCs w:val="20"/>
-              </w:rPr>
-            </w:pPr>
-            <w:r>
-              <w:rPr>
-                <w:rFonts w:ascii="Times New Roman" w:eastAsia="Times New Roman" w:hAnsi="Times New Roman" w:cs="Times New Roman"/>
-                <w:sz w:val="20"/>
-                <w:szCs w:val="20"/>
+                <w:sz w:val="22"/>
+                <w:szCs w:val="22"/>
+              </w:rPr>
+            </w:pPr>
+            <w:r>
+              <w:rPr>
+                <w:rFonts w:ascii="Times New Roman" w:eastAsia="Times New Roman" w:hAnsi="Times New Roman" w:cs="Times New Roman"/>
+                <w:sz w:val="22"/>
+                <w:szCs w:val="22"/>
               </w:rPr>
               <w:t>Yes</w:t>
             </w:r>
@@ -2805,15 +2805,15 @@
               <w:spacing w:after="165"/>
               <w:rPr>
                 <w:rFonts w:ascii="Times New Roman" w:hAnsi="Times New Roman" w:cs="Times New Roman"/>
-                <w:sz w:val="20"/>
-                <w:szCs w:val="20"/>
-              </w:rPr>
-            </w:pPr>
-            <w:r>
-              <w:rPr>
-                <w:rFonts w:ascii="Times New Roman" w:eastAsia="Times New Roman" w:hAnsi="Times New Roman" w:cs="Times New Roman"/>
-                <w:sz w:val="20"/>
-                <w:szCs w:val="20"/>
+                <w:sz w:val="22"/>
+                <w:szCs w:val="22"/>
+              </w:rPr>
+            </w:pPr>
+            <w:r>
+              <w:rPr>
+                <w:rFonts w:ascii="Times New Roman" w:eastAsia="Times New Roman" w:hAnsi="Times New Roman" w:cs="Times New Roman"/>
+                <w:sz w:val="22"/>
+                <w:szCs w:val="22"/>
               </w:rPr>
               <w:t>Yes</w:t>
             </w:r>
@@ -2840,15 +2840,15 @@
               <w:spacing w:after="165"/>
               <w:rPr>
                 <w:rFonts w:ascii="Times New Roman" w:hAnsi="Times New Roman" w:cs="Times New Roman"/>
-                <w:sz w:val="20"/>
-                <w:szCs w:val="20"/>
-              </w:rPr>
-            </w:pPr>
-            <w:r>
-              <w:rPr>
-                <w:rFonts w:ascii="Times New Roman" w:eastAsia="Times New Roman" w:hAnsi="Times New Roman" w:cs="Times New Roman"/>
-                <w:sz w:val="20"/>
-                <w:szCs w:val="20"/>
+                <w:sz w:val="22"/>
+                <w:szCs w:val="22"/>
+              </w:rPr>
+            </w:pPr>
+            <w:r>
+              <w:rPr>
+                <w:rFonts w:ascii="Times New Roman" w:eastAsia="Times New Roman" w:hAnsi="Times New Roman" w:cs="Times New Roman"/>
+                <w:sz w:val="22"/>
+                <w:szCs w:val="22"/>
               </w:rPr>
               <w:t>Yes</w:t>
             </w:r>
@@ -2879,15 +2879,15 @@
               <w:spacing w:after="165"/>
               <w:rPr>
                 <w:rFonts w:ascii="Times New Roman" w:eastAsia="Times New Roman" w:hAnsi="Times New Roman" w:cs="Times New Roman"/>
-                <w:sz w:val="20"/>
-                <w:szCs w:val="20"/>
-              </w:rPr>
-            </w:pPr>
-            <w:r>
-              <w:rPr>
-                <w:rFonts w:ascii="Times New Roman" w:eastAsia="Times New Roman" w:hAnsi="Times New Roman" w:cs="Times New Roman"/>
-                <w:sz w:val="20"/>
-                <w:szCs w:val="20"/>
+                <w:sz w:val="22"/>
+                <w:szCs w:val="22"/>
+              </w:rPr>
+            </w:pPr>
+            <w:r>
+              <w:rPr>
+                <w:rFonts w:ascii="Times New Roman" w:eastAsia="Times New Roman" w:hAnsi="Times New Roman" w:cs="Times New Roman"/>
+                <w:sz w:val="22"/>
+                <w:szCs w:val="22"/>
               </w:rPr>
               <w:t>Vendor experience</w:t>
             </w:r>
@@ -2914,15 +2914,15 @@
               <w:spacing w:after="165"/>
               <w:rPr>
                 <w:rFonts w:ascii="Times New Roman" w:eastAsia="Times New Roman" w:hAnsi="Times New Roman" w:cs="Times New Roman"/>
-                <w:sz w:val="20"/>
-                <w:szCs w:val="20"/>
-              </w:rPr>
-            </w:pPr>
-            <w:r>
-              <w:rPr>
-                <w:rFonts w:ascii="Times New Roman" w:eastAsia="Times New Roman" w:hAnsi="Times New Roman" w:cs="Times New Roman"/>
-                <w:sz w:val="20"/>
-                <w:szCs w:val="20"/>
+                <w:sz w:val="22"/>
+                <w:szCs w:val="22"/>
+              </w:rPr>
+            </w:pPr>
+            <w:r>
+              <w:rPr>
+                <w:rFonts w:ascii="Times New Roman" w:eastAsia="Times New Roman" w:hAnsi="Times New Roman" w:cs="Times New Roman"/>
+                <w:sz w:val="22"/>
+                <w:szCs w:val="22"/>
               </w:rPr>
               <w:t>No</w:t>
             </w:r>
@@ -2942,15 +2942,15 @@
               <w:spacing w:after="165"/>
               <w:rPr>
                 <w:rFonts w:ascii="Times New Roman" w:eastAsia="Times New Roman" w:hAnsi="Times New Roman" w:cs="Times New Roman"/>
-                <w:sz w:val="20"/>
-                <w:szCs w:val="20"/>
-              </w:rPr>
-            </w:pPr>
-            <w:r>
-              <w:rPr>
-                <w:rFonts w:ascii="Times New Roman" w:eastAsia="Times New Roman" w:hAnsi="Times New Roman" w:cs="Times New Roman"/>
-                <w:sz w:val="20"/>
-                <w:szCs w:val="20"/>
+                <w:sz w:val="22"/>
+                <w:szCs w:val="22"/>
+              </w:rPr>
+            </w:pPr>
+            <w:r>
+              <w:rPr>
+                <w:rFonts w:ascii="Times New Roman" w:eastAsia="Times New Roman" w:hAnsi="Times New Roman" w:cs="Times New Roman"/>
+                <w:sz w:val="22"/>
+                <w:szCs w:val="22"/>
               </w:rPr>
               <w:t>Yes</w:t>
             </w:r>
@@ -2977,15 +2977,15 @@
               <w:spacing w:after="165"/>
               <w:rPr>
                 <w:rFonts w:ascii="Times New Roman" w:eastAsia="Times New Roman" w:hAnsi="Times New Roman" w:cs="Times New Roman"/>
-                <w:sz w:val="20"/>
-                <w:szCs w:val="20"/>
-              </w:rPr>
-            </w:pPr>
-            <w:r>
-              <w:rPr>
-                <w:rFonts w:ascii="Times New Roman" w:eastAsia="Times New Roman" w:hAnsi="Times New Roman" w:cs="Times New Roman"/>
-                <w:sz w:val="20"/>
-                <w:szCs w:val="20"/>
+                <w:sz w:val="22"/>
+                <w:szCs w:val="22"/>
+              </w:rPr>
+            </w:pPr>
+            <w:r>
+              <w:rPr>
+                <w:rFonts w:ascii="Times New Roman" w:eastAsia="Times New Roman" w:hAnsi="Times New Roman" w:cs="Times New Roman"/>
+                <w:sz w:val="22"/>
+                <w:szCs w:val="22"/>
               </w:rPr>
               <w:t>Yes</w:t>
             </w:r>
@@ -3012,15 +3012,15 @@
               <w:spacing w:after="165"/>
               <w:rPr>
                 <w:rFonts w:ascii="Times New Roman" w:eastAsia="Times New Roman" w:hAnsi="Times New Roman" w:cs="Times New Roman"/>
-                <w:sz w:val="20"/>
-                <w:szCs w:val="20"/>
-              </w:rPr>
-            </w:pPr>
-            <w:r>
-              <w:rPr>
-                <w:rFonts w:ascii="Times New Roman" w:eastAsia="Times New Roman" w:hAnsi="Times New Roman" w:cs="Times New Roman"/>
-                <w:sz w:val="20"/>
-                <w:szCs w:val="20"/>
+                <w:sz w:val="22"/>
+                <w:szCs w:val="22"/>
+              </w:rPr>
+            </w:pPr>
+            <w:r>
+              <w:rPr>
+                <w:rFonts w:ascii="Times New Roman" w:eastAsia="Times New Roman" w:hAnsi="Times New Roman" w:cs="Times New Roman"/>
+                <w:sz w:val="22"/>
+                <w:szCs w:val="22"/>
               </w:rPr>
               <w:t>Yes</w:t>
             </w:r>
@@ -3051,15 +3051,15 @@
               <w:spacing w:after="165"/>
               <w:rPr>
                 <w:rFonts w:ascii="Times New Roman" w:hAnsi="Times New Roman" w:cs="Times New Roman"/>
-                <w:sz w:val="20"/>
-                <w:szCs w:val="20"/>
-              </w:rPr>
-            </w:pPr>
-            <w:r>
-              <w:rPr>
-                <w:rFonts w:ascii="Times New Roman" w:eastAsia="Times New Roman" w:hAnsi="Times New Roman" w:cs="Times New Roman"/>
-                <w:sz w:val="20"/>
-                <w:szCs w:val="20"/>
+                <w:sz w:val="22"/>
+                <w:szCs w:val="22"/>
+              </w:rPr>
+            </w:pPr>
+            <w:r>
+              <w:rPr>
+                <w:rFonts w:ascii="Times New Roman" w:eastAsia="Times New Roman" w:hAnsi="Times New Roman" w:cs="Times New Roman"/>
+                <w:sz w:val="22"/>
+                <w:szCs w:val="22"/>
               </w:rPr>
               <w:t>Signatures</w:t>
             </w:r>
@@ -3086,15 +3086,15 @@
               <w:spacing w:after="165"/>
               <w:rPr>
                 <w:rFonts w:ascii="Times New Roman" w:hAnsi="Times New Roman" w:cs="Times New Roman"/>
-                <w:sz w:val="20"/>
-                <w:szCs w:val="20"/>
-              </w:rPr>
-            </w:pPr>
-            <w:r>
-              <w:rPr>
-                <w:rFonts w:ascii="Times New Roman" w:eastAsia="Times New Roman" w:hAnsi="Times New Roman" w:cs="Times New Roman"/>
-                <w:sz w:val="20"/>
-                <w:szCs w:val="20"/>
+                <w:sz w:val="22"/>
+                <w:szCs w:val="22"/>
+              </w:rPr>
+            </w:pPr>
+            <w:r>
+              <w:rPr>
+                <w:rFonts w:ascii="Times New Roman" w:eastAsia="Times New Roman" w:hAnsi="Times New Roman" w:cs="Times New Roman"/>
+                <w:sz w:val="22"/>
+                <w:szCs w:val="22"/>
               </w:rPr>
               <w:t>No</w:t>
             </w:r>
@@ -3114,15 +3114,15 @@
               <w:spacing w:after="165"/>
               <w:rPr>
                 <w:rFonts w:ascii="Times New Roman" w:eastAsia="Times New Roman" w:hAnsi="Times New Roman" w:cs="Times New Roman"/>
-                <w:sz w:val="20"/>
-                <w:szCs w:val="20"/>
-              </w:rPr>
-            </w:pPr>
-            <w:r>
-              <w:rPr>
-                <w:rFonts w:ascii="Times New Roman" w:eastAsia="Times New Roman" w:hAnsi="Times New Roman" w:cs="Times New Roman"/>
-                <w:sz w:val="20"/>
-                <w:szCs w:val="20"/>
+                <w:sz w:val="22"/>
+                <w:szCs w:val="22"/>
+              </w:rPr>
+            </w:pPr>
+            <w:r>
+              <w:rPr>
+                <w:rFonts w:ascii="Times New Roman" w:eastAsia="Times New Roman" w:hAnsi="Times New Roman" w:cs="Times New Roman"/>
+                <w:sz w:val="22"/>
+                <w:szCs w:val="22"/>
               </w:rPr>
               <w:t>Yes</w:t>
             </w:r>
@@ -3149,15 +3149,15 @@
               <w:spacing w:after="165"/>
               <w:rPr>
                 <w:rFonts w:ascii="Times New Roman" w:hAnsi="Times New Roman" w:cs="Times New Roman"/>
-                <w:sz w:val="20"/>
-                <w:szCs w:val="20"/>
-              </w:rPr>
-            </w:pPr>
-            <w:r>
-              <w:rPr>
-                <w:rFonts w:ascii="Times New Roman" w:eastAsia="Times New Roman" w:hAnsi="Times New Roman" w:cs="Times New Roman"/>
-                <w:sz w:val="20"/>
-                <w:szCs w:val="20"/>
+                <w:sz w:val="22"/>
+                <w:szCs w:val="22"/>
+              </w:rPr>
+            </w:pPr>
+            <w:r>
+              <w:rPr>
+                <w:rFonts w:ascii="Times New Roman" w:eastAsia="Times New Roman" w:hAnsi="Times New Roman" w:cs="Times New Roman"/>
+                <w:sz w:val="22"/>
+                <w:szCs w:val="22"/>
               </w:rPr>
               <w:t>Yes</w:t>
             </w:r>
@@ -3184,15 +3184,15 @@
               <w:spacing w:after="165"/>
               <w:rPr>
                 <w:rFonts w:ascii="Times New Roman" w:hAnsi="Times New Roman" w:cs="Times New Roman"/>
-                <w:sz w:val="20"/>
-                <w:szCs w:val="20"/>
-              </w:rPr>
-            </w:pPr>
-            <w:r>
-              <w:rPr>
-                <w:rFonts w:ascii="Times New Roman" w:eastAsia="Times New Roman" w:hAnsi="Times New Roman" w:cs="Times New Roman"/>
-                <w:sz w:val="20"/>
-                <w:szCs w:val="20"/>
+                <w:sz w:val="22"/>
+                <w:szCs w:val="22"/>
+              </w:rPr>
+            </w:pPr>
+            <w:r>
+              <w:rPr>
+                <w:rFonts w:ascii="Times New Roman" w:eastAsia="Times New Roman" w:hAnsi="Times New Roman" w:cs="Times New Roman"/>
+                <w:sz w:val="22"/>
+                <w:szCs w:val="22"/>
               </w:rPr>
               <w:t>Yes</w:t>
             </w:r>
@@ -3223,15 +3223,15 @@
               <w:spacing w:after="165"/>
               <w:rPr>
                 <w:rFonts w:ascii="Times New Roman" w:hAnsi="Times New Roman" w:cs="Times New Roman"/>
-                <w:sz w:val="20"/>
-                <w:szCs w:val="20"/>
-              </w:rPr>
-            </w:pPr>
-            <w:r>
-              <w:rPr>
-                <w:rFonts w:ascii="Times New Roman" w:eastAsia="Times New Roman" w:hAnsi="Times New Roman" w:cs="Times New Roman"/>
-                <w:sz w:val="20"/>
-                <w:szCs w:val="20"/>
+                <w:sz w:val="22"/>
+                <w:szCs w:val="22"/>
+              </w:rPr>
+            </w:pPr>
+            <w:r>
+              <w:rPr>
+                <w:rFonts w:ascii="Times New Roman" w:eastAsia="Times New Roman" w:hAnsi="Times New Roman" w:cs="Times New Roman"/>
+                <w:sz w:val="22"/>
+                <w:szCs w:val="22"/>
                 <w:lang w:val="fr-FR"/>
               </w:rPr>
               <w:t>Variables</w:t>
@@ -3259,15 +3259,15 @@
               <w:spacing w:after="165"/>
               <w:rPr>
                 <w:rFonts w:ascii="Times New Roman" w:hAnsi="Times New Roman" w:cs="Times New Roman"/>
-                <w:sz w:val="20"/>
-                <w:szCs w:val="20"/>
-              </w:rPr>
-            </w:pPr>
-            <w:r>
-              <w:rPr>
-                <w:rFonts w:ascii="Times New Roman" w:eastAsia="Times New Roman" w:hAnsi="Times New Roman" w:cs="Times New Roman"/>
-                <w:sz w:val="20"/>
-                <w:szCs w:val="20"/>
+                <w:sz w:val="22"/>
+                <w:szCs w:val="22"/>
+              </w:rPr>
+            </w:pPr>
+            <w:r>
+              <w:rPr>
+                <w:rFonts w:ascii="Times New Roman" w:eastAsia="Times New Roman" w:hAnsi="Times New Roman" w:cs="Times New Roman"/>
+                <w:sz w:val="22"/>
+                <w:szCs w:val="22"/>
               </w:rPr>
               <w:t>No</w:t>
             </w:r>
@@ -3287,15 +3287,15 @@
               <w:spacing w:after="165"/>
               <w:rPr>
                 <w:rFonts w:ascii="Times New Roman" w:eastAsia="Times New Roman" w:hAnsi="Times New Roman" w:cs="Times New Roman"/>
-                <w:sz w:val="20"/>
-                <w:szCs w:val="20"/>
-              </w:rPr>
-            </w:pPr>
-            <w:r>
-              <w:rPr>
-                <w:rFonts w:ascii="Times New Roman" w:eastAsia="Times New Roman" w:hAnsi="Times New Roman" w:cs="Times New Roman"/>
-                <w:sz w:val="20"/>
-                <w:szCs w:val="20"/>
+                <w:sz w:val="22"/>
+                <w:szCs w:val="22"/>
+              </w:rPr>
+            </w:pPr>
+            <w:r>
+              <w:rPr>
+                <w:rFonts w:ascii="Times New Roman" w:eastAsia="Times New Roman" w:hAnsi="Times New Roman" w:cs="Times New Roman"/>
+                <w:sz w:val="22"/>
+                <w:szCs w:val="22"/>
               </w:rPr>
               <w:t>Yes</w:t>
             </w:r>
@@ -3322,15 +3322,15 @@
               <w:spacing w:after="165"/>
               <w:rPr>
                 <w:rFonts w:ascii="Times New Roman" w:hAnsi="Times New Roman" w:cs="Times New Roman"/>
-                <w:sz w:val="20"/>
-                <w:szCs w:val="20"/>
-              </w:rPr>
-            </w:pPr>
-            <w:r>
-              <w:rPr>
-                <w:rFonts w:ascii="Times New Roman" w:eastAsia="Times New Roman" w:hAnsi="Times New Roman" w:cs="Times New Roman"/>
-                <w:sz w:val="20"/>
-                <w:szCs w:val="20"/>
+                <w:sz w:val="22"/>
+                <w:szCs w:val="22"/>
+              </w:rPr>
+            </w:pPr>
+            <w:r>
+              <w:rPr>
+                <w:rFonts w:ascii="Times New Roman" w:eastAsia="Times New Roman" w:hAnsi="Times New Roman" w:cs="Times New Roman"/>
+                <w:sz w:val="22"/>
+                <w:szCs w:val="22"/>
               </w:rPr>
               <w:t>Yes</w:t>
             </w:r>
@@ -3357,15 +3357,15 @@
               <w:spacing w:after="165"/>
               <w:rPr>
                 <w:rFonts w:ascii="Times New Roman" w:hAnsi="Times New Roman" w:cs="Times New Roman"/>
-                <w:sz w:val="20"/>
-                <w:szCs w:val="20"/>
-              </w:rPr>
-            </w:pPr>
-            <w:r>
-              <w:rPr>
-                <w:rFonts w:ascii="Times New Roman" w:eastAsia="Times New Roman" w:hAnsi="Times New Roman" w:cs="Times New Roman"/>
-                <w:sz w:val="20"/>
-                <w:szCs w:val="20"/>
+                <w:sz w:val="22"/>
+                <w:szCs w:val="22"/>
+              </w:rPr>
+            </w:pPr>
+            <w:r>
+              <w:rPr>
+                <w:rFonts w:ascii="Times New Roman" w:eastAsia="Times New Roman" w:hAnsi="Times New Roman" w:cs="Times New Roman"/>
+                <w:sz w:val="22"/>
+                <w:szCs w:val="22"/>
               </w:rPr>
               <w:t>Yes</w:t>
             </w:r>
@@ -3396,16 +3396,16 @@
               <w:spacing w:after="165"/>
               <w:rPr>
                 <w:rFonts w:ascii="Times New Roman" w:hAnsi="Times New Roman" w:cs="Times New Roman"/>
-                <w:sz w:val="20"/>
-                <w:szCs w:val="20"/>
+                <w:sz w:val="22"/>
+                <w:szCs w:val="22"/>
                 <w:lang w:val="fr-FR"/>
               </w:rPr>
             </w:pPr>
             <w:r>
               <w:rPr>
                 <w:rFonts w:ascii="Times New Roman" w:eastAsia="Times New Roman" w:hAnsi="Times New Roman" w:cs="Times New Roman"/>
-                <w:sz w:val="20"/>
-                <w:szCs w:val="20"/>
+                <w:sz w:val="22"/>
+                <w:szCs w:val="22"/>
                 <w:lang w:val="fr-FR"/>
               </w:rPr>
               <w:t>AI dashboard (track changes, comments, etc)</w:t>
@@ -3433,15 +3433,15 @@
               <w:spacing w:after="165"/>
               <w:rPr>
                 <w:rFonts w:ascii="Times New Roman" w:hAnsi="Times New Roman" w:cs="Times New Roman"/>
-                <w:sz w:val="20"/>
-                <w:szCs w:val="20"/>
-              </w:rPr>
-            </w:pPr>
-            <w:r>
-              <w:rPr>
-                <w:rFonts w:ascii="Times New Roman" w:eastAsia="Times New Roman" w:hAnsi="Times New Roman" w:cs="Times New Roman"/>
-                <w:sz w:val="20"/>
-                <w:szCs w:val="20"/>
+                <w:sz w:val="22"/>
+                <w:szCs w:val="22"/>
+              </w:rPr>
+            </w:pPr>
+            <w:r>
+              <w:rPr>
+                <w:rFonts w:ascii="Times New Roman" w:eastAsia="Times New Roman" w:hAnsi="Times New Roman" w:cs="Times New Roman"/>
+                <w:sz w:val="22"/>
+                <w:szCs w:val="22"/>
               </w:rPr>
               <w:t>No</w:t>
             </w:r>
@@ -3461,15 +3461,15 @@
               <w:spacing w:after="165"/>
               <w:rPr>
                 <w:rFonts w:ascii="Times New Roman" w:eastAsia="Times New Roman" w:hAnsi="Times New Roman" w:cs="Times New Roman"/>
-                <w:sz w:val="20"/>
-                <w:szCs w:val="20"/>
-              </w:rPr>
-            </w:pPr>
-            <w:r>
-              <w:rPr>
-                <w:rFonts w:ascii="Times New Roman" w:eastAsia="Times New Roman" w:hAnsi="Times New Roman" w:cs="Times New Roman"/>
-                <w:sz w:val="20"/>
-                <w:szCs w:val="20"/>
+                <w:sz w:val="22"/>
+                <w:szCs w:val="22"/>
+              </w:rPr>
+            </w:pPr>
+            <w:r>
+              <w:rPr>
+                <w:rFonts w:ascii="Times New Roman" w:eastAsia="Times New Roman" w:hAnsi="Times New Roman" w:cs="Times New Roman"/>
+                <w:sz w:val="22"/>
+                <w:szCs w:val="22"/>
               </w:rPr>
               <w:t>Yes</w:t>
             </w:r>
@@ -3496,15 +3496,15 @@
               <w:spacing w:after="165"/>
               <w:rPr>
                 <w:rFonts w:ascii="Times New Roman" w:hAnsi="Times New Roman" w:cs="Times New Roman"/>
-                <w:sz w:val="20"/>
-                <w:szCs w:val="20"/>
-              </w:rPr>
-            </w:pPr>
-            <w:r>
-              <w:rPr>
-                <w:rFonts w:ascii="Times New Roman" w:eastAsia="Times New Roman" w:hAnsi="Times New Roman" w:cs="Times New Roman"/>
-                <w:sz w:val="20"/>
-                <w:szCs w:val="20"/>
+                <w:sz w:val="22"/>
+                <w:szCs w:val="22"/>
+              </w:rPr>
+            </w:pPr>
+            <w:r>
+              <w:rPr>
+                <w:rFonts w:ascii="Times New Roman" w:eastAsia="Times New Roman" w:hAnsi="Times New Roman" w:cs="Times New Roman"/>
+                <w:sz w:val="22"/>
+                <w:szCs w:val="22"/>
               </w:rPr>
               <w:t>Yes</w:t>
             </w:r>
@@ -3531,15 +3531,15 @@
               <w:spacing w:after="165"/>
               <w:rPr>
                 <w:rFonts w:ascii="Times New Roman" w:hAnsi="Times New Roman" w:cs="Times New Roman"/>
-                <w:sz w:val="20"/>
-                <w:szCs w:val="20"/>
-              </w:rPr>
-            </w:pPr>
-            <w:r>
-              <w:rPr>
-                <w:rFonts w:ascii="Times New Roman" w:eastAsia="Times New Roman" w:hAnsi="Times New Roman" w:cs="Times New Roman"/>
-                <w:sz w:val="20"/>
-                <w:szCs w:val="20"/>
+                <w:sz w:val="22"/>
+                <w:szCs w:val="22"/>
+              </w:rPr>
+            </w:pPr>
+            <w:r>
+              <w:rPr>
+                <w:rFonts w:ascii="Times New Roman" w:eastAsia="Times New Roman" w:hAnsi="Times New Roman" w:cs="Times New Roman"/>
+                <w:sz w:val="22"/>
+                <w:szCs w:val="22"/>
               </w:rPr>
               <w:t>Yes</w:t>
             </w:r>
@@ -3570,15 +3570,15 @@
               <w:spacing w:after="165"/>
               <w:rPr>
                 <w:rFonts w:ascii="Times New Roman" w:hAnsi="Times New Roman" w:cs="Times New Roman"/>
-                <w:sz w:val="20"/>
-                <w:szCs w:val="20"/>
-              </w:rPr>
-            </w:pPr>
-            <w:r>
-              <w:rPr>
-                <w:rFonts w:ascii="Times New Roman" w:eastAsia="Times New Roman" w:hAnsi="Times New Roman" w:cs="Times New Roman"/>
-                <w:sz w:val="20"/>
-                <w:szCs w:val="20"/>
+                <w:sz w:val="22"/>
+                <w:szCs w:val="22"/>
+              </w:rPr>
+            </w:pPr>
+            <w:r>
+              <w:rPr>
+                <w:rFonts w:ascii="Times New Roman" w:eastAsia="Times New Roman" w:hAnsi="Times New Roman" w:cs="Times New Roman"/>
+                <w:sz w:val="22"/>
+                <w:szCs w:val="22"/>
                 <w:lang w:val="fr-FR"/>
               </w:rPr>
               <w:t>AI version comparison</w:t>
@@ -3606,15 +3606,15 @@
               <w:spacing w:after="165"/>
               <w:rPr>
                 <w:rFonts w:ascii="Times New Roman" w:hAnsi="Times New Roman" w:cs="Times New Roman"/>
-                <w:sz w:val="20"/>
-                <w:szCs w:val="20"/>
-              </w:rPr>
-            </w:pPr>
-            <w:r>
-              <w:rPr>
-                <w:rFonts w:ascii="Times New Roman" w:eastAsia="Times New Roman" w:hAnsi="Times New Roman" w:cs="Times New Roman"/>
-                <w:sz w:val="20"/>
-                <w:szCs w:val="20"/>
+                <w:sz w:val="22"/>
+                <w:szCs w:val="22"/>
+              </w:rPr>
+            </w:pPr>
+            <w:r>
+              <w:rPr>
+                <w:rFonts w:ascii="Times New Roman" w:eastAsia="Times New Roman" w:hAnsi="Times New Roman" w:cs="Times New Roman"/>
+                <w:sz w:val="22"/>
+                <w:szCs w:val="22"/>
               </w:rPr>
               <w:t>No</w:t>
             </w:r>
@@ -3634,15 +3634,15 @@
               <w:spacing w:after="165"/>
               <w:rPr>
                 <w:rFonts w:ascii="Times New Roman" w:eastAsia="Times New Roman" w:hAnsi="Times New Roman" w:cs="Times New Roman"/>
-                <w:sz w:val="20"/>
-                <w:szCs w:val="20"/>
-              </w:rPr>
-            </w:pPr>
-            <w:r>
-              <w:rPr>
-                <w:rFonts w:ascii="Times New Roman" w:eastAsia="Times New Roman" w:hAnsi="Times New Roman" w:cs="Times New Roman"/>
-                <w:sz w:val="20"/>
-                <w:szCs w:val="20"/>
+                <w:sz w:val="22"/>
+                <w:szCs w:val="22"/>
+              </w:rPr>
+            </w:pPr>
+            <w:r>
+              <w:rPr>
+                <w:rFonts w:ascii="Times New Roman" w:eastAsia="Times New Roman" w:hAnsi="Times New Roman" w:cs="Times New Roman"/>
+                <w:sz w:val="22"/>
+                <w:szCs w:val="22"/>
               </w:rPr>
               <w:t>Yes</w:t>
             </w:r>
@@ -3669,15 +3669,15 @@
               <w:spacing w:after="165"/>
               <w:rPr>
                 <w:rFonts w:ascii="Times New Roman" w:hAnsi="Times New Roman" w:cs="Times New Roman"/>
-                <w:sz w:val="20"/>
-                <w:szCs w:val="20"/>
-              </w:rPr>
-            </w:pPr>
-            <w:r>
-              <w:rPr>
-                <w:rFonts w:ascii="Times New Roman" w:eastAsia="Times New Roman" w:hAnsi="Times New Roman" w:cs="Times New Roman"/>
-                <w:sz w:val="20"/>
-                <w:szCs w:val="20"/>
+                <w:sz w:val="22"/>
+                <w:szCs w:val="22"/>
+              </w:rPr>
+            </w:pPr>
+            <w:r>
+              <w:rPr>
+                <w:rFonts w:ascii="Times New Roman" w:eastAsia="Times New Roman" w:hAnsi="Times New Roman" w:cs="Times New Roman"/>
+                <w:sz w:val="22"/>
+                <w:szCs w:val="22"/>
               </w:rPr>
               <w:t>Yes</w:t>
             </w:r>
@@ -3704,15 +3704,15 @@
               <w:spacing w:after="165"/>
               <w:rPr>
                 <w:rFonts w:ascii="Times New Roman" w:hAnsi="Times New Roman" w:cs="Times New Roman"/>
-                <w:sz w:val="20"/>
-                <w:szCs w:val="20"/>
-              </w:rPr>
-            </w:pPr>
-            <w:r>
-              <w:rPr>
-                <w:rFonts w:ascii="Times New Roman" w:eastAsia="Times New Roman" w:hAnsi="Times New Roman" w:cs="Times New Roman"/>
-                <w:sz w:val="20"/>
-                <w:szCs w:val="20"/>
+                <w:sz w:val="22"/>
+                <w:szCs w:val="22"/>
+              </w:rPr>
+            </w:pPr>
+            <w:r>
+              <w:rPr>
+                <w:rFonts w:ascii="Times New Roman" w:eastAsia="Times New Roman" w:hAnsi="Times New Roman" w:cs="Times New Roman"/>
+                <w:sz w:val="22"/>
+                <w:szCs w:val="22"/>
               </w:rPr>
               <w:t>Yes</w:t>
             </w:r>
@@ -3743,15 +3743,15 @@
               <w:spacing w:after="165"/>
               <w:rPr>
                 <w:rFonts w:ascii="Times New Roman" w:eastAsia="Times New Roman" w:hAnsi="Times New Roman" w:cs="Times New Roman"/>
-                <w:sz w:val="20"/>
-                <w:szCs w:val="20"/>
-              </w:rPr>
-            </w:pPr>
-            <w:r>
-              <w:rPr>
-                <w:rFonts w:ascii="Times New Roman" w:eastAsia="Times New Roman" w:hAnsi="Times New Roman" w:cs="Times New Roman"/>
-                <w:sz w:val="20"/>
-                <w:szCs w:val="20"/>
+                <w:sz w:val="22"/>
+                <w:szCs w:val="22"/>
+              </w:rPr>
+            </w:pPr>
+            <w:r>
+              <w:rPr>
+                <w:rFonts w:ascii="Times New Roman" w:eastAsia="Times New Roman" w:hAnsi="Times New Roman" w:cs="Times New Roman"/>
+                <w:sz w:val="22"/>
+                <w:szCs w:val="22"/>
               </w:rPr>
               <w:t>AI negotiator</w:t>
             </w:r>
@@ -3778,15 +3778,15 @@
               <w:spacing w:after="165"/>
               <w:rPr>
                 <w:rFonts w:ascii="Times New Roman" w:eastAsia="Times New Roman" w:hAnsi="Times New Roman" w:cs="Times New Roman"/>
-                <w:sz w:val="20"/>
-                <w:szCs w:val="20"/>
-              </w:rPr>
-            </w:pPr>
-            <w:r>
-              <w:rPr>
-                <w:rFonts w:ascii="Times New Roman" w:eastAsia="Times New Roman" w:hAnsi="Times New Roman" w:cs="Times New Roman"/>
-                <w:sz w:val="20"/>
-                <w:szCs w:val="20"/>
+                <w:sz w:val="22"/>
+                <w:szCs w:val="22"/>
+              </w:rPr>
+            </w:pPr>
+            <w:r>
+              <w:rPr>
+                <w:rFonts w:ascii="Times New Roman" w:eastAsia="Times New Roman" w:hAnsi="Times New Roman" w:cs="Times New Roman"/>
+                <w:sz w:val="22"/>
+                <w:szCs w:val="22"/>
               </w:rPr>
               <w:t>No</w:t>
             </w:r>
@@ -3806,15 +3806,15 @@
               <w:spacing w:after="165"/>
               <w:rPr>
                 <w:rFonts w:ascii="Times New Roman" w:eastAsia="Times New Roman" w:hAnsi="Times New Roman" w:cs="Times New Roman"/>
-                <w:sz w:val="20"/>
-                <w:szCs w:val="20"/>
-              </w:rPr>
-            </w:pPr>
-            <w:r>
-              <w:rPr>
-                <w:rFonts w:ascii="Times New Roman" w:eastAsia="Times New Roman" w:hAnsi="Times New Roman" w:cs="Times New Roman"/>
-                <w:sz w:val="20"/>
-                <w:szCs w:val="20"/>
+                <w:sz w:val="22"/>
+                <w:szCs w:val="22"/>
+              </w:rPr>
+            </w:pPr>
+            <w:r>
+              <w:rPr>
+                <w:rFonts w:ascii="Times New Roman" w:eastAsia="Times New Roman" w:hAnsi="Times New Roman" w:cs="Times New Roman"/>
+                <w:sz w:val="22"/>
+                <w:szCs w:val="22"/>
               </w:rPr>
               <w:t>Yes</w:t>
             </w:r>
@@ -3841,15 +3841,15 @@
               <w:spacing w:after="165"/>
               <w:rPr>
                 <w:rFonts w:ascii="Times New Roman" w:eastAsia="Times New Roman" w:hAnsi="Times New Roman" w:cs="Times New Roman"/>
-                <w:sz w:val="20"/>
-                <w:szCs w:val="20"/>
-              </w:rPr>
-            </w:pPr>
-            <w:r>
-              <w:rPr>
-                <w:rFonts w:ascii="Times New Roman" w:eastAsia="Times New Roman" w:hAnsi="Times New Roman" w:cs="Times New Roman"/>
-                <w:sz w:val="20"/>
-                <w:szCs w:val="20"/>
+                <w:sz w:val="22"/>
+                <w:szCs w:val="22"/>
+              </w:rPr>
+            </w:pPr>
+            <w:r>
+              <w:rPr>
+                <w:rFonts w:ascii="Times New Roman" w:eastAsia="Times New Roman" w:hAnsi="Times New Roman" w:cs="Times New Roman"/>
+                <w:sz w:val="22"/>
+                <w:szCs w:val="22"/>
               </w:rPr>
               <w:t>Yes</w:t>
             </w:r>
@@ -3876,15 +3876,15 @@
               <w:spacing w:after="165"/>
               <w:rPr>
                 <w:rFonts w:ascii="Times New Roman" w:eastAsia="Times New Roman" w:hAnsi="Times New Roman" w:cs="Times New Roman"/>
-                <w:sz w:val="20"/>
-                <w:szCs w:val="20"/>
-              </w:rPr>
-            </w:pPr>
-            <w:r>
-              <w:rPr>
-                <w:rFonts w:ascii="Times New Roman" w:eastAsia="Times New Roman" w:hAnsi="Times New Roman" w:cs="Times New Roman"/>
-                <w:sz w:val="20"/>
-                <w:szCs w:val="20"/>
+                <w:sz w:val="22"/>
+                <w:szCs w:val="22"/>
+              </w:rPr>
+            </w:pPr>
+            <w:r>
+              <w:rPr>
+                <w:rFonts w:ascii="Times New Roman" w:eastAsia="Times New Roman" w:hAnsi="Times New Roman" w:cs="Times New Roman"/>
+                <w:sz w:val="22"/>
+                <w:szCs w:val="22"/>
               </w:rPr>
               <w:t>Yes</w:t>
             </w:r>
@@ -3917,8 +3917,8 @@
               <w:spacing w:after="165"/>
               <w:rPr>
                 <w:rFonts w:ascii="Times New Roman" w:eastAsia="Times New Roman" w:hAnsi="Times New Roman" w:cs="Times New Roman"/>
-                <w:sz w:val="20"/>
-                <w:szCs w:val="20"/>
+                <w:sz w:val="22"/>
+                <w:szCs w:val="22"/>
               </w:rPr>
             </w:pPr>
           </w:p>
@@ -3948,15 +3948,15 @@
               <w:spacing w:after="165"/>
               <w:rPr>
                 <w:rFonts w:ascii="Times New Roman" w:hAnsi="Times New Roman" w:cs="Times New Roman"/>
-                <w:sz w:val="20"/>
-                <w:szCs w:val="20"/>
-              </w:rPr>
-            </w:pPr>
-            <w:r>
-              <w:rPr>
-                <w:rFonts w:ascii="Times New Roman" w:eastAsia="Times New Roman" w:hAnsi="Times New Roman" w:cs="Times New Roman"/>
-                <w:sz w:val="20"/>
-                <w:szCs w:val="20"/>
+                <w:sz w:val="22"/>
+                <w:szCs w:val="22"/>
+              </w:rPr>
+            </w:pPr>
+            <w:r>
+              <w:rPr>
+                <w:rFonts w:ascii="Times New Roman" w:eastAsia="Times New Roman" w:hAnsi="Times New Roman" w:cs="Times New Roman"/>
+                <w:sz w:val="22"/>
+                <w:szCs w:val="22"/>
               </w:rPr>
               <w:t>Section control (locking)</w:t>
             </w:r>
@@ -3983,15 +3983,15 @@
               <w:spacing w:after="165"/>
               <w:rPr>
                 <w:rFonts w:ascii="Times New Roman" w:hAnsi="Times New Roman" w:cs="Times New Roman"/>
-                <w:sz w:val="20"/>
-                <w:szCs w:val="20"/>
-              </w:rPr>
-            </w:pPr>
-            <w:r>
-              <w:rPr>
-                <w:rFonts w:ascii="Times New Roman" w:eastAsia="Times New Roman" w:hAnsi="Times New Roman" w:cs="Times New Roman"/>
-                <w:sz w:val="20"/>
-                <w:szCs w:val="20"/>
+                <w:sz w:val="22"/>
+                <w:szCs w:val="22"/>
+              </w:rPr>
+            </w:pPr>
+            <w:r>
+              <w:rPr>
+                <w:rFonts w:ascii="Times New Roman" w:eastAsia="Times New Roman" w:hAnsi="Times New Roman" w:cs="Times New Roman"/>
+                <w:sz w:val="22"/>
+                <w:szCs w:val="22"/>
               </w:rPr>
               <w:t>No</w:t>
             </w:r>
@@ -4012,15 +4012,15 @@
               <w:spacing w:after="165"/>
               <w:rPr>
                 <w:rFonts w:ascii="Times New Roman" w:eastAsia="Times New Roman" w:hAnsi="Times New Roman" w:cs="Times New Roman"/>
-                <w:sz w:val="20"/>
-                <w:szCs w:val="20"/>
-              </w:rPr>
-            </w:pPr>
-            <w:r>
-              <w:rPr>
-                <w:rFonts w:ascii="Times New Roman" w:eastAsia="Times New Roman" w:hAnsi="Times New Roman" w:cs="Times New Roman"/>
-                <w:sz w:val="20"/>
-                <w:szCs w:val="20"/>
+                <w:sz w:val="22"/>
+                <w:szCs w:val="22"/>
+              </w:rPr>
+            </w:pPr>
+            <w:r>
+              <w:rPr>
+                <w:rFonts w:ascii="Times New Roman" w:eastAsia="Times New Roman" w:hAnsi="Times New Roman" w:cs="Times New Roman"/>
+                <w:sz w:val="22"/>
+                <w:szCs w:val="22"/>
               </w:rPr>
               <w:t>No</w:t>
             </w:r>
@@ -4047,15 +4047,15 @@
               <w:spacing w:after="165"/>
               <w:rPr>
                 <w:rFonts w:ascii="Times New Roman" w:hAnsi="Times New Roman" w:cs="Times New Roman"/>
-                <w:sz w:val="20"/>
-                <w:szCs w:val="20"/>
-              </w:rPr>
-            </w:pPr>
-            <w:r>
-              <w:rPr>
-                <w:rFonts w:ascii="Times New Roman" w:eastAsia="Times New Roman" w:hAnsi="Times New Roman" w:cs="Times New Roman"/>
-                <w:sz w:val="20"/>
-                <w:szCs w:val="20"/>
+                <w:sz w:val="22"/>
+                <w:szCs w:val="22"/>
+              </w:rPr>
+            </w:pPr>
+            <w:r>
+              <w:rPr>
+                <w:rFonts w:ascii="Times New Roman" w:eastAsia="Times New Roman" w:hAnsi="Times New Roman" w:cs="Times New Roman"/>
+                <w:sz w:val="22"/>
+                <w:szCs w:val="22"/>
               </w:rPr>
               <w:t>Yes</w:t>
             </w:r>
@@ -4082,15 +4082,15 @@
               <w:spacing w:after="165"/>
               <w:rPr>
                 <w:rFonts w:ascii="Times New Roman" w:hAnsi="Times New Roman" w:cs="Times New Roman"/>
-                <w:sz w:val="20"/>
-                <w:szCs w:val="20"/>
-              </w:rPr>
-            </w:pPr>
-            <w:r>
-              <w:rPr>
-                <w:rFonts w:ascii="Times New Roman" w:eastAsia="Times New Roman" w:hAnsi="Times New Roman" w:cs="Times New Roman"/>
-                <w:sz w:val="20"/>
-                <w:szCs w:val="20"/>
+                <w:sz w:val="22"/>
+                <w:szCs w:val="22"/>
+              </w:rPr>
+            </w:pPr>
+            <w:r>
+              <w:rPr>
+                <w:rFonts w:ascii="Times New Roman" w:eastAsia="Times New Roman" w:hAnsi="Times New Roman" w:cs="Times New Roman"/>
+                <w:sz w:val="22"/>
+                <w:szCs w:val="22"/>
               </w:rPr>
               <w:t>Yes</w:t>
             </w:r>
@@ -4121,16 +4121,16 @@
               <w:spacing w:after="165"/>
               <w:rPr>
                 <w:rFonts w:ascii="Times New Roman" w:hAnsi="Times New Roman" w:cs="Times New Roman"/>
-                <w:sz w:val="20"/>
-                <w:szCs w:val="20"/>
+                <w:sz w:val="22"/>
+                <w:szCs w:val="22"/>
                 <w:lang w:val="fr-FR"/>
               </w:rPr>
             </w:pPr>
             <w:r>
               <w:rPr>
                 <w:rFonts w:ascii="Times New Roman" w:eastAsia="Times New Roman" w:hAnsi="Times New Roman" w:cs="Times New Roman"/>
-                <w:sz w:val="20"/>
-                <w:szCs w:val="20"/>
+                <w:sz w:val="22"/>
+                <w:szCs w:val="22"/>
                 <w:lang w:val="fr-FR"/>
               </w:rPr>
               <w:t>Section control (automation)</w:t>
@@ -4158,15 +4158,15 @@
               <w:spacing w:after="165"/>
               <w:rPr>
                 <w:rFonts w:ascii="Times New Roman" w:hAnsi="Times New Roman" w:cs="Times New Roman"/>
-                <w:sz w:val="20"/>
-                <w:szCs w:val="20"/>
-              </w:rPr>
-            </w:pPr>
-            <w:r>
-              <w:rPr>
-                <w:rFonts w:ascii="Times New Roman" w:eastAsia="Times New Roman" w:hAnsi="Times New Roman" w:cs="Times New Roman"/>
-                <w:sz w:val="20"/>
-                <w:szCs w:val="20"/>
+                <w:sz w:val="22"/>
+                <w:szCs w:val="22"/>
+              </w:rPr>
+            </w:pPr>
+            <w:r>
+              <w:rPr>
+                <w:rFonts w:ascii="Times New Roman" w:eastAsia="Times New Roman" w:hAnsi="Times New Roman" w:cs="Times New Roman"/>
+                <w:sz w:val="22"/>
+                <w:szCs w:val="22"/>
               </w:rPr>
               <w:t>No</w:t>
             </w:r>
@@ -4187,15 +4187,15 @@
               <w:spacing w:after="165"/>
               <w:rPr>
                 <w:rFonts w:ascii="Times New Roman" w:eastAsia="Times New Roman" w:hAnsi="Times New Roman" w:cs="Times New Roman"/>
-                <w:sz w:val="20"/>
-                <w:szCs w:val="20"/>
-              </w:rPr>
-            </w:pPr>
-            <w:r>
-              <w:rPr>
-                <w:rFonts w:ascii="Times New Roman" w:eastAsia="Times New Roman" w:hAnsi="Times New Roman" w:cs="Times New Roman"/>
-                <w:sz w:val="20"/>
-                <w:szCs w:val="20"/>
+                <w:sz w:val="22"/>
+                <w:szCs w:val="22"/>
+              </w:rPr>
+            </w:pPr>
+            <w:r>
+              <w:rPr>
+                <w:rFonts w:ascii="Times New Roman" w:eastAsia="Times New Roman" w:hAnsi="Times New Roman" w:cs="Times New Roman"/>
+                <w:sz w:val="22"/>
+                <w:szCs w:val="22"/>
               </w:rPr>
               <w:t>No</w:t>
             </w:r>
@@ -4222,15 +4222,15 @@
               <w:spacing w:after="165"/>
               <w:rPr>
                 <w:rFonts w:ascii="Times New Roman" w:hAnsi="Times New Roman" w:cs="Times New Roman"/>
-                <w:sz w:val="20"/>
-                <w:szCs w:val="20"/>
-              </w:rPr>
-            </w:pPr>
-            <w:r>
-              <w:rPr>
-                <w:rFonts w:ascii="Times New Roman" w:eastAsia="Times New Roman" w:hAnsi="Times New Roman" w:cs="Times New Roman"/>
-                <w:sz w:val="20"/>
-                <w:szCs w:val="20"/>
+                <w:sz w:val="22"/>
+                <w:szCs w:val="22"/>
+              </w:rPr>
+            </w:pPr>
+            <w:r>
+              <w:rPr>
+                <w:rFonts w:ascii="Times New Roman" w:eastAsia="Times New Roman" w:hAnsi="Times New Roman" w:cs="Times New Roman"/>
+                <w:sz w:val="22"/>
+                <w:szCs w:val="22"/>
               </w:rPr>
               <w:t>Yes</w:t>
             </w:r>
@@ -4257,15 +4257,15 @@
               <w:spacing w:after="165"/>
               <w:rPr>
                 <w:rFonts w:ascii="Times New Roman" w:hAnsi="Times New Roman" w:cs="Times New Roman"/>
-                <w:sz w:val="20"/>
-                <w:szCs w:val="20"/>
-              </w:rPr>
-            </w:pPr>
-            <w:r>
-              <w:rPr>
-                <w:rFonts w:ascii="Times New Roman" w:eastAsia="Times New Roman" w:hAnsi="Times New Roman" w:cs="Times New Roman"/>
-                <w:sz w:val="20"/>
-                <w:szCs w:val="20"/>
+                <w:sz w:val="22"/>
+                <w:szCs w:val="22"/>
+              </w:rPr>
+            </w:pPr>
+            <w:r>
+              <w:rPr>
+                <w:rFonts w:ascii="Times New Roman" w:eastAsia="Times New Roman" w:hAnsi="Times New Roman" w:cs="Times New Roman"/>
+                <w:sz w:val="22"/>
+                <w:szCs w:val="22"/>
               </w:rPr>
               <w:t>Yes</w:t>
             </w:r>
@@ -4296,15 +4296,15 @@
               <w:spacing w:after="165"/>
               <w:rPr>
                 <w:rFonts w:ascii="Times New Roman" w:hAnsi="Times New Roman" w:cs="Times New Roman"/>
-                <w:sz w:val="20"/>
-                <w:szCs w:val="20"/>
-              </w:rPr>
-            </w:pPr>
-            <w:r>
-              <w:rPr>
-                <w:rFonts w:ascii="Times New Roman" w:eastAsia="Times New Roman" w:hAnsi="Times New Roman" w:cs="Times New Roman"/>
-                <w:sz w:val="20"/>
-                <w:szCs w:val="20"/>
+                <w:sz w:val="22"/>
+                <w:szCs w:val="22"/>
+              </w:rPr>
+            </w:pPr>
+            <w:r>
+              <w:rPr>
+                <w:rFonts w:ascii="Times New Roman" w:eastAsia="Times New Roman" w:hAnsi="Times New Roman" w:cs="Times New Roman"/>
+                <w:sz w:val="22"/>
+                <w:szCs w:val="22"/>
               </w:rPr>
               <w:t>Template end-to-end experience</w:t>
             </w:r>
@@ -4331,15 +4331,15 @@
               <w:spacing w:after="165"/>
               <w:rPr>
                 <w:rFonts w:ascii="Times New Roman" w:hAnsi="Times New Roman" w:cs="Times New Roman"/>
-                <w:sz w:val="20"/>
-                <w:szCs w:val="20"/>
-              </w:rPr>
-            </w:pPr>
-            <w:r>
-              <w:rPr>
-                <w:rFonts w:ascii="Times New Roman" w:eastAsia="Times New Roman" w:hAnsi="Times New Roman" w:cs="Times New Roman"/>
-                <w:sz w:val="20"/>
-                <w:szCs w:val="20"/>
+                <w:sz w:val="22"/>
+                <w:szCs w:val="22"/>
+              </w:rPr>
+            </w:pPr>
+            <w:r>
+              <w:rPr>
+                <w:rFonts w:ascii="Times New Roman" w:eastAsia="Times New Roman" w:hAnsi="Times New Roman" w:cs="Times New Roman"/>
+                <w:sz w:val="22"/>
+                <w:szCs w:val="22"/>
               </w:rPr>
               <w:t>No</w:t>
             </w:r>
@@ -4360,15 +4360,15 @@
               <w:spacing w:after="165"/>
               <w:rPr>
                 <w:rFonts w:ascii="Times New Roman" w:eastAsia="Times New Roman" w:hAnsi="Times New Roman" w:cs="Times New Roman"/>
-                <w:sz w:val="20"/>
-                <w:szCs w:val="20"/>
-              </w:rPr>
-            </w:pPr>
-            <w:r>
-              <w:rPr>
-                <w:rFonts w:ascii="Times New Roman" w:eastAsia="Times New Roman" w:hAnsi="Times New Roman" w:cs="Times New Roman"/>
-                <w:sz w:val="20"/>
-                <w:szCs w:val="20"/>
+                <w:sz w:val="22"/>
+                <w:szCs w:val="22"/>
+              </w:rPr>
+            </w:pPr>
+            <w:r>
+              <w:rPr>
+                <w:rFonts w:ascii="Times New Roman" w:eastAsia="Times New Roman" w:hAnsi="Times New Roman" w:cs="Times New Roman"/>
+                <w:sz w:val="22"/>
+                <w:szCs w:val="22"/>
               </w:rPr>
               <w:t>No</w:t>
             </w:r>
@@ -4395,15 +4395,15 @@
               <w:spacing w:after="165"/>
               <w:rPr>
                 <w:rFonts w:ascii="Times New Roman" w:hAnsi="Times New Roman" w:cs="Times New Roman"/>
-                <w:sz w:val="20"/>
-                <w:szCs w:val="20"/>
-              </w:rPr>
-            </w:pPr>
-            <w:r>
-              <w:rPr>
-                <w:rFonts w:ascii="Times New Roman" w:eastAsia="Times New Roman" w:hAnsi="Times New Roman" w:cs="Times New Roman"/>
-                <w:sz w:val="20"/>
-                <w:szCs w:val="20"/>
+                <w:sz w:val="22"/>
+                <w:szCs w:val="22"/>
+              </w:rPr>
+            </w:pPr>
+            <w:r>
+              <w:rPr>
+                <w:rFonts w:ascii="Times New Roman" w:eastAsia="Times New Roman" w:hAnsi="Times New Roman" w:cs="Times New Roman"/>
+                <w:sz w:val="22"/>
+                <w:szCs w:val="22"/>
               </w:rPr>
               <w:t>Yes</w:t>
             </w:r>
@@ -4430,15 +4430,15 @@
               <w:spacing w:after="165"/>
               <w:rPr>
                 <w:rFonts w:ascii="Times New Roman" w:hAnsi="Times New Roman" w:cs="Times New Roman"/>
-                <w:sz w:val="20"/>
-                <w:szCs w:val="20"/>
-              </w:rPr>
-            </w:pPr>
-            <w:r>
-              <w:rPr>
-                <w:rFonts w:ascii="Times New Roman" w:eastAsia="Times New Roman" w:hAnsi="Times New Roman" w:cs="Times New Roman"/>
-                <w:sz w:val="20"/>
-                <w:szCs w:val="20"/>
+                <w:sz w:val="22"/>
+                <w:szCs w:val="22"/>
+              </w:rPr>
+            </w:pPr>
+            <w:r>
+              <w:rPr>
+                <w:rFonts w:ascii="Times New Roman" w:eastAsia="Times New Roman" w:hAnsi="Times New Roman" w:cs="Times New Roman"/>
+                <w:sz w:val="22"/>
+                <w:szCs w:val="22"/>
               </w:rPr>
               <w:t>Yes</w:t>
             </w:r>
@@ -4469,15 +4469,15 @@
               <w:spacing w:after="165"/>
               <w:rPr>
                 <w:rFonts w:ascii="Times New Roman" w:hAnsi="Times New Roman" w:cs="Times New Roman"/>
-                <w:sz w:val="20"/>
-                <w:szCs w:val="20"/>
-              </w:rPr>
-            </w:pPr>
-            <w:r>
-              <w:rPr>
-                <w:rFonts w:ascii="Times New Roman" w:eastAsia="Times New Roman" w:hAnsi="Times New Roman" w:cs="Times New Roman"/>
-                <w:sz w:val="20"/>
-                <w:szCs w:val="20"/>
+                <w:sz w:val="22"/>
+                <w:szCs w:val="22"/>
+              </w:rPr>
+            </w:pPr>
+            <w:r>
+              <w:rPr>
+                <w:rFonts w:ascii="Times New Roman" w:eastAsia="Times New Roman" w:hAnsi="Times New Roman" w:cs="Times New Roman"/>
+                <w:sz w:val="22"/>
+                <w:szCs w:val="22"/>
               </w:rPr>
               <w:t>Compile a contract packet</w:t>
             </w:r>
@@ -4504,15 +4504,15 @@
               <w:spacing w:after="165"/>
               <w:rPr>
                 <w:rFonts w:ascii="Times New Roman" w:hAnsi="Times New Roman" w:cs="Times New Roman"/>
-                <w:sz w:val="20"/>
-                <w:szCs w:val="20"/>
-              </w:rPr>
-            </w:pPr>
-            <w:r>
-              <w:rPr>
-                <w:rFonts w:ascii="Times New Roman" w:eastAsia="Times New Roman" w:hAnsi="Times New Roman" w:cs="Times New Roman"/>
-                <w:sz w:val="20"/>
-                <w:szCs w:val="20"/>
+                <w:sz w:val="22"/>
+                <w:szCs w:val="22"/>
+              </w:rPr>
+            </w:pPr>
+            <w:r>
+              <w:rPr>
+                <w:rFonts w:ascii="Times New Roman" w:eastAsia="Times New Roman" w:hAnsi="Times New Roman" w:cs="Times New Roman"/>
+                <w:sz w:val="22"/>
+                <w:szCs w:val="22"/>
               </w:rPr>
               <w:t>No</w:t>
             </w:r>
@@ -4533,15 +4533,15 @@
               <w:spacing w:after="165"/>
               <w:rPr>
                 <w:rFonts w:ascii="Times New Roman" w:eastAsia="Times New Roman" w:hAnsi="Times New Roman" w:cs="Times New Roman"/>
-                <w:sz w:val="20"/>
-                <w:szCs w:val="20"/>
-              </w:rPr>
-            </w:pPr>
-            <w:r>
-              <w:rPr>
-                <w:rFonts w:ascii="Times New Roman" w:eastAsia="Times New Roman" w:hAnsi="Times New Roman" w:cs="Times New Roman"/>
-                <w:sz w:val="20"/>
-                <w:szCs w:val="20"/>
+                <w:sz w:val="22"/>
+                <w:szCs w:val="22"/>
+              </w:rPr>
+            </w:pPr>
+            <w:r>
+              <w:rPr>
+                <w:rFonts w:ascii="Times New Roman" w:eastAsia="Times New Roman" w:hAnsi="Times New Roman" w:cs="Times New Roman"/>
+                <w:sz w:val="22"/>
+                <w:szCs w:val="22"/>
               </w:rPr>
               <w:t>No</w:t>
             </w:r>
@@ -4568,15 +4568,15 @@
               <w:spacing w:after="165"/>
               <w:rPr>
                 <w:rFonts w:ascii="Times New Roman" w:hAnsi="Times New Roman" w:cs="Times New Roman"/>
-                <w:sz w:val="20"/>
-                <w:szCs w:val="20"/>
-              </w:rPr>
-            </w:pPr>
-            <w:r>
-              <w:rPr>
-                <w:rFonts w:ascii="Times New Roman" w:eastAsia="Times New Roman" w:hAnsi="Times New Roman" w:cs="Times New Roman"/>
-                <w:sz w:val="20"/>
-                <w:szCs w:val="20"/>
+                <w:sz w:val="22"/>
+                <w:szCs w:val="22"/>
+              </w:rPr>
+            </w:pPr>
+            <w:r>
+              <w:rPr>
+                <w:rFonts w:ascii="Times New Roman" w:eastAsia="Times New Roman" w:hAnsi="Times New Roman" w:cs="Times New Roman"/>
+                <w:sz w:val="22"/>
+                <w:szCs w:val="22"/>
               </w:rPr>
               <w:t>Yes</w:t>
             </w:r>
@@ -4603,15 +4603,15 @@
               <w:spacing w:after="165"/>
               <w:rPr>
                 <w:rFonts w:ascii="Times New Roman" w:hAnsi="Times New Roman" w:cs="Times New Roman"/>
-                <w:sz w:val="20"/>
-                <w:szCs w:val="20"/>
-              </w:rPr>
-            </w:pPr>
-            <w:r>
-              <w:rPr>
-                <w:rFonts w:ascii="Times New Roman" w:eastAsia="Times New Roman" w:hAnsi="Times New Roman" w:cs="Times New Roman"/>
-                <w:sz w:val="20"/>
-                <w:szCs w:val="20"/>
+                <w:sz w:val="22"/>
+                <w:szCs w:val="22"/>
+              </w:rPr>
+            </w:pPr>
+            <w:r>
+              <w:rPr>
+                <w:rFonts w:ascii="Times New Roman" w:eastAsia="Times New Roman" w:hAnsi="Times New Roman" w:cs="Times New Roman"/>
+                <w:sz w:val="22"/>
+                <w:szCs w:val="22"/>
               </w:rPr>
               <w:t>Yes</w:t>
             </w:r>
@@ -4644,8 +4644,8 @@
               <w:spacing w:after="165"/>
               <w:rPr>
                 <w:rFonts w:ascii="Times New Roman" w:eastAsia="Times New Roman" w:hAnsi="Times New Roman" w:cs="Times New Roman"/>
-                <w:sz w:val="20"/>
-                <w:szCs w:val="20"/>
+                <w:sz w:val="22"/>
+                <w:szCs w:val="22"/>
               </w:rPr>
             </w:pPr>
           </w:p>
@@ -4675,15 +4675,15 @@
               <w:spacing w:after="165"/>
               <w:rPr>
                 <w:rFonts w:ascii="Times New Roman" w:hAnsi="Times New Roman" w:cs="Times New Roman"/>
-                <w:sz w:val="20"/>
-                <w:szCs w:val="20"/>
-              </w:rPr>
-            </w:pPr>
-            <w:r>
-              <w:rPr>
-                <w:rFonts w:ascii="Times New Roman" w:eastAsia="Times New Roman" w:hAnsi="Times New Roman" w:cs="Times New Roman"/>
-                <w:sz w:val="20"/>
-                <w:szCs w:val="20"/>
+                <w:sz w:val="22"/>
+                <w:szCs w:val="22"/>
+              </w:rPr>
+            </w:pPr>
+            <w:r>
+              <w:rPr>
+                <w:rFonts w:ascii="Times New Roman" w:eastAsia="Times New Roman" w:hAnsi="Times New Roman" w:cs="Times New Roman"/>
+                <w:sz w:val="22"/>
+                <w:szCs w:val="22"/>
               </w:rPr>
               <w:t xml:space="preserve">Concurrent editing </w:t>
             </w:r>
@@ -4710,15 +4710,15 @@
               <w:spacing w:after="165"/>
               <w:rPr>
                 <w:rFonts w:ascii="Times New Roman" w:hAnsi="Times New Roman" w:cs="Times New Roman"/>
-                <w:sz w:val="20"/>
-                <w:szCs w:val="20"/>
-              </w:rPr>
-            </w:pPr>
-            <w:r>
-              <w:rPr>
-                <w:rFonts w:ascii="Times New Roman" w:eastAsia="Times New Roman" w:hAnsi="Times New Roman" w:cs="Times New Roman"/>
-                <w:sz w:val="20"/>
-                <w:szCs w:val="20"/>
+                <w:sz w:val="22"/>
+                <w:szCs w:val="22"/>
+              </w:rPr>
+            </w:pPr>
+            <w:r>
+              <w:rPr>
+                <w:rFonts w:ascii="Times New Roman" w:eastAsia="Times New Roman" w:hAnsi="Times New Roman" w:cs="Times New Roman"/>
+                <w:sz w:val="22"/>
+                <w:szCs w:val="22"/>
               </w:rPr>
               <w:t>No</w:t>
             </w:r>
@@ -4739,15 +4739,15 @@
               <w:spacing w:after="165"/>
               <w:rPr>
                 <w:rFonts w:ascii="Times New Roman" w:eastAsia="Times New Roman" w:hAnsi="Times New Roman" w:cs="Times New Roman"/>
-                <w:sz w:val="20"/>
-                <w:szCs w:val="20"/>
-              </w:rPr>
-            </w:pPr>
-            <w:r>
-              <w:rPr>
-                <w:rFonts w:ascii="Times New Roman" w:eastAsia="Times New Roman" w:hAnsi="Times New Roman" w:cs="Times New Roman"/>
-                <w:sz w:val="20"/>
-                <w:szCs w:val="20"/>
+                <w:sz w:val="22"/>
+                <w:szCs w:val="22"/>
+              </w:rPr>
+            </w:pPr>
+            <w:r>
+              <w:rPr>
+                <w:rFonts w:ascii="Times New Roman" w:eastAsia="Times New Roman" w:hAnsi="Times New Roman" w:cs="Times New Roman"/>
+                <w:sz w:val="22"/>
+                <w:szCs w:val="22"/>
               </w:rPr>
               <w:t>No</w:t>
             </w:r>
@@ -4774,15 +4774,15 @@
               <w:spacing w:after="165"/>
               <w:rPr>
                 <w:rFonts w:ascii="Times New Roman" w:hAnsi="Times New Roman" w:cs="Times New Roman"/>
-                <w:sz w:val="20"/>
-                <w:szCs w:val="20"/>
-              </w:rPr>
-            </w:pPr>
-            <w:r>
-              <w:rPr>
-                <w:rFonts w:ascii="Times New Roman" w:eastAsia="Times New Roman" w:hAnsi="Times New Roman" w:cs="Times New Roman"/>
-                <w:sz w:val="20"/>
-                <w:szCs w:val="20"/>
+                <w:sz w:val="22"/>
+                <w:szCs w:val="22"/>
+              </w:rPr>
+            </w:pPr>
+            <w:r>
+              <w:rPr>
+                <w:rFonts w:ascii="Times New Roman" w:eastAsia="Times New Roman" w:hAnsi="Times New Roman" w:cs="Times New Roman"/>
+                <w:sz w:val="22"/>
+                <w:szCs w:val="22"/>
               </w:rPr>
               <w:t>No</w:t>
             </w:r>
@@ -4809,15 +4809,15 @@
               <w:spacing w:after="165"/>
               <w:rPr>
                 <w:rFonts w:ascii="Times New Roman" w:hAnsi="Times New Roman" w:cs="Times New Roman"/>
-                <w:sz w:val="20"/>
-                <w:szCs w:val="20"/>
-              </w:rPr>
-            </w:pPr>
-            <w:r>
-              <w:rPr>
-                <w:rFonts w:ascii="Times New Roman" w:eastAsia="Times New Roman" w:hAnsi="Times New Roman" w:cs="Times New Roman"/>
-                <w:sz w:val="20"/>
-                <w:szCs w:val="20"/>
+                <w:sz w:val="22"/>
+                <w:szCs w:val="22"/>
+              </w:rPr>
+            </w:pPr>
+            <w:r>
+              <w:rPr>
+                <w:rFonts w:ascii="Times New Roman" w:eastAsia="Times New Roman" w:hAnsi="Times New Roman" w:cs="Times New Roman"/>
+                <w:sz w:val="22"/>
+                <w:szCs w:val="22"/>
               </w:rPr>
               <w:t>Yes</w:t>
             </w:r>
@@ -4848,15 +4848,15 @@
               <w:spacing w:after="165"/>
               <w:rPr>
                 <w:rFonts w:ascii="Times New Roman" w:hAnsi="Times New Roman" w:cs="Times New Roman"/>
-                <w:sz w:val="20"/>
-                <w:szCs w:val="20"/>
-              </w:rPr>
-            </w:pPr>
-            <w:r>
-              <w:rPr>
-                <w:rFonts w:ascii="Times New Roman" w:eastAsia="Times New Roman" w:hAnsi="Times New Roman" w:cs="Times New Roman"/>
-                <w:sz w:val="20"/>
-                <w:szCs w:val="20"/>
+                <w:sz w:val="22"/>
+                <w:szCs w:val="22"/>
+              </w:rPr>
+            </w:pPr>
+            <w:r>
+              <w:rPr>
+                <w:rFonts w:ascii="Times New Roman" w:eastAsia="Times New Roman" w:hAnsi="Times New Roman" w:cs="Times New Roman"/>
+                <w:sz w:val="22"/>
+                <w:szCs w:val="22"/>
               </w:rPr>
               <w:t>Email automation</w:t>
             </w:r>
@@ -4883,15 +4883,15 @@
               <w:spacing w:after="165"/>
               <w:rPr>
                 <w:rFonts w:ascii="Times New Roman" w:hAnsi="Times New Roman" w:cs="Times New Roman"/>
-                <w:sz w:val="20"/>
-                <w:szCs w:val="20"/>
-              </w:rPr>
-            </w:pPr>
-            <w:r>
-              <w:rPr>
-                <w:rFonts w:ascii="Times New Roman" w:eastAsia="Times New Roman" w:hAnsi="Times New Roman" w:cs="Times New Roman"/>
-                <w:sz w:val="20"/>
-                <w:szCs w:val="20"/>
+                <w:sz w:val="22"/>
+                <w:szCs w:val="22"/>
+              </w:rPr>
+            </w:pPr>
+            <w:r>
+              <w:rPr>
+                <w:rFonts w:ascii="Times New Roman" w:eastAsia="Times New Roman" w:hAnsi="Times New Roman" w:cs="Times New Roman"/>
+                <w:sz w:val="22"/>
+                <w:szCs w:val="22"/>
               </w:rPr>
               <w:t>No</w:t>
             </w:r>
@@ -4912,15 +4912,15 @@
               <w:spacing w:after="165"/>
               <w:rPr>
                 <w:rFonts w:ascii="Times New Roman" w:eastAsia="Times New Roman" w:hAnsi="Times New Roman" w:cs="Times New Roman"/>
-                <w:sz w:val="20"/>
-                <w:szCs w:val="20"/>
-              </w:rPr>
-            </w:pPr>
-            <w:r>
-              <w:rPr>
-                <w:rFonts w:ascii="Times New Roman" w:eastAsia="Times New Roman" w:hAnsi="Times New Roman" w:cs="Times New Roman"/>
-                <w:sz w:val="20"/>
-                <w:szCs w:val="20"/>
+                <w:sz w:val="22"/>
+                <w:szCs w:val="22"/>
+              </w:rPr>
+            </w:pPr>
+            <w:r>
+              <w:rPr>
+                <w:rFonts w:ascii="Times New Roman" w:eastAsia="Times New Roman" w:hAnsi="Times New Roman" w:cs="Times New Roman"/>
+                <w:sz w:val="22"/>
+                <w:szCs w:val="22"/>
               </w:rPr>
               <w:t>No</w:t>
             </w:r>
@@ -4947,15 +4947,15 @@
               <w:spacing w:after="165"/>
               <w:rPr>
                 <w:rFonts w:ascii="Times New Roman" w:hAnsi="Times New Roman" w:cs="Times New Roman"/>
-                <w:sz w:val="20"/>
-                <w:szCs w:val="20"/>
-              </w:rPr>
-            </w:pPr>
-            <w:r>
-              <w:rPr>
-                <w:rFonts w:ascii="Times New Roman" w:eastAsia="Times New Roman" w:hAnsi="Times New Roman" w:cs="Times New Roman"/>
-                <w:sz w:val="20"/>
-                <w:szCs w:val="20"/>
+                <w:sz w:val="22"/>
+                <w:szCs w:val="22"/>
+              </w:rPr>
+            </w:pPr>
+            <w:r>
+              <w:rPr>
+                <w:rFonts w:ascii="Times New Roman" w:eastAsia="Times New Roman" w:hAnsi="Times New Roman" w:cs="Times New Roman"/>
+                <w:sz w:val="22"/>
+                <w:szCs w:val="22"/>
               </w:rPr>
               <w:t>No</w:t>
             </w:r>
@@ -4982,15 +4982,15 @@
               <w:spacing w:after="165"/>
               <w:rPr>
                 <w:rFonts w:ascii="Times New Roman" w:hAnsi="Times New Roman" w:cs="Times New Roman"/>
-                <w:sz w:val="20"/>
-                <w:szCs w:val="20"/>
-              </w:rPr>
-            </w:pPr>
-            <w:r>
-              <w:rPr>
-                <w:rFonts w:ascii="Times New Roman" w:eastAsia="Times New Roman" w:hAnsi="Times New Roman" w:cs="Times New Roman"/>
-                <w:sz w:val="20"/>
-                <w:szCs w:val="20"/>
+                <w:sz w:val="22"/>
+                <w:szCs w:val="22"/>
+              </w:rPr>
+            </w:pPr>
+            <w:r>
+              <w:rPr>
+                <w:rFonts w:ascii="Times New Roman" w:eastAsia="Times New Roman" w:hAnsi="Times New Roman" w:cs="Times New Roman"/>
+                <w:sz w:val="22"/>
+                <w:szCs w:val="22"/>
               </w:rPr>
               <w:t>Yes</w:t>
             </w:r>
@@ -5892,7 +5892,7 @@
 
 <file path=word/commentsExtended.xml><?xml version="1.0" encoding="utf-8"?>
 <w15:commentsEx xmlns:wpc="http://schemas.microsoft.com/office/word/2010/wordprocessingCanvas" xmlns:cx="http://schemas.microsoft.com/office/drawing/2014/chartex" xmlns:cx1="http://schemas.microsoft.com/office/drawing/2015/9/8/chartex" xmlns:cx2="http://schemas.microsoft.com/office/drawing/2015/10/21/chartex" xmlns:cx3="http://schemas.microsoft.com/office/drawing/2016/5/9/chartex" xmlns:cx4="http://schemas.microsoft.com/office/drawing/2016/5/10/chartex" xmlns:cx5="http://schemas.microsoft.com/office/drawing/2016/5/11/chartex" xmlns:cx6="http://schemas.microsoft.com/office/drawing/2016/5/12/chartex" xmlns:cx7="http://schemas.microsoft.com/office/drawing/2016/5/13/chartex" xmlns:cx8="http://schemas.microsoft.com/office/drawing/2016/5/14/chartex" xmlns:mc="http://schemas.openxmlformats.org/markup-compatibility/2006" xmlns:aink="http://schemas.microsoft.com/office/drawing/2016/ink" xmlns:am3d="http://schemas.microsoft.com/office/drawing/2017/model3d" xmlns:o="urn:schemas-microsoft-com:office:office" xmlns:oel="http://schemas.microsoft.com/office/2019/extlst" xmlns:r="http://schemas.openxmlformats.org/officeDocument/2006/relationships" xmlns:m="http://schemas.openxmlformats.org/officeDocument/2006/math" xmlns:v="urn:schemas-microsoft-com:vml" xmlns:wp14="http://schemas.microsoft.com/office/word/2010/wordprocessingDrawing" xmlns:wp="http://schemas.openxmlformats.org/drawingml/2006/wordprocessingDrawing" xmlns:w10="urn:schemas-microsoft-com:office:word" xmlns:w="http://schemas.openxmlformats.org/wordprocessingml/2006/main" xmlns:w14="http://schemas.microsoft.com/office/word/2010/wordml" xmlns:w15="http://schemas.microsoft.com/office/word/2012/wordml" xmlns:w16cex="http://schemas.microsoft.com/office/word/2018/wordml/cex" xmlns:w16cid="http://schemas.microsoft.com/office/word/2016/wordml/cid" xmlns:w16="http://schemas.microsoft.com/office/word/2018/wordml" xmlns:w16du="http://schemas.microsoft.com/office/word/2023/wordml/word16du" xmlns:w16sdtdh="http://schemas.microsoft.com/office/word/2020/wordml/sdtdatahash" xmlns:w16sdtfl="http://schemas.microsoft.com/office/word/2024/wordml/sdtformatlock" xmlns:w16se="http://schemas.microsoft.com/office/word/2015/wordml/symex" xmlns:wpg="http://schemas.microsoft.com/office/word/2010/wordprocessingGroup" xmlns:wpi="http://schemas.microsoft.com/office/word/2010/wordprocessingInk" xmlns:wne="http://schemas.microsoft.com/office/word/2006/wordml" xmlns:wps="http://schemas.microsoft.com/office/word/2010/wordprocessingShape" mc:Ignorable="w14 w15 w16se w16cid w16 w16cex w16sdtdh w16sdtfl w16du wp14">
-  <w15:commentEx w15:paraId="28A1D556" w15:done="0"/>
+  <w15:commentEx w15:paraId="2696DEF1" w15:done="0"/>
 </w15:commentsEx>
 </file>
 
@@ -5904,7 +5904,7 @@
 
 <file path=word/commentsIds.xml><?xml version="1.0" encoding="utf-8"?>
 <w16cid:commentsIds xmlns:wpc="http://schemas.microsoft.com/office/word/2010/wordprocessingCanvas" xmlns:cx="http://schemas.microsoft.com/office/drawing/2014/chartex" xmlns:cx1="http://schemas.microsoft.com/office/drawing/2015/9/8/chartex" xmlns:cx2="http://schemas.microsoft.com/office/drawing/2015/10/21/chartex" xmlns:cx3="http://schemas.microsoft.com/office/drawing/2016/5/9/chartex" xmlns:cx4="http://schemas.microsoft.com/office/drawing/2016/5/10/chartex" xmlns:cx5="http://schemas.microsoft.com/office/drawing/2016/5/11/chartex" xmlns:cx6="http://schemas.microsoft.com/office/drawing/2016/5/12/chartex" xmlns:cx7="http://schemas.microsoft.com/office/drawing/2016/5/13/chartex" xmlns:cx8="http://schemas.microsoft.com/office/drawing/2016/5/14/chartex" xmlns:mc="http://schemas.openxmlformats.org/markup-compatibility/2006" xmlns:aink="http://schemas.microsoft.com/office/drawing/2016/ink" xmlns:am3d="http://schemas.microsoft.com/office/drawing/2017/model3d" xmlns:o="urn:schemas-microsoft-com:office:office" xmlns:oel="http://schemas.microsoft.com/office/2019/extlst" xmlns:r="http://schemas.openxmlformats.org/officeDocument/2006/relationships" xmlns:m="http://schemas.openxmlformats.org/officeDocument/2006/math" xmlns:v="urn:schemas-microsoft-com:vml" xmlns:wp14="http://schemas.microsoft.com/office/word/2010/wordprocessingDrawing" xmlns:wp="http://schemas.openxmlformats.org/drawingml/2006/wordprocessingDrawing" xmlns:w10="urn:schemas-microsoft-com:office:word" xmlns:w="http://schemas.openxmlformats.org/wordprocessingml/2006/main" xmlns:w14="http://schemas.microsoft.com/office/word/2010/wordml" xmlns:w15="http://schemas.microsoft.com/office/word/2012/wordml" xmlns:w16cex="http://schemas.microsoft.com/office/word/2018/wordml/cex" xmlns:w16cid="http://schemas.microsoft.com/office/word/2016/wordml/cid" xmlns:w16="http://schemas.microsoft.com/office/word/2018/wordml" xmlns:w16du="http://schemas.microsoft.com/office/word/2023/wordml/word16du" xmlns:w16sdtdh="http://schemas.microsoft.com/office/word/2020/wordml/sdtdatahash" xmlns:w16sdtfl="http://schemas.microsoft.com/office/word/2024/wordml/sdtformatlock" xmlns:w16se="http://schemas.microsoft.com/office/word/2015/wordml/symex" xmlns:wpg="http://schemas.microsoft.com/office/word/2010/wordprocessingGroup" xmlns:wpi="http://schemas.microsoft.com/office/word/2010/wordprocessingInk" xmlns:wne="http://schemas.microsoft.com/office/word/2006/wordml" xmlns:wps="http://schemas.microsoft.com/office/word/2010/wordprocessingShape" mc:Ignorable="w14 w15 w16se w16cid w16 w16cex w16sdtdh w16sdtfl w16du wp14">
-  <w16cid:commentId w16cid:paraId="28A1D556" w16cid:durableId="16436A25"/>
+  <w16cid:commentId w16cid:paraId="2696DEF1" w16cid:durableId="16436A25"/>
 </w16cid:commentsIds>
 </file>
 

</xml_diff>

<commit_message>
Update default document and v8 in nearly-done preset (round 2)
</commit_message>
<xml_diff>
--- a/data/app/documents/default.docx
+++ b/data/app/documents/default.docx
@@ -1984,8 +1984,8 @@
               <w:spacing w:after="165"/>
               <w:rPr>
                 <w:rFonts w:ascii="Times New Roman" w:hAnsi="Times New Roman" w:cs="Times New Roman"/>
-                <w:sz w:val="22"/>
-                <w:szCs w:val="22"/>
+                <w:sz w:val="20"/>
+                <w:szCs w:val="20"/>
               </w:rPr>
             </w:pPr>
             <w:bookmarkStart w:id="5" w:name="_Hlk206417645"/>
@@ -1993,8 +1993,8 @@
             <w:r>
               <w:rPr>
                 <w:rFonts w:ascii="Times New Roman" w:eastAsia="Times New Roman" w:hAnsi="Times New Roman" w:cs="Times New Roman"/>
-                <w:sz w:val="22"/>
-                <w:szCs w:val="22"/>
+                <w:sz w:val="20"/>
+                <w:szCs w:val="20"/>
               </w:rPr>
               <w:t>Core infra</w:t>
             </w:r>
@@ -2021,15 +2021,15 @@
               <w:spacing w:after="165"/>
               <w:rPr>
                 <w:rFonts w:ascii="Times New Roman" w:hAnsi="Times New Roman" w:cs="Times New Roman"/>
-                <w:sz w:val="22"/>
-                <w:szCs w:val="22"/>
-              </w:rPr>
-            </w:pPr>
-            <w:r>
-              <w:rPr>
-                <w:rFonts w:ascii="Times New Roman" w:eastAsia="Times New Roman" w:hAnsi="Times New Roman" w:cs="Times New Roman"/>
-                <w:sz w:val="22"/>
-                <w:szCs w:val="22"/>
+                <w:sz w:val="20"/>
+                <w:szCs w:val="20"/>
+              </w:rPr>
+            </w:pPr>
+            <w:r>
+              <w:rPr>
+                <w:rFonts w:ascii="Times New Roman" w:eastAsia="Times New Roman" w:hAnsi="Times New Roman" w:cs="Times New Roman"/>
+                <w:sz w:val="20"/>
+                <w:szCs w:val="20"/>
               </w:rPr>
               <w:t>Yes</w:t>
             </w:r>
@@ -2049,15 +2049,15 @@
               <w:spacing w:after="165"/>
               <w:rPr>
                 <w:rFonts w:ascii="Times New Roman" w:eastAsia="Times New Roman" w:hAnsi="Times New Roman" w:cs="Times New Roman"/>
-                <w:sz w:val="22"/>
-                <w:szCs w:val="22"/>
-              </w:rPr>
-            </w:pPr>
-            <w:r>
-              <w:rPr>
-                <w:rFonts w:ascii="Times New Roman" w:eastAsia="Times New Roman" w:hAnsi="Times New Roman" w:cs="Times New Roman"/>
-                <w:sz w:val="22"/>
-                <w:szCs w:val="22"/>
+                <w:sz w:val="20"/>
+                <w:szCs w:val="20"/>
+              </w:rPr>
+            </w:pPr>
+            <w:r>
+              <w:rPr>
+                <w:rFonts w:ascii="Times New Roman" w:eastAsia="Times New Roman" w:hAnsi="Times New Roman" w:cs="Times New Roman"/>
+                <w:sz w:val="20"/>
+                <w:szCs w:val="20"/>
               </w:rPr>
               <w:t>Yes</w:t>
             </w:r>
@@ -2084,15 +2084,15 @@
               <w:spacing w:after="165"/>
               <w:rPr>
                 <w:rFonts w:ascii="Times New Roman" w:hAnsi="Times New Roman" w:cs="Times New Roman"/>
-                <w:sz w:val="22"/>
-                <w:szCs w:val="22"/>
-              </w:rPr>
-            </w:pPr>
-            <w:r>
-              <w:rPr>
-                <w:rFonts w:ascii="Times New Roman" w:eastAsia="Times New Roman" w:hAnsi="Times New Roman" w:cs="Times New Roman"/>
-                <w:sz w:val="22"/>
-                <w:szCs w:val="22"/>
+                <w:sz w:val="20"/>
+                <w:szCs w:val="20"/>
+              </w:rPr>
+            </w:pPr>
+            <w:r>
+              <w:rPr>
+                <w:rFonts w:ascii="Times New Roman" w:eastAsia="Times New Roman" w:hAnsi="Times New Roman" w:cs="Times New Roman"/>
+                <w:sz w:val="20"/>
+                <w:szCs w:val="20"/>
               </w:rPr>
               <w:t>Yes</w:t>
             </w:r>
@@ -2119,15 +2119,15 @@
               <w:spacing w:after="165"/>
               <w:rPr>
                 <w:rFonts w:ascii="Times New Roman" w:hAnsi="Times New Roman" w:cs="Times New Roman"/>
-                <w:sz w:val="22"/>
-                <w:szCs w:val="22"/>
-              </w:rPr>
-            </w:pPr>
-            <w:r>
-              <w:rPr>
-                <w:rFonts w:ascii="Times New Roman" w:eastAsia="Times New Roman" w:hAnsi="Times New Roman" w:cs="Times New Roman"/>
-                <w:sz w:val="22"/>
-                <w:szCs w:val="22"/>
+                <w:sz w:val="20"/>
+                <w:szCs w:val="20"/>
+              </w:rPr>
+            </w:pPr>
+            <w:r>
+              <w:rPr>
+                <w:rFonts w:ascii="Times New Roman" w:eastAsia="Times New Roman" w:hAnsi="Times New Roman" w:cs="Times New Roman"/>
+                <w:sz w:val="20"/>
+                <w:szCs w:val="20"/>
               </w:rPr>
               <w:t>Yes</w:t>
             </w:r>
@@ -2158,15 +2158,15 @@
               <w:spacing w:after="165"/>
               <w:rPr>
                 <w:rFonts w:ascii="Times New Roman" w:eastAsia="Times New Roman" w:hAnsi="Times New Roman" w:cs="Times New Roman"/>
-                <w:sz w:val="22"/>
-                <w:szCs w:val="22"/>
-              </w:rPr>
-            </w:pPr>
-            <w:r>
-              <w:rPr>
-                <w:rFonts w:ascii="Times New Roman" w:eastAsia="Times New Roman" w:hAnsi="Times New Roman" w:cs="Times New Roman"/>
-                <w:sz w:val="22"/>
-                <w:szCs w:val="22"/>
+                <w:sz w:val="20"/>
+                <w:szCs w:val="20"/>
+              </w:rPr>
+            </w:pPr>
+            <w:r>
+              <w:rPr>
+                <w:rFonts w:ascii="Times New Roman" w:eastAsia="Times New Roman" w:hAnsi="Times New Roman" w:cs="Times New Roman"/>
+                <w:sz w:val="20"/>
+                <w:szCs w:val="20"/>
               </w:rPr>
               <w:t>File management</w:t>
             </w:r>
@@ -2193,15 +2193,15 @@
               <w:spacing w:after="165"/>
               <w:rPr>
                 <w:rFonts w:ascii="Times New Roman" w:eastAsia="Times New Roman" w:hAnsi="Times New Roman" w:cs="Times New Roman"/>
-                <w:sz w:val="22"/>
-                <w:szCs w:val="22"/>
-              </w:rPr>
-            </w:pPr>
-            <w:r>
-              <w:rPr>
-                <w:rFonts w:ascii="Times New Roman" w:eastAsia="Times New Roman" w:hAnsi="Times New Roman" w:cs="Times New Roman"/>
-                <w:sz w:val="22"/>
-                <w:szCs w:val="22"/>
+                <w:sz w:val="20"/>
+                <w:szCs w:val="20"/>
+              </w:rPr>
+            </w:pPr>
+            <w:r>
+              <w:rPr>
+                <w:rFonts w:ascii="Times New Roman" w:eastAsia="Times New Roman" w:hAnsi="Times New Roman" w:cs="Times New Roman"/>
+                <w:sz w:val="20"/>
+                <w:szCs w:val="20"/>
               </w:rPr>
               <w:t>Yes</w:t>
             </w:r>
@@ -2221,15 +2221,15 @@
               <w:spacing w:after="165"/>
               <w:rPr>
                 <w:rFonts w:ascii="Times New Roman" w:eastAsia="Times New Roman" w:hAnsi="Times New Roman" w:cs="Times New Roman"/>
-                <w:sz w:val="22"/>
-                <w:szCs w:val="22"/>
-              </w:rPr>
-            </w:pPr>
-            <w:r>
-              <w:rPr>
-                <w:rFonts w:ascii="Times New Roman" w:eastAsia="Times New Roman" w:hAnsi="Times New Roman" w:cs="Times New Roman"/>
-                <w:sz w:val="22"/>
-                <w:szCs w:val="22"/>
+                <w:sz w:val="20"/>
+                <w:szCs w:val="20"/>
+              </w:rPr>
+            </w:pPr>
+            <w:r>
+              <w:rPr>
+                <w:rFonts w:ascii="Times New Roman" w:eastAsia="Times New Roman" w:hAnsi="Times New Roman" w:cs="Times New Roman"/>
+                <w:sz w:val="20"/>
+                <w:szCs w:val="20"/>
               </w:rPr>
               <w:t>Yes</w:t>
             </w:r>
@@ -2256,15 +2256,15 @@
               <w:spacing w:after="165"/>
               <w:rPr>
                 <w:rFonts w:ascii="Times New Roman" w:eastAsia="Times New Roman" w:hAnsi="Times New Roman" w:cs="Times New Roman"/>
-                <w:sz w:val="22"/>
-                <w:szCs w:val="22"/>
-              </w:rPr>
-            </w:pPr>
-            <w:r>
-              <w:rPr>
-                <w:rFonts w:ascii="Times New Roman" w:eastAsia="Times New Roman" w:hAnsi="Times New Roman" w:cs="Times New Roman"/>
-                <w:sz w:val="22"/>
-                <w:szCs w:val="22"/>
+                <w:sz w:val="20"/>
+                <w:szCs w:val="20"/>
+              </w:rPr>
+            </w:pPr>
+            <w:r>
+              <w:rPr>
+                <w:rFonts w:ascii="Times New Roman" w:eastAsia="Times New Roman" w:hAnsi="Times New Roman" w:cs="Times New Roman"/>
+                <w:sz w:val="20"/>
+                <w:szCs w:val="20"/>
               </w:rPr>
               <w:t>Yes</w:t>
             </w:r>
@@ -2291,15 +2291,15 @@
               <w:spacing w:after="165"/>
               <w:rPr>
                 <w:rFonts w:ascii="Times New Roman" w:eastAsia="Times New Roman" w:hAnsi="Times New Roman" w:cs="Times New Roman"/>
-                <w:sz w:val="22"/>
-                <w:szCs w:val="22"/>
-              </w:rPr>
-            </w:pPr>
-            <w:r>
-              <w:rPr>
-                <w:rFonts w:ascii="Times New Roman" w:eastAsia="Times New Roman" w:hAnsi="Times New Roman" w:cs="Times New Roman"/>
-                <w:sz w:val="22"/>
-                <w:szCs w:val="22"/>
+                <w:sz w:val="20"/>
+                <w:szCs w:val="20"/>
+              </w:rPr>
+            </w:pPr>
+            <w:r>
+              <w:rPr>
+                <w:rFonts w:ascii="Times New Roman" w:eastAsia="Times New Roman" w:hAnsi="Times New Roman" w:cs="Times New Roman"/>
+                <w:sz w:val="20"/>
+                <w:szCs w:val="20"/>
               </w:rPr>
               <w:t>Yes</w:t>
             </w:r>
@@ -2330,15 +2330,15 @@
               <w:spacing w:after="165"/>
               <w:rPr>
                 <w:rFonts w:ascii="Times New Roman" w:hAnsi="Times New Roman" w:cs="Times New Roman"/>
-                <w:sz w:val="22"/>
-                <w:szCs w:val="22"/>
-              </w:rPr>
-            </w:pPr>
-            <w:r>
-              <w:rPr>
-                <w:rFonts w:ascii="Times New Roman" w:eastAsia="Times New Roman" w:hAnsi="Times New Roman" w:cs="Times New Roman"/>
-                <w:sz w:val="22"/>
-                <w:szCs w:val="22"/>
+                <w:sz w:val="20"/>
+                <w:szCs w:val="20"/>
+              </w:rPr>
+            </w:pPr>
+            <w:r>
+              <w:rPr>
+                <w:rFonts w:ascii="Times New Roman" w:eastAsia="Times New Roman" w:hAnsi="Times New Roman" w:cs="Times New Roman"/>
+                <w:sz w:val="20"/>
+                <w:szCs w:val="20"/>
               </w:rPr>
               <w:t>User management</w:t>
             </w:r>
@@ -2365,15 +2365,15 @@
               <w:spacing w:after="165"/>
               <w:rPr>
                 <w:rFonts w:ascii="Times New Roman" w:hAnsi="Times New Roman" w:cs="Times New Roman"/>
-                <w:sz w:val="22"/>
-                <w:szCs w:val="22"/>
-              </w:rPr>
-            </w:pPr>
-            <w:r>
-              <w:rPr>
-                <w:rFonts w:ascii="Times New Roman" w:eastAsia="Times New Roman" w:hAnsi="Times New Roman" w:cs="Times New Roman"/>
-                <w:sz w:val="22"/>
-                <w:szCs w:val="22"/>
+                <w:sz w:val="20"/>
+                <w:szCs w:val="20"/>
+              </w:rPr>
+            </w:pPr>
+            <w:r>
+              <w:rPr>
+                <w:rFonts w:ascii="Times New Roman" w:eastAsia="Times New Roman" w:hAnsi="Times New Roman" w:cs="Times New Roman"/>
+                <w:sz w:val="20"/>
+                <w:szCs w:val="20"/>
               </w:rPr>
               <w:t>Yes</w:t>
             </w:r>
@@ -2393,15 +2393,15 @@
               <w:spacing w:after="165"/>
               <w:rPr>
                 <w:rFonts w:ascii="Times New Roman" w:eastAsia="Times New Roman" w:hAnsi="Times New Roman" w:cs="Times New Roman"/>
-                <w:sz w:val="22"/>
-                <w:szCs w:val="22"/>
-              </w:rPr>
-            </w:pPr>
-            <w:r>
-              <w:rPr>
-                <w:rFonts w:ascii="Times New Roman" w:eastAsia="Times New Roman" w:hAnsi="Times New Roman" w:cs="Times New Roman"/>
-                <w:sz w:val="22"/>
-                <w:szCs w:val="22"/>
+                <w:sz w:val="20"/>
+                <w:szCs w:val="20"/>
+              </w:rPr>
+            </w:pPr>
+            <w:r>
+              <w:rPr>
+                <w:rFonts w:ascii="Times New Roman" w:eastAsia="Times New Roman" w:hAnsi="Times New Roman" w:cs="Times New Roman"/>
+                <w:sz w:val="20"/>
+                <w:szCs w:val="20"/>
               </w:rPr>
               <w:t>Yes</w:t>
             </w:r>
@@ -2428,15 +2428,15 @@
               <w:spacing w:after="165"/>
               <w:rPr>
                 <w:rFonts w:ascii="Times New Roman" w:hAnsi="Times New Roman" w:cs="Times New Roman"/>
-                <w:sz w:val="22"/>
-                <w:szCs w:val="22"/>
-              </w:rPr>
-            </w:pPr>
-            <w:r>
-              <w:rPr>
-                <w:rFonts w:ascii="Times New Roman" w:eastAsia="Times New Roman" w:hAnsi="Times New Roman" w:cs="Times New Roman"/>
-                <w:sz w:val="22"/>
-                <w:szCs w:val="22"/>
+                <w:sz w:val="20"/>
+                <w:szCs w:val="20"/>
+              </w:rPr>
+            </w:pPr>
+            <w:r>
+              <w:rPr>
+                <w:rFonts w:ascii="Times New Roman" w:eastAsia="Times New Roman" w:hAnsi="Times New Roman" w:cs="Times New Roman"/>
+                <w:sz w:val="20"/>
+                <w:szCs w:val="20"/>
               </w:rPr>
               <w:t>Yes</w:t>
             </w:r>
@@ -2463,15 +2463,15 @@
               <w:spacing w:after="165"/>
               <w:rPr>
                 <w:rFonts w:ascii="Times New Roman" w:hAnsi="Times New Roman" w:cs="Times New Roman"/>
-                <w:sz w:val="22"/>
-                <w:szCs w:val="22"/>
-              </w:rPr>
-            </w:pPr>
-            <w:r>
-              <w:rPr>
-                <w:rFonts w:ascii="Times New Roman" w:eastAsia="Times New Roman" w:hAnsi="Times New Roman" w:cs="Times New Roman"/>
-                <w:sz w:val="22"/>
-                <w:szCs w:val="22"/>
+                <w:sz w:val="20"/>
+                <w:szCs w:val="20"/>
+              </w:rPr>
+            </w:pPr>
+            <w:r>
+              <w:rPr>
+                <w:rFonts w:ascii="Times New Roman" w:eastAsia="Times New Roman" w:hAnsi="Times New Roman" w:cs="Times New Roman"/>
+                <w:sz w:val="20"/>
+                <w:szCs w:val="20"/>
               </w:rPr>
               <w:t>Yes</w:t>
             </w:r>
@@ -2502,15 +2502,15 @@
               <w:spacing w:after="165"/>
               <w:rPr>
                 <w:rFonts w:ascii="Times New Roman" w:eastAsia="Times New Roman" w:hAnsi="Times New Roman" w:cs="Times New Roman"/>
-                <w:sz w:val="22"/>
-                <w:szCs w:val="22"/>
-              </w:rPr>
-            </w:pPr>
-            <w:r>
-              <w:rPr>
-                <w:rFonts w:ascii="Times New Roman" w:eastAsia="Times New Roman" w:hAnsi="Times New Roman" w:cs="Times New Roman"/>
-                <w:sz w:val="22"/>
-                <w:szCs w:val="22"/>
+                <w:sz w:val="20"/>
+                <w:szCs w:val="20"/>
+              </w:rPr>
+            </w:pPr>
+            <w:r>
+              <w:rPr>
+                <w:rFonts w:ascii="Times New Roman" w:eastAsia="Times New Roman" w:hAnsi="Times New Roman" w:cs="Times New Roman"/>
+                <w:sz w:val="20"/>
+                <w:szCs w:val="20"/>
               </w:rPr>
               <w:t>Check-in / check-out</w:t>
             </w:r>
@@ -2537,15 +2537,15 @@
               <w:spacing w:after="165"/>
               <w:rPr>
                 <w:rFonts w:ascii="Times New Roman" w:eastAsia="Times New Roman" w:hAnsi="Times New Roman" w:cs="Times New Roman"/>
-                <w:sz w:val="22"/>
-                <w:szCs w:val="22"/>
-              </w:rPr>
-            </w:pPr>
-            <w:r>
-              <w:rPr>
-                <w:rFonts w:ascii="Times New Roman" w:eastAsia="Times New Roman" w:hAnsi="Times New Roman" w:cs="Times New Roman"/>
-                <w:sz w:val="22"/>
-                <w:szCs w:val="22"/>
+                <w:sz w:val="20"/>
+                <w:szCs w:val="20"/>
+              </w:rPr>
+            </w:pPr>
+            <w:r>
+              <w:rPr>
+                <w:rFonts w:ascii="Times New Roman" w:eastAsia="Times New Roman" w:hAnsi="Times New Roman" w:cs="Times New Roman"/>
+                <w:sz w:val="20"/>
+                <w:szCs w:val="20"/>
               </w:rPr>
               <w:t>Yes</w:t>
             </w:r>
@@ -2565,15 +2565,15 @@
               <w:spacing w:after="165"/>
               <w:rPr>
                 <w:rFonts w:ascii="Times New Roman" w:eastAsia="Times New Roman" w:hAnsi="Times New Roman" w:cs="Times New Roman"/>
-                <w:sz w:val="22"/>
-                <w:szCs w:val="22"/>
-              </w:rPr>
-            </w:pPr>
-            <w:r>
-              <w:rPr>
-                <w:rFonts w:ascii="Times New Roman" w:eastAsia="Times New Roman" w:hAnsi="Times New Roman" w:cs="Times New Roman"/>
-                <w:sz w:val="22"/>
-                <w:szCs w:val="22"/>
+                <w:sz w:val="20"/>
+                <w:szCs w:val="20"/>
+              </w:rPr>
+            </w:pPr>
+            <w:r>
+              <w:rPr>
+                <w:rFonts w:ascii="Times New Roman" w:eastAsia="Times New Roman" w:hAnsi="Times New Roman" w:cs="Times New Roman"/>
+                <w:sz w:val="20"/>
+                <w:szCs w:val="20"/>
               </w:rPr>
               <w:t>Yes</w:t>
             </w:r>
@@ -2600,15 +2600,15 @@
               <w:spacing w:after="165"/>
               <w:rPr>
                 <w:rFonts w:ascii="Times New Roman" w:eastAsia="Times New Roman" w:hAnsi="Times New Roman" w:cs="Times New Roman"/>
-                <w:sz w:val="22"/>
-                <w:szCs w:val="22"/>
-              </w:rPr>
-            </w:pPr>
-            <w:r>
-              <w:rPr>
-                <w:rFonts w:ascii="Times New Roman" w:eastAsia="Times New Roman" w:hAnsi="Times New Roman" w:cs="Times New Roman"/>
-                <w:sz w:val="22"/>
-                <w:szCs w:val="22"/>
+                <w:sz w:val="20"/>
+                <w:szCs w:val="20"/>
+              </w:rPr>
+            </w:pPr>
+            <w:r>
+              <w:rPr>
+                <w:rFonts w:ascii="Times New Roman" w:eastAsia="Times New Roman" w:hAnsi="Times New Roman" w:cs="Times New Roman"/>
+                <w:sz w:val="20"/>
+                <w:szCs w:val="20"/>
               </w:rPr>
               <w:t>Yes</w:t>
             </w:r>
@@ -2635,15 +2635,15 @@
               <w:spacing w:after="165"/>
               <w:rPr>
                 <w:rFonts w:ascii="Times New Roman" w:eastAsia="Times New Roman" w:hAnsi="Times New Roman" w:cs="Times New Roman"/>
-                <w:sz w:val="22"/>
-                <w:szCs w:val="22"/>
-              </w:rPr>
-            </w:pPr>
-            <w:r>
-              <w:rPr>
-                <w:rFonts w:ascii="Times New Roman" w:eastAsia="Times New Roman" w:hAnsi="Times New Roman" w:cs="Times New Roman"/>
-                <w:sz w:val="22"/>
-                <w:szCs w:val="22"/>
+                <w:sz w:val="20"/>
+                <w:szCs w:val="20"/>
+              </w:rPr>
+            </w:pPr>
+            <w:r>
+              <w:rPr>
+                <w:rFonts w:ascii="Times New Roman" w:eastAsia="Times New Roman" w:hAnsi="Times New Roman" w:cs="Times New Roman"/>
+                <w:sz w:val="20"/>
+                <w:szCs w:val="20"/>
               </w:rPr>
               <w:t>Yes</w:t>
             </w:r>
@@ -2676,8 +2676,8 @@
               <w:spacing w:after="165"/>
               <w:rPr>
                 <w:rFonts w:ascii="Times New Roman" w:eastAsia="Times New Roman" w:hAnsi="Times New Roman" w:cs="Times New Roman"/>
-                <w:sz w:val="22"/>
-                <w:szCs w:val="22"/>
+                <w:sz w:val="20"/>
+                <w:szCs w:val="20"/>
               </w:rPr>
             </w:pPr>
           </w:p>
@@ -2707,15 +2707,15 @@
               <w:spacing w:after="165"/>
               <w:rPr>
                 <w:rFonts w:ascii="Times New Roman" w:hAnsi="Times New Roman" w:cs="Times New Roman"/>
-                <w:sz w:val="22"/>
-                <w:szCs w:val="22"/>
-              </w:rPr>
-            </w:pPr>
-            <w:r>
-              <w:rPr>
-                <w:rFonts w:ascii="Times New Roman" w:eastAsia="Times New Roman" w:hAnsi="Times New Roman" w:cs="Times New Roman"/>
-                <w:sz w:val="22"/>
-                <w:szCs w:val="22"/>
+                <w:sz w:val="20"/>
+                <w:szCs w:val="20"/>
+              </w:rPr>
+            </w:pPr>
+            <w:r>
+              <w:rPr>
+                <w:rFonts w:ascii="Times New Roman" w:eastAsia="Times New Roman" w:hAnsi="Times New Roman" w:cs="Times New Roman"/>
+                <w:sz w:val="20"/>
+                <w:szCs w:val="20"/>
               </w:rPr>
               <w:t>Basic AI integration</w:t>
             </w:r>
@@ -2742,15 +2742,15 @@
               <w:spacing w:after="165"/>
               <w:rPr>
                 <w:rFonts w:ascii="Times New Roman" w:hAnsi="Times New Roman" w:cs="Times New Roman"/>
-                <w:sz w:val="22"/>
-                <w:szCs w:val="22"/>
-              </w:rPr>
-            </w:pPr>
-            <w:r>
-              <w:rPr>
-                <w:rFonts w:ascii="Times New Roman" w:eastAsia="Times New Roman" w:hAnsi="Times New Roman" w:cs="Times New Roman"/>
-                <w:sz w:val="22"/>
-                <w:szCs w:val="22"/>
+                <w:sz w:val="20"/>
+                <w:szCs w:val="20"/>
+              </w:rPr>
+            </w:pPr>
+            <w:r>
+              <w:rPr>
+                <w:rFonts w:ascii="Times New Roman" w:eastAsia="Times New Roman" w:hAnsi="Times New Roman" w:cs="Times New Roman"/>
+                <w:sz w:val="20"/>
+                <w:szCs w:val="20"/>
               </w:rPr>
               <w:t>Yes</w:t>
             </w:r>
@@ -2770,15 +2770,15 @@
               <w:spacing w:after="165"/>
               <w:rPr>
                 <w:rFonts w:ascii="Times New Roman" w:eastAsia="Times New Roman" w:hAnsi="Times New Roman" w:cs="Times New Roman"/>
-                <w:sz w:val="22"/>
-                <w:szCs w:val="22"/>
-              </w:rPr>
-            </w:pPr>
-            <w:r>
-              <w:rPr>
-                <w:rFonts w:ascii="Times New Roman" w:eastAsia="Times New Roman" w:hAnsi="Times New Roman" w:cs="Times New Roman"/>
-                <w:sz w:val="22"/>
-                <w:szCs w:val="22"/>
+                <w:sz w:val="20"/>
+                <w:szCs w:val="20"/>
+              </w:rPr>
+            </w:pPr>
+            <w:r>
+              <w:rPr>
+                <w:rFonts w:ascii="Times New Roman" w:eastAsia="Times New Roman" w:hAnsi="Times New Roman" w:cs="Times New Roman"/>
+                <w:sz w:val="20"/>
+                <w:szCs w:val="20"/>
               </w:rPr>
               <w:t>Yes</w:t>
             </w:r>
@@ -2805,15 +2805,15 @@
               <w:spacing w:after="165"/>
               <w:rPr>
                 <w:rFonts w:ascii="Times New Roman" w:hAnsi="Times New Roman" w:cs="Times New Roman"/>
-                <w:sz w:val="22"/>
-                <w:szCs w:val="22"/>
-              </w:rPr>
-            </w:pPr>
-            <w:r>
-              <w:rPr>
-                <w:rFonts w:ascii="Times New Roman" w:eastAsia="Times New Roman" w:hAnsi="Times New Roman" w:cs="Times New Roman"/>
-                <w:sz w:val="22"/>
-                <w:szCs w:val="22"/>
+                <w:sz w:val="20"/>
+                <w:szCs w:val="20"/>
+              </w:rPr>
+            </w:pPr>
+            <w:r>
+              <w:rPr>
+                <w:rFonts w:ascii="Times New Roman" w:eastAsia="Times New Roman" w:hAnsi="Times New Roman" w:cs="Times New Roman"/>
+                <w:sz w:val="20"/>
+                <w:szCs w:val="20"/>
               </w:rPr>
               <w:t>Yes</w:t>
             </w:r>
@@ -2840,15 +2840,15 @@
               <w:spacing w:after="165"/>
               <w:rPr>
                 <w:rFonts w:ascii="Times New Roman" w:hAnsi="Times New Roman" w:cs="Times New Roman"/>
-                <w:sz w:val="22"/>
-                <w:szCs w:val="22"/>
-              </w:rPr>
-            </w:pPr>
-            <w:r>
-              <w:rPr>
-                <w:rFonts w:ascii="Times New Roman" w:eastAsia="Times New Roman" w:hAnsi="Times New Roman" w:cs="Times New Roman"/>
-                <w:sz w:val="22"/>
-                <w:szCs w:val="22"/>
+                <w:sz w:val="20"/>
+                <w:szCs w:val="20"/>
+              </w:rPr>
+            </w:pPr>
+            <w:r>
+              <w:rPr>
+                <w:rFonts w:ascii="Times New Roman" w:eastAsia="Times New Roman" w:hAnsi="Times New Roman" w:cs="Times New Roman"/>
+                <w:sz w:val="20"/>
+                <w:szCs w:val="20"/>
               </w:rPr>
               <w:t>Yes</w:t>
             </w:r>
@@ -2879,15 +2879,15 @@
               <w:spacing w:after="165"/>
               <w:rPr>
                 <w:rFonts w:ascii="Times New Roman" w:eastAsia="Times New Roman" w:hAnsi="Times New Roman" w:cs="Times New Roman"/>
-                <w:sz w:val="22"/>
-                <w:szCs w:val="22"/>
-              </w:rPr>
-            </w:pPr>
-            <w:r>
-              <w:rPr>
-                <w:rFonts w:ascii="Times New Roman" w:eastAsia="Times New Roman" w:hAnsi="Times New Roman" w:cs="Times New Roman"/>
-                <w:sz w:val="22"/>
-                <w:szCs w:val="22"/>
+                <w:sz w:val="20"/>
+                <w:szCs w:val="20"/>
+              </w:rPr>
+            </w:pPr>
+            <w:r>
+              <w:rPr>
+                <w:rFonts w:ascii="Times New Roman" w:eastAsia="Times New Roman" w:hAnsi="Times New Roman" w:cs="Times New Roman"/>
+                <w:sz w:val="20"/>
+                <w:szCs w:val="20"/>
               </w:rPr>
               <w:t>Vendor experience</w:t>
             </w:r>
@@ -2914,15 +2914,15 @@
               <w:spacing w:after="165"/>
               <w:rPr>
                 <w:rFonts w:ascii="Times New Roman" w:eastAsia="Times New Roman" w:hAnsi="Times New Roman" w:cs="Times New Roman"/>
-                <w:sz w:val="22"/>
-                <w:szCs w:val="22"/>
-              </w:rPr>
-            </w:pPr>
-            <w:r>
-              <w:rPr>
-                <w:rFonts w:ascii="Times New Roman" w:eastAsia="Times New Roman" w:hAnsi="Times New Roman" w:cs="Times New Roman"/>
-                <w:sz w:val="22"/>
-                <w:szCs w:val="22"/>
+                <w:sz w:val="20"/>
+                <w:szCs w:val="20"/>
+              </w:rPr>
+            </w:pPr>
+            <w:r>
+              <w:rPr>
+                <w:rFonts w:ascii="Times New Roman" w:eastAsia="Times New Roman" w:hAnsi="Times New Roman" w:cs="Times New Roman"/>
+                <w:sz w:val="20"/>
+                <w:szCs w:val="20"/>
               </w:rPr>
               <w:t>No</w:t>
             </w:r>
@@ -2942,15 +2942,15 @@
               <w:spacing w:after="165"/>
               <w:rPr>
                 <w:rFonts w:ascii="Times New Roman" w:eastAsia="Times New Roman" w:hAnsi="Times New Roman" w:cs="Times New Roman"/>
-                <w:sz w:val="22"/>
-                <w:szCs w:val="22"/>
-              </w:rPr>
-            </w:pPr>
-            <w:r>
-              <w:rPr>
-                <w:rFonts w:ascii="Times New Roman" w:eastAsia="Times New Roman" w:hAnsi="Times New Roman" w:cs="Times New Roman"/>
-                <w:sz w:val="22"/>
-                <w:szCs w:val="22"/>
+                <w:sz w:val="20"/>
+                <w:szCs w:val="20"/>
+              </w:rPr>
+            </w:pPr>
+            <w:r>
+              <w:rPr>
+                <w:rFonts w:ascii="Times New Roman" w:eastAsia="Times New Roman" w:hAnsi="Times New Roman" w:cs="Times New Roman"/>
+                <w:sz w:val="20"/>
+                <w:szCs w:val="20"/>
               </w:rPr>
               <w:t>Yes</w:t>
             </w:r>
@@ -2977,15 +2977,15 @@
               <w:spacing w:after="165"/>
               <w:rPr>
                 <w:rFonts w:ascii="Times New Roman" w:eastAsia="Times New Roman" w:hAnsi="Times New Roman" w:cs="Times New Roman"/>
-                <w:sz w:val="22"/>
-                <w:szCs w:val="22"/>
-              </w:rPr>
-            </w:pPr>
-            <w:r>
-              <w:rPr>
-                <w:rFonts w:ascii="Times New Roman" w:eastAsia="Times New Roman" w:hAnsi="Times New Roman" w:cs="Times New Roman"/>
-                <w:sz w:val="22"/>
-                <w:szCs w:val="22"/>
+                <w:sz w:val="20"/>
+                <w:szCs w:val="20"/>
+              </w:rPr>
+            </w:pPr>
+            <w:r>
+              <w:rPr>
+                <w:rFonts w:ascii="Times New Roman" w:eastAsia="Times New Roman" w:hAnsi="Times New Roman" w:cs="Times New Roman"/>
+                <w:sz w:val="20"/>
+                <w:szCs w:val="20"/>
               </w:rPr>
               <w:t>Yes</w:t>
             </w:r>
@@ -3012,15 +3012,15 @@
               <w:spacing w:after="165"/>
               <w:rPr>
                 <w:rFonts w:ascii="Times New Roman" w:eastAsia="Times New Roman" w:hAnsi="Times New Roman" w:cs="Times New Roman"/>
-                <w:sz w:val="22"/>
-                <w:szCs w:val="22"/>
-              </w:rPr>
-            </w:pPr>
-            <w:r>
-              <w:rPr>
-                <w:rFonts w:ascii="Times New Roman" w:eastAsia="Times New Roman" w:hAnsi="Times New Roman" w:cs="Times New Roman"/>
-                <w:sz w:val="22"/>
-                <w:szCs w:val="22"/>
+                <w:sz w:val="20"/>
+                <w:szCs w:val="20"/>
+              </w:rPr>
+            </w:pPr>
+            <w:r>
+              <w:rPr>
+                <w:rFonts w:ascii="Times New Roman" w:eastAsia="Times New Roman" w:hAnsi="Times New Roman" w:cs="Times New Roman"/>
+                <w:sz w:val="20"/>
+                <w:szCs w:val="20"/>
               </w:rPr>
               <w:t>Yes</w:t>
             </w:r>
@@ -3051,15 +3051,15 @@
               <w:spacing w:after="165"/>
               <w:rPr>
                 <w:rFonts w:ascii="Times New Roman" w:hAnsi="Times New Roman" w:cs="Times New Roman"/>
-                <w:sz w:val="22"/>
-                <w:szCs w:val="22"/>
-              </w:rPr>
-            </w:pPr>
-            <w:r>
-              <w:rPr>
-                <w:rFonts w:ascii="Times New Roman" w:eastAsia="Times New Roman" w:hAnsi="Times New Roman" w:cs="Times New Roman"/>
-                <w:sz w:val="22"/>
-                <w:szCs w:val="22"/>
+                <w:sz w:val="20"/>
+                <w:szCs w:val="20"/>
+              </w:rPr>
+            </w:pPr>
+            <w:r>
+              <w:rPr>
+                <w:rFonts w:ascii="Times New Roman" w:eastAsia="Times New Roman" w:hAnsi="Times New Roman" w:cs="Times New Roman"/>
+                <w:sz w:val="20"/>
+                <w:szCs w:val="20"/>
               </w:rPr>
               <w:t>Signatures</w:t>
             </w:r>
@@ -3086,15 +3086,15 @@
               <w:spacing w:after="165"/>
               <w:rPr>
                 <w:rFonts w:ascii="Times New Roman" w:hAnsi="Times New Roman" w:cs="Times New Roman"/>
-                <w:sz w:val="22"/>
-                <w:szCs w:val="22"/>
-              </w:rPr>
-            </w:pPr>
-            <w:r>
-              <w:rPr>
-                <w:rFonts w:ascii="Times New Roman" w:eastAsia="Times New Roman" w:hAnsi="Times New Roman" w:cs="Times New Roman"/>
-                <w:sz w:val="22"/>
-                <w:szCs w:val="22"/>
+                <w:sz w:val="20"/>
+                <w:szCs w:val="20"/>
+              </w:rPr>
+            </w:pPr>
+            <w:r>
+              <w:rPr>
+                <w:rFonts w:ascii="Times New Roman" w:eastAsia="Times New Roman" w:hAnsi="Times New Roman" w:cs="Times New Roman"/>
+                <w:sz w:val="20"/>
+                <w:szCs w:val="20"/>
               </w:rPr>
               <w:t>No</w:t>
             </w:r>
@@ -3114,15 +3114,15 @@
               <w:spacing w:after="165"/>
               <w:rPr>
                 <w:rFonts w:ascii="Times New Roman" w:eastAsia="Times New Roman" w:hAnsi="Times New Roman" w:cs="Times New Roman"/>
-                <w:sz w:val="22"/>
-                <w:szCs w:val="22"/>
-              </w:rPr>
-            </w:pPr>
-            <w:r>
-              <w:rPr>
-                <w:rFonts w:ascii="Times New Roman" w:eastAsia="Times New Roman" w:hAnsi="Times New Roman" w:cs="Times New Roman"/>
-                <w:sz w:val="22"/>
-                <w:szCs w:val="22"/>
+                <w:sz w:val="20"/>
+                <w:szCs w:val="20"/>
+              </w:rPr>
+            </w:pPr>
+            <w:r>
+              <w:rPr>
+                <w:rFonts w:ascii="Times New Roman" w:eastAsia="Times New Roman" w:hAnsi="Times New Roman" w:cs="Times New Roman"/>
+                <w:sz w:val="20"/>
+                <w:szCs w:val="20"/>
               </w:rPr>
               <w:t>Yes</w:t>
             </w:r>
@@ -3149,15 +3149,15 @@
               <w:spacing w:after="165"/>
               <w:rPr>
                 <w:rFonts w:ascii="Times New Roman" w:hAnsi="Times New Roman" w:cs="Times New Roman"/>
-                <w:sz w:val="22"/>
-                <w:szCs w:val="22"/>
-              </w:rPr>
-            </w:pPr>
-            <w:r>
-              <w:rPr>
-                <w:rFonts w:ascii="Times New Roman" w:eastAsia="Times New Roman" w:hAnsi="Times New Roman" w:cs="Times New Roman"/>
-                <w:sz w:val="22"/>
-                <w:szCs w:val="22"/>
+                <w:sz w:val="20"/>
+                <w:szCs w:val="20"/>
+              </w:rPr>
+            </w:pPr>
+            <w:r>
+              <w:rPr>
+                <w:rFonts w:ascii="Times New Roman" w:eastAsia="Times New Roman" w:hAnsi="Times New Roman" w:cs="Times New Roman"/>
+                <w:sz w:val="20"/>
+                <w:szCs w:val="20"/>
               </w:rPr>
               <w:t>Yes</w:t>
             </w:r>
@@ -3184,15 +3184,15 @@
               <w:spacing w:after="165"/>
               <w:rPr>
                 <w:rFonts w:ascii="Times New Roman" w:hAnsi="Times New Roman" w:cs="Times New Roman"/>
-                <w:sz w:val="22"/>
-                <w:szCs w:val="22"/>
-              </w:rPr>
-            </w:pPr>
-            <w:r>
-              <w:rPr>
-                <w:rFonts w:ascii="Times New Roman" w:eastAsia="Times New Roman" w:hAnsi="Times New Roman" w:cs="Times New Roman"/>
-                <w:sz w:val="22"/>
-                <w:szCs w:val="22"/>
+                <w:sz w:val="20"/>
+                <w:szCs w:val="20"/>
+              </w:rPr>
+            </w:pPr>
+            <w:r>
+              <w:rPr>
+                <w:rFonts w:ascii="Times New Roman" w:eastAsia="Times New Roman" w:hAnsi="Times New Roman" w:cs="Times New Roman"/>
+                <w:sz w:val="20"/>
+                <w:szCs w:val="20"/>
               </w:rPr>
               <w:t>Yes</w:t>
             </w:r>
@@ -3223,15 +3223,15 @@
               <w:spacing w:after="165"/>
               <w:rPr>
                 <w:rFonts w:ascii="Times New Roman" w:hAnsi="Times New Roman" w:cs="Times New Roman"/>
-                <w:sz w:val="22"/>
-                <w:szCs w:val="22"/>
-              </w:rPr>
-            </w:pPr>
-            <w:r>
-              <w:rPr>
-                <w:rFonts w:ascii="Times New Roman" w:eastAsia="Times New Roman" w:hAnsi="Times New Roman" w:cs="Times New Roman"/>
-                <w:sz w:val="22"/>
-                <w:szCs w:val="22"/>
+                <w:sz w:val="20"/>
+                <w:szCs w:val="20"/>
+              </w:rPr>
+            </w:pPr>
+            <w:r>
+              <w:rPr>
+                <w:rFonts w:ascii="Times New Roman" w:eastAsia="Times New Roman" w:hAnsi="Times New Roman" w:cs="Times New Roman"/>
+                <w:sz w:val="20"/>
+                <w:szCs w:val="20"/>
                 <w:lang w:val="fr-FR"/>
               </w:rPr>
               <w:t>Variables</w:t>
@@ -3259,15 +3259,15 @@
               <w:spacing w:after="165"/>
               <w:rPr>
                 <w:rFonts w:ascii="Times New Roman" w:hAnsi="Times New Roman" w:cs="Times New Roman"/>
-                <w:sz w:val="22"/>
-                <w:szCs w:val="22"/>
-              </w:rPr>
-            </w:pPr>
-            <w:r>
-              <w:rPr>
-                <w:rFonts w:ascii="Times New Roman" w:eastAsia="Times New Roman" w:hAnsi="Times New Roman" w:cs="Times New Roman"/>
-                <w:sz w:val="22"/>
-                <w:szCs w:val="22"/>
+                <w:sz w:val="20"/>
+                <w:szCs w:val="20"/>
+              </w:rPr>
+            </w:pPr>
+            <w:r>
+              <w:rPr>
+                <w:rFonts w:ascii="Times New Roman" w:eastAsia="Times New Roman" w:hAnsi="Times New Roman" w:cs="Times New Roman"/>
+                <w:sz w:val="20"/>
+                <w:szCs w:val="20"/>
               </w:rPr>
               <w:t>No</w:t>
             </w:r>
@@ -3287,15 +3287,15 @@
               <w:spacing w:after="165"/>
               <w:rPr>
                 <w:rFonts w:ascii="Times New Roman" w:eastAsia="Times New Roman" w:hAnsi="Times New Roman" w:cs="Times New Roman"/>
-                <w:sz w:val="22"/>
-                <w:szCs w:val="22"/>
-              </w:rPr>
-            </w:pPr>
-            <w:r>
-              <w:rPr>
-                <w:rFonts w:ascii="Times New Roman" w:eastAsia="Times New Roman" w:hAnsi="Times New Roman" w:cs="Times New Roman"/>
-                <w:sz w:val="22"/>
-                <w:szCs w:val="22"/>
+                <w:sz w:val="20"/>
+                <w:szCs w:val="20"/>
+              </w:rPr>
+            </w:pPr>
+            <w:r>
+              <w:rPr>
+                <w:rFonts w:ascii="Times New Roman" w:eastAsia="Times New Roman" w:hAnsi="Times New Roman" w:cs="Times New Roman"/>
+                <w:sz w:val="20"/>
+                <w:szCs w:val="20"/>
               </w:rPr>
               <w:t>Yes</w:t>
             </w:r>
@@ -3322,15 +3322,15 @@
               <w:spacing w:after="165"/>
               <w:rPr>
                 <w:rFonts w:ascii="Times New Roman" w:hAnsi="Times New Roman" w:cs="Times New Roman"/>
-                <w:sz w:val="22"/>
-                <w:szCs w:val="22"/>
-              </w:rPr>
-            </w:pPr>
-            <w:r>
-              <w:rPr>
-                <w:rFonts w:ascii="Times New Roman" w:eastAsia="Times New Roman" w:hAnsi="Times New Roman" w:cs="Times New Roman"/>
-                <w:sz w:val="22"/>
-                <w:szCs w:val="22"/>
+                <w:sz w:val="20"/>
+                <w:szCs w:val="20"/>
+              </w:rPr>
+            </w:pPr>
+            <w:r>
+              <w:rPr>
+                <w:rFonts w:ascii="Times New Roman" w:eastAsia="Times New Roman" w:hAnsi="Times New Roman" w:cs="Times New Roman"/>
+                <w:sz w:val="20"/>
+                <w:szCs w:val="20"/>
               </w:rPr>
               <w:t>Yes</w:t>
             </w:r>
@@ -3357,15 +3357,15 @@
               <w:spacing w:after="165"/>
               <w:rPr>
                 <w:rFonts w:ascii="Times New Roman" w:hAnsi="Times New Roman" w:cs="Times New Roman"/>
-                <w:sz w:val="22"/>
-                <w:szCs w:val="22"/>
-              </w:rPr>
-            </w:pPr>
-            <w:r>
-              <w:rPr>
-                <w:rFonts w:ascii="Times New Roman" w:eastAsia="Times New Roman" w:hAnsi="Times New Roman" w:cs="Times New Roman"/>
-                <w:sz w:val="22"/>
-                <w:szCs w:val="22"/>
+                <w:sz w:val="20"/>
+                <w:szCs w:val="20"/>
+              </w:rPr>
+            </w:pPr>
+            <w:r>
+              <w:rPr>
+                <w:rFonts w:ascii="Times New Roman" w:eastAsia="Times New Roman" w:hAnsi="Times New Roman" w:cs="Times New Roman"/>
+                <w:sz w:val="20"/>
+                <w:szCs w:val="20"/>
               </w:rPr>
               <w:t>Yes</w:t>
             </w:r>
@@ -3396,16 +3396,16 @@
               <w:spacing w:after="165"/>
               <w:rPr>
                 <w:rFonts w:ascii="Times New Roman" w:hAnsi="Times New Roman" w:cs="Times New Roman"/>
-                <w:sz w:val="22"/>
-                <w:szCs w:val="22"/>
+                <w:sz w:val="20"/>
+                <w:szCs w:val="20"/>
                 <w:lang w:val="fr-FR"/>
               </w:rPr>
             </w:pPr>
             <w:r>
               <w:rPr>
                 <w:rFonts w:ascii="Times New Roman" w:eastAsia="Times New Roman" w:hAnsi="Times New Roman" w:cs="Times New Roman"/>
-                <w:sz w:val="22"/>
-                <w:szCs w:val="22"/>
+                <w:sz w:val="20"/>
+                <w:szCs w:val="20"/>
                 <w:lang w:val="fr-FR"/>
               </w:rPr>
               <w:t>AI dashboard (track changes, comments, etc)</w:t>
@@ -3433,15 +3433,15 @@
               <w:spacing w:after="165"/>
               <w:rPr>
                 <w:rFonts w:ascii="Times New Roman" w:hAnsi="Times New Roman" w:cs="Times New Roman"/>
-                <w:sz w:val="22"/>
-                <w:szCs w:val="22"/>
-              </w:rPr>
-            </w:pPr>
-            <w:r>
-              <w:rPr>
-                <w:rFonts w:ascii="Times New Roman" w:eastAsia="Times New Roman" w:hAnsi="Times New Roman" w:cs="Times New Roman"/>
-                <w:sz w:val="22"/>
-                <w:szCs w:val="22"/>
+                <w:sz w:val="20"/>
+                <w:szCs w:val="20"/>
+              </w:rPr>
+            </w:pPr>
+            <w:r>
+              <w:rPr>
+                <w:rFonts w:ascii="Times New Roman" w:eastAsia="Times New Roman" w:hAnsi="Times New Roman" w:cs="Times New Roman"/>
+                <w:sz w:val="20"/>
+                <w:szCs w:val="20"/>
               </w:rPr>
               <w:t>No</w:t>
             </w:r>
@@ -3461,15 +3461,15 @@
               <w:spacing w:after="165"/>
               <w:rPr>
                 <w:rFonts w:ascii="Times New Roman" w:eastAsia="Times New Roman" w:hAnsi="Times New Roman" w:cs="Times New Roman"/>
-                <w:sz w:val="22"/>
-                <w:szCs w:val="22"/>
-              </w:rPr>
-            </w:pPr>
-            <w:r>
-              <w:rPr>
-                <w:rFonts w:ascii="Times New Roman" w:eastAsia="Times New Roman" w:hAnsi="Times New Roman" w:cs="Times New Roman"/>
-                <w:sz w:val="22"/>
-                <w:szCs w:val="22"/>
+                <w:sz w:val="20"/>
+                <w:szCs w:val="20"/>
+              </w:rPr>
+            </w:pPr>
+            <w:r>
+              <w:rPr>
+                <w:rFonts w:ascii="Times New Roman" w:eastAsia="Times New Roman" w:hAnsi="Times New Roman" w:cs="Times New Roman"/>
+                <w:sz w:val="20"/>
+                <w:szCs w:val="20"/>
               </w:rPr>
               <w:t>Yes</w:t>
             </w:r>
@@ -3496,15 +3496,15 @@
               <w:spacing w:after="165"/>
               <w:rPr>
                 <w:rFonts w:ascii="Times New Roman" w:hAnsi="Times New Roman" w:cs="Times New Roman"/>
-                <w:sz w:val="22"/>
-                <w:szCs w:val="22"/>
-              </w:rPr>
-            </w:pPr>
-            <w:r>
-              <w:rPr>
-                <w:rFonts w:ascii="Times New Roman" w:eastAsia="Times New Roman" w:hAnsi="Times New Roman" w:cs="Times New Roman"/>
-                <w:sz w:val="22"/>
-                <w:szCs w:val="22"/>
+                <w:sz w:val="20"/>
+                <w:szCs w:val="20"/>
+              </w:rPr>
+            </w:pPr>
+            <w:r>
+              <w:rPr>
+                <w:rFonts w:ascii="Times New Roman" w:eastAsia="Times New Roman" w:hAnsi="Times New Roman" w:cs="Times New Roman"/>
+                <w:sz w:val="20"/>
+                <w:szCs w:val="20"/>
               </w:rPr>
               <w:t>Yes</w:t>
             </w:r>
@@ -3531,15 +3531,15 @@
               <w:spacing w:after="165"/>
               <w:rPr>
                 <w:rFonts w:ascii="Times New Roman" w:hAnsi="Times New Roman" w:cs="Times New Roman"/>
-                <w:sz w:val="22"/>
-                <w:szCs w:val="22"/>
-              </w:rPr>
-            </w:pPr>
-            <w:r>
-              <w:rPr>
-                <w:rFonts w:ascii="Times New Roman" w:eastAsia="Times New Roman" w:hAnsi="Times New Roman" w:cs="Times New Roman"/>
-                <w:sz w:val="22"/>
-                <w:szCs w:val="22"/>
+                <w:sz w:val="20"/>
+                <w:szCs w:val="20"/>
+              </w:rPr>
+            </w:pPr>
+            <w:r>
+              <w:rPr>
+                <w:rFonts w:ascii="Times New Roman" w:eastAsia="Times New Roman" w:hAnsi="Times New Roman" w:cs="Times New Roman"/>
+                <w:sz w:val="20"/>
+                <w:szCs w:val="20"/>
               </w:rPr>
               <w:t>Yes</w:t>
             </w:r>
@@ -3570,15 +3570,15 @@
               <w:spacing w:after="165"/>
               <w:rPr>
                 <w:rFonts w:ascii="Times New Roman" w:hAnsi="Times New Roman" w:cs="Times New Roman"/>
-                <w:sz w:val="22"/>
-                <w:szCs w:val="22"/>
-              </w:rPr>
-            </w:pPr>
-            <w:r>
-              <w:rPr>
-                <w:rFonts w:ascii="Times New Roman" w:eastAsia="Times New Roman" w:hAnsi="Times New Roman" w:cs="Times New Roman"/>
-                <w:sz w:val="22"/>
-                <w:szCs w:val="22"/>
+                <w:sz w:val="20"/>
+                <w:szCs w:val="20"/>
+              </w:rPr>
+            </w:pPr>
+            <w:r>
+              <w:rPr>
+                <w:rFonts w:ascii="Times New Roman" w:eastAsia="Times New Roman" w:hAnsi="Times New Roman" w:cs="Times New Roman"/>
+                <w:sz w:val="20"/>
+                <w:szCs w:val="20"/>
                 <w:lang w:val="fr-FR"/>
               </w:rPr>
               <w:t>AI version comparison</w:t>
@@ -3606,15 +3606,15 @@
               <w:spacing w:after="165"/>
               <w:rPr>
                 <w:rFonts w:ascii="Times New Roman" w:hAnsi="Times New Roman" w:cs="Times New Roman"/>
-                <w:sz w:val="22"/>
-                <w:szCs w:val="22"/>
-              </w:rPr>
-            </w:pPr>
-            <w:r>
-              <w:rPr>
-                <w:rFonts w:ascii="Times New Roman" w:eastAsia="Times New Roman" w:hAnsi="Times New Roman" w:cs="Times New Roman"/>
-                <w:sz w:val="22"/>
-                <w:szCs w:val="22"/>
+                <w:sz w:val="20"/>
+                <w:szCs w:val="20"/>
+              </w:rPr>
+            </w:pPr>
+            <w:r>
+              <w:rPr>
+                <w:rFonts w:ascii="Times New Roman" w:eastAsia="Times New Roman" w:hAnsi="Times New Roman" w:cs="Times New Roman"/>
+                <w:sz w:val="20"/>
+                <w:szCs w:val="20"/>
               </w:rPr>
               <w:t>No</w:t>
             </w:r>
@@ -3634,15 +3634,15 @@
               <w:spacing w:after="165"/>
               <w:rPr>
                 <w:rFonts w:ascii="Times New Roman" w:eastAsia="Times New Roman" w:hAnsi="Times New Roman" w:cs="Times New Roman"/>
-                <w:sz w:val="22"/>
-                <w:szCs w:val="22"/>
-              </w:rPr>
-            </w:pPr>
-            <w:r>
-              <w:rPr>
-                <w:rFonts w:ascii="Times New Roman" w:eastAsia="Times New Roman" w:hAnsi="Times New Roman" w:cs="Times New Roman"/>
-                <w:sz w:val="22"/>
-                <w:szCs w:val="22"/>
+                <w:sz w:val="20"/>
+                <w:szCs w:val="20"/>
+              </w:rPr>
+            </w:pPr>
+            <w:r>
+              <w:rPr>
+                <w:rFonts w:ascii="Times New Roman" w:eastAsia="Times New Roman" w:hAnsi="Times New Roman" w:cs="Times New Roman"/>
+                <w:sz w:val="20"/>
+                <w:szCs w:val="20"/>
               </w:rPr>
               <w:t>Yes</w:t>
             </w:r>
@@ -3669,15 +3669,15 @@
               <w:spacing w:after="165"/>
               <w:rPr>
                 <w:rFonts w:ascii="Times New Roman" w:hAnsi="Times New Roman" w:cs="Times New Roman"/>
-                <w:sz w:val="22"/>
-                <w:szCs w:val="22"/>
-              </w:rPr>
-            </w:pPr>
-            <w:r>
-              <w:rPr>
-                <w:rFonts w:ascii="Times New Roman" w:eastAsia="Times New Roman" w:hAnsi="Times New Roman" w:cs="Times New Roman"/>
-                <w:sz w:val="22"/>
-                <w:szCs w:val="22"/>
+                <w:sz w:val="20"/>
+                <w:szCs w:val="20"/>
+              </w:rPr>
+            </w:pPr>
+            <w:r>
+              <w:rPr>
+                <w:rFonts w:ascii="Times New Roman" w:eastAsia="Times New Roman" w:hAnsi="Times New Roman" w:cs="Times New Roman"/>
+                <w:sz w:val="20"/>
+                <w:szCs w:val="20"/>
               </w:rPr>
               <w:t>Yes</w:t>
             </w:r>
@@ -3704,15 +3704,15 @@
               <w:spacing w:after="165"/>
               <w:rPr>
                 <w:rFonts w:ascii="Times New Roman" w:hAnsi="Times New Roman" w:cs="Times New Roman"/>
-                <w:sz w:val="22"/>
-                <w:szCs w:val="22"/>
-              </w:rPr>
-            </w:pPr>
-            <w:r>
-              <w:rPr>
-                <w:rFonts w:ascii="Times New Roman" w:eastAsia="Times New Roman" w:hAnsi="Times New Roman" w:cs="Times New Roman"/>
-                <w:sz w:val="22"/>
-                <w:szCs w:val="22"/>
+                <w:sz w:val="20"/>
+                <w:szCs w:val="20"/>
+              </w:rPr>
+            </w:pPr>
+            <w:r>
+              <w:rPr>
+                <w:rFonts w:ascii="Times New Roman" w:eastAsia="Times New Roman" w:hAnsi="Times New Roman" w:cs="Times New Roman"/>
+                <w:sz w:val="20"/>
+                <w:szCs w:val="20"/>
               </w:rPr>
               <w:t>Yes</w:t>
             </w:r>
@@ -3743,15 +3743,15 @@
               <w:spacing w:after="165"/>
               <w:rPr>
                 <w:rFonts w:ascii="Times New Roman" w:eastAsia="Times New Roman" w:hAnsi="Times New Roman" w:cs="Times New Roman"/>
-                <w:sz w:val="22"/>
-                <w:szCs w:val="22"/>
-              </w:rPr>
-            </w:pPr>
-            <w:r>
-              <w:rPr>
-                <w:rFonts w:ascii="Times New Roman" w:eastAsia="Times New Roman" w:hAnsi="Times New Roman" w:cs="Times New Roman"/>
-                <w:sz w:val="22"/>
-                <w:szCs w:val="22"/>
+                <w:sz w:val="20"/>
+                <w:szCs w:val="20"/>
+              </w:rPr>
+            </w:pPr>
+            <w:r>
+              <w:rPr>
+                <w:rFonts w:ascii="Times New Roman" w:eastAsia="Times New Roman" w:hAnsi="Times New Roman" w:cs="Times New Roman"/>
+                <w:sz w:val="20"/>
+                <w:szCs w:val="20"/>
               </w:rPr>
               <w:t>AI negotiator</w:t>
             </w:r>
@@ -3778,15 +3778,15 @@
               <w:spacing w:after="165"/>
               <w:rPr>
                 <w:rFonts w:ascii="Times New Roman" w:eastAsia="Times New Roman" w:hAnsi="Times New Roman" w:cs="Times New Roman"/>
-                <w:sz w:val="22"/>
-                <w:szCs w:val="22"/>
-              </w:rPr>
-            </w:pPr>
-            <w:r>
-              <w:rPr>
-                <w:rFonts w:ascii="Times New Roman" w:eastAsia="Times New Roman" w:hAnsi="Times New Roman" w:cs="Times New Roman"/>
-                <w:sz w:val="22"/>
-                <w:szCs w:val="22"/>
+                <w:sz w:val="20"/>
+                <w:szCs w:val="20"/>
+              </w:rPr>
+            </w:pPr>
+            <w:r>
+              <w:rPr>
+                <w:rFonts w:ascii="Times New Roman" w:eastAsia="Times New Roman" w:hAnsi="Times New Roman" w:cs="Times New Roman"/>
+                <w:sz w:val="20"/>
+                <w:szCs w:val="20"/>
               </w:rPr>
               <w:t>No</w:t>
             </w:r>
@@ -3806,15 +3806,15 @@
               <w:spacing w:after="165"/>
               <w:rPr>
                 <w:rFonts w:ascii="Times New Roman" w:eastAsia="Times New Roman" w:hAnsi="Times New Roman" w:cs="Times New Roman"/>
-                <w:sz w:val="22"/>
-                <w:szCs w:val="22"/>
-              </w:rPr>
-            </w:pPr>
-            <w:r>
-              <w:rPr>
-                <w:rFonts w:ascii="Times New Roman" w:eastAsia="Times New Roman" w:hAnsi="Times New Roman" w:cs="Times New Roman"/>
-                <w:sz w:val="22"/>
-                <w:szCs w:val="22"/>
+                <w:sz w:val="20"/>
+                <w:szCs w:val="20"/>
+              </w:rPr>
+            </w:pPr>
+            <w:r>
+              <w:rPr>
+                <w:rFonts w:ascii="Times New Roman" w:eastAsia="Times New Roman" w:hAnsi="Times New Roman" w:cs="Times New Roman"/>
+                <w:sz w:val="20"/>
+                <w:szCs w:val="20"/>
               </w:rPr>
               <w:t>Yes</w:t>
             </w:r>
@@ -3841,15 +3841,15 @@
               <w:spacing w:after="165"/>
               <w:rPr>
                 <w:rFonts w:ascii="Times New Roman" w:eastAsia="Times New Roman" w:hAnsi="Times New Roman" w:cs="Times New Roman"/>
-                <w:sz w:val="22"/>
-                <w:szCs w:val="22"/>
-              </w:rPr>
-            </w:pPr>
-            <w:r>
-              <w:rPr>
-                <w:rFonts w:ascii="Times New Roman" w:eastAsia="Times New Roman" w:hAnsi="Times New Roman" w:cs="Times New Roman"/>
-                <w:sz w:val="22"/>
-                <w:szCs w:val="22"/>
+                <w:sz w:val="20"/>
+                <w:szCs w:val="20"/>
+              </w:rPr>
+            </w:pPr>
+            <w:r>
+              <w:rPr>
+                <w:rFonts w:ascii="Times New Roman" w:eastAsia="Times New Roman" w:hAnsi="Times New Roman" w:cs="Times New Roman"/>
+                <w:sz w:val="20"/>
+                <w:szCs w:val="20"/>
               </w:rPr>
               <w:t>Yes</w:t>
             </w:r>
@@ -3876,15 +3876,15 @@
               <w:spacing w:after="165"/>
               <w:rPr>
                 <w:rFonts w:ascii="Times New Roman" w:eastAsia="Times New Roman" w:hAnsi="Times New Roman" w:cs="Times New Roman"/>
-                <w:sz w:val="22"/>
-                <w:szCs w:val="22"/>
-              </w:rPr>
-            </w:pPr>
-            <w:r>
-              <w:rPr>
-                <w:rFonts w:ascii="Times New Roman" w:eastAsia="Times New Roman" w:hAnsi="Times New Roman" w:cs="Times New Roman"/>
-                <w:sz w:val="22"/>
-                <w:szCs w:val="22"/>
+                <w:sz w:val="20"/>
+                <w:szCs w:val="20"/>
+              </w:rPr>
+            </w:pPr>
+            <w:r>
+              <w:rPr>
+                <w:rFonts w:ascii="Times New Roman" w:eastAsia="Times New Roman" w:hAnsi="Times New Roman" w:cs="Times New Roman"/>
+                <w:sz w:val="20"/>
+                <w:szCs w:val="20"/>
               </w:rPr>
               <w:t>Yes</w:t>
             </w:r>
@@ -3917,8 +3917,8 @@
               <w:spacing w:after="165"/>
               <w:rPr>
                 <w:rFonts w:ascii="Times New Roman" w:eastAsia="Times New Roman" w:hAnsi="Times New Roman" w:cs="Times New Roman"/>
-                <w:sz w:val="22"/>
-                <w:szCs w:val="22"/>
+                <w:sz w:val="20"/>
+                <w:szCs w:val="20"/>
               </w:rPr>
             </w:pPr>
           </w:p>
@@ -3948,15 +3948,15 @@
               <w:spacing w:after="165"/>
               <w:rPr>
                 <w:rFonts w:ascii="Times New Roman" w:hAnsi="Times New Roman" w:cs="Times New Roman"/>
-                <w:sz w:val="22"/>
-                <w:szCs w:val="22"/>
-              </w:rPr>
-            </w:pPr>
-            <w:r>
-              <w:rPr>
-                <w:rFonts w:ascii="Times New Roman" w:eastAsia="Times New Roman" w:hAnsi="Times New Roman" w:cs="Times New Roman"/>
-                <w:sz w:val="22"/>
-                <w:szCs w:val="22"/>
+                <w:sz w:val="20"/>
+                <w:szCs w:val="20"/>
+              </w:rPr>
+            </w:pPr>
+            <w:r>
+              <w:rPr>
+                <w:rFonts w:ascii="Times New Roman" w:eastAsia="Times New Roman" w:hAnsi="Times New Roman" w:cs="Times New Roman"/>
+                <w:sz w:val="20"/>
+                <w:szCs w:val="20"/>
               </w:rPr>
               <w:t>Section control (locking)</w:t>
             </w:r>
@@ -3983,15 +3983,15 @@
               <w:spacing w:after="165"/>
               <w:rPr>
                 <w:rFonts w:ascii="Times New Roman" w:hAnsi="Times New Roman" w:cs="Times New Roman"/>
-                <w:sz w:val="22"/>
-                <w:szCs w:val="22"/>
-              </w:rPr>
-            </w:pPr>
-            <w:r>
-              <w:rPr>
-                <w:rFonts w:ascii="Times New Roman" w:eastAsia="Times New Roman" w:hAnsi="Times New Roman" w:cs="Times New Roman"/>
-                <w:sz w:val="22"/>
-                <w:szCs w:val="22"/>
+                <w:sz w:val="20"/>
+                <w:szCs w:val="20"/>
+              </w:rPr>
+            </w:pPr>
+            <w:r>
+              <w:rPr>
+                <w:rFonts w:ascii="Times New Roman" w:eastAsia="Times New Roman" w:hAnsi="Times New Roman" w:cs="Times New Roman"/>
+                <w:sz w:val="20"/>
+                <w:szCs w:val="20"/>
               </w:rPr>
               <w:t>No</w:t>
             </w:r>
@@ -4012,15 +4012,15 @@
               <w:spacing w:after="165"/>
               <w:rPr>
                 <w:rFonts w:ascii="Times New Roman" w:eastAsia="Times New Roman" w:hAnsi="Times New Roman" w:cs="Times New Roman"/>
-                <w:sz w:val="22"/>
-                <w:szCs w:val="22"/>
-              </w:rPr>
-            </w:pPr>
-            <w:r>
-              <w:rPr>
-                <w:rFonts w:ascii="Times New Roman" w:eastAsia="Times New Roman" w:hAnsi="Times New Roman" w:cs="Times New Roman"/>
-                <w:sz w:val="22"/>
-                <w:szCs w:val="22"/>
+                <w:sz w:val="20"/>
+                <w:szCs w:val="20"/>
+              </w:rPr>
+            </w:pPr>
+            <w:r>
+              <w:rPr>
+                <w:rFonts w:ascii="Times New Roman" w:eastAsia="Times New Roman" w:hAnsi="Times New Roman" w:cs="Times New Roman"/>
+                <w:sz w:val="20"/>
+                <w:szCs w:val="20"/>
               </w:rPr>
               <w:t>No</w:t>
             </w:r>
@@ -4047,15 +4047,15 @@
               <w:spacing w:after="165"/>
               <w:rPr>
                 <w:rFonts w:ascii="Times New Roman" w:hAnsi="Times New Roman" w:cs="Times New Roman"/>
-                <w:sz w:val="22"/>
-                <w:szCs w:val="22"/>
-              </w:rPr>
-            </w:pPr>
-            <w:r>
-              <w:rPr>
-                <w:rFonts w:ascii="Times New Roman" w:eastAsia="Times New Roman" w:hAnsi="Times New Roman" w:cs="Times New Roman"/>
-                <w:sz w:val="22"/>
-                <w:szCs w:val="22"/>
+                <w:sz w:val="20"/>
+                <w:szCs w:val="20"/>
+              </w:rPr>
+            </w:pPr>
+            <w:r>
+              <w:rPr>
+                <w:rFonts w:ascii="Times New Roman" w:eastAsia="Times New Roman" w:hAnsi="Times New Roman" w:cs="Times New Roman"/>
+                <w:sz w:val="20"/>
+                <w:szCs w:val="20"/>
               </w:rPr>
               <w:t>Yes</w:t>
             </w:r>
@@ -4082,15 +4082,15 @@
               <w:spacing w:after="165"/>
               <w:rPr>
                 <w:rFonts w:ascii="Times New Roman" w:hAnsi="Times New Roman" w:cs="Times New Roman"/>
-                <w:sz w:val="22"/>
-                <w:szCs w:val="22"/>
-              </w:rPr>
-            </w:pPr>
-            <w:r>
-              <w:rPr>
-                <w:rFonts w:ascii="Times New Roman" w:eastAsia="Times New Roman" w:hAnsi="Times New Roman" w:cs="Times New Roman"/>
-                <w:sz w:val="22"/>
-                <w:szCs w:val="22"/>
+                <w:sz w:val="20"/>
+                <w:szCs w:val="20"/>
+              </w:rPr>
+            </w:pPr>
+            <w:r>
+              <w:rPr>
+                <w:rFonts w:ascii="Times New Roman" w:eastAsia="Times New Roman" w:hAnsi="Times New Roman" w:cs="Times New Roman"/>
+                <w:sz w:val="20"/>
+                <w:szCs w:val="20"/>
               </w:rPr>
               <w:t>Yes</w:t>
             </w:r>
@@ -4121,16 +4121,16 @@
               <w:spacing w:after="165"/>
               <w:rPr>
                 <w:rFonts w:ascii="Times New Roman" w:hAnsi="Times New Roman" w:cs="Times New Roman"/>
-                <w:sz w:val="22"/>
-                <w:szCs w:val="22"/>
+                <w:sz w:val="20"/>
+                <w:szCs w:val="20"/>
                 <w:lang w:val="fr-FR"/>
               </w:rPr>
             </w:pPr>
             <w:r>
               <w:rPr>
                 <w:rFonts w:ascii="Times New Roman" w:eastAsia="Times New Roman" w:hAnsi="Times New Roman" w:cs="Times New Roman"/>
-                <w:sz w:val="22"/>
-                <w:szCs w:val="22"/>
+                <w:sz w:val="20"/>
+                <w:szCs w:val="20"/>
                 <w:lang w:val="fr-FR"/>
               </w:rPr>
               <w:t>Section control (automation)</w:t>
@@ -4158,15 +4158,15 @@
               <w:spacing w:after="165"/>
               <w:rPr>
                 <w:rFonts w:ascii="Times New Roman" w:hAnsi="Times New Roman" w:cs="Times New Roman"/>
-                <w:sz w:val="22"/>
-                <w:szCs w:val="22"/>
-              </w:rPr>
-            </w:pPr>
-            <w:r>
-              <w:rPr>
-                <w:rFonts w:ascii="Times New Roman" w:eastAsia="Times New Roman" w:hAnsi="Times New Roman" w:cs="Times New Roman"/>
-                <w:sz w:val="22"/>
-                <w:szCs w:val="22"/>
+                <w:sz w:val="20"/>
+                <w:szCs w:val="20"/>
+              </w:rPr>
+            </w:pPr>
+            <w:r>
+              <w:rPr>
+                <w:rFonts w:ascii="Times New Roman" w:eastAsia="Times New Roman" w:hAnsi="Times New Roman" w:cs="Times New Roman"/>
+                <w:sz w:val="20"/>
+                <w:szCs w:val="20"/>
               </w:rPr>
               <w:t>No</w:t>
             </w:r>
@@ -4187,15 +4187,15 @@
               <w:spacing w:after="165"/>
               <w:rPr>
                 <w:rFonts w:ascii="Times New Roman" w:eastAsia="Times New Roman" w:hAnsi="Times New Roman" w:cs="Times New Roman"/>
-                <w:sz w:val="22"/>
-                <w:szCs w:val="22"/>
-              </w:rPr>
-            </w:pPr>
-            <w:r>
-              <w:rPr>
-                <w:rFonts w:ascii="Times New Roman" w:eastAsia="Times New Roman" w:hAnsi="Times New Roman" w:cs="Times New Roman"/>
-                <w:sz w:val="22"/>
-                <w:szCs w:val="22"/>
+                <w:sz w:val="20"/>
+                <w:szCs w:val="20"/>
+              </w:rPr>
+            </w:pPr>
+            <w:r>
+              <w:rPr>
+                <w:rFonts w:ascii="Times New Roman" w:eastAsia="Times New Roman" w:hAnsi="Times New Roman" w:cs="Times New Roman"/>
+                <w:sz w:val="20"/>
+                <w:szCs w:val="20"/>
               </w:rPr>
               <w:t>No</w:t>
             </w:r>
@@ -4222,15 +4222,15 @@
               <w:spacing w:after="165"/>
               <w:rPr>
                 <w:rFonts w:ascii="Times New Roman" w:hAnsi="Times New Roman" w:cs="Times New Roman"/>
-                <w:sz w:val="22"/>
-                <w:szCs w:val="22"/>
-              </w:rPr>
-            </w:pPr>
-            <w:r>
-              <w:rPr>
-                <w:rFonts w:ascii="Times New Roman" w:eastAsia="Times New Roman" w:hAnsi="Times New Roman" w:cs="Times New Roman"/>
-                <w:sz w:val="22"/>
-                <w:szCs w:val="22"/>
+                <w:sz w:val="20"/>
+                <w:szCs w:val="20"/>
+              </w:rPr>
+            </w:pPr>
+            <w:r>
+              <w:rPr>
+                <w:rFonts w:ascii="Times New Roman" w:eastAsia="Times New Roman" w:hAnsi="Times New Roman" w:cs="Times New Roman"/>
+                <w:sz w:val="20"/>
+                <w:szCs w:val="20"/>
               </w:rPr>
               <w:t>Yes</w:t>
             </w:r>
@@ -4257,15 +4257,15 @@
               <w:spacing w:after="165"/>
               <w:rPr>
                 <w:rFonts w:ascii="Times New Roman" w:hAnsi="Times New Roman" w:cs="Times New Roman"/>
-                <w:sz w:val="22"/>
-                <w:szCs w:val="22"/>
-              </w:rPr>
-            </w:pPr>
-            <w:r>
-              <w:rPr>
-                <w:rFonts w:ascii="Times New Roman" w:eastAsia="Times New Roman" w:hAnsi="Times New Roman" w:cs="Times New Roman"/>
-                <w:sz w:val="22"/>
-                <w:szCs w:val="22"/>
+                <w:sz w:val="20"/>
+                <w:szCs w:val="20"/>
+              </w:rPr>
+            </w:pPr>
+            <w:r>
+              <w:rPr>
+                <w:rFonts w:ascii="Times New Roman" w:eastAsia="Times New Roman" w:hAnsi="Times New Roman" w:cs="Times New Roman"/>
+                <w:sz w:val="20"/>
+                <w:szCs w:val="20"/>
               </w:rPr>
               <w:t>Yes</w:t>
             </w:r>
@@ -4296,15 +4296,15 @@
               <w:spacing w:after="165"/>
               <w:rPr>
                 <w:rFonts w:ascii="Times New Roman" w:hAnsi="Times New Roman" w:cs="Times New Roman"/>
-                <w:sz w:val="22"/>
-                <w:szCs w:val="22"/>
-              </w:rPr>
-            </w:pPr>
-            <w:r>
-              <w:rPr>
-                <w:rFonts w:ascii="Times New Roman" w:eastAsia="Times New Roman" w:hAnsi="Times New Roman" w:cs="Times New Roman"/>
-                <w:sz w:val="22"/>
-                <w:szCs w:val="22"/>
+                <w:sz w:val="20"/>
+                <w:szCs w:val="20"/>
+              </w:rPr>
+            </w:pPr>
+            <w:r>
+              <w:rPr>
+                <w:rFonts w:ascii="Times New Roman" w:eastAsia="Times New Roman" w:hAnsi="Times New Roman" w:cs="Times New Roman"/>
+                <w:sz w:val="20"/>
+                <w:szCs w:val="20"/>
               </w:rPr>
               <w:t>Template end-to-end experience</w:t>
             </w:r>
@@ -4331,15 +4331,15 @@
               <w:spacing w:after="165"/>
               <w:rPr>
                 <w:rFonts w:ascii="Times New Roman" w:hAnsi="Times New Roman" w:cs="Times New Roman"/>
-                <w:sz w:val="22"/>
-                <w:szCs w:val="22"/>
-              </w:rPr>
-            </w:pPr>
-            <w:r>
-              <w:rPr>
-                <w:rFonts w:ascii="Times New Roman" w:eastAsia="Times New Roman" w:hAnsi="Times New Roman" w:cs="Times New Roman"/>
-                <w:sz w:val="22"/>
-                <w:szCs w:val="22"/>
+                <w:sz w:val="20"/>
+                <w:szCs w:val="20"/>
+              </w:rPr>
+            </w:pPr>
+            <w:r>
+              <w:rPr>
+                <w:rFonts w:ascii="Times New Roman" w:eastAsia="Times New Roman" w:hAnsi="Times New Roman" w:cs="Times New Roman"/>
+                <w:sz w:val="20"/>
+                <w:szCs w:val="20"/>
               </w:rPr>
               <w:t>No</w:t>
             </w:r>
@@ -4360,15 +4360,15 @@
               <w:spacing w:after="165"/>
               <w:rPr>
                 <w:rFonts w:ascii="Times New Roman" w:eastAsia="Times New Roman" w:hAnsi="Times New Roman" w:cs="Times New Roman"/>
-                <w:sz w:val="22"/>
-                <w:szCs w:val="22"/>
-              </w:rPr>
-            </w:pPr>
-            <w:r>
-              <w:rPr>
-                <w:rFonts w:ascii="Times New Roman" w:eastAsia="Times New Roman" w:hAnsi="Times New Roman" w:cs="Times New Roman"/>
-                <w:sz w:val="22"/>
-                <w:szCs w:val="22"/>
+                <w:sz w:val="20"/>
+                <w:szCs w:val="20"/>
+              </w:rPr>
+            </w:pPr>
+            <w:r>
+              <w:rPr>
+                <w:rFonts w:ascii="Times New Roman" w:eastAsia="Times New Roman" w:hAnsi="Times New Roman" w:cs="Times New Roman"/>
+                <w:sz w:val="20"/>
+                <w:szCs w:val="20"/>
               </w:rPr>
               <w:t>No</w:t>
             </w:r>
@@ -4395,15 +4395,15 @@
               <w:spacing w:after="165"/>
               <w:rPr>
                 <w:rFonts w:ascii="Times New Roman" w:hAnsi="Times New Roman" w:cs="Times New Roman"/>
-                <w:sz w:val="22"/>
-                <w:szCs w:val="22"/>
-              </w:rPr>
-            </w:pPr>
-            <w:r>
-              <w:rPr>
-                <w:rFonts w:ascii="Times New Roman" w:eastAsia="Times New Roman" w:hAnsi="Times New Roman" w:cs="Times New Roman"/>
-                <w:sz w:val="22"/>
-                <w:szCs w:val="22"/>
+                <w:sz w:val="20"/>
+                <w:szCs w:val="20"/>
+              </w:rPr>
+            </w:pPr>
+            <w:r>
+              <w:rPr>
+                <w:rFonts w:ascii="Times New Roman" w:eastAsia="Times New Roman" w:hAnsi="Times New Roman" w:cs="Times New Roman"/>
+                <w:sz w:val="20"/>
+                <w:szCs w:val="20"/>
               </w:rPr>
               <w:t>Yes</w:t>
             </w:r>
@@ -4430,15 +4430,15 @@
               <w:spacing w:after="165"/>
               <w:rPr>
                 <w:rFonts w:ascii="Times New Roman" w:hAnsi="Times New Roman" w:cs="Times New Roman"/>
-                <w:sz w:val="22"/>
-                <w:szCs w:val="22"/>
-              </w:rPr>
-            </w:pPr>
-            <w:r>
-              <w:rPr>
-                <w:rFonts w:ascii="Times New Roman" w:eastAsia="Times New Roman" w:hAnsi="Times New Roman" w:cs="Times New Roman"/>
-                <w:sz w:val="22"/>
-                <w:szCs w:val="22"/>
+                <w:sz w:val="20"/>
+                <w:szCs w:val="20"/>
+              </w:rPr>
+            </w:pPr>
+            <w:r>
+              <w:rPr>
+                <w:rFonts w:ascii="Times New Roman" w:eastAsia="Times New Roman" w:hAnsi="Times New Roman" w:cs="Times New Roman"/>
+                <w:sz w:val="20"/>
+                <w:szCs w:val="20"/>
               </w:rPr>
               <w:t>Yes</w:t>
             </w:r>
@@ -4469,15 +4469,15 @@
               <w:spacing w:after="165"/>
               <w:rPr>
                 <w:rFonts w:ascii="Times New Roman" w:hAnsi="Times New Roman" w:cs="Times New Roman"/>
-                <w:sz w:val="22"/>
-                <w:szCs w:val="22"/>
-              </w:rPr>
-            </w:pPr>
-            <w:r>
-              <w:rPr>
-                <w:rFonts w:ascii="Times New Roman" w:eastAsia="Times New Roman" w:hAnsi="Times New Roman" w:cs="Times New Roman"/>
-                <w:sz w:val="22"/>
-                <w:szCs w:val="22"/>
+                <w:sz w:val="20"/>
+                <w:szCs w:val="20"/>
+              </w:rPr>
+            </w:pPr>
+            <w:r>
+              <w:rPr>
+                <w:rFonts w:ascii="Times New Roman" w:eastAsia="Times New Roman" w:hAnsi="Times New Roman" w:cs="Times New Roman"/>
+                <w:sz w:val="20"/>
+                <w:szCs w:val="20"/>
               </w:rPr>
               <w:t>Compile a contract packet</w:t>
             </w:r>
@@ -4504,15 +4504,15 @@
               <w:spacing w:after="165"/>
               <w:rPr>
                 <w:rFonts w:ascii="Times New Roman" w:hAnsi="Times New Roman" w:cs="Times New Roman"/>
-                <w:sz w:val="22"/>
-                <w:szCs w:val="22"/>
-              </w:rPr>
-            </w:pPr>
-            <w:r>
-              <w:rPr>
-                <w:rFonts w:ascii="Times New Roman" w:eastAsia="Times New Roman" w:hAnsi="Times New Roman" w:cs="Times New Roman"/>
-                <w:sz w:val="22"/>
-                <w:szCs w:val="22"/>
+                <w:sz w:val="20"/>
+                <w:szCs w:val="20"/>
+              </w:rPr>
+            </w:pPr>
+            <w:r>
+              <w:rPr>
+                <w:rFonts w:ascii="Times New Roman" w:eastAsia="Times New Roman" w:hAnsi="Times New Roman" w:cs="Times New Roman"/>
+                <w:sz w:val="20"/>
+                <w:szCs w:val="20"/>
               </w:rPr>
               <w:t>No</w:t>
             </w:r>
@@ -4533,15 +4533,15 @@
               <w:spacing w:after="165"/>
               <w:rPr>
                 <w:rFonts w:ascii="Times New Roman" w:eastAsia="Times New Roman" w:hAnsi="Times New Roman" w:cs="Times New Roman"/>
-                <w:sz w:val="22"/>
-                <w:szCs w:val="22"/>
-              </w:rPr>
-            </w:pPr>
-            <w:r>
-              <w:rPr>
-                <w:rFonts w:ascii="Times New Roman" w:eastAsia="Times New Roman" w:hAnsi="Times New Roman" w:cs="Times New Roman"/>
-                <w:sz w:val="22"/>
-                <w:szCs w:val="22"/>
+                <w:sz w:val="20"/>
+                <w:szCs w:val="20"/>
+              </w:rPr>
+            </w:pPr>
+            <w:r>
+              <w:rPr>
+                <w:rFonts w:ascii="Times New Roman" w:eastAsia="Times New Roman" w:hAnsi="Times New Roman" w:cs="Times New Roman"/>
+                <w:sz w:val="20"/>
+                <w:szCs w:val="20"/>
               </w:rPr>
               <w:t>No</w:t>
             </w:r>
@@ -4568,15 +4568,15 @@
               <w:spacing w:after="165"/>
               <w:rPr>
                 <w:rFonts w:ascii="Times New Roman" w:hAnsi="Times New Roman" w:cs="Times New Roman"/>
-                <w:sz w:val="22"/>
-                <w:szCs w:val="22"/>
-              </w:rPr>
-            </w:pPr>
-            <w:r>
-              <w:rPr>
-                <w:rFonts w:ascii="Times New Roman" w:eastAsia="Times New Roman" w:hAnsi="Times New Roman" w:cs="Times New Roman"/>
-                <w:sz w:val="22"/>
-                <w:szCs w:val="22"/>
+                <w:sz w:val="20"/>
+                <w:szCs w:val="20"/>
+              </w:rPr>
+            </w:pPr>
+            <w:r>
+              <w:rPr>
+                <w:rFonts w:ascii="Times New Roman" w:eastAsia="Times New Roman" w:hAnsi="Times New Roman" w:cs="Times New Roman"/>
+                <w:sz w:val="20"/>
+                <w:szCs w:val="20"/>
               </w:rPr>
               <w:t>Yes</w:t>
             </w:r>
@@ -4603,15 +4603,15 @@
               <w:spacing w:after="165"/>
               <w:rPr>
                 <w:rFonts w:ascii="Times New Roman" w:hAnsi="Times New Roman" w:cs="Times New Roman"/>
-                <w:sz w:val="22"/>
-                <w:szCs w:val="22"/>
-              </w:rPr>
-            </w:pPr>
-            <w:r>
-              <w:rPr>
-                <w:rFonts w:ascii="Times New Roman" w:eastAsia="Times New Roman" w:hAnsi="Times New Roman" w:cs="Times New Roman"/>
-                <w:sz w:val="22"/>
-                <w:szCs w:val="22"/>
+                <w:sz w:val="20"/>
+                <w:szCs w:val="20"/>
+              </w:rPr>
+            </w:pPr>
+            <w:r>
+              <w:rPr>
+                <w:rFonts w:ascii="Times New Roman" w:eastAsia="Times New Roman" w:hAnsi="Times New Roman" w:cs="Times New Roman"/>
+                <w:sz w:val="20"/>
+                <w:szCs w:val="20"/>
               </w:rPr>
               <w:t>Yes</w:t>
             </w:r>
@@ -4644,8 +4644,8 @@
               <w:spacing w:after="165"/>
               <w:rPr>
                 <w:rFonts w:ascii="Times New Roman" w:eastAsia="Times New Roman" w:hAnsi="Times New Roman" w:cs="Times New Roman"/>
-                <w:sz w:val="22"/>
-                <w:szCs w:val="22"/>
+                <w:sz w:val="20"/>
+                <w:szCs w:val="20"/>
               </w:rPr>
             </w:pPr>
           </w:p>
@@ -4675,15 +4675,15 @@
               <w:spacing w:after="165"/>
               <w:rPr>
                 <w:rFonts w:ascii="Times New Roman" w:hAnsi="Times New Roman" w:cs="Times New Roman"/>
-                <w:sz w:val="22"/>
-                <w:szCs w:val="22"/>
-              </w:rPr>
-            </w:pPr>
-            <w:r>
-              <w:rPr>
-                <w:rFonts w:ascii="Times New Roman" w:eastAsia="Times New Roman" w:hAnsi="Times New Roman" w:cs="Times New Roman"/>
-                <w:sz w:val="22"/>
-                <w:szCs w:val="22"/>
+                <w:sz w:val="20"/>
+                <w:szCs w:val="20"/>
+              </w:rPr>
+            </w:pPr>
+            <w:r>
+              <w:rPr>
+                <w:rFonts w:ascii="Times New Roman" w:eastAsia="Times New Roman" w:hAnsi="Times New Roman" w:cs="Times New Roman"/>
+                <w:sz w:val="20"/>
+                <w:szCs w:val="20"/>
               </w:rPr>
               <w:t xml:space="preserve">Concurrent editing </w:t>
             </w:r>
@@ -4710,15 +4710,15 @@
               <w:spacing w:after="165"/>
               <w:rPr>
                 <w:rFonts w:ascii="Times New Roman" w:hAnsi="Times New Roman" w:cs="Times New Roman"/>
-                <w:sz w:val="22"/>
-                <w:szCs w:val="22"/>
-              </w:rPr>
-            </w:pPr>
-            <w:r>
-              <w:rPr>
-                <w:rFonts w:ascii="Times New Roman" w:eastAsia="Times New Roman" w:hAnsi="Times New Roman" w:cs="Times New Roman"/>
-                <w:sz w:val="22"/>
-                <w:szCs w:val="22"/>
+                <w:sz w:val="20"/>
+                <w:szCs w:val="20"/>
+              </w:rPr>
+            </w:pPr>
+            <w:r>
+              <w:rPr>
+                <w:rFonts w:ascii="Times New Roman" w:eastAsia="Times New Roman" w:hAnsi="Times New Roman" w:cs="Times New Roman"/>
+                <w:sz w:val="20"/>
+                <w:szCs w:val="20"/>
               </w:rPr>
               <w:t>No</w:t>
             </w:r>
@@ -4739,15 +4739,15 @@
               <w:spacing w:after="165"/>
               <w:rPr>
                 <w:rFonts w:ascii="Times New Roman" w:eastAsia="Times New Roman" w:hAnsi="Times New Roman" w:cs="Times New Roman"/>
-                <w:sz w:val="22"/>
-                <w:szCs w:val="22"/>
-              </w:rPr>
-            </w:pPr>
-            <w:r>
-              <w:rPr>
-                <w:rFonts w:ascii="Times New Roman" w:eastAsia="Times New Roman" w:hAnsi="Times New Roman" w:cs="Times New Roman"/>
-                <w:sz w:val="22"/>
-                <w:szCs w:val="22"/>
+                <w:sz w:val="20"/>
+                <w:szCs w:val="20"/>
+              </w:rPr>
+            </w:pPr>
+            <w:r>
+              <w:rPr>
+                <w:rFonts w:ascii="Times New Roman" w:eastAsia="Times New Roman" w:hAnsi="Times New Roman" w:cs="Times New Roman"/>
+                <w:sz w:val="20"/>
+                <w:szCs w:val="20"/>
               </w:rPr>
               <w:t>No</w:t>
             </w:r>
@@ -4774,15 +4774,15 @@
               <w:spacing w:after="165"/>
               <w:rPr>
                 <w:rFonts w:ascii="Times New Roman" w:hAnsi="Times New Roman" w:cs="Times New Roman"/>
-                <w:sz w:val="22"/>
-                <w:szCs w:val="22"/>
-              </w:rPr>
-            </w:pPr>
-            <w:r>
-              <w:rPr>
-                <w:rFonts w:ascii="Times New Roman" w:eastAsia="Times New Roman" w:hAnsi="Times New Roman" w:cs="Times New Roman"/>
-                <w:sz w:val="22"/>
-                <w:szCs w:val="22"/>
+                <w:sz w:val="20"/>
+                <w:szCs w:val="20"/>
+              </w:rPr>
+            </w:pPr>
+            <w:r>
+              <w:rPr>
+                <w:rFonts w:ascii="Times New Roman" w:eastAsia="Times New Roman" w:hAnsi="Times New Roman" w:cs="Times New Roman"/>
+                <w:sz w:val="20"/>
+                <w:szCs w:val="20"/>
               </w:rPr>
               <w:t>No</w:t>
             </w:r>
@@ -4809,15 +4809,15 @@
               <w:spacing w:after="165"/>
               <w:rPr>
                 <w:rFonts w:ascii="Times New Roman" w:hAnsi="Times New Roman" w:cs="Times New Roman"/>
-                <w:sz w:val="22"/>
-                <w:szCs w:val="22"/>
-              </w:rPr>
-            </w:pPr>
-            <w:r>
-              <w:rPr>
-                <w:rFonts w:ascii="Times New Roman" w:eastAsia="Times New Roman" w:hAnsi="Times New Roman" w:cs="Times New Roman"/>
-                <w:sz w:val="22"/>
-                <w:szCs w:val="22"/>
+                <w:sz w:val="20"/>
+                <w:szCs w:val="20"/>
+              </w:rPr>
+            </w:pPr>
+            <w:r>
+              <w:rPr>
+                <w:rFonts w:ascii="Times New Roman" w:eastAsia="Times New Roman" w:hAnsi="Times New Roman" w:cs="Times New Roman"/>
+                <w:sz w:val="20"/>
+                <w:szCs w:val="20"/>
               </w:rPr>
               <w:t>Yes</w:t>
             </w:r>
@@ -4848,15 +4848,15 @@
               <w:spacing w:after="165"/>
               <w:rPr>
                 <w:rFonts w:ascii="Times New Roman" w:hAnsi="Times New Roman" w:cs="Times New Roman"/>
-                <w:sz w:val="22"/>
-                <w:szCs w:val="22"/>
-              </w:rPr>
-            </w:pPr>
-            <w:r>
-              <w:rPr>
-                <w:rFonts w:ascii="Times New Roman" w:eastAsia="Times New Roman" w:hAnsi="Times New Roman" w:cs="Times New Roman"/>
-                <w:sz w:val="22"/>
-                <w:szCs w:val="22"/>
+                <w:sz w:val="20"/>
+                <w:szCs w:val="20"/>
+              </w:rPr>
+            </w:pPr>
+            <w:r>
+              <w:rPr>
+                <w:rFonts w:ascii="Times New Roman" w:eastAsia="Times New Roman" w:hAnsi="Times New Roman" w:cs="Times New Roman"/>
+                <w:sz w:val="20"/>
+                <w:szCs w:val="20"/>
               </w:rPr>
               <w:t>Email automation</w:t>
             </w:r>
@@ -4883,15 +4883,15 @@
               <w:spacing w:after="165"/>
               <w:rPr>
                 <w:rFonts w:ascii="Times New Roman" w:hAnsi="Times New Roman" w:cs="Times New Roman"/>
-                <w:sz w:val="22"/>
-                <w:szCs w:val="22"/>
-              </w:rPr>
-            </w:pPr>
-            <w:r>
-              <w:rPr>
-                <w:rFonts w:ascii="Times New Roman" w:eastAsia="Times New Roman" w:hAnsi="Times New Roman" w:cs="Times New Roman"/>
-                <w:sz w:val="22"/>
-                <w:szCs w:val="22"/>
+                <w:sz w:val="20"/>
+                <w:szCs w:val="20"/>
+              </w:rPr>
+            </w:pPr>
+            <w:r>
+              <w:rPr>
+                <w:rFonts w:ascii="Times New Roman" w:eastAsia="Times New Roman" w:hAnsi="Times New Roman" w:cs="Times New Roman"/>
+                <w:sz w:val="20"/>
+                <w:szCs w:val="20"/>
               </w:rPr>
               <w:t>No</w:t>
             </w:r>
@@ -4912,15 +4912,15 @@
               <w:spacing w:after="165"/>
               <w:rPr>
                 <w:rFonts w:ascii="Times New Roman" w:eastAsia="Times New Roman" w:hAnsi="Times New Roman" w:cs="Times New Roman"/>
-                <w:sz w:val="22"/>
-                <w:szCs w:val="22"/>
-              </w:rPr>
-            </w:pPr>
-            <w:r>
-              <w:rPr>
-                <w:rFonts w:ascii="Times New Roman" w:eastAsia="Times New Roman" w:hAnsi="Times New Roman" w:cs="Times New Roman"/>
-                <w:sz w:val="22"/>
-                <w:szCs w:val="22"/>
+                <w:sz w:val="20"/>
+                <w:szCs w:val="20"/>
+              </w:rPr>
+            </w:pPr>
+            <w:r>
+              <w:rPr>
+                <w:rFonts w:ascii="Times New Roman" w:eastAsia="Times New Roman" w:hAnsi="Times New Roman" w:cs="Times New Roman"/>
+                <w:sz w:val="20"/>
+                <w:szCs w:val="20"/>
               </w:rPr>
               <w:t>No</w:t>
             </w:r>
@@ -4947,15 +4947,15 @@
               <w:spacing w:after="165"/>
               <w:rPr>
                 <w:rFonts w:ascii="Times New Roman" w:hAnsi="Times New Roman" w:cs="Times New Roman"/>
-                <w:sz w:val="22"/>
-                <w:szCs w:val="22"/>
-              </w:rPr>
-            </w:pPr>
-            <w:r>
-              <w:rPr>
-                <w:rFonts w:ascii="Times New Roman" w:eastAsia="Times New Roman" w:hAnsi="Times New Roman" w:cs="Times New Roman"/>
-                <w:sz w:val="22"/>
-                <w:szCs w:val="22"/>
+                <w:sz w:val="20"/>
+                <w:szCs w:val="20"/>
+              </w:rPr>
+            </w:pPr>
+            <w:r>
+              <w:rPr>
+                <w:rFonts w:ascii="Times New Roman" w:eastAsia="Times New Roman" w:hAnsi="Times New Roman" w:cs="Times New Roman"/>
+                <w:sz w:val="20"/>
+                <w:szCs w:val="20"/>
               </w:rPr>
               <w:t>No</w:t>
             </w:r>
@@ -4982,15 +4982,15 @@
               <w:spacing w:after="165"/>
               <w:rPr>
                 <w:rFonts w:ascii="Times New Roman" w:hAnsi="Times New Roman" w:cs="Times New Roman"/>
-                <w:sz w:val="22"/>
-                <w:szCs w:val="22"/>
-              </w:rPr>
-            </w:pPr>
-            <w:r>
-              <w:rPr>
-                <w:rFonts w:ascii="Times New Roman" w:eastAsia="Times New Roman" w:hAnsi="Times New Roman" w:cs="Times New Roman"/>
-                <w:sz w:val="22"/>
-                <w:szCs w:val="22"/>
+                <w:sz w:val="20"/>
+                <w:szCs w:val="20"/>
+              </w:rPr>
+            </w:pPr>
+            <w:r>
+              <w:rPr>
+                <w:rFonts w:ascii="Times New Roman" w:eastAsia="Times New Roman" w:hAnsi="Times New Roman" w:cs="Times New Roman"/>
+                <w:sz w:val="20"/>
+                <w:szCs w:val="20"/>
               </w:rPr>
               <w:t>Yes</w:t>
             </w:r>
@@ -5892,7 +5892,7 @@
 
 <file path=word/commentsExtended.xml><?xml version="1.0" encoding="utf-8"?>
 <w15:commentsEx xmlns:wpc="http://schemas.microsoft.com/office/word/2010/wordprocessingCanvas" xmlns:cx="http://schemas.microsoft.com/office/drawing/2014/chartex" xmlns:cx1="http://schemas.microsoft.com/office/drawing/2015/9/8/chartex" xmlns:cx2="http://schemas.microsoft.com/office/drawing/2015/10/21/chartex" xmlns:cx3="http://schemas.microsoft.com/office/drawing/2016/5/9/chartex" xmlns:cx4="http://schemas.microsoft.com/office/drawing/2016/5/10/chartex" xmlns:cx5="http://schemas.microsoft.com/office/drawing/2016/5/11/chartex" xmlns:cx6="http://schemas.microsoft.com/office/drawing/2016/5/12/chartex" xmlns:cx7="http://schemas.microsoft.com/office/drawing/2016/5/13/chartex" xmlns:cx8="http://schemas.microsoft.com/office/drawing/2016/5/14/chartex" xmlns:mc="http://schemas.openxmlformats.org/markup-compatibility/2006" xmlns:aink="http://schemas.microsoft.com/office/drawing/2016/ink" xmlns:am3d="http://schemas.microsoft.com/office/drawing/2017/model3d" xmlns:o="urn:schemas-microsoft-com:office:office" xmlns:oel="http://schemas.microsoft.com/office/2019/extlst" xmlns:r="http://schemas.openxmlformats.org/officeDocument/2006/relationships" xmlns:m="http://schemas.openxmlformats.org/officeDocument/2006/math" xmlns:v="urn:schemas-microsoft-com:vml" xmlns:wp14="http://schemas.microsoft.com/office/word/2010/wordprocessingDrawing" xmlns:wp="http://schemas.openxmlformats.org/drawingml/2006/wordprocessingDrawing" xmlns:w10="urn:schemas-microsoft-com:office:word" xmlns:w="http://schemas.openxmlformats.org/wordprocessingml/2006/main" xmlns:w14="http://schemas.microsoft.com/office/word/2010/wordml" xmlns:w15="http://schemas.microsoft.com/office/word/2012/wordml" xmlns:w16cex="http://schemas.microsoft.com/office/word/2018/wordml/cex" xmlns:w16cid="http://schemas.microsoft.com/office/word/2016/wordml/cid" xmlns:w16="http://schemas.microsoft.com/office/word/2018/wordml" xmlns:w16du="http://schemas.microsoft.com/office/word/2023/wordml/word16du" xmlns:w16sdtdh="http://schemas.microsoft.com/office/word/2020/wordml/sdtdatahash" xmlns:w16sdtfl="http://schemas.microsoft.com/office/word/2024/wordml/sdtformatlock" xmlns:w16se="http://schemas.microsoft.com/office/word/2015/wordml/symex" xmlns:wpg="http://schemas.microsoft.com/office/word/2010/wordprocessingGroup" xmlns:wpi="http://schemas.microsoft.com/office/word/2010/wordprocessingInk" xmlns:wne="http://schemas.microsoft.com/office/word/2006/wordml" xmlns:wps="http://schemas.microsoft.com/office/word/2010/wordprocessingShape" mc:Ignorable="w14 w15 w16se w16cid w16 w16cex w16sdtdh w16sdtfl w16du wp14">
-  <w15:commentEx w15:paraId="2696DEF1" w15:done="0"/>
+  <w15:commentEx w15:paraId="0C35D3A2" w15:done="0"/>
 </w15:commentsEx>
 </file>
 
@@ -5904,7 +5904,7 @@
 
 <file path=word/commentsIds.xml><?xml version="1.0" encoding="utf-8"?>
 <w16cid:commentsIds xmlns:wpc="http://schemas.microsoft.com/office/word/2010/wordprocessingCanvas" xmlns:cx="http://schemas.microsoft.com/office/drawing/2014/chartex" xmlns:cx1="http://schemas.microsoft.com/office/drawing/2015/9/8/chartex" xmlns:cx2="http://schemas.microsoft.com/office/drawing/2015/10/21/chartex" xmlns:cx3="http://schemas.microsoft.com/office/drawing/2016/5/9/chartex" xmlns:cx4="http://schemas.microsoft.com/office/drawing/2016/5/10/chartex" xmlns:cx5="http://schemas.microsoft.com/office/drawing/2016/5/11/chartex" xmlns:cx6="http://schemas.microsoft.com/office/drawing/2016/5/12/chartex" xmlns:cx7="http://schemas.microsoft.com/office/drawing/2016/5/13/chartex" xmlns:cx8="http://schemas.microsoft.com/office/drawing/2016/5/14/chartex" xmlns:mc="http://schemas.openxmlformats.org/markup-compatibility/2006" xmlns:aink="http://schemas.microsoft.com/office/drawing/2016/ink" xmlns:am3d="http://schemas.microsoft.com/office/drawing/2017/model3d" xmlns:o="urn:schemas-microsoft-com:office:office" xmlns:oel="http://schemas.microsoft.com/office/2019/extlst" xmlns:r="http://schemas.openxmlformats.org/officeDocument/2006/relationships" xmlns:m="http://schemas.openxmlformats.org/officeDocument/2006/math" xmlns:v="urn:schemas-microsoft-com:vml" xmlns:wp14="http://schemas.microsoft.com/office/word/2010/wordprocessingDrawing" xmlns:wp="http://schemas.openxmlformats.org/drawingml/2006/wordprocessingDrawing" xmlns:w10="urn:schemas-microsoft-com:office:word" xmlns:w="http://schemas.openxmlformats.org/wordprocessingml/2006/main" xmlns:w14="http://schemas.microsoft.com/office/word/2010/wordml" xmlns:w15="http://schemas.microsoft.com/office/word/2012/wordml" xmlns:w16cex="http://schemas.microsoft.com/office/word/2018/wordml/cex" xmlns:w16cid="http://schemas.microsoft.com/office/word/2016/wordml/cid" xmlns:w16="http://schemas.microsoft.com/office/word/2018/wordml" xmlns:w16du="http://schemas.microsoft.com/office/word/2023/wordml/word16du" xmlns:w16sdtdh="http://schemas.microsoft.com/office/word/2020/wordml/sdtdatahash" xmlns:w16sdtfl="http://schemas.microsoft.com/office/word/2024/wordml/sdtformatlock" xmlns:w16se="http://schemas.microsoft.com/office/word/2015/wordml/symex" xmlns:wpg="http://schemas.microsoft.com/office/word/2010/wordprocessingGroup" xmlns:wpi="http://schemas.microsoft.com/office/word/2010/wordprocessingInk" xmlns:wne="http://schemas.microsoft.com/office/word/2006/wordml" xmlns:wps="http://schemas.microsoft.com/office/word/2010/wordprocessingShape" mc:Ignorable="w14 w15 w16se w16cid w16 w16cex w16sdtdh w16sdtfl w16du wp14">
-  <w16cid:commentId w16cid:paraId="2696DEF1" w16cid:durableId="16436A25"/>
+  <w16cid:commentId w16cid:paraId="0C35D3A2" w16cid:durableId="16436A25"/>
 </w16cid:commentsIds>
 </file>
 

</xml_diff>

<commit_message>
Update default document and nearly-done scenario v8 with latest changes
</commit_message>
<xml_diff>
--- a/data/app/documents/default.docx
+++ b/data/app/documents/default.docx
@@ -5071,7 +5071,7 @@
 
 <file path=word/comments.xml><?xml version="1.0" encoding="utf-8"?>
 <w:comments xmlns:wpc="http://schemas.microsoft.com/office/word/2010/wordprocessingCanvas" xmlns:cx="http://schemas.microsoft.com/office/drawing/2014/chartex" xmlns:cx1="http://schemas.microsoft.com/office/drawing/2015/9/8/chartex" xmlns:cx2="http://schemas.microsoft.com/office/drawing/2015/10/21/chartex" xmlns:cx3="http://schemas.microsoft.com/office/drawing/2016/5/9/chartex" xmlns:cx4="http://schemas.microsoft.com/office/drawing/2016/5/10/chartex" xmlns:cx5="http://schemas.microsoft.com/office/drawing/2016/5/11/chartex" xmlns:cx6="http://schemas.microsoft.com/office/drawing/2016/5/12/chartex" xmlns:cx7="http://schemas.microsoft.com/office/drawing/2016/5/13/chartex" xmlns:cx8="http://schemas.microsoft.com/office/drawing/2016/5/14/chartex" xmlns:mc="http://schemas.openxmlformats.org/markup-compatibility/2006" xmlns:aink="http://schemas.microsoft.com/office/drawing/2016/ink" xmlns:am3d="http://schemas.microsoft.com/office/drawing/2017/model3d" xmlns:o="urn:schemas-microsoft-com:office:office" xmlns:oel="http://schemas.microsoft.com/office/2019/extlst" xmlns:r="http://schemas.openxmlformats.org/officeDocument/2006/relationships" xmlns:m="http://schemas.openxmlformats.org/officeDocument/2006/math" xmlns:v="urn:schemas-microsoft-com:vml" xmlns:wp14="http://schemas.microsoft.com/office/word/2010/wordprocessingDrawing" xmlns:wp="http://schemas.openxmlformats.org/drawingml/2006/wordprocessingDrawing" xmlns:w10="urn:schemas-microsoft-com:office:word" xmlns:w="http://schemas.openxmlformats.org/wordprocessingml/2006/main" xmlns:w14="http://schemas.microsoft.com/office/word/2010/wordml" xmlns:w15="http://schemas.microsoft.com/office/word/2012/wordml" xmlns:w16cex="http://schemas.microsoft.com/office/word/2018/wordml/cex" xmlns:w16cid="http://schemas.microsoft.com/office/word/2016/wordml/cid" xmlns:w16="http://schemas.microsoft.com/office/word/2018/wordml" xmlns:w16du="http://schemas.microsoft.com/office/word/2023/wordml/word16du" xmlns:w16sdtdh="http://schemas.microsoft.com/office/word/2020/wordml/sdtdatahash" xmlns:w16sdtfl="http://schemas.microsoft.com/office/word/2024/wordml/sdtformatlock" xmlns:w16se="http://schemas.microsoft.com/office/word/2015/wordml/symex" xmlns:wpg="http://schemas.microsoft.com/office/word/2010/wordprocessingGroup" xmlns:wpi="http://schemas.microsoft.com/office/word/2010/wordprocessingInk" xmlns:wne="http://schemas.microsoft.com/office/word/2006/wordml" xmlns:wps="http://schemas.microsoft.com/office/word/2010/wordprocessingShape" mc:Ignorable="w14 w15 w16se w16cid w16 w16cex w16sdtdh w16sdtfl w16du wp14">
-  <w:comment xmlns:custom="http://schemas.openxmlformats.org/wordprocessingml/2006/main" w:id="0" w:author="Moti Sorkin" w:date="2025-11-01T06:25:28Z" w:initials="MS" custom:internalId="0b0d9c52-82b9-46b4-9169-5be81d78887a" custom:trackedChange="false" custom:trackedChangeText="null" custom:trackedChangeType="null" custom:trackedDeletedText="null">
+  <w:comment xmlns:custom="http://schemas.openxmlformats.org/wordprocessingml/2006/main" w:id="0" w:author="Moti Sorkin" w:date="2025-11-01T06:35:09Z" w:initials="MS" custom:internalId="0b0d9c52-82b9-46b4-9169-5be81d78887a" custom:trackedChange="false" custom:trackedChangeText="null" custom:trackedChangeType="null" custom:trackedDeletedText="null">
     <w:p>
       <w:r>
         <w:rPr>
@@ -5087,7 +5087,7 @@
       </w:r>
     </w:p>
   </w:comment>
-  <w:comment xmlns:custom="http://schemas.openxmlformats.org/wordprocessingml/2006/main" w:id="1" w:author="Moti Sorkin" w:date="2025-11-01T06:25:28Z" w:initials="MS" custom:internalId="0" custom:trackedChange="true" custom:trackedChangeText="the best possible " custom:trackedChangeType="trackInsert" custom:trackedDeletedText="null">
+  <w:comment xmlns:custom="http://schemas.openxmlformats.org/wordprocessingml/2006/main" w:id="1" w:author="Moti Sorkin" w:date="2025-11-01T06:35:09Z" w:initials="MS" custom:internalId="0" custom:trackedChange="true" custom:trackedChangeText="the best possible " custom:trackedChangeType="trackInsert" custom:trackedDeletedText="null">
     <w:p>
       <w:r>
         <w:rPr>
@@ -5100,7 +5100,7 @@
       </w:pPr>
     </w:p>
   </w:comment>
-  <w:comment xmlns:custom="http://schemas.openxmlformats.org/wordprocessingml/2006/main" w:id="2" w:author="Moti Sorkin" w:date="2025-11-01T06:25:28Z" w:initials="MS" custom:internalId="1" custom:trackedChange="true" custom:trackedChangeText="null" custom:trackedChangeType="trackDelete" custom:trackedDeletedText="attachment ">
+  <w:comment xmlns:custom="http://schemas.openxmlformats.org/wordprocessingml/2006/main" w:id="2" w:author="Moti Sorkin" w:date="2025-11-01T06:35:09Z" w:initials="MS" custom:internalId="1" custom:trackedChange="true" custom:trackedChangeText="null" custom:trackedChangeType="trackDelete" custom:trackedDeletedText="attachment ">
     <w:p>
       <w:r>
         <w:rPr>
@@ -5113,7 +5113,7 @@
       </w:pPr>
     </w:p>
   </w:comment>
-  <w:comment xmlns:custom="http://schemas.openxmlformats.org/wordprocessingml/2006/main" w:id="3" w:author="Moti Sorkin" w:date="2025-11-01T06:25:28Z" w:initials="MS" custom:internalId="2" custom:trackedChange="true" custom:trackedChangeText="any " custom:trackedChangeType="trackInsert" custom:trackedDeletedText="null">
+  <w:comment xmlns:custom="http://schemas.openxmlformats.org/wordprocessingml/2006/main" w:id="3" w:author="Moti Sorkin" w:date="2025-11-01T06:35:09Z" w:initials="MS" custom:internalId="2" custom:trackedChange="true" custom:trackedChangeText="any " custom:trackedChangeType="trackInsert" custom:trackedDeletedText="null">
     <w:p>
       <w:r>
         <w:rPr>
@@ -5131,28 +5131,28 @@
 
 <file path=word/commentsExtended.xml><?xml version="1.0" encoding="utf-8"?>
 <w15:commentsEx xmlns:wpc="http://schemas.microsoft.com/office/word/2010/wordprocessingCanvas" xmlns:cx="http://schemas.microsoft.com/office/drawing/2014/chartex" xmlns:cx1="http://schemas.microsoft.com/office/drawing/2015/9/8/chartex" xmlns:cx2="http://schemas.microsoft.com/office/drawing/2015/10/21/chartex" xmlns:cx3="http://schemas.microsoft.com/office/drawing/2016/5/9/chartex" xmlns:cx4="http://schemas.microsoft.com/office/drawing/2016/5/10/chartex" xmlns:cx5="http://schemas.microsoft.com/office/drawing/2016/5/11/chartex" xmlns:cx6="http://schemas.microsoft.com/office/drawing/2016/5/12/chartex" xmlns:cx7="http://schemas.microsoft.com/office/drawing/2016/5/13/chartex" xmlns:cx8="http://schemas.microsoft.com/office/drawing/2016/5/14/chartex" xmlns:mc="http://schemas.openxmlformats.org/markup-compatibility/2006" xmlns:aink="http://schemas.microsoft.com/office/drawing/2016/ink" xmlns:am3d="http://schemas.microsoft.com/office/drawing/2017/model3d" xmlns:o="urn:schemas-microsoft-com:office:office" xmlns:oel="http://schemas.microsoft.com/office/2019/extlst" xmlns:r="http://schemas.openxmlformats.org/officeDocument/2006/relationships" xmlns:m="http://schemas.openxmlformats.org/officeDocument/2006/math" xmlns:v="urn:schemas-microsoft-com:vml" xmlns:wp14="http://schemas.microsoft.com/office/word/2010/wordprocessingDrawing" xmlns:wp="http://schemas.openxmlformats.org/drawingml/2006/wordprocessingDrawing" xmlns:w10="urn:schemas-microsoft-com:office:word" xmlns:w="http://schemas.openxmlformats.org/wordprocessingml/2006/main" xmlns:w14="http://schemas.microsoft.com/office/word/2010/wordml" xmlns:w15="http://schemas.microsoft.com/office/word/2012/wordml" xmlns:w16cex="http://schemas.microsoft.com/office/word/2018/wordml/cex" xmlns:w16cid="http://schemas.microsoft.com/office/word/2016/wordml/cid" xmlns:w16="http://schemas.microsoft.com/office/word/2018/wordml" xmlns:w16du="http://schemas.microsoft.com/office/word/2023/wordml/word16du" xmlns:w16sdtdh="http://schemas.microsoft.com/office/word/2020/wordml/sdtdatahash" xmlns:w16sdtfl="http://schemas.microsoft.com/office/word/2024/wordml/sdtformatlock" xmlns:w16se="http://schemas.microsoft.com/office/word/2015/wordml/symex" xmlns:wpg="http://schemas.microsoft.com/office/word/2010/wordprocessingGroup" xmlns:wpi="http://schemas.microsoft.com/office/word/2010/wordprocessingInk" xmlns:wne="http://schemas.microsoft.com/office/word/2006/wordml" xmlns:wps="http://schemas.microsoft.com/office/word/2010/wordprocessingShape" mc:Ignorable="w14 w15 w16se w16cid w16 w16cex w16sdtdh w16sdtfl w16du wp14">
-  <w15:commentEx w15:paraId="7025954E" w15:done="0"/>
-  <w15:commentEx w15:paraId="58D3BEAC" w15:done="0"/>
-  <w15:commentEx w15:paraId="037D9357" w15:done="0"/>
-  <w15:commentEx w15:paraId="391CCCC4" w15:done="0"/>
+  <w15:commentEx w15:paraId="68767799" w15:done="0"/>
+  <w15:commentEx w15:paraId="4827CEE3" w15:done="0"/>
+  <w15:commentEx w15:paraId="5BB363F7" w15:done="0"/>
+  <w15:commentEx w15:paraId="5ADE9691" w15:done="0"/>
 </w15:commentsEx>
 </file>
 
 <file path=word/commentsExtensible.xml><?xml version="1.0" encoding="utf-8"?>
 <w16cex:commentsExtensible xmlns:wpc="http://schemas.microsoft.com/office/word/2010/wordprocessingCanvas" xmlns:cx="http://schemas.microsoft.com/office/drawing/2014/chartex" xmlns:cx1="http://schemas.microsoft.com/office/drawing/2015/9/8/chartex" xmlns:cx2="http://schemas.microsoft.com/office/drawing/2015/10/21/chartex" xmlns:cx3="http://schemas.microsoft.com/office/drawing/2016/5/9/chartex" xmlns:cx4="http://schemas.microsoft.com/office/drawing/2016/5/10/chartex" xmlns:cx5="http://schemas.microsoft.com/office/drawing/2016/5/11/chartex" xmlns:cx6="http://schemas.microsoft.com/office/drawing/2016/5/12/chartex" xmlns:cx7="http://schemas.microsoft.com/office/drawing/2016/5/13/chartex" xmlns:cx8="http://schemas.microsoft.com/office/drawing/2016/5/14/chartex" xmlns:cr="http://schemas.microsoft.com/office/comments/2020/reactions" xmlns:mc="http://schemas.openxmlformats.org/markup-compatibility/2006" xmlns:aink="http://schemas.microsoft.com/office/drawing/2016/ink" xmlns:am3d="http://schemas.microsoft.com/office/drawing/2017/model3d" xmlns:o="urn:schemas-microsoft-com:office:office" xmlns:oel="http://schemas.microsoft.com/office/2019/extlst" xmlns:r="http://schemas.openxmlformats.org/officeDocument/2006/relationships" xmlns:m="http://schemas.openxmlformats.org/officeDocument/2006/math" xmlns:v="urn:schemas-microsoft-com:vml" xmlns:wp14="http://schemas.microsoft.com/office/word/2010/wordprocessingDrawing" xmlns:wp="http://schemas.openxmlformats.org/drawingml/2006/wordprocessingDrawing" xmlns:w10="urn:schemas-microsoft-com:office:word" xmlns:w="http://schemas.openxmlformats.org/wordprocessingml/2006/main" xmlns:w14="http://schemas.microsoft.com/office/word/2010/wordml" xmlns:w15="http://schemas.microsoft.com/office/word/2012/wordml" xmlns:w16cex="http://schemas.microsoft.com/office/word/2018/wordml/cex" xmlns:w16cid="http://schemas.microsoft.com/office/word/2016/wordml/cid" xmlns:w16="http://schemas.microsoft.com/office/word/2018/wordml" xmlns:w16du="http://schemas.microsoft.com/office/word/2023/wordml/word16du" xmlns:w16sdtdh="http://schemas.microsoft.com/office/word/2020/wordml/sdtdatahash" xmlns:w16sdtfl="http://schemas.microsoft.com/office/word/2024/wordml/sdtformatlock" xmlns:w16se="http://schemas.microsoft.com/office/word/2015/wordml/symex" xmlns:wpg="http://schemas.microsoft.com/office/word/2010/wordprocessingGroup" xmlns:wpi="http://schemas.microsoft.com/office/word/2010/wordprocessingInk" xmlns:wne="http://schemas.microsoft.com/office/word/2006/wordml" xmlns:wps="http://schemas.microsoft.com/office/word/2010/wordprocessingShape" mc:Ignorable="w14 w15 w16se w16cid w16 w16cex w16sdtdh w16sdtfl cr w16du wp14">
-  <w16cex:commentExtensible w16cex:durableId="2A90D021" w16cex:dateUtc="2025-11-01T06:25:33Z"/>
-  <w16cex:commentExtensible w16cex:durableId="3261BB43" w16cex:dateUtc="2025-11-01T06:25:33Z"/>
-  <w16cex:commentExtensible w16cex:durableId="16F4E91B" w16cex:dateUtc="2025-11-01T06:25:33Z"/>
-  <w16cex:commentExtensible w16cex:durableId="1468F961" w16cex:dateUtc="2025-11-01T06:25:33Z"/>
+  <w16cex:commentExtensible w16cex:durableId="5E6A0EBD" w16cex:dateUtc="2025-11-01T06:35:14Z"/>
+  <w16cex:commentExtensible w16cex:durableId="66E5AAC3" w16cex:dateUtc="2025-11-01T06:35:14Z"/>
+  <w16cex:commentExtensible w16cex:durableId="70C28F8F" w16cex:dateUtc="2025-11-01T06:35:14Z"/>
+  <w16cex:commentExtensible w16cex:durableId="39CF2E5F" w16cex:dateUtc="2025-11-01T06:35:14Z"/>
 </w16cex:commentsExtensible>
 </file>
 
 <file path=word/commentsIds.xml><?xml version="1.0" encoding="utf-8"?>
 <w16cid:commentsIds xmlns:wpc="http://schemas.microsoft.com/office/word/2010/wordprocessingCanvas" xmlns:cx="http://schemas.microsoft.com/office/drawing/2014/chartex" xmlns:cx1="http://schemas.microsoft.com/office/drawing/2015/9/8/chartex" xmlns:cx2="http://schemas.microsoft.com/office/drawing/2015/10/21/chartex" xmlns:cx3="http://schemas.microsoft.com/office/drawing/2016/5/9/chartex" xmlns:cx4="http://schemas.microsoft.com/office/drawing/2016/5/10/chartex" xmlns:cx5="http://schemas.microsoft.com/office/drawing/2016/5/11/chartex" xmlns:cx6="http://schemas.microsoft.com/office/drawing/2016/5/12/chartex" xmlns:cx7="http://schemas.microsoft.com/office/drawing/2016/5/13/chartex" xmlns:cx8="http://schemas.microsoft.com/office/drawing/2016/5/14/chartex" xmlns:mc="http://schemas.openxmlformats.org/markup-compatibility/2006" xmlns:aink="http://schemas.microsoft.com/office/drawing/2016/ink" xmlns:am3d="http://schemas.microsoft.com/office/drawing/2017/model3d" xmlns:o="urn:schemas-microsoft-com:office:office" xmlns:oel="http://schemas.microsoft.com/office/2019/extlst" xmlns:r="http://schemas.openxmlformats.org/officeDocument/2006/relationships" xmlns:m="http://schemas.openxmlformats.org/officeDocument/2006/math" xmlns:v="urn:schemas-microsoft-com:vml" xmlns:wp14="http://schemas.microsoft.com/office/word/2010/wordprocessingDrawing" xmlns:wp="http://schemas.openxmlformats.org/drawingml/2006/wordprocessingDrawing" xmlns:w10="urn:schemas-microsoft-com:office:word" xmlns:w="http://schemas.openxmlformats.org/wordprocessingml/2006/main" xmlns:w14="http://schemas.microsoft.com/office/word/2010/wordml" xmlns:w15="http://schemas.microsoft.com/office/word/2012/wordml" xmlns:w16cex="http://schemas.microsoft.com/office/word/2018/wordml/cex" xmlns:w16cid="http://schemas.microsoft.com/office/word/2016/wordml/cid" xmlns:w16="http://schemas.microsoft.com/office/word/2018/wordml" xmlns:w16du="http://schemas.microsoft.com/office/word/2023/wordml/word16du" xmlns:w16sdtdh="http://schemas.microsoft.com/office/word/2020/wordml/sdtdatahash" xmlns:w16sdtfl="http://schemas.microsoft.com/office/word/2024/wordml/sdtformatlock" xmlns:w16se="http://schemas.microsoft.com/office/word/2015/wordml/symex" xmlns:wpg="http://schemas.microsoft.com/office/word/2010/wordprocessingGroup" xmlns:wpi="http://schemas.microsoft.com/office/word/2010/wordprocessingInk" xmlns:wne="http://schemas.microsoft.com/office/word/2006/wordml" xmlns:wps="http://schemas.microsoft.com/office/word/2010/wordprocessingShape" mc:Ignorable="w14 w15 w16se w16cid w16 w16cex w16sdtdh w16sdtfl w16du wp14">
-  <w16cid:commentId w16cid:paraId="7025954E" w16cid:durableId="2A90D021"/>
-  <w16cid:commentId w16cid:paraId="58D3BEAC" w16cid:durableId="3261BB43"/>
-  <w16cid:commentId w16cid:paraId="037D9357" w16cid:durableId="16F4E91B"/>
-  <w16cid:commentId w16cid:paraId="391CCCC4" w16cid:durableId="1468F961"/>
+  <w16cid:commentId w16cid:paraId="68767799" w16cid:durableId="5E6A0EBD"/>
+  <w16cid:commentId w16cid:paraId="4827CEE3" w16cid:durableId="66E5AAC3"/>
+  <w16cid:commentId w16cid:paraId="5BB363F7" w16cid:durableId="70C28F8F"/>
+  <w16cid:commentId w16cid:paraId="5ADE9691" w16cid:durableId="39CF2E5F"/>
 </w16cid:commentsIds>
 </file>
 
@@ -8105,6 +8105,1840 @@
         <w:bottom w:w="0" w:type="dxa"/>
         <w:right w:w="108" w:type="dxa"/>
       </w:tblCellMar>
+      <w:tblInd w:w="0" w:type="dxa"/>
+      <w:tblCellMar>
+        <w:top w:w="0" w:type="dxa"/>
+        <w:left w:w="108" w:type="dxa"/>
+        <w:bottom w:w="0" w:type="dxa"/>
+        <w:right w:w="108" w:type="dxa"/>
+      </w:tblCellMar>
+      <w:tblInd w:w="0" w:type="dxa"/>
+      <w:tblCellMar>
+        <w:top w:w="0" w:type="dxa"/>
+        <w:left w:w="108" w:type="dxa"/>
+        <w:bottom w:w="0" w:type="dxa"/>
+        <w:right w:w="108" w:type="dxa"/>
+      </w:tblCellMar>
+      <w:tblInd w:w="0" w:type="dxa"/>
+      <w:tblCellMar>
+        <w:top w:w="0" w:type="dxa"/>
+        <w:left w:w="108" w:type="dxa"/>
+        <w:bottom w:w="0" w:type="dxa"/>
+        <w:right w:w="108" w:type="dxa"/>
+      </w:tblCellMar>
+      <w:tblInd w:w="0" w:type="dxa"/>
+      <w:tblCellMar>
+        <w:top w:w="0" w:type="dxa"/>
+        <w:left w:w="108" w:type="dxa"/>
+        <w:bottom w:w="0" w:type="dxa"/>
+        <w:right w:w="108" w:type="dxa"/>
+      </w:tblCellMar>
+      <w:tblInd w:w="0" w:type="dxa"/>
+      <w:tblCellMar>
+        <w:top w:w="0" w:type="dxa"/>
+        <w:left w:w="108" w:type="dxa"/>
+        <w:bottom w:w="0" w:type="dxa"/>
+        <w:right w:w="108" w:type="dxa"/>
+      </w:tblCellMar>
+      <w:tblInd w:w="0" w:type="dxa"/>
+      <w:tblCellMar>
+        <w:top w:w="0" w:type="dxa"/>
+        <w:left w:w="108" w:type="dxa"/>
+        <w:bottom w:w="0" w:type="dxa"/>
+        <w:right w:w="108" w:type="dxa"/>
+      </w:tblCellMar>
+      <w:tblInd w:w="0" w:type="dxa"/>
+      <w:tblCellMar>
+        <w:top w:w="0" w:type="dxa"/>
+        <w:left w:w="108" w:type="dxa"/>
+        <w:bottom w:w="0" w:type="dxa"/>
+        <w:right w:w="108" w:type="dxa"/>
+      </w:tblCellMar>
+      <w:tblInd w:w="0" w:type="dxa"/>
+      <w:tblCellMar>
+        <w:top w:w="0" w:type="dxa"/>
+        <w:left w:w="108" w:type="dxa"/>
+        <w:bottom w:w="0" w:type="dxa"/>
+        <w:right w:w="108" w:type="dxa"/>
+      </w:tblCellMar>
+      <w:tblInd w:w="0" w:type="dxa"/>
+      <w:tblCellMar>
+        <w:top w:w="0" w:type="dxa"/>
+        <w:left w:w="108" w:type="dxa"/>
+        <w:bottom w:w="0" w:type="dxa"/>
+        <w:right w:w="108" w:type="dxa"/>
+      </w:tblCellMar>
+      <w:tblInd w:w="0" w:type="dxa"/>
+      <w:tblCellMar>
+        <w:top w:w="0" w:type="dxa"/>
+        <w:left w:w="108" w:type="dxa"/>
+        <w:bottom w:w="0" w:type="dxa"/>
+        <w:right w:w="108" w:type="dxa"/>
+      </w:tblCellMar>
+      <w:tblInd w:w="0" w:type="dxa"/>
+      <w:tblCellMar>
+        <w:top w:w="0" w:type="dxa"/>
+        <w:left w:w="108" w:type="dxa"/>
+        <w:bottom w:w="0" w:type="dxa"/>
+        <w:right w:w="108" w:type="dxa"/>
+      </w:tblCellMar>
+      <w:tblInd w:w="0" w:type="dxa"/>
+      <w:tblCellMar>
+        <w:top w:w="0" w:type="dxa"/>
+        <w:left w:w="108" w:type="dxa"/>
+        <w:bottom w:w="0" w:type="dxa"/>
+        <w:right w:w="108" w:type="dxa"/>
+      </w:tblCellMar>
+      <w:tblInd w:w="0" w:type="dxa"/>
+      <w:tblCellMar>
+        <w:top w:w="0" w:type="dxa"/>
+        <w:left w:w="108" w:type="dxa"/>
+        <w:bottom w:w="0" w:type="dxa"/>
+        <w:right w:w="108" w:type="dxa"/>
+      </w:tblCellMar>
+      <w:tblInd w:w="0" w:type="dxa"/>
+      <w:tblCellMar>
+        <w:top w:w="0" w:type="dxa"/>
+        <w:left w:w="108" w:type="dxa"/>
+        <w:bottom w:w="0" w:type="dxa"/>
+        <w:right w:w="108" w:type="dxa"/>
+      </w:tblCellMar>
+      <w:tblInd w:w="0" w:type="dxa"/>
+      <w:tblCellMar>
+        <w:top w:w="0" w:type="dxa"/>
+        <w:left w:w="108" w:type="dxa"/>
+        <w:bottom w:w="0" w:type="dxa"/>
+        <w:right w:w="108" w:type="dxa"/>
+      </w:tblCellMar>
+      <w:tblInd w:w="0" w:type="dxa"/>
+      <w:tblCellMar>
+        <w:top w:w="0" w:type="dxa"/>
+        <w:left w:w="108" w:type="dxa"/>
+        <w:bottom w:w="0" w:type="dxa"/>
+        <w:right w:w="108" w:type="dxa"/>
+      </w:tblCellMar>
+      <w:tblInd w:w="0" w:type="dxa"/>
+      <w:tblCellMar>
+        <w:top w:w="0" w:type="dxa"/>
+        <w:left w:w="108" w:type="dxa"/>
+        <w:bottom w:w="0" w:type="dxa"/>
+        <w:right w:w="108" w:type="dxa"/>
+      </w:tblCellMar>
+      <w:tblInd w:w="0" w:type="dxa"/>
+      <w:tblCellMar>
+        <w:top w:w="0" w:type="dxa"/>
+        <w:left w:w="108" w:type="dxa"/>
+        <w:bottom w:w="0" w:type="dxa"/>
+        <w:right w:w="108" w:type="dxa"/>
+      </w:tblCellMar>
+      <w:tblInd w:w="0" w:type="dxa"/>
+      <w:tblCellMar>
+        <w:top w:w="0" w:type="dxa"/>
+        <w:left w:w="108" w:type="dxa"/>
+        <w:bottom w:w="0" w:type="dxa"/>
+        <w:right w:w="108" w:type="dxa"/>
+      </w:tblCellMar>
+      <w:tblInd w:w="0" w:type="dxa"/>
+      <w:tblCellMar>
+        <w:top w:w="0" w:type="dxa"/>
+        <w:left w:w="108" w:type="dxa"/>
+        <w:bottom w:w="0" w:type="dxa"/>
+        <w:right w:w="108" w:type="dxa"/>
+      </w:tblCellMar>
+      <w:tblInd w:w="0" w:type="dxa"/>
+      <w:tblCellMar>
+        <w:top w:w="0" w:type="dxa"/>
+        <w:left w:w="108" w:type="dxa"/>
+        <w:bottom w:w="0" w:type="dxa"/>
+        <w:right w:w="108" w:type="dxa"/>
+      </w:tblCellMar>
+      <w:tblInd w:w="0" w:type="dxa"/>
+      <w:tblCellMar>
+        <w:top w:w="0" w:type="dxa"/>
+        <w:left w:w="108" w:type="dxa"/>
+        <w:bottom w:w="0" w:type="dxa"/>
+        <w:right w:w="108" w:type="dxa"/>
+      </w:tblCellMar>
+      <w:tblInd w:w="0" w:type="dxa"/>
+      <w:tblCellMar>
+        <w:top w:w="0" w:type="dxa"/>
+        <w:left w:w="108" w:type="dxa"/>
+        <w:bottom w:w="0" w:type="dxa"/>
+        <w:right w:w="108" w:type="dxa"/>
+      </w:tblCellMar>
+      <w:tblInd w:w="0" w:type="dxa"/>
+      <w:tblCellMar>
+        <w:top w:w="0" w:type="dxa"/>
+        <w:left w:w="108" w:type="dxa"/>
+        <w:bottom w:w="0" w:type="dxa"/>
+        <w:right w:w="108" w:type="dxa"/>
+      </w:tblCellMar>
+      <w:tblInd w:w="0" w:type="dxa"/>
+      <w:tblCellMar>
+        <w:top w:w="0" w:type="dxa"/>
+        <w:left w:w="108" w:type="dxa"/>
+        <w:bottom w:w="0" w:type="dxa"/>
+        <w:right w:w="108" w:type="dxa"/>
+      </w:tblCellMar>
+      <w:tblInd w:w="0" w:type="dxa"/>
+      <w:tblCellMar>
+        <w:top w:w="0" w:type="dxa"/>
+        <w:left w:w="108" w:type="dxa"/>
+        <w:bottom w:w="0" w:type="dxa"/>
+        <w:right w:w="108" w:type="dxa"/>
+      </w:tblCellMar>
+      <w:tblInd w:w="0" w:type="dxa"/>
+      <w:tblCellMar>
+        <w:top w:w="0" w:type="dxa"/>
+        <w:left w:w="108" w:type="dxa"/>
+        <w:bottom w:w="0" w:type="dxa"/>
+        <w:right w:w="108" w:type="dxa"/>
+      </w:tblCellMar>
+      <w:tblInd w:w="0" w:type="dxa"/>
+      <w:tblCellMar>
+        <w:top w:w="0" w:type="dxa"/>
+        <w:left w:w="108" w:type="dxa"/>
+        <w:bottom w:w="0" w:type="dxa"/>
+        <w:right w:w="108" w:type="dxa"/>
+      </w:tblCellMar>
+      <w:tblInd w:w="0" w:type="dxa"/>
+      <w:tblCellMar>
+        <w:top w:w="0" w:type="dxa"/>
+        <w:left w:w="108" w:type="dxa"/>
+        <w:bottom w:w="0" w:type="dxa"/>
+        <w:right w:w="108" w:type="dxa"/>
+      </w:tblCellMar>
+      <w:tblInd w:w="0" w:type="dxa"/>
+      <w:tblCellMar>
+        <w:top w:w="0" w:type="dxa"/>
+        <w:left w:w="108" w:type="dxa"/>
+        <w:bottom w:w="0" w:type="dxa"/>
+        <w:right w:w="108" w:type="dxa"/>
+      </w:tblCellMar>
+      <w:tblInd w:w="0" w:type="dxa"/>
+      <w:tblCellMar>
+        <w:top w:w="0" w:type="dxa"/>
+        <w:left w:w="108" w:type="dxa"/>
+        <w:bottom w:w="0" w:type="dxa"/>
+        <w:right w:w="108" w:type="dxa"/>
+      </w:tblCellMar>
+      <w:tblInd w:w="0" w:type="dxa"/>
+      <w:tblCellMar>
+        <w:top w:w="0" w:type="dxa"/>
+        <w:left w:w="108" w:type="dxa"/>
+        <w:bottom w:w="0" w:type="dxa"/>
+        <w:right w:w="108" w:type="dxa"/>
+      </w:tblCellMar>
+      <w:tblInd w:w="0" w:type="dxa"/>
+      <w:tblCellMar>
+        <w:top w:w="0" w:type="dxa"/>
+        <w:left w:w="108" w:type="dxa"/>
+        <w:bottom w:w="0" w:type="dxa"/>
+        <w:right w:w="108" w:type="dxa"/>
+      </w:tblCellMar>
+      <w:tblInd w:w="0" w:type="dxa"/>
+      <w:tblCellMar>
+        <w:top w:w="0" w:type="dxa"/>
+        <w:left w:w="108" w:type="dxa"/>
+        <w:bottom w:w="0" w:type="dxa"/>
+        <w:right w:w="108" w:type="dxa"/>
+      </w:tblCellMar>
+      <w:tblInd w:w="0" w:type="dxa"/>
+      <w:tblCellMar>
+        <w:top w:w="0" w:type="dxa"/>
+        <w:left w:w="108" w:type="dxa"/>
+        <w:bottom w:w="0" w:type="dxa"/>
+        <w:right w:w="108" w:type="dxa"/>
+      </w:tblCellMar>
+      <w:tblInd w:w="0" w:type="dxa"/>
+      <w:tblCellMar>
+        <w:top w:w="0" w:type="dxa"/>
+        <w:left w:w="108" w:type="dxa"/>
+        <w:bottom w:w="0" w:type="dxa"/>
+        <w:right w:w="108" w:type="dxa"/>
+      </w:tblCellMar>
+      <w:tblInd w:w="0" w:type="dxa"/>
+      <w:tblCellMar>
+        <w:top w:w="0" w:type="dxa"/>
+        <w:left w:w="108" w:type="dxa"/>
+        <w:bottom w:w="0" w:type="dxa"/>
+        <w:right w:w="108" w:type="dxa"/>
+      </w:tblCellMar>
+      <w:tblInd w:w="0" w:type="dxa"/>
+      <w:tblCellMar>
+        <w:top w:w="0" w:type="dxa"/>
+        <w:left w:w="108" w:type="dxa"/>
+        <w:bottom w:w="0" w:type="dxa"/>
+        <w:right w:w="108" w:type="dxa"/>
+      </w:tblCellMar>
+      <w:tblInd w:w="0" w:type="dxa"/>
+      <w:tblCellMar>
+        <w:top w:w="0" w:type="dxa"/>
+        <w:left w:w="108" w:type="dxa"/>
+        <w:bottom w:w="0" w:type="dxa"/>
+        <w:right w:w="108" w:type="dxa"/>
+      </w:tblCellMar>
+      <w:tblInd w:w="0" w:type="dxa"/>
+      <w:tblCellMar>
+        <w:top w:w="0" w:type="dxa"/>
+        <w:left w:w="108" w:type="dxa"/>
+        <w:bottom w:w="0" w:type="dxa"/>
+        <w:right w:w="108" w:type="dxa"/>
+      </w:tblCellMar>
+      <w:tblInd w:w="0" w:type="dxa"/>
+      <w:tblCellMar>
+        <w:top w:w="0" w:type="dxa"/>
+        <w:left w:w="108" w:type="dxa"/>
+        <w:bottom w:w="0" w:type="dxa"/>
+        <w:right w:w="108" w:type="dxa"/>
+      </w:tblCellMar>
+      <w:tblInd w:w="0" w:type="dxa"/>
+      <w:tblCellMar>
+        <w:top w:w="0" w:type="dxa"/>
+        <w:left w:w="108" w:type="dxa"/>
+        <w:bottom w:w="0" w:type="dxa"/>
+        <w:right w:w="108" w:type="dxa"/>
+      </w:tblCellMar>
+      <w:tblInd w:w="0" w:type="dxa"/>
+      <w:tblCellMar>
+        <w:top w:w="0" w:type="dxa"/>
+        <w:left w:w="108" w:type="dxa"/>
+        <w:bottom w:w="0" w:type="dxa"/>
+        <w:right w:w="108" w:type="dxa"/>
+      </w:tblCellMar>
+      <w:tblInd w:w="0" w:type="dxa"/>
+      <w:tblCellMar>
+        <w:top w:w="0" w:type="dxa"/>
+        <w:left w:w="108" w:type="dxa"/>
+        <w:bottom w:w="0" w:type="dxa"/>
+        <w:right w:w="108" w:type="dxa"/>
+      </w:tblCellMar>
+      <w:tblInd w:w="0" w:type="dxa"/>
+      <w:tblCellMar>
+        <w:top w:w="0" w:type="dxa"/>
+        <w:left w:w="108" w:type="dxa"/>
+        <w:bottom w:w="0" w:type="dxa"/>
+        <w:right w:w="108" w:type="dxa"/>
+      </w:tblCellMar>
+      <w:tblInd w:w="0" w:type="dxa"/>
+      <w:tblCellMar>
+        <w:top w:w="0" w:type="dxa"/>
+        <w:left w:w="108" w:type="dxa"/>
+        <w:bottom w:w="0" w:type="dxa"/>
+        <w:right w:w="108" w:type="dxa"/>
+      </w:tblCellMar>
+      <w:tblInd w:w="0" w:type="dxa"/>
+      <w:tblCellMar>
+        <w:top w:w="0" w:type="dxa"/>
+        <w:left w:w="108" w:type="dxa"/>
+        <w:bottom w:w="0" w:type="dxa"/>
+        <w:right w:w="108" w:type="dxa"/>
+      </w:tblCellMar>
+      <w:tblInd w:w="0" w:type="dxa"/>
+      <w:tblCellMar>
+        <w:top w:w="0" w:type="dxa"/>
+        <w:left w:w="108" w:type="dxa"/>
+        <w:bottom w:w="0" w:type="dxa"/>
+        <w:right w:w="108" w:type="dxa"/>
+      </w:tblCellMar>
+      <w:tblInd w:w="0" w:type="dxa"/>
+      <w:tblCellMar>
+        <w:top w:w="0" w:type="dxa"/>
+        <w:left w:w="108" w:type="dxa"/>
+        <w:bottom w:w="0" w:type="dxa"/>
+        <w:right w:w="108" w:type="dxa"/>
+      </w:tblCellMar>
+      <w:tblInd w:w="0" w:type="dxa"/>
+      <w:tblCellMar>
+        <w:top w:w="0" w:type="dxa"/>
+        <w:left w:w="108" w:type="dxa"/>
+        <w:bottom w:w="0" w:type="dxa"/>
+        <w:right w:w="108" w:type="dxa"/>
+      </w:tblCellMar>
+      <w:tblInd w:w="0" w:type="dxa"/>
+      <w:tblCellMar>
+        <w:top w:w="0" w:type="dxa"/>
+        <w:left w:w="108" w:type="dxa"/>
+        <w:bottom w:w="0" w:type="dxa"/>
+        <w:right w:w="108" w:type="dxa"/>
+      </w:tblCellMar>
+      <w:tblInd w:w="0" w:type="dxa"/>
+      <w:tblCellMar>
+        <w:top w:w="0" w:type="dxa"/>
+        <w:left w:w="108" w:type="dxa"/>
+        <w:bottom w:w="0" w:type="dxa"/>
+        <w:right w:w="108" w:type="dxa"/>
+      </w:tblCellMar>
+      <w:tblInd w:w="0" w:type="dxa"/>
+      <w:tblCellMar>
+        <w:top w:w="0" w:type="dxa"/>
+        <w:left w:w="108" w:type="dxa"/>
+        <w:bottom w:w="0" w:type="dxa"/>
+        <w:right w:w="108" w:type="dxa"/>
+      </w:tblCellMar>
+      <w:tblInd w:w="0" w:type="dxa"/>
+      <w:tblCellMar>
+        <w:top w:w="0" w:type="dxa"/>
+        <w:left w:w="108" w:type="dxa"/>
+        <w:bottom w:w="0" w:type="dxa"/>
+        <w:right w:w="108" w:type="dxa"/>
+      </w:tblCellMar>
+      <w:tblInd w:w="0" w:type="dxa"/>
+      <w:tblCellMar>
+        <w:top w:w="0" w:type="dxa"/>
+        <w:left w:w="108" w:type="dxa"/>
+        <w:bottom w:w="0" w:type="dxa"/>
+        <w:right w:w="108" w:type="dxa"/>
+      </w:tblCellMar>
+      <w:tblInd w:w="0" w:type="dxa"/>
+      <w:tblCellMar>
+        <w:top w:w="0" w:type="dxa"/>
+        <w:left w:w="108" w:type="dxa"/>
+        <w:bottom w:w="0" w:type="dxa"/>
+        <w:right w:w="108" w:type="dxa"/>
+      </w:tblCellMar>
+      <w:tblInd w:w="0" w:type="dxa"/>
+      <w:tblCellMar>
+        <w:top w:w="0" w:type="dxa"/>
+        <w:left w:w="108" w:type="dxa"/>
+        <w:bottom w:w="0" w:type="dxa"/>
+        <w:right w:w="108" w:type="dxa"/>
+      </w:tblCellMar>
+      <w:tblInd w:w="0" w:type="dxa"/>
+      <w:tblCellMar>
+        <w:top w:w="0" w:type="dxa"/>
+        <w:left w:w="108" w:type="dxa"/>
+        <w:bottom w:w="0" w:type="dxa"/>
+        <w:right w:w="108" w:type="dxa"/>
+      </w:tblCellMar>
+      <w:tblInd w:w="0" w:type="dxa"/>
+      <w:tblCellMar>
+        <w:top w:w="0" w:type="dxa"/>
+        <w:left w:w="108" w:type="dxa"/>
+        <w:bottom w:w="0" w:type="dxa"/>
+        <w:right w:w="108" w:type="dxa"/>
+      </w:tblCellMar>
+      <w:tblInd w:w="0" w:type="dxa"/>
+      <w:tblCellMar>
+        <w:top w:w="0" w:type="dxa"/>
+        <w:left w:w="108" w:type="dxa"/>
+        <w:bottom w:w="0" w:type="dxa"/>
+        <w:right w:w="108" w:type="dxa"/>
+      </w:tblCellMar>
+      <w:tblInd w:w="0" w:type="dxa"/>
+      <w:tblCellMar>
+        <w:top w:w="0" w:type="dxa"/>
+        <w:left w:w="108" w:type="dxa"/>
+        <w:bottom w:w="0" w:type="dxa"/>
+        <w:right w:w="108" w:type="dxa"/>
+      </w:tblCellMar>
+      <w:tblInd w:w="0" w:type="dxa"/>
+      <w:tblCellMar>
+        <w:top w:w="0" w:type="dxa"/>
+        <w:left w:w="108" w:type="dxa"/>
+        <w:bottom w:w="0" w:type="dxa"/>
+        <w:right w:w="108" w:type="dxa"/>
+      </w:tblCellMar>
+      <w:tblInd w:w="0" w:type="dxa"/>
+      <w:tblCellMar>
+        <w:top w:w="0" w:type="dxa"/>
+        <w:left w:w="108" w:type="dxa"/>
+        <w:bottom w:w="0" w:type="dxa"/>
+        <w:right w:w="108" w:type="dxa"/>
+      </w:tblCellMar>
+      <w:tblInd w:w="0" w:type="dxa"/>
+      <w:tblCellMar>
+        <w:top w:w="0" w:type="dxa"/>
+        <w:left w:w="108" w:type="dxa"/>
+        <w:bottom w:w="0" w:type="dxa"/>
+        <w:right w:w="108" w:type="dxa"/>
+      </w:tblCellMar>
+      <w:tblInd w:w="0" w:type="dxa"/>
+      <w:tblCellMar>
+        <w:top w:w="0" w:type="dxa"/>
+        <w:left w:w="108" w:type="dxa"/>
+        <w:bottom w:w="0" w:type="dxa"/>
+        <w:right w:w="108" w:type="dxa"/>
+      </w:tblCellMar>
+      <w:tblInd w:w="0" w:type="dxa"/>
+      <w:tblCellMar>
+        <w:top w:w="0" w:type="dxa"/>
+        <w:left w:w="108" w:type="dxa"/>
+        <w:bottom w:w="0" w:type="dxa"/>
+        <w:right w:w="108" w:type="dxa"/>
+      </w:tblCellMar>
+      <w:tblInd w:w="0" w:type="dxa"/>
+      <w:tblCellMar>
+        <w:top w:w="0" w:type="dxa"/>
+        <w:left w:w="108" w:type="dxa"/>
+        <w:bottom w:w="0" w:type="dxa"/>
+        <w:right w:w="108" w:type="dxa"/>
+      </w:tblCellMar>
+      <w:tblInd w:w="0" w:type="dxa"/>
+      <w:tblCellMar>
+        <w:top w:w="0" w:type="dxa"/>
+        <w:left w:w="108" w:type="dxa"/>
+        <w:bottom w:w="0" w:type="dxa"/>
+        <w:right w:w="108" w:type="dxa"/>
+      </w:tblCellMar>
+      <w:tblInd w:w="0" w:type="dxa"/>
+      <w:tblCellMar>
+        <w:top w:w="0" w:type="dxa"/>
+        <w:left w:w="108" w:type="dxa"/>
+        <w:bottom w:w="0" w:type="dxa"/>
+        <w:right w:w="108" w:type="dxa"/>
+      </w:tblCellMar>
+      <w:tblInd w:w="0" w:type="dxa"/>
+      <w:tblCellMar>
+        <w:top w:w="0" w:type="dxa"/>
+        <w:left w:w="108" w:type="dxa"/>
+        <w:bottom w:w="0" w:type="dxa"/>
+        <w:right w:w="108" w:type="dxa"/>
+      </w:tblCellMar>
+      <w:tblInd w:w="0" w:type="dxa"/>
+      <w:tblCellMar>
+        <w:top w:w="0" w:type="dxa"/>
+        <w:left w:w="108" w:type="dxa"/>
+        <w:bottom w:w="0" w:type="dxa"/>
+        <w:right w:w="108" w:type="dxa"/>
+      </w:tblCellMar>
+      <w:tblInd w:w="0" w:type="dxa"/>
+      <w:tblCellMar>
+        <w:top w:w="0" w:type="dxa"/>
+        <w:left w:w="108" w:type="dxa"/>
+        <w:bottom w:w="0" w:type="dxa"/>
+        <w:right w:w="108" w:type="dxa"/>
+      </w:tblCellMar>
+      <w:tblInd w:w="0" w:type="dxa"/>
+      <w:tblCellMar>
+        <w:top w:w="0" w:type="dxa"/>
+        <w:left w:w="108" w:type="dxa"/>
+        <w:bottom w:w="0" w:type="dxa"/>
+        <w:right w:w="108" w:type="dxa"/>
+      </w:tblCellMar>
+      <w:tblInd w:w="0" w:type="dxa"/>
+      <w:tblCellMar>
+        <w:top w:w="0" w:type="dxa"/>
+        <w:left w:w="108" w:type="dxa"/>
+        <w:bottom w:w="0" w:type="dxa"/>
+        <w:right w:w="108" w:type="dxa"/>
+      </w:tblCellMar>
+      <w:tblInd w:w="0" w:type="dxa"/>
+      <w:tblCellMar>
+        <w:top w:w="0" w:type="dxa"/>
+        <w:left w:w="108" w:type="dxa"/>
+        <w:bottom w:w="0" w:type="dxa"/>
+        <w:right w:w="108" w:type="dxa"/>
+      </w:tblCellMar>
+      <w:tblInd w:w="0" w:type="dxa"/>
+      <w:tblCellMar>
+        <w:top w:w="0" w:type="dxa"/>
+        <w:left w:w="108" w:type="dxa"/>
+        <w:bottom w:w="0" w:type="dxa"/>
+        <w:right w:w="108" w:type="dxa"/>
+      </w:tblCellMar>
+      <w:tblInd w:w="0" w:type="dxa"/>
+      <w:tblCellMar>
+        <w:top w:w="0" w:type="dxa"/>
+        <w:left w:w="108" w:type="dxa"/>
+        <w:bottom w:w="0" w:type="dxa"/>
+        <w:right w:w="108" w:type="dxa"/>
+      </w:tblCellMar>
+      <w:tblInd w:w="0" w:type="dxa"/>
+      <w:tblCellMar>
+        <w:top w:w="0" w:type="dxa"/>
+        <w:left w:w="108" w:type="dxa"/>
+        <w:bottom w:w="0" w:type="dxa"/>
+        <w:right w:w="108" w:type="dxa"/>
+      </w:tblCellMar>
+      <w:tblInd w:w="0" w:type="dxa"/>
+      <w:tblCellMar>
+        <w:top w:w="0" w:type="dxa"/>
+        <w:left w:w="108" w:type="dxa"/>
+        <w:bottom w:w="0" w:type="dxa"/>
+        <w:right w:w="108" w:type="dxa"/>
+      </w:tblCellMar>
+      <w:tblInd w:w="0" w:type="dxa"/>
+      <w:tblCellMar>
+        <w:top w:w="0" w:type="dxa"/>
+        <w:left w:w="108" w:type="dxa"/>
+        <w:bottom w:w="0" w:type="dxa"/>
+        <w:right w:w="108" w:type="dxa"/>
+      </w:tblCellMar>
+      <w:tblInd w:w="0" w:type="dxa"/>
+      <w:tblCellMar>
+        <w:top w:w="0" w:type="dxa"/>
+        <w:left w:w="108" w:type="dxa"/>
+        <w:bottom w:w="0" w:type="dxa"/>
+        <w:right w:w="108" w:type="dxa"/>
+      </w:tblCellMar>
+      <w:tblInd w:w="0" w:type="dxa"/>
+      <w:tblCellMar>
+        <w:top w:w="0" w:type="dxa"/>
+        <w:left w:w="108" w:type="dxa"/>
+        <w:bottom w:w="0" w:type="dxa"/>
+        <w:right w:w="108" w:type="dxa"/>
+      </w:tblCellMar>
+      <w:tblInd w:w="0" w:type="dxa"/>
+      <w:tblCellMar>
+        <w:top w:w="0" w:type="dxa"/>
+        <w:left w:w="108" w:type="dxa"/>
+        <w:bottom w:w="0" w:type="dxa"/>
+        <w:right w:w="108" w:type="dxa"/>
+      </w:tblCellMar>
+      <w:tblInd w:w="0" w:type="dxa"/>
+      <w:tblCellMar>
+        <w:top w:w="0" w:type="dxa"/>
+        <w:left w:w="108" w:type="dxa"/>
+        <w:bottom w:w="0" w:type="dxa"/>
+        <w:right w:w="108" w:type="dxa"/>
+      </w:tblCellMar>
+      <w:tblInd w:w="0" w:type="dxa"/>
+      <w:tblCellMar>
+        <w:top w:w="0" w:type="dxa"/>
+        <w:left w:w="108" w:type="dxa"/>
+        <w:bottom w:w="0" w:type="dxa"/>
+        <w:right w:w="108" w:type="dxa"/>
+      </w:tblCellMar>
+      <w:tblInd w:w="0" w:type="dxa"/>
+      <w:tblCellMar>
+        <w:top w:w="0" w:type="dxa"/>
+        <w:left w:w="108" w:type="dxa"/>
+        <w:bottom w:w="0" w:type="dxa"/>
+        <w:right w:w="108" w:type="dxa"/>
+      </w:tblCellMar>
+      <w:tblInd w:w="0" w:type="dxa"/>
+      <w:tblCellMar>
+        <w:top w:w="0" w:type="dxa"/>
+        <w:left w:w="108" w:type="dxa"/>
+        <w:bottom w:w="0" w:type="dxa"/>
+        <w:right w:w="108" w:type="dxa"/>
+      </w:tblCellMar>
+      <w:tblInd w:w="0" w:type="dxa"/>
+      <w:tblCellMar>
+        <w:top w:w="0" w:type="dxa"/>
+        <w:left w:w="108" w:type="dxa"/>
+        <w:bottom w:w="0" w:type="dxa"/>
+        <w:right w:w="108" w:type="dxa"/>
+      </w:tblCellMar>
+      <w:tblInd w:w="0" w:type="dxa"/>
+      <w:tblCellMar>
+        <w:top w:w="0" w:type="dxa"/>
+        <w:left w:w="108" w:type="dxa"/>
+        <w:bottom w:w="0" w:type="dxa"/>
+        <w:right w:w="108" w:type="dxa"/>
+      </w:tblCellMar>
+      <w:tblInd w:w="0" w:type="dxa"/>
+      <w:tblCellMar>
+        <w:top w:w="0" w:type="dxa"/>
+        <w:left w:w="108" w:type="dxa"/>
+        <w:bottom w:w="0" w:type="dxa"/>
+        <w:right w:w="108" w:type="dxa"/>
+      </w:tblCellMar>
+      <w:tblInd w:w="0" w:type="dxa"/>
+      <w:tblCellMar>
+        <w:top w:w="0" w:type="dxa"/>
+        <w:left w:w="108" w:type="dxa"/>
+        <w:bottom w:w="0" w:type="dxa"/>
+        <w:right w:w="108" w:type="dxa"/>
+      </w:tblCellMar>
+      <w:tblInd w:w="0" w:type="dxa"/>
+      <w:tblCellMar>
+        <w:top w:w="0" w:type="dxa"/>
+        <w:left w:w="108" w:type="dxa"/>
+        <w:bottom w:w="0" w:type="dxa"/>
+        <w:right w:w="108" w:type="dxa"/>
+      </w:tblCellMar>
+      <w:tblInd w:w="0" w:type="dxa"/>
+      <w:tblCellMar>
+        <w:top w:w="0" w:type="dxa"/>
+        <w:left w:w="108" w:type="dxa"/>
+        <w:bottom w:w="0" w:type="dxa"/>
+        <w:right w:w="108" w:type="dxa"/>
+      </w:tblCellMar>
+      <w:tblInd w:w="0" w:type="dxa"/>
+      <w:tblCellMar>
+        <w:top w:w="0" w:type="dxa"/>
+        <w:left w:w="108" w:type="dxa"/>
+        <w:bottom w:w="0" w:type="dxa"/>
+        <w:right w:w="108" w:type="dxa"/>
+      </w:tblCellMar>
+      <w:tblInd w:w="0" w:type="dxa"/>
+      <w:tblCellMar>
+        <w:top w:w="0" w:type="dxa"/>
+        <w:left w:w="108" w:type="dxa"/>
+        <w:bottom w:w="0" w:type="dxa"/>
+        <w:right w:w="108" w:type="dxa"/>
+      </w:tblCellMar>
+      <w:tblInd w:w="0" w:type="dxa"/>
+      <w:tblCellMar>
+        <w:top w:w="0" w:type="dxa"/>
+        <w:left w:w="108" w:type="dxa"/>
+        <w:bottom w:w="0" w:type="dxa"/>
+        <w:right w:w="108" w:type="dxa"/>
+      </w:tblCellMar>
+      <w:tblInd w:w="0" w:type="dxa"/>
+      <w:tblCellMar>
+        <w:top w:w="0" w:type="dxa"/>
+        <w:left w:w="108" w:type="dxa"/>
+        <w:bottom w:w="0" w:type="dxa"/>
+        <w:right w:w="108" w:type="dxa"/>
+      </w:tblCellMar>
+      <w:tblInd w:w="0" w:type="dxa"/>
+      <w:tblCellMar>
+        <w:top w:w="0" w:type="dxa"/>
+        <w:left w:w="108" w:type="dxa"/>
+        <w:bottom w:w="0" w:type="dxa"/>
+        <w:right w:w="108" w:type="dxa"/>
+      </w:tblCellMar>
+      <w:tblInd w:w="0" w:type="dxa"/>
+      <w:tblCellMar>
+        <w:top w:w="0" w:type="dxa"/>
+        <w:left w:w="108" w:type="dxa"/>
+        <w:bottom w:w="0" w:type="dxa"/>
+        <w:right w:w="108" w:type="dxa"/>
+      </w:tblCellMar>
+      <w:tblInd w:w="0" w:type="dxa"/>
+      <w:tblCellMar>
+        <w:top w:w="0" w:type="dxa"/>
+        <w:left w:w="108" w:type="dxa"/>
+        <w:bottom w:w="0" w:type="dxa"/>
+        <w:right w:w="108" w:type="dxa"/>
+      </w:tblCellMar>
+      <w:tblInd w:w="0" w:type="dxa"/>
+      <w:tblCellMar>
+        <w:top w:w="0" w:type="dxa"/>
+        <w:left w:w="108" w:type="dxa"/>
+        <w:bottom w:w="0" w:type="dxa"/>
+        <w:right w:w="108" w:type="dxa"/>
+      </w:tblCellMar>
+      <w:tblInd w:w="0" w:type="dxa"/>
+      <w:tblCellMar>
+        <w:top w:w="0" w:type="dxa"/>
+        <w:left w:w="108" w:type="dxa"/>
+        <w:bottom w:w="0" w:type="dxa"/>
+        <w:right w:w="108" w:type="dxa"/>
+      </w:tblCellMar>
+      <w:tblInd w:w="0" w:type="dxa"/>
+      <w:tblCellMar>
+        <w:top w:w="0" w:type="dxa"/>
+        <w:left w:w="108" w:type="dxa"/>
+        <w:bottom w:w="0" w:type="dxa"/>
+        <w:right w:w="108" w:type="dxa"/>
+      </w:tblCellMar>
+      <w:tblInd w:w="0" w:type="dxa"/>
+      <w:tblCellMar>
+        <w:top w:w="0" w:type="dxa"/>
+        <w:left w:w="108" w:type="dxa"/>
+        <w:bottom w:w="0" w:type="dxa"/>
+        <w:right w:w="108" w:type="dxa"/>
+      </w:tblCellMar>
+      <w:tblInd w:w="0" w:type="dxa"/>
+      <w:tblCellMar>
+        <w:top w:w="0" w:type="dxa"/>
+        <w:left w:w="108" w:type="dxa"/>
+        <w:bottom w:w="0" w:type="dxa"/>
+        <w:right w:w="108" w:type="dxa"/>
+      </w:tblCellMar>
+      <w:tblInd w:w="0" w:type="dxa"/>
+      <w:tblCellMar>
+        <w:top w:w="0" w:type="dxa"/>
+        <w:left w:w="108" w:type="dxa"/>
+        <w:bottom w:w="0" w:type="dxa"/>
+        <w:right w:w="108" w:type="dxa"/>
+      </w:tblCellMar>
+      <w:tblInd w:w="0" w:type="dxa"/>
+      <w:tblCellMar>
+        <w:top w:w="0" w:type="dxa"/>
+        <w:left w:w="108" w:type="dxa"/>
+        <w:bottom w:w="0" w:type="dxa"/>
+        <w:right w:w="108" w:type="dxa"/>
+      </w:tblCellMar>
+      <w:tblInd w:w="0" w:type="dxa"/>
+      <w:tblCellMar>
+        <w:top w:w="0" w:type="dxa"/>
+        <w:left w:w="108" w:type="dxa"/>
+        <w:bottom w:w="0" w:type="dxa"/>
+        <w:right w:w="108" w:type="dxa"/>
+      </w:tblCellMar>
+      <w:tblInd w:w="0" w:type="dxa"/>
+      <w:tblCellMar>
+        <w:top w:w="0" w:type="dxa"/>
+        <w:left w:w="108" w:type="dxa"/>
+        <w:bottom w:w="0" w:type="dxa"/>
+        <w:right w:w="108" w:type="dxa"/>
+      </w:tblCellMar>
+      <w:tblInd w:w="0" w:type="dxa"/>
+      <w:tblCellMar>
+        <w:top w:w="0" w:type="dxa"/>
+        <w:left w:w="108" w:type="dxa"/>
+        <w:bottom w:w="0" w:type="dxa"/>
+        <w:right w:w="108" w:type="dxa"/>
+      </w:tblCellMar>
+      <w:tblInd w:w="0" w:type="dxa"/>
+      <w:tblCellMar>
+        <w:top w:w="0" w:type="dxa"/>
+        <w:left w:w="108" w:type="dxa"/>
+        <w:bottom w:w="0" w:type="dxa"/>
+        <w:right w:w="108" w:type="dxa"/>
+      </w:tblCellMar>
+      <w:tblInd w:w="0" w:type="dxa"/>
+      <w:tblCellMar>
+        <w:top w:w="0" w:type="dxa"/>
+        <w:left w:w="108" w:type="dxa"/>
+        <w:bottom w:w="0" w:type="dxa"/>
+        <w:right w:w="108" w:type="dxa"/>
+      </w:tblCellMar>
+      <w:tblInd w:w="0" w:type="dxa"/>
+      <w:tblCellMar>
+        <w:top w:w="0" w:type="dxa"/>
+        <w:left w:w="108" w:type="dxa"/>
+        <w:bottom w:w="0" w:type="dxa"/>
+        <w:right w:w="108" w:type="dxa"/>
+      </w:tblCellMar>
+      <w:tblInd w:w="0" w:type="dxa"/>
+      <w:tblCellMar>
+        <w:top w:w="0" w:type="dxa"/>
+        <w:left w:w="108" w:type="dxa"/>
+        <w:bottom w:w="0" w:type="dxa"/>
+        <w:right w:w="108" w:type="dxa"/>
+      </w:tblCellMar>
+      <w:tblInd w:w="0" w:type="dxa"/>
+      <w:tblCellMar>
+        <w:top w:w="0" w:type="dxa"/>
+        <w:left w:w="108" w:type="dxa"/>
+        <w:bottom w:w="0" w:type="dxa"/>
+        <w:right w:w="108" w:type="dxa"/>
+      </w:tblCellMar>
+      <w:tblInd w:w="0" w:type="dxa"/>
+      <w:tblCellMar>
+        <w:top w:w="0" w:type="dxa"/>
+        <w:left w:w="108" w:type="dxa"/>
+        <w:bottom w:w="0" w:type="dxa"/>
+        <w:right w:w="108" w:type="dxa"/>
+      </w:tblCellMar>
+      <w:tblInd w:w="0" w:type="dxa"/>
+      <w:tblCellMar>
+        <w:top w:w="0" w:type="dxa"/>
+        <w:left w:w="108" w:type="dxa"/>
+        <w:bottom w:w="0" w:type="dxa"/>
+        <w:right w:w="108" w:type="dxa"/>
+      </w:tblCellMar>
+      <w:tblInd w:w="0" w:type="dxa"/>
+      <w:tblCellMar>
+        <w:top w:w="0" w:type="dxa"/>
+        <w:left w:w="108" w:type="dxa"/>
+        <w:bottom w:w="0" w:type="dxa"/>
+        <w:right w:w="108" w:type="dxa"/>
+      </w:tblCellMar>
+      <w:tblInd w:w="0" w:type="dxa"/>
+      <w:tblCellMar>
+        <w:top w:w="0" w:type="dxa"/>
+        <w:left w:w="108" w:type="dxa"/>
+        <w:bottom w:w="0" w:type="dxa"/>
+        <w:right w:w="108" w:type="dxa"/>
+      </w:tblCellMar>
+      <w:tblInd w:w="0" w:type="dxa"/>
+      <w:tblCellMar>
+        <w:top w:w="0" w:type="dxa"/>
+        <w:left w:w="108" w:type="dxa"/>
+        <w:bottom w:w="0" w:type="dxa"/>
+        <w:right w:w="108" w:type="dxa"/>
+      </w:tblCellMar>
+      <w:tblInd w:w="0" w:type="dxa"/>
+      <w:tblCellMar>
+        <w:top w:w="0" w:type="dxa"/>
+        <w:left w:w="108" w:type="dxa"/>
+        <w:bottom w:w="0" w:type="dxa"/>
+        <w:right w:w="108" w:type="dxa"/>
+      </w:tblCellMar>
+      <w:tblInd w:w="0" w:type="dxa"/>
+      <w:tblCellMar>
+        <w:top w:w="0" w:type="dxa"/>
+        <w:left w:w="108" w:type="dxa"/>
+        <w:bottom w:w="0" w:type="dxa"/>
+        <w:right w:w="108" w:type="dxa"/>
+      </w:tblCellMar>
+      <w:tblInd w:w="0" w:type="dxa"/>
+      <w:tblCellMar>
+        <w:top w:w="0" w:type="dxa"/>
+        <w:left w:w="108" w:type="dxa"/>
+        <w:bottom w:w="0" w:type="dxa"/>
+        <w:right w:w="108" w:type="dxa"/>
+      </w:tblCellMar>
+      <w:tblInd w:w="0" w:type="dxa"/>
+      <w:tblCellMar>
+        <w:top w:w="0" w:type="dxa"/>
+        <w:left w:w="108" w:type="dxa"/>
+        <w:bottom w:w="0" w:type="dxa"/>
+        <w:right w:w="108" w:type="dxa"/>
+      </w:tblCellMar>
+      <w:tblInd w:w="0" w:type="dxa"/>
+      <w:tblCellMar>
+        <w:top w:w="0" w:type="dxa"/>
+        <w:left w:w="108" w:type="dxa"/>
+        <w:bottom w:w="0" w:type="dxa"/>
+        <w:right w:w="108" w:type="dxa"/>
+      </w:tblCellMar>
+      <w:tblInd w:w="0" w:type="dxa"/>
+      <w:tblCellMar>
+        <w:top w:w="0" w:type="dxa"/>
+        <w:left w:w="108" w:type="dxa"/>
+        <w:bottom w:w="0" w:type="dxa"/>
+        <w:right w:w="108" w:type="dxa"/>
+      </w:tblCellMar>
+      <w:tblInd w:w="0" w:type="dxa"/>
+      <w:tblCellMar>
+        <w:top w:w="0" w:type="dxa"/>
+        <w:left w:w="108" w:type="dxa"/>
+        <w:bottom w:w="0" w:type="dxa"/>
+        <w:right w:w="108" w:type="dxa"/>
+      </w:tblCellMar>
+      <w:tblInd w:w="0" w:type="dxa"/>
+      <w:tblCellMar>
+        <w:top w:w="0" w:type="dxa"/>
+        <w:left w:w="108" w:type="dxa"/>
+        <w:bottom w:w="0" w:type="dxa"/>
+        <w:right w:w="108" w:type="dxa"/>
+      </w:tblCellMar>
+      <w:tblInd w:w="0" w:type="dxa"/>
+      <w:tblCellMar>
+        <w:top w:w="0" w:type="dxa"/>
+        <w:left w:w="108" w:type="dxa"/>
+        <w:bottom w:w="0" w:type="dxa"/>
+        <w:right w:w="108" w:type="dxa"/>
+      </w:tblCellMar>
+      <w:tblInd w:w="0" w:type="dxa"/>
+      <w:tblCellMar>
+        <w:top w:w="0" w:type="dxa"/>
+        <w:left w:w="108" w:type="dxa"/>
+        <w:bottom w:w="0" w:type="dxa"/>
+        <w:right w:w="108" w:type="dxa"/>
+      </w:tblCellMar>
+      <w:tblInd w:w="0" w:type="dxa"/>
+      <w:tblCellMar>
+        <w:top w:w="0" w:type="dxa"/>
+        <w:left w:w="108" w:type="dxa"/>
+        <w:bottom w:w="0" w:type="dxa"/>
+        <w:right w:w="108" w:type="dxa"/>
+      </w:tblCellMar>
+      <w:tblInd w:w="0" w:type="dxa"/>
+      <w:tblCellMar>
+        <w:top w:w="0" w:type="dxa"/>
+        <w:left w:w="108" w:type="dxa"/>
+        <w:bottom w:w="0" w:type="dxa"/>
+        <w:right w:w="108" w:type="dxa"/>
+      </w:tblCellMar>
+      <w:tblInd w:w="0" w:type="dxa"/>
+      <w:tblCellMar>
+        <w:top w:w="0" w:type="dxa"/>
+        <w:left w:w="108" w:type="dxa"/>
+        <w:bottom w:w="0" w:type="dxa"/>
+        <w:right w:w="108" w:type="dxa"/>
+      </w:tblCellMar>
+      <w:tblInd w:w="0" w:type="dxa"/>
+      <w:tblCellMar>
+        <w:top w:w="0" w:type="dxa"/>
+        <w:left w:w="108" w:type="dxa"/>
+        <w:bottom w:w="0" w:type="dxa"/>
+        <w:right w:w="108" w:type="dxa"/>
+      </w:tblCellMar>
+      <w:tblInd w:w="0" w:type="dxa"/>
+      <w:tblCellMar>
+        <w:top w:w="0" w:type="dxa"/>
+        <w:left w:w="108" w:type="dxa"/>
+        <w:bottom w:w="0" w:type="dxa"/>
+        <w:right w:w="108" w:type="dxa"/>
+      </w:tblCellMar>
+      <w:tblInd w:w="0" w:type="dxa"/>
+      <w:tblCellMar>
+        <w:top w:w="0" w:type="dxa"/>
+        <w:left w:w="108" w:type="dxa"/>
+        <w:bottom w:w="0" w:type="dxa"/>
+        <w:right w:w="108" w:type="dxa"/>
+      </w:tblCellMar>
+      <w:tblInd w:w="0" w:type="dxa"/>
+      <w:tblCellMar>
+        <w:top w:w="0" w:type="dxa"/>
+        <w:left w:w="108" w:type="dxa"/>
+        <w:bottom w:w="0" w:type="dxa"/>
+        <w:right w:w="108" w:type="dxa"/>
+      </w:tblCellMar>
+      <w:tblInd w:w="0" w:type="dxa"/>
+      <w:tblCellMar>
+        <w:top w:w="0" w:type="dxa"/>
+        <w:left w:w="108" w:type="dxa"/>
+        <w:bottom w:w="0" w:type="dxa"/>
+        <w:right w:w="108" w:type="dxa"/>
+      </w:tblCellMar>
+      <w:tblInd w:w="0" w:type="dxa"/>
+      <w:tblCellMar>
+        <w:top w:w="0" w:type="dxa"/>
+        <w:left w:w="108" w:type="dxa"/>
+        <w:bottom w:w="0" w:type="dxa"/>
+        <w:right w:w="108" w:type="dxa"/>
+      </w:tblCellMar>
+      <w:tblInd w:w="0" w:type="dxa"/>
+      <w:tblCellMar>
+        <w:top w:w="0" w:type="dxa"/>
+        <w:left w:w="108" w:type="dxa"/>
+        <w:bottom w:w="0" w:type="dxa"/>
+        <w:right w:w="108" w:type="dxa"/>
+      </w:tblCellMar>
+      <w:tblInd w:w="0" w:type="dxa"/>
+      <w:tblCellMar>
+        <w:top w:w="0" w:type="dxa"/>
+        <w:left w:w="108" w:type="dxa"/>
+        <w:bottom w:w="0" w:type="dxa"/>
+        <w:right w:w="108" w:type="dxa"/>
+      </w:tblCellMar>
+      <w:tblInd w:w="0" w:type="dxa"/>
+      <w:tblCellMar>
+        <w:top w:w="0" w:type="dxa"/>
+        <w:left w:w="108" w:type="dxa"/>
+        <w:bottom w:w="0" w:type="dxa"/>
+        <w:right w:w="108" w:type="dxa"/>
+      </w:tblCellMar>
+      <w:tblInd w:w="0" w:type="dxa"/>
+      <w:tblCellMar>
+        <w:top w:w="0" w:type="dxa"/>
+        <w:left w:w="108" w:type="dxa"/>
+        <w:bottom w:w="0" w:type="dxa"/>
+        <w:right w:w="108" w:type="dxa"/>
+      </w:tblCellMar>
+      <w:tblInd w:w="0" w:type="dxa"/>
+      <w:tblCellMar>
+        <w:top w:w="0" w:type="dxa"/>
+        <w:left w:w="108" w:type="dxa"/>
+        <w:bottom w:w="0" w:type="dxa"/>
+        <w:right w:w="108" w:type="dxa"/>
+      </w:tblCellMar>
+      <w:tblInd w:w="0" w:type="dxa"/>
+      <w:tblCellMar>
+        <w:top w:w="0" w:type="dxa"/>
+        <w:left w:w="108" w:type="dxa"/>
+        <w:bottom w:w="0" w:type="dxa"/>
+        <w:right w:w="108" w:type="dxa"/>
+      </w:tblCellMar>
+      <w:tblInd w:w="0" w:type="dxa"/>
+      <w:tblCellMar>
+        <w:top w:w="0" w:type="dxa"/>
+        <w:left w:w="108" w:type="dxa"/>
+        <w:bottom w:w="0" w:type="dxa"/>
+        <w:right w:w="108" w:type="dxa"/>
+      </w:tblCellMar>
+      <w:tblInd w:w="0" w:type="dxa"/>
+      <w:tblCellMar>
+        <w:top w:w="0" w:type="dxa"/>
+        <w:left w:w="108" w:type="dxa"/>
+        <w:bottom w:w="0" w:type="dxa"/>
+        <w:right w:w="108" w:type="dxa"/>
+      </w:tblCellMar>
+      <w:tblInd w:w="0" w:type="dxa"/>
+      <w:tblCellMar>
+        <w:top w:w="0" w:type="dxa"/>
+        <w:left w:w="108" w:type="dxa"/>
+        <w:bottom w:w="0" w:type="dxa"/>
+        <w:right w:w="108" w:type="dxa"/>
+      </w:tblCellMar>
+      <w:tblInd w:w="0" w:type="dxa"/>
+      <w:tblCellMar>
+        <w:top w:w="0" w:type="dxa"/>
+        <w:left w:w="108" w:type="dxa"/>
+        <w:bottom w:w="0" w:type="dxa"/>
+        <w:right w:w="108" w:type="dxa"/>
+      </w:tblCellMar>
+      <w:tblInd w:w="0" w:type="dxa"/>
+      <w:tblCellMar>
+        <w:top w:w="0" w:type="dxa"/>
+        <w:left w:w="108" w:type="dxa"/>
+        <w:bottom w:w="0" w:type="dxa"/>
+        <w:right w:w="108" w:type="dxa"/>
+      </w:tblCellMar>
+      <w:tblInd w:w="0" w:type="dxa"/>
+      <w:tblCellMar>
+        <w:top w:w="0" w:type="dxa"/>
+        <w:left w:w="108" w:type="dxa"/>
+        <w:bottom w:w="0" w:type="dxa"/>
+        <w:right w:w="108" w:type="dxa"/>
+      </w:tblCellMar>
+      <w:tblInd w:w="0" w:type="dxa"/>
+      <w:tblCellMar>
+        <w:top w:w="0" w:type="dxa"/>
+        <w:left w:w="108" w:type="dxa"/>
+        <w:bottom w:w="0" w:type="dxa"/>
+        <w:right w:w="108" w:type="dxa"/>
+      </w:tblCellMar>
+      <w:tblInd w:w="0" w:type="dxa"/>
+      <w:tblCellMar>
+        <w:top w:w="0" w:type="dxa"/>
+        <w:left w:w="108" w:type="dxa"/>
+        <w:bottom w:w="0" w:type="dxa"/>
+        <w:right w:w="108" w:type="dxa"/>
+      </w:tblCellMar>
+      <w:tblInd w:w="0" w:type="dxa"/>
+      <w:tblCellMar>
+        <w:top w:w="0" w:type="dxa"/>
+        <w:left w:w="108" w:type="dxa"/>
+        <w:bottom w:w="0" w:type="dxa"/>
+        <w:right w:w="108" w:type="dxa"/>
+      </w:tblCellMar>
+      <w:tblInd w:w="0" w:type="dxa"/>
+      <w:tblCellMar>
+        <w:top w:w="0" w:type="dxa"/>
+        <w:left w:w="108" w:type="dxa"/>
+        <w:bottom w:w="0" w:type="dxa"/>
+        <w:right w:w="108" w:type="dxa"/>
+      </w:tblCellMar>
+      <w:tblInd w:w="0" w:type="dxa"/>
+      <w:tblCellMar>
+        <w:top w:w="0" w:type="dxa"/>
+        <w:left w:w="108" w:type="dxa"/>
+        <w:bottom w:w="0" w:type="dxa"/>
+        <w:right w:w="108" w:type="dxa"/>
+      </w:tblCellMar>
+      <w:tblInd w:w="0" w:type="dxa"/>
+      <w:tblCellMar>
+        <w:top w:w="0" w:type="dxa"/>
+        <w:left w:w="108" w:type="dxa"/>
+        <w:bottom w:w="0" w:type="dxa"/>
+        <w:right w:w="108" w:type="dxa"/>
+      </w:tblCellMar>
+      <w:tblInd w:w="0" w:type="dxa"/>
+      <w:tblCellMar>
+        <w:top w:w="0" w:type="dxa"/>
+        <w:left w:w="108" w:type="dxa"/>
+        <w:bottom w:w="0" w:type="dxa"/>
+        <w:right w:w="108" w:type="dxa"/>
+      </w:tblCellMar>
+      <w:tblInd w:w="0" w:type="dxa"/>
+      <w:tblCellMar>
+        <w:top w:w="0" w:type="dxa"/>
+        <w:left w:w="108" w:type="dxa"/>
+        <w:bottom w:w="0" w:type="dxa"/>
+        <w:right w:w="108" w:type="dxa"/>
+      </w:tblCellMar>
+      <w:tblInd w:w="0" w:type="dxa"/>
+      <w:tblCellMar>
+        <w:top w:w="0" w:type="dxa"/>
+        <w:left w:w="108" w:type="dxa"/>
+        <w:bottom w:w="0" w:type="dxa"/>
+        <w:right w:w="108" w:type="dxa"/>
+      </w:tblCellMar>
+      <w:tblInd w:w="0" w:type="dxa"/>
+      <w:tblCellMar>
+        <w:top w:w="0" w:type="dxa"/>
+        <w:left w:w="108" w:type="dxa"/>
+        <w:bottom w:w="0" w:type="dxa"/>
+        <w:right w:w="108" w:type="dxa"/>
+      </w:tblCellMar>
+      <w:tblInd w:w="0" w:type="dxa"/>
+      <w:tblCellMar>
+        <w:top w:w="0" w:type="dxa"/>
+        <w:left w:w="108" w:type="dxa"/>
+        <w:bottom w:w="0" w:type="dxa"/>
+        <w:right w:w="108" w:type="dxa"/>
+      </w:tblCellMar>
+      <w:tblInd w:w="0" w:type="dxa"/>
+      <w:tblCellMar>
+        <w:top w:w="0" w:type="dxa"/>
+        <w:left w:w="108" w:type="dxa"/>
+        <w:bottom w:w="0" w:type="dxa"/>
+        <w:right w:w="108" w:type="dxa"/>
+      </w:tblCellMar>
+      <w:tblInd w:w="0" w:type="dxa"/>
+      <w:tblCellMar>
+        <w:top w:w="0" w:type="dxa"/>
+        <w:left w:w="108" w:type="dxa"/>
+        <w:bottom w:w="0" w:type="dxa"/>
+        <w:right w:w="108" w:type="dxa"/>
+      </w:tblCellMar>
+      <w:tblInd w:w="0" w:type="dxa"/>
+      <w:tblCellMar>
+        <w:top w:w="0" w:type="dxa"/>
+        <w:left w:w="108" w:type="dxa"/>
+        <w:bottom w:w="0" w:type="dxa"/>
+        <w:right w:w="108" w:type="dxa"/>
+      </w:tblCellMar>
+      <w:tblInd w:w="0" w:type="dxa"/>
+      <w:tblCellMar>
+        <w:top w:w="0" w:type="dxa"/>
+        <w:left w:w="108" w:type="dxa"/>
+        <w:bottom w:w="0" w:type="dxa"/>
+        <w:right w:w="108" w:type="dxa"/>
+      </w:tblCellMar>
+      <w:tblInd w:w="0" w:type="dxa"/>
+      <w:tblCellMar>
+        <w:top w:w="0" w:type="dxa"/>
+        <w:left w:w="108" w:type="dxa"/>
+        <w:bottom w:w="0" w:type="dxa"/>
+        <w:right w:w="108" w:type="dxa"/>
+      </w:tblCellMar>
+      <w:tblInd w:w="0" w:type="dxa"/>
+      <w:tblCellMar>
+        <w:top w:w="0" w:type="dxa"/>
+        <w:left w:w="108" w:type="dxa"/>
+        <w:bottom w:w="0" w:type="dxa"/>
+        <w:right w:w="108" w:type="dxa"/>
+      </w:tblCellMar>
+      <w:tblInd w:w="0" w:type="dxa"/>
+      <w:tblCellMar>
+        <w:top w:w="0" w:type="dxa"/>
+        <w:left w:w="108" w:type="dxa"/>
+        <w:bottom w:w="0" w:type="dxa"/>
+        <w:right w:w="108" w:type="dxa"/>
+      </w:tblCellMar>
+      <w:tblInd w:w="0" w:type="dxa"/>
+      <w:tblCellMar>
+        <w:top w:w="0" w:type="dxa"/>
+        <w:left w:w="108" w:type="dxa"/>
+        <w:bottom w:w="0" w:type="dxa"/>
+        <w:right w:w="108" w:type="dxa"/>
+      </w:tblCellMar>
+      <w:tblInd w:w="0" w:type="dxa"/>
+      <w:tblCellMar>
+        <w:top w:w="0" w:type="dxa"/>
+        <w:left w:w="108" w:type="dxa"/>
+        <w:bottom w:w="0" w:type="dxa"/>
+        <w:right w:w="108" w:type="dxa"/>
+      </w:tblCellMar>
+      <w:tblInd w:w="0" w:type="dxa"/>
+      <w:tblCellMar>
+        <w:top w:w="0" w:type="dxa"/>
+        <w:left w:w="108" w:type="dxa"/>
+        <w:bottom w:w="0" w:type="dxa"/>
+        <w:right w:w="108" w:type="dxa"/>
+      </w:tblCellMar>
+      <w:tblInd w:w="0" w:type="dxa"/>
+      <w:tblCellMar>
+        <w:top w:w="0" w:type="dxa"/>
+        <w:left w:w="108" w:type="dxa"/>
+        <w:bottom w:w="0" w:type="dxa"/>
+        <w:right w:w="108" w:type="dxa"/>
+      </w:tblCellMar>
+      <w:tblInd w:w="0" w:type="dxa"/>
+      <w:tblCellMar>
+        <w:top w:w="0" w:type="dxa"/>
+        <w:left w:w="108" w:type="dxa"/>
+        <w:bottom w:w="0" w:type="dxa"/>
+        <w:right w:w="108" w:type="dxa"/>
+      </w:tblCellMar>
+      <w:tblInd w:w="0" w:type="dxa"/>
+      <w:tblCellMar>
+        <w:top w:w="0" w:type="dxa"/>
+        <w:left w:w="108" w:type="dxa"/>
+        <w:bottom w:w="0" w:type="dxa"/>
+        <w:right w:w="108" w:type="dxa"/>
+      </w:tblCellMar>
+      <w:tblInd w:w="0" w:type="dxa"/>
+      <w:tblCellMar>
+        <w:top w:w="0" w:type="dxa"/>
+        <w:left w:w="108" w:type="dxa"/>
+        <w:bottom w:w="0" w:type="dxa"/>
+        <w:right w:w="108" w:type="dxa"/>
+      </w:tblCellMar>
+      <w:tblInd w:w="0" w:type="dxa"/>
+      <w:tblCellMar>
+        <w:top w:w="0" w:type="dxa"/>
+        <w:left w:w="108" w:type="dxa"/>
+        <w:bottom w:w="0" w:type="dxa"/>
+        <w:right w:w="108" w:type="dxa"/>
+      </w:tblCellMar>
+      <w:tblInd w:w="0" w:type="dxa"/>
+      <w:tblCellMar>
+        <w:top w:w="0" w:type="dxa"/>
+        <w:left w:w="108" w:type="dxa"/>
+        <w:bottom w:w="0" w:type="dxa"/>
+        <w:right w:w="108" w:type="dxa"/>
+      </w:tblCellMar>
+      <w:tblInd w:w="0" w:type="dxa"/>
+      <w:tblCellMar>
+        <w:top w:w="0" w:type="dxa"/>
+        <w:left w:w="108" w:type="dxa"/>
+        <w:bottom w:w="0" w:type="dxa"/>
+        <w:right w:w="108" w:type="dxa"/>
+      </w:tblCellMar>
+      <w:tblInd w:w="0" w:type="dxa"/>
+      <w:tblCellMar>
+        <w:top w:w="0" w:type="dxa"/>
+        <w:left w:w="108" w:type="dxa"/>
+        <w:bottom w:w="0" w:type="dxa"/>
+        <w:right w:w="108" w:type="dxa"/>
+      </w:tblCellMar>
+      <w:tblInd w:w="0" w:type="dxa"/>
+      <w:tblCellMar>
+        <w:top w:w="0" w:type="dxa"/>
+        <w:left w:w="108" w:type="dxa"/>
+        <w:bottom w:w="0" w:type="dxa"/>
+        <w:right w:w="108" w:type="dxa"/>
+      </w:tblCellMar>
+      <w:tblInd w:w="0" w:type="dxa"/>
+      <w:tblCellMar>
+        <w:top w:w="0" w:type="dxa"/>
+        <w:left w:w="108" w:type="dxa"/>
+        <w:bottom w:w="0" w:type="dxa"/>
+        <w:right w:w="108" w:type="dxa"/>
+      </w:tblCellMar>
+      <w:tblInd w:w="0" w:type="dxa"/>
+      <w:tblCellMar>
+        <w:top w:w="0" w:type="dxa"/>
+        <w:left w:w="108" w:type="dxa"/>
+        <w:bottom w:w="0" w:type="dxa"/>
+        <w:right w:w="108" w:type="dxa"/>
+      </w:tblCellMar>
+      <w:tblInd w:w="0" w:type="dxa"/>
+      <w:tblCellMar>
+        <w:top w:w="0" w:type="dxa"/>
+        <w:left w:w="108" w:type="dxa"/>
+        <w:bottom w:w="0" w:type="dxa"/>
+        <w:right w:w="108" w:type="dxa"/>
+      </w:tblCellMar>
+      <w:tblInd w:w="0" w:type="dxa"/>
+      <w:tblCellMar>
+        <w:top w:w="0" w:type="dxa"/>
+        <w:left w:w="108" w:type="dxa"/>
+        <w:bottom w:w="0" w:type="dxa"/>
+        <w:right w:w="108" w:type="dxa"/>
+      </w:tblCellMar>
+      <w:tblInd w:w="0" w:type="dxa"/>
+      <w:tblCellMar>
+        <w:top w:w="0" w:type="dxa"/>
+        <w:left w:w="108" w:type="dxa"/>
+        <w:bottom w:w="0" w:type="dxa"/>
+        <w:right w:w="108" w:type="dxa"/>
+      </w:tblCellMar>
+      <w:tblInd w:w="0" w:type="dxa"/>
+      <w:tblCellMar>
+        <w:top w:w="0" w:type="dxa"/>
+        <w:left w:w="108" w:type="dxa"/>
+        <w:bottom w:w="0" w:type="dxa"/>
+        <w:right w:w="108" w:type="dxa"/>
+      </w:tblCellMar>
+      <w:tblInd w:w="0" w:type="dxa"/>
+      <w:tblCellMar>
+        <w:top w:w="0" w:type="dxa"/>
+        <w:left w:w="108" w:type="dxa"/>
+        <w:bottom w:w="0" w:type="dxa"/>
+        <w:right w:w="108" w:type="dxa"/>
+      </w:tblCellMar>
+      <w:tblInd w:w="0" w:type="dxa"/>
+      <w:tblCellMar>
+        <w:top w:w="0" w:type="dxa"/>
+        <w:left w:w="108" w:type="dxa"/>
+        <w:bottom w:w="0" w:type="dxa"/>
+        <w:right w:w="108" w:type="dxa"/>
+      </w:tblCellMar>
+      <w:tblInd w:w="0" w:type="dxa"/>
+      <w:tblCellMar>
+        <w:top w:w="0" w:type="dxa"/>
+        <w:left w:w="108" w:type="dxa"/>
+        <w:bottom w:w="0" w:type="dxa"/>
+        <w:right w:w="108" w:type="dxa"/>
+      </w:tblCellMar>
+      <w:tblInd w:w="0" w:type="dxa"/>
+      <w:tblCellMar>
+        <w:top w:w="0" w:type="dxa"/>
+        <w:left w:w="108" w:type="dxa"/>
+        <w:bottom w:w="0" w:type="dxa"/>
+        <w:right w:w="108" w:type="dxa"/>
+      </w:tblCellMar>
+      <w:tblInd w:w="0" w:type="dxa"/>
+      <w:tblCellMar>
+        <w:top w:w="0" w:type="dxa"/>
+        <w:left w:w="108" w:type="dxa"/>
+        <w:bottom w:w="0" w:type="dxa"/>
+        <w:right w:w="108" w:type="dxa"/>
+      </w:tblCellMar>
+      <w:tblInd w:w="0" w:type="dxa"/>
+      <w:tblCellMar>
+        <w:top w:w="0" w:type="dxa"/>
+        <w:left w:w="108" w:type="dxa"/>
+        <w:bottom w:w="0" w:type="dxa"/>
+        <w:right w:w="108" w:type="dxa"/>
+      </w:tblCellMar>
+      <w:tblInd w:w="0" w:type="dxa"/>
+      <w:tblCellMar>
+        <w:top w:w="0" w:type="dxa"/>
+        <w:left w:w="108" w:type="dxa"/>
+        <w:bottom w:w="0" w:type="dxa"/>
+        <w:right w:w="108" w:type="dxa"/>
+      </w:tblCellMar>
+      <w:tblInd w:w="0" w:type="dxa"/>
+      <w:tblCellMar>
+        <w:top w:w="0" w:type="dxa"/>
+        <w:left w:w="108" w:type="dxa"/>
+        <w:bottom w:w="0" w:type="dxa"/>
+        <w:right w:w="108" w:type="dxa"/>
+      </w:tblCellMar>
+      <w:tblInd w:w="0" w:type="dxa"/>
+      <w:tblCellMar>
+        <w:top w:w="0" w:type="dxa"/>
+        <w:left w:w="108" w:type="dxa"/>
+        <w:bottom w:w="0" w:type="dxa"/>
+        <w:right w:w="108" w:type="dxa"/>
+      </w:tblCellMar>
+      <w:tblInd w:w="0" w:type="dxa"/>
+      <w:tblCellMar>
+        <w:top w:w="0" w:type="dxa"/>
+        <w:left w:w="108" w:type="dxa"/>
+        <w:bottom w:w="0" w:type="dxa"/>
+        <w:right w:w="108" w:type="dxa"/>
+      </w:tblCellMar>
+      <w:tblInd w:w="0" w:type="dxa"/>
+      <w:tblCellMar>
+        <w:top w:w="0" w:type="dxa"/>
+        <w:left w:w="108" w:type="dxa"/>
+        <w:bottom w:w="0" w:type="dxa"/>
+        <w:right w:w="108" w:type="dxa"/>
+      </w:tblCellMar>
+      <w:tblInd w:w="0" w:type="dxa"/>
+      <w:tblCellMar>
+        <w:top w:w="0" w:type="dxa"/>
+        <w:left w:w="108" w:type="dxa"/>
+        <w:bottom w:w="0" w:type="dxa"/>
+        <w:right w:w="108" w:type="dxa"/>
+      </w:tblCellMar>
+      <w:tblInd w:w="0" w:type="dxa"/>
+      <w:tblCellMar>
+        <w:top w:w="0" w:type="dxa"/>
+        <w:left w:w="108" w:type="dxa"/>
+        <w:bottom w:w="0" w:type="dxa"/>
+        <w:right w:w="108" w:type="dxa"/>
+      </w:tblCellMar>
+      <w:tblInd w:w="0" w:type="dxa"/>
+      <w:tblCellMar>
+        <w:top w:w="0" w:type="dxa"/>
+        <w:left w:w="108" w:type="dxa"/>
+        <w:bottom w:w="0" w:type="dxa"/>
+        <w:right w:w="108" w:type="dxa"/>
+      </w:tblCellMar>
+      <w:tblInd w:w="0" w:type="dxa"/>
+      <w:tblCellMar>
+        <w:top w:w="0" w:type="dxa"/>
+        <w:left w:w="108" w:type="dxa"/>
+        <w:bottom w:w="0" w:type="dxa"/>
+        <w:right w:w="108" w:type="dxa"/>
+      </w:tblCellMar>
+      <w:tblInd w:w="0" w:type="dxa"/>
+      <w:tblCellMar>
+        <w:top w:w="0" w:type="dxa"/>
+        <w:left w:w="108" w:type="dxa"/>
+        <w:bottom w:w="0" w:type="dxa"/>
+        <w:right w:w="108" w:type="dxa"/>
+      </w:tblCellMar>
+      <w:tblInd w:w="0" w:type="dxa"/>
+      <w:tblCellMar>
+        <w:top w:w="0" w:type="dxa"/>
+        <w:left w:w="108" w:type="dxa"/>
+        <w:bottom w:w="0" w:type="dxa"/>
+        <w:right w:w="108" w:type="dxa"/>
+      </w:tblCellMar>
+      <w:tblInd w:w="0" w:type="dxa"/>
+      <w:tblCellMar>
+        <w:top w:w="0" w:type="dxa"/>
+        <w:left w:w="108" w:type="dxa"/>
+        <w:bottom w:w="0" w:type="dxa"/>
+        <w:right w:w="108" w:type="dxa"/>
+      </w:tblCellMar>
+      <w:tblInd w:w="0" w:type="dxa"/>
+      <w:tblCellMar>
+        <w:top w:w="0" w:type="dxa"/>
+        <w:left w:w="108" w:type="dxa"/>
+        <w:bottom w:w="0" w:type="dxa"/>
+        <w:right w:w="108" w:type="dxa"/>
+      </w:tblCellMar>
+      <w:tblInd w:w="0" w:type="dxa"/>
+      <w:tblCellMar>
+        <w:top w:w="0" w:type="dxa"/>
+        <w:left w:w="108" w:type="dxa"/>
+        <w:bottom w:w="0" w:type="dxa"/>
+        <w:right w:w="108" w:type="dxa"/>
+      </w:tblCellMar>
+      <w:tblInd w:w="0" w:type="dxa"/>
+      <w:tblCellMar>
+        <w:top w:w="0" w:type="dxa"/>
+        <w:left w:w="108" w:type="dxa"/>
+        <w:bottom w:w="0" w:type="dxa"/>
+        <w:right w:w="108" w:type="dxa"/>
+      </w:tblCellMar>
+      <w:tblInd w:w="0" w:type="dxa"/>
+      <w:tblCellMar>
+        <w:top w:w="0" w:type="dxa"/>
+        <w:left w:w="108" w:type="dxa"/>
+        <w:bottom w:w="0" w:type="dxa"/>
+        <w:right w:w="108" w:type="dxa"/>
+      </w:tblCellMar>
+      <w:tblInd w:w="0" w:type="dxa"/>
+      <w:tblCellMar>
+        <w:top w:w="0" w:type="dxa"/>
+        <w:left w:w="108" w:type="dxa"/>
+        <w:bottom w:w="0" w:type="dxa"/>
+        <w:right w:w="108" w:type="dxa"/>
+      </w:tblCellMar>
+      <w:tblInd w:w="0" w:type="dxa"/>
+      <w:tblCellMar>
+        <w:top w:w="0" w:type="dxa"/>
+        <w:left w:w="108" w:type="dxa"/>
+        <w:bottom w:w="0" w:type="dxa"/>
+        <w:right w:w="108" w:type="dxa"/>
+      </w:tblCellMar>
+      <w:tblInd w:w="0" w:type="dxa"/>
+      <w:tblCellMar>
+        <w:top w:w="0" w:type="dxa"/>
+        <w:left w:w="108" w:type="dxa"/>
+        <w:bottom w:w="0" w:type="dxa"/>
+        <w:right w:w="108" w:type="dxa"/>
+      </w:tblCellMar>
+      <w:tblInd w:w="0" w:type="dxa"/>
+      <w:tblCellMar>
+        <w:top w:w="0" w:type="dxa"/>
+        <w:left w:w="108" w:type="dxa"/>
+        <w:bottom w:w="0" w:type="dxa"/>
+        <w:right w:w="108" w:type="dxa"/>
+      </w:tblCellMar>
+      <w:tblInd w:w="0" w:type="dxa"/>
+      <w:tblCellMar>
+        <w:top w:w="0" w:type="dxa"/>
+        <w:left w:w="108" w:type="dxa"/>
+        <w:bottom w:w="0" w:type="dxa"/>
+        <w:right w:w="108" w:type="dxa"/>
+      </w:tblCellMar>
+      <w:tblInd w:w="0" w:type="dxa"/>
+      <w:tblCellMar>
+        <w:top w:w="0" w:type="dxa"/>
+        <w:left w:w="108" w:type="dxa"/>
+        <w:bottom w:w="0" w:type="dxa"/>
+        <w:right w:w="108" w:type="dxa"/>
+      </w:tblCellMar>
+      <w:tblInd w:w="0" w:type="dxa"/>
+      <w:tblCellMar>
+        <w:top w:w="0" w:type="dxa"/>
+        <w:left w:w="108" w:type="dxa"/>
+        <w:bottom w:w="0" w:type="dxa"/>
+        <w:right w:w="108" w:type="dxa"/>
+      </w:tblCellMar>
+      <w:tblInd w:w="0" w:type="dxa"/>
+      <w:tblCellMar>
+        <w:top w:w="0" w:type="dxa"/>
+        <w:left w:w="108" w:type="dxa"/>
+        <w:bottom w:w="0" w:type="dxa"/>
+        <w:right w:w="108" w:type="dxa"/>
+      </w:tblCellMar>
+      <w:tblInd w:w="0" w:type="dxa"/>
+      <w:tblCellMar>
+        <w:top w:w="0" w:type="dxa"/>
+        <w:left w:w="108" w:type="dxa"/>
+        <w:bottom w:w="0" w:type="dxa"/>
+        <w:right w:w="108" w:type="dxa"/>
+      </w:tblCellMar>
+      <w:tblInd w:w="0" w:type="dxa"/>
+      <w:tblCellMar>
+        <w:top w:w="0" w:type="dxa"/>
+        <w:left w:w="108" w:type="dxa"/>
+        <w:bottom w:w="0" w:type="dxa"/>
+        <w:right w:w="108" w:type="dxa"/>
+      </w:tblCellMar>
+      <w:tblInd w:w="0" w:type="dxa"/>
+      <w:tblCellMar>
+        <w:top w:w="0" w:type="dxa"/>
+        <w:left w:w="108" w:type="dxa"/>
+        <w:bottom w:w="0" w:type="dxa"/>
+        <w:right w:w="108" w:type="dxa"/>
+      </w:tblCellMar>
+      <w:tblInd w:w="0" w:type="dxa"/>
+      <w:tblCellMar>
+        <w:top w:w="0" w:type="dxa"/>
+        <w:left w:w="108" w:type="dxa"/>
+        <w:bottom w:w="0" w:type="dxa"/>
+        <w:right w:w="108" w:type="dxa"/>
+      </w:tblCellMar>
+      <w:tblInd w:w="0" w:type="dxa"/>
+      <w:tblCellMar>
+        <w:top w:w="0" w:type="dxa"/>
+        <w:left w:w="108" w:type="dxa"/>
+        <w:bottom w:w="0" w:type="dxa"/>
+        <w:right w:w="108" w:type="dxa"/>
+      </w:tblCellMar>
+      <w:tblInd w:w="0" w:type="dxa"/>
+      <w:tblCellMar>
+        <w:top w:w="0" w:type="dxa"/>
+        <w:left w:w="108" w:type="dxa"/>
+        <w:bottom w:w="0" w:type="dxa"/>
+        <w:right w:w="108" w:type="dxa"/>
+      </w:tblCellMar>
+      <w:tblInd w:w="0" w:type="dxa"/>
+      <w:tblCellMar>
+        <w:top w:w="0" w:type="dxa"/>
+        <w:left w:w="108" w:type="dxa"/>
+        <w:bottom w:w="0" w:type="dxa"/>
+        <w:right w:w="108" w:type="dxa"/>
+      </w:tblCellMar>
+      <w:tblInd w:w="0" w:type="dxa"/>
+      <w:tblCellMar>
+        <w:top w:w="0" w:type="dxa"/>
+        <w:left w:w="108" w:type="dxa"/>
+        <w:bottom w:w="0" w:type="dxa"/>
+        <w:right w:w="108" w:type="dxa"/>
+      </w:tblCellMar>
+      <w:tblInd w:w="0" w:type="dxa"/>
+      <w:tblCellMar>
+        <w:top w:w="0" w:type="dxa"/>
+        <w:left w:w="108" w:type="dxa"/>
+        <w:bottom w:w="0" w:type="dxa"/>
+        <w:right w:w="108" w:type="dxa"/>
+      </w:tblCellMar>
+      <w:tblInd w:w="0" w:type="dxa"/>
+      <w:tblCellMar>
+        <w:top w:w="0" w:type="dxa"/>
+        <w:left w:w="108" w:type="dxa"/>
+        <w:bottom w:w="0" w:type="dxa"/>
+        <w:right w:w="108" w:type="dxa"/>
+      </w:tblCellMar>
+      <w:tblInd w:w="0" w:type="dxa"/>
+      <w:tblCellMar>
+        <w:top w:w="0" w:type="dxa"/>
+        <w:left w:w="108" w:type="dxa"/>
+        <w:bottom w:w="0" w:type="dxa"/>
+        <w:right w:w="108" w:type="dxa"/>
+      </w:tblCellMar>
+      <w:tblInd w:w="0" w:type="dxa"/>
+      <w:tblCellMar>
+        <w:top w:w="0" w:type="dxa"/>
+        <w:left w:w="108" w:type="dxa"/>
+        <w:bottom w:w="0" w:type="dxa"/>
+        <w:right w:w="108" w:type="dxa"/>
+      </w:tblCellMar>
+      <w:tblInd w:w="0" w:type="dxa"/>
+      <w:tblCellMar>
+        <w:top w:w="0" w:type="dxa"/>
+        <w:left w:w="108" w:type="dxa"/>
+        <w:bottom w:w="0" w:type="dxa"/>
+        <w:right w:w="108" w:type="dxa"/>
+      </w:tblCellMar>
+      <w:tblInd w:w="0" w:type="dxa"/>
+      <w:tblCellMar>
+        <w:top w:w="0" w:type="dxa"/>
+        <w:left w:w="108" w:type="dxa"/>
+        <w:bottom w:w="0" w:type="dxa"/>
+        <w:right w:w="108" w:type="dxa"/>
+      </w:tblCellMar>
+      <w:tblInd w:w="0" w:type="dxa"/>
+      <w:tblCellMar>
+        <w:top w:w="0" w:type="dxa"/>
+        <w:left w:w="108" w:type="dxa"/>
+        <w:bottom w:w="0" w:type="dxa"/>
+        <w:right w:w="108" w:type="dxa"/>
+      </w:tblCellMar>
+      <w:tblInd w:w="0" w:type="dxa"/>
+      <w:tblCellMar>
+        <w:top w:w="0" w:type="dxa"/>
+        <w:left w:w="108" w:type="dxa"/>
+        <w:bottom w:w="0" w:type="dxa"/>
+        <w:right w:w="108" w:type="dxa"/>
+      </w:tblCellMar>
+      <w:tblInd w:w="0" w:type="dxa"/>
+      <w:tblCellMar>
+        <w:top w:w="0" w:type="dxa"/>
+        <w:left w:w="108" w:type="dxa"/>
+        <w:bottom w:w="0" w:type="dxa"/>
+        <w:right w:w="108" w:type="dxa"/>
+      </w:tblCellMar>
+      <w:tblInd w:w="0" w:type="dxa"/>
+      <w:tblCellMar>
+        <w:top w:w="0" w:type="dxa"/>
+        <w:left w:w="108" w:type="dxa"/>
+        <w:bottom w:w="0" w:type="dxa"/>
+        <w:right w:w="108" w:type="dxa"/>
+      </w:tblCellMar>
+      <w:tblInd w:w="0" w:type="dxa"/>
+      <w:tblCellMar>
+        <w:top w:w="0" w:type="dxa"/>
+        <w:left w:w="108" w:type="dxa"/>
+        <w:bottom w:w="0" w:type="dxa"/>
+        <w:right w:w="108" w:type="dxa"/>
+      </w:tblCellMar>
+      <w:tblInd w:w="0" w:type="dxa"/>
+      <w:tblCellMar>
+        <w:top w:w="0" w:type="dxa"/>
+        <w:left w:w="108" w:type="dxa"/>
+        <w:bottom w:w="0" w:type="dxa"/>
+        <w:right w:w="108" w:type="dxa"/>
+      </w:tblCellMar>
+      <w:tblInd w:w="0" w:type="dxa"/>
+      <w:tblCellMar>
+        <w:top w:w="0" w:type="dxa"/>
+        <w:left w:w="108" w:type="dxa"/>
+        <w:bottom w:w="0" w:type="dxa"/>
+        <w:right w:w="108" w:type="dxa"/>
+      </w:tblCellMar>
+      <w:tblInd w:w="0" w:type="dxa"/>
+      <w:tblCellMar>
+        <w:top w:w="0" w:type="dxa"/>
+        <w:left w:w="108" w:type="dxa"/>
+        <w:bottom w:w="0" w:type="dxa"/>
+        <w:right w:w="108" w:type="dxa"/>
+      </w:tblCellMar>
+      <w:tblInd w:w="0" w:type="dxa"/>
+      <w:tblCellMar>
+        <w:top w:w="0" w:type="dxa"/>
+        <w:left w:w="108" w:type="dxa"/>
+        <w:bottom w:w="0" w:type="dxa"/>
+        <w:right w:w="108" w:type="dxa"/>
+      </w:tblCellMar>
+      <w:tblInd w:w="0" w:type="dxa"/>
+      <w:tblCellMar>
+        <w:top w:w="0" w:type="dxa"/>
+        <w:left w:w="108" w:type="dxa"/>
+        <w:bottom w:w="0" w:type="dxa"/>
+        <w:right w:w="108" w:type="dxa"/>
+      </w:tblCellMar>
+      <w:tblInd w:w="0" w:type="dxa"/>
+      <w:tblCellMar>
+        <w:top w:w="0" w:type="dxa"/>
+        <w:left w:w="108" w:type="dxa"/>
+        <w:bottom w:w="0" w:type="dxa"/>
+        <w:right w:w="108" w:type="dxa"/>
+      </w:tblCellMar>
+      <w:tblInd w:w="0" w:type="dxa"/>
+      <w:tblCellMar>
+        <w:top w:w="0" w:type="dxa"/>
+        <w:left w:w="108" w:type="dxa"/>
+        <w:bottom w:w="0" w:type="dxa"/>
+        <w:right w:w="108" w:type="dxa"/>
+      </w:tblCellMar>
+      <w:tblInd w:w="0" w:type="dxa"/>
+      <w:tblCellMar>
+        <w:top w:w="0" w:type="dxa"/>
+        <w:left w:w="108" w:type="dxa"/>
+        <w:bottom w:w="0" w:type="dxa"/>
+        <w:right w:w="108" w:type="dxa"/>
+      </w:tblCellMar>
+      <w:tblInd w:w="0" w:type="dxa"/>
+      <w:tblCellMar>
+        <w:top w:w="0" w:type="dxa"/>
+        <w:left w:w="108" w:type="dxa"/>
+        <w:bottom w:w="0" w:type="dxa"/>
+        <w:right w:w="108" w:type="dxa"/>
+      </w:tblCellMar>
+      <w:tblInd w:w="0" w:type="dxa"/>
+      <w:tblCellMar>
+        <w:top w:w="0" w:type="dxa"/>
+        <w:left w:w="108" w:type="dxa"/>
+        <w:bottom w:w="0" w:type="dxa"/>
+        <w:right w:w="108" w:type="dxa"/>
+      </w:tblCellMar>
+      <w:tblInd w:w="0" w:type="dxa"/>
+      <w:tblCellMar>
+        <w:top w:w="0" w:type="dxa"/>
+        <w:left w:w="108" w:type="dxa"/>
+        <w:bottom w:w="0" w:type="dxa"/>
+        <w:right w:w="108" w:type="dxa"/>
+      </w:tblCellMar>
+      <w:tblInd w:w="0" w:type="dxa"/>
+      <w:tblCellMar>
+        <w:top w:w="0" w:type="dxa"/>
+        <w:left w:w="108" w:type="dxa"/>
+        <w:bottom w:w="0" w:type="dxa"/>
+        <w:right w:w="108" w:type="dxa"/>
+      </w:tblCellMar>
+      <w:tblInd w:w="0" w:type="dxa"/>
+      <w:tblCellMar>
+        <w:top w:w="0" w:type="dxa"/>
+        <w:left w:w="108" w:type="dxa"/>
+        <w:bottom w:w="0" w:type="dxa"/>
+        <w:right w:w="108" w:type="dxa"/>
+      </w:tblCellMar>
+      <w:tblInd w:w="0" w:type="dxa"/>
+      <w:tblCellMar>
+        <w:top w:w="0" w:type="dxa"/>
+        <w:left w:w="108" w:type="dxa"/>
+        <w:bottom w:w="0" w:type="dxa"/>
+        <w:right w:w="108" w:type="dxa"/>
+      </w:tblCellMar>
+      <w:tblInd w:w="0" w:type="dxa"/>
+      <w:tblCellMar>
+        <w:top w:w="0" w:type="dxa"/>
+        <w:left w:w="108" w:type="dxa"/>
+        <w:bottom w:w="0" w:type="dxa"/>
+        <w:right w:w="108" w:type="dxa"/>
+      </w:tblCellMar>
+      <w:tblInd w:w="0" w:type="dxa"/>
+      <w:tblCellMar>
+        <w:top w:w="0" w:type="dxa"/>
+        <w:left w:w="108" w:type="dxa"/>
+        <w:bottom w:w="0" w:type="dxa"/>
+        <w:right w:w="108" w:type="dxa"/>
+      </w:tblCellMar>
+      <w:tblInd w:w="0" w:type="dxa"/>
+      <w:tblCellMar>
+        <w:top w:w="0" w:type="dxa"/>
+        <w:left w:w="108" w:type="dxa"/>
+        <w:bottom w:w="0" w:type="dxa"/>
+        <w:right w:w="108" w:type="dxa"/>
+      </w:tblCellMar>
+      <w:tblInd w:w="0" w:type="dxa"/>
+      <w:tblCellMar>
+        <w:top w:w="0" w:type="dxa"/>
+        <w:left w:w="108" w:type="dxa"/>
+        <w:bottom w:w="0" w:type="dxa"/>
+        <w:right w:w="108" w:type="dxa"/>
+      </w:tblCellMar>
+      <w:tblInd w:w="0" w:type="dxa"/>
+      <w:tblCellMar>
+        <w:top w:w="0" w:type="dxa"/>
+        <w:left w:w="108" w:type="dxa"/>
+        <w:bottom w:w="0" w:type="dxa"/>
+        <w:right w:w="108" w:type="dxa"/>
+      </w:tblCellMar>
+      <w:tblInd w:w="0" w:type="dxa"/>
+      <w:tblCellMar>
+        <w:top w:w="0" w:type="dxa"/>
+        <w:left w:w="108" w:type="dxa"/>
+        <w:bottom w:w="0" w:type="dxa"/>
+        <w:right w:w="108" w:type="dxa"/>
+      </w:tblCellMar>
+      <w:tblInd w:w="0" w:type="dxa"/>
+      <w:tblCellMar>
+        <w:top w:w="0" w:type="dxa"/>
+        <w:left w:w="108" w:type="dxa"/>
+        <w:bottom w:w="0" w:type="dxa"/>
+        <w:right w:w="108" w:type="dxa"/>
+      </w:tblCellMar>
+      <w:tblInd w:w="0" w:type="dxa"/>
+      <w:tblCellMar>
+        <w:top w:w="0" w:type="dxa"/>
+        <w:left w:w="108" w:type="dxa"/>
+        <w:bottom w:w="0" w:type="dxa"/>
+        <w:right w:w="108" w:type="dxa"/>
+      </w:tblCellMar>
+      <w:tblInd w:w="0" w:type="dxa"/>
+      <w:tblCellMar>
+        <w:top w:w="0" w:type="dxa"/>
+        <w:left w:w="108" w:type="dxa"/>
+        <w:bottom w:w="0" w:type="dxa"/>
+        <w:right w:w="108" w:type="dxa"/>
+      </w:tblCellMar>
+      <w:tblInd w:w="0" w:type="dxa"/>
+      <w:tblCellMar>
+        <w:top w:w="0" w:type="dxa"/>
+        <w:left w:w="108" w:type="dxa"/>
+        <w:bottom w:w="0" w:type="dxa"/>
+        <w:right w:w="108" w:type="dxa"/>
+      </w:tblCellMar>
+      <w:tblInd w:w="0" w:type="dxa"/>
+      <w:tblCellMar>
+        <w:top w:w="0" w:type="dxa"/>
+        <w:left w:w="108" w:type="dxa"/>
+        <w:bottom w:w="0" w:type="dxa"/>
+        <w:right w:w="108" w:type="dxa"/>
+      </w:tblCellMar>
+      <w:tblInd w:w="0" w:type="dxa"/>
+      <w:tblCellMar>
+        <w:top w:w="0" w:type="dxa"/>
+        <w:left w:w="108" w:type="dxa"/>
+        <w:bottom w:w="0" w:type="dxa"/>
+        <w:right w:w="108" w:type="dxa"/>
+      </w:tblCellMar>
     </w:tblPr>
   </w:style>
   <w:style w:type="character" w:styleId="Hyperlink">

</xml_diff>